<commit_message>
Removed 'draft' from section 2.
</commit_message>
<xml_diff>
--- a/imfug-002-bp-pkg-and-delivery.docx
+++ b/imfug-002-bp-pkg-and-delivery.docx
@@ -53,7 +53,7 @@
         <w:t xml:space="preserve">This </w:t>
       </w:r>
       <w:r>
-        <w:t>Draft Best Practice</w:t>
+        <w:t>Best Practice</w:t>
       </w:r>
       <w:r>
         <w:t xml:space="preserve"> is </w:t>
@@ -77,15 +77,10 @@
         <w:t xml:space="preserve"> </w:t>
       </w:r>
       <w:r>
-        <w:t xml:space="preserve">As a draft, it may be updated, </w:t>
-      </w:r>
-      <w:proofErr w:type="gramStart"/>
-      <w:r>
-        <w:t>replaced</w:t>
-      </w:r>
-      <w:proofErr w:type="gramEnd"/>
-      <w:r>
-        <w:t xml:space="preserve"> or obsoleted by other documents at any time. This document should not be cited as anything other than work in progress. Readers are encouraged to consult the following for a list of current issues, to which they are invited to contribute.</w:t>
+        <w:t>I</w:t>
+      </w:r>
+      <w:r>
+        <w:t>t may be updated, replaced or obsoleted by other documents at any time. Readers are encouraged to consult the following for a list of current issues, to which they are invited to contribute.</w:t>
       </w:r>
     </w:p>
     <w:p>
@@ -161,15 +156,7 @@
         <w:t xml:space="preserve">The </w:t>
       </w:r>
       <w:r>
-        <w:t xml:space="preserve">current nomenclature pertinent to the packaging and delivery requirements of the Interoperable Master Format can lead to misinterpretation, confusion and present </w:t>
-      </w:r>
-      <w:proofErr w:type="gramStart"/>
-      <w:r>
-        <w:t>a number of</w:t>
-      </w:r>
-      <w:proofErr w:type="gramEnd"/>
-      <w:r>
-        <w:t xml:space="preserve"> challenges for service vendors and content owners who facilitate the mastering and version control of Composition Playlist instances and their respective assets. The recommendations outlined in this document are intended to mitigate such confusion and act as an industry reference for the version control and business-to-business interchange of IMF packages and delivery of their contained and/or newly created Composition Playlist instances.</w:t>
+        <w:t>current nomenclature pertinent to the packaging and delivery requirements of the Interoperable Master Format can lead to misinterpretation, confusion and present a number of challenges for service vendors and content owners who facilitate the mastering and version control of Composition Playlist instances and their respective assets. The recommendations outlined in this document are intended to mitigate such confusion and act as an industry reference for the version control and business-to-business interchange of IMF packages and delivery of their contained and/or newly created Composition Playlist instances.</w:t>
       </w:r>
     </w:p>
     <w:p/>
@@ -183,21 +170,7 @@
     </w:p>
     <w:p>
       <w:r>
-        <w:t xml:space="preserve">Below are some of the </w:t>
-      </w:r>
-      <w:proofErr w:type="gramStart"/>
-      <w:r>
-        <w:t>most commonly used</w:t>
-      </w:r>
-      <w:proofErr w:type="gramEnd"/>
-      <w:r>
-        <w:t xml:space="preserve"> terms and agreed upon definitions currently in use. There may be slight variances for </w:t>
-      </w:r>
-      <w:r>
-        <w:t>day-to-day</w:t>
-      </w:r>
-      <w:r>
-        <w:t xml:space="preserve"> usage, but this list is provided to reduce confusion across multiple varying workflow creators and users.</w:t>
+        <w:t>Below are some of the most commonly used terms and agreed upon definitions currently in use. There may be slight variances for day-to-day usage, but this list is provided to reduce confusion across multiple varying workflow creators and users.</w:t>
       </w:r>
     </w:p>
     <w:p>
@@ -210,19 +183,35 @@
         <w:rPr>
           <w:rStyle w:val="IntenseReference"/>
         </w:rPr>
-        <w:t>C</w:t>
-      </w:r>
-      <w:r>
+        <w:t>Complete Package</w:t>
+      </w:r>
+    </w:p>
+    <w:p>
+      <w:r>
+        <w:t xml:space="preserve">An IMF Package that references one or more CPL(s) from its Packing List as well as all track files </w:t>
+      </w:r>
+      <w:r>
+        <w:lastRenderedPageBreak/>
+        <w:t>referenced by said CPL(s).</w:t>
+      </w:r>
+    </w:p>
+    <w:p/>
+    <w:p>
+      <w:pPr>
         <w:rPr>
           <w:rStyle w:val="IntenseReference"/>
         </w:rPr>
-        <w:t>omplete Package</w:t>
-      </w:r>
-    </w:p>
-    <w:p>
-      <w:r>
-        <w:lastRenderedPageBreak/>
-        <w:t>An IMF Package that references one or more CPL(s) from its Packing List as well as all track files referenced by said CPL(s).</w:t>
+      </w:pPr>
+      <w:r>
+        <w:rPr>
+          <w:rStyle w:val="IntenseReference"/>
+        </w:rPr>
+        <w:t>Component-based Workflows</w:t>
+      </w:r>
+    </w:p>
+    <w:p>
+      <w:r>
+        <w:t>Workflows where the elements of a presentation (audio, video, timed text, etc.) are stored and processed individually, to be assembled just in time to meet the specific needs of each distribution channel.</w:t>
       </w:r>
     </w:p>
     <w:p/>
@@ -236,12 +225,17 @@
         <w:rPr>
           <w:rStyle w:val="IntenseReference"/>
         </w:rPr>
-        <w:t>Component-based Workflows</w:t>
-      </w:r>
-    </w:p>
-    <w:p>
-      <w:r>
-        <w:t>Workflows where the elements of a presentation (audio, video, timed text, etc.) are stored and processed individually, to be assembled just in time to meet the specific needs of each distribution channel.</w:t>
+        <w:t>Composition</w:t>
+      </w:r>
+    </w:p>
+    <w:p>
+      <w:r>
+        <w:t>A Composition is a concrete technical manifestation of the work, combining metadata and essence files contained and referenced within a single CPL file. Often a Composition will be referred to as a CPL, however, a CPL is only referring to an XML file.</w:t>
+      </w:r>
+    </w:p>
+    <w:p>
+      <w:r>
+        <w:t>A Composition is not the same as an IMP, as a Composition only describes how the essences are to be combined to a single experience and does not require an ASSETMAP or PKL.</w:t>
       </w:r>
     </w:p>
     <w:p/>
@@ -255,17 +249,12 @@
         <w:rPr>
           <w:rStyle w:val="IntenseReference"/>
         </w:rPr>
-        <w:t>Composition</w:t>
-      </w:r>
-    </w:p>
-    <w:p>
-      <w:r>
-        <w:t>A Composition is a concrete technical manifestation of the work, combining metadata and essence files contained and referenced within a single CPL file. Often a Composition will be referred to as a CPL, however, a CPL is only referring to an XML file.</w:t>
-      </w:r>
-    </w:p>
-    <w:p>
-      <w:r>
-        <w:t>A Composition is not the same as an IMP, as a Composition only describes how the essences are to be combined to a single experience and does not require an ASSETMAP or PKL.</w:t>
+        <w:t>Consolidation</w:t>
+      </w:r>
+    </w:p>
+    <w:p>
+      <w:r>
+        <w:t>A mastering workflow step where the resources of each virtual track within a Composition are merged, and the underlying assets are re-wrapped, such that each Virtual Track of the resulting Composition references a single Resource.</w:t>
       </w:r>
     </w:p>
     <w:p/>
@@ -279,12 +268,12 @@
         <w:rPr>
           <w:rStyle w:val="IntenseReference"/>
         </w:rPr>
-        <w:t>Consolidation</w:t>
-      </w:r>
-    </w:p>
-    <w:p>
-      <w:r>
-        <w:t>A mastering workflow step where the resources of each virtual track within a Composition are merged, and the underlying assets are re-wrapped, such that each Virtual Track of the resulting Composition references a single Resource.</w:t>
+        <w:t>Consolidated Composition</w:t>
+      </w:r>
+    </w:p>
+    <w:p>
+      <w:r>
+        <w:t>A Composition resulting from Consolidation. This term is synonymous to flattened composition.</w:t>
       </w:r>
     </w:p>
     <w:p/>
@@ -298,39 +287,12 @@
         <w:rPr>
           <w:rStyle w:val="IntenseReference"/>
         </w:rPr>
-        <w:t>Consolidated Composition</w:t>
-      </w:r>
-    </w:p>
-    <w:p>
-      <w:r>
-        <w:t>A Composition resulting from Consolidation. This term is synonymous to flattened composition.</w:t>
-      </w:r>
-    </w:p>
-    <w:p/>
-    <w:p>
-      <w:pPr>
-        <w:rPr>
-          <w:rStyle w:val="IntenseReference"/>
-        </w:rPr>
-      </w:pPr>
-      <w:r>
-        <w:rPr>
-          <w:rStyle w:val="IntenseReference"/>
-        </w:rPr>
         <w:t>Content Author</w:t>
       </w:r>
     </w:p>
     <w:p>
       <w:r>
-        <w:t xml:space="preserve">The person or persons who were responsible for the authorial decisions expressed in the composition, e.g., shot selection, editing, color and sound adjustment, etc. The Content Author may or may not be the rights holder of the composition in any </w:t>
-      </w:r>
-      <w:proofErr w:type="gramStart"/>
-      <w:r>
-        <w:t>particular context</w:t>
-      </w:r>
-      <w:proofErr w:type="gramEnd"/>
-      <w:r>
-        <w:t>.</w:t>
+        <w:t>The person or persons who were responsible for the authorial decisions expressed in the composition, e.g., shot selection, editing, color and sound adjustment, etc. The Content Author may or may not be the rights holder of the composition in any particular context.</w:t>
       </w:r>
     </w:p>
     <w:p/>
@@ -414,13 +376,7 @@
     </w:p>
     <w:p>
       <w:r>
-        <w:t xml:space="preserve">The following are definitions of existing terms in use by the industry that should not be adopted by IMF users </w:t>
-      </w:r>
-      <w:r>
-        <w:t>e.g.,</w:t>
-      </w:r>
-      <w:r>
-        <w:t xml:space="preserve"> the use of certain Digital Cinema terms, such as Original Version (OV). These terms have multiple interpretations depending upon the context and business entity and, as such, do not necessarily fit well within the IMF ecosystem.</w:t>
+        <w:t>The following are definitions of existing terms in use by the industry that should not be adopted by IMF users e.g., the use of certain Digital Cinema terms, such as Original Version (OV). These terms have multiple interpretations depending upon the context and business entity and, as such, do not necessarily fit well within the IMF ecosystem.</w:t>
       </w:r>
     </w:p>
     <w:p>
@@ -438,24 +394,12 @@
     </w:p>
     <w:p>
       <w:r>
-        <w:t xml:space="preserve">Branched assembly is a mastering workflow that uses additional track files, entry points, and durations within the CPL to create a composition that plays back differently when compared to a 'flattened' original version. </w:t>
-      </w:r>
-      <w:r>
-        <w:t>Often</w:t>
-      </w:r>
-      <w:r>
-        <w:t>, the purpose of using this method is to add 'insert' shots (textless titles, replacement shots, localized content) in the middle of an already existing contiguous track file asset - whereas the original track file plays, the insert track file(s), and the original track file resume at the temporal point of the CPL after the duration of the insert (removing the overlapped section of the original track file from playback).</w:t>
-      </w:r>
-    </w:p>
-    <w:p>
-      <w:r>
-        <w:t xml:space="preserve">A simplified example for demonstration using a </w:t>
-      </w:r>
-      <w:r>
-        <w:t>single-track</w:t>
-      </w:r>
-      <w:r>
-        <w:t xml:space="preserve"> file and single branched insert assembly:</w:t>
+        <w:t>Branched assembly is a mastering workflow that uses additional track files, entry points, and durations within the CPL to create a composition that plays back differently when compared to a 'flattened' original version. Often, the purpose of using this method is to add 'insert' shots (textless titles, replacement shots, localized content) in the middle of an already existing contiguous track file asset - whereas the original track file plays, the insert track file(s), and the original track file resume at the temporal point of the CPL after the duration of the insert (removing the overlapped section of the original track file from playback).</w:t>
+      </w:r>
+    </w:p>
+    <w:p>
+      <w:r>
+        <w:t>A simplified example for demonstration using a single-track file and single branched insert assembly:</w:t>
       </w:r>
     </w:p>
     <w:p>
@@ -467,13 +411,7 @@
         </w:numPr>
       </w:pPr>
       <w:r>
-        <w:t>'Flattened'</w:t>
-      </w:r>
-      <w:r>
-        <w:t xml:space="preserve"> </w:t>
-      </w:r>
-      <w:r>
-        <w:t>CPL and playback: Original track file (1-100)</w:t>
+        <w:t>'Flattened' CPL and playback: Original track file (1-100)</w:t>
       </w:r>
     </w:p>
     <w:p>
@@ -536,10 +474,7 @@
     </w:p>
     <w:p>
       <w:r>
-        <w:t xml:space="preserve">When used in IMF, the term Original Version (OV) can result in multiple interpretations. Four (4) of the main interpretations are as </w:t>
-      </w:r>
-      <w:r>
-        <w:t>follows.</w:t>
+        <w:t>When used in IMF, the term Original Version (OV) can result in multiple interpretations. Four (4) of the main interpretations are as follows.</w:t>
       </w:r>
     </w:p>
     <w:p>
@@ -563,13 +498,7 @@
         </w:numPr>
       </w:pPr>
       <w:r>
-        <w:t>A D-Cinema Original Version (</w:t>
-      </w:r>
-      <w:r>
-        <w:t>i.e.,</w:t>
-      </w:r>
-      <w:r>
-        <w:t xml:space="preserve"> the PKL) containing a CPL that plays a composition representing the content as originally created by the Content Author. This can be referenced by supplemental packages to create additional versions.</w:t>
+        <w:t>A D-Cinema Original Version (i.e., the PKL) containing a CPL that plays a composition representing the content as originally created by the Content Author. This can be referenced by supplemental packages to create additional versions.</w:t>
       </w:r>
     </w:p>
     <w:p>
@@ -593,13 +522,7 @@
         </w:numPr>
       </w:pPr>
       <w:r>
-        <w:t>An IMP original version (</w:t>
-      </w:r>
-      <w:r>
-        <w:t>i.e.,</w:t>
-      </w:r>
-      <w:r>
-        <w:t xml:space="preserve"> the PKL) containing a CPL that plays a composition representing the content as originally created by the Content Author. This can be referenced by supplemental packages to create additional versions.</w:t>
+        <w:t>An IMP original version (i.e., the PKL) containing a CPL that plays a composition representing the content as originally created by the Content Author. This can be referenced by supplemental packages to create additional versions.</w:t>
       </w:r>
     </w:p>
     <w:p>
@@ -639,10 +562,8 @@
     <w:sectPr>
       <w:headerReference w:type="even" r:id="rId8"/>
       <w:headerReference w:type="default" r:id="rId9"/>
-      <w:footerReference w:type="even" r:id="rId10"/>
-      <w:footerReference w:type="default" r:id="rId11"/>
-      <w:headerReference w:type="first" r:id="rId12"/>
-      <w:footerReference w:type="first" r:id="rId13"/>
+      <w:footerReference w:type="default" r:id="rId10"/>
+      <w:headerReference w:type="first" r:id="rId11"/>
       <w:endnotePr>
         <w:numFmt w:val="decimal"/>
       </w:endnotePr>
@@ -723,16 +644,6 @@
 </file>
 
 <file path=word/footer1.xml><?xml version="1.0" encoding="utf-8"?>
-<w:ftr xmlns:wpc="http://schemas.microsoft.com/office/word/2010/wordprocessingCanvas" xmlns:cx="http://schemas.microsoft.com/office/drawing/2014/chartex" xmlns:cx1="http://schemas.microsoft.com/office/drawing/2015/9/8/chartex" xmlns:cx2="http://schemas.microsoft.com/office/drawing/2015/10/21/chartex" xmlns:cx3="http://schemas.microsoft.com/office/drawing/2016/5/9/chartex" xmlns:cx4="http://schemas.microsoft.com/office/drawing/2016/5/10/chartex" xmlns:cx5="http://schemas.microsoft.com/office/drawing/2016/5/11/chartex" xmlns:cx6="http://schemas.microsoft.com/office/drawing/2016/5/12/chartex" xmlns:cx7="http://schemas.microsoft.com/office/drawing/2016/5/13/chartex" xmlns:cx8="http://schemas.microsoft.com/office/drawing/2016/5/14/chartex" xmlns:mc="http://schemas.openxmlformats.org/markup-compatibility/2006" xmlns:aink="http://schemas.microsoft.com/office/drawing/2016/ink" xmlns:am3d="http://schemas.microsoft.com/office/drawing/2017/model3d" xmlns:o="urn:schemas-microsoft-com:office:office" xmlns:r="http://schemas.openxmlformats.org/officeDocument/2006/relationships" xmlns:m="http://schemas.openxmlformats.org/officeDocument/2006/math" xmlns:v="urn:schemas-microsoft-com:vml" xmlns:wp14="http://schemas.microsoft.com/office/word/2010/wordprocessingDrawing" xmlns:wp="http://schemas.openxmlformats.org/drawingml/2006/wordprocessingDrawing" xmlns:w10="urn:schemas-microsoft-com:office:word" xmlns:w="http://schemas.openxmlformats.org/wordprocessingml/2006/main" xmlns:w14="http://schemas.microsoft.com/office/word/2010/wordml" xmlns:w15="http://schemas.microsoft.com/office/word/2012/wordml" xmlns:w16cex="http://schemas.microsoft.com/office/word/2018/wordml/cex" xmlns:w16cid="http://schemas.microsoft.com/office/word/2016/wordml/cid" xmlns:w16="http://schemas.microsoft.com/office/word/2018/wordml" xmlns:w16se="http://schemas.microsoft.com/office/word/2015/wordml/symex" xmlns:wpg="http://schemas.microsoft.com/office/word/2010/wordprocessingGroup" xmlns:wpi="http://schemas.microsoft.com/office/word/2010/wordprocessingInk" xmlns:wne="http://schemas.microsoft.com/office/word/2006/wordml" xmlns:wps="http://schemas.microsoft.com/office/word/2010/wordprocessingShape" mc:Ignorable="w14 w15 w16se w16cid w16 w16cex wp14">
-  <w:p>
-    <w:pPr>
-      <w:pStyle w:val="Footer"/>
-    </w:pPr>
-  </w:p>
-</w:ftr>
-</file>
-
-<file path=word/footer2.xml><?xml version="1.0" encoding="utf-8"?>
 <w:ftr xmlns:wpc="http://schemas.microsoft.com/office/word/2010/wordprocessingCanvas" xmlns:cx="http://schemas.microsoft.com/office/drawing/2014/chartex" xmlns:cx1="http://schemas.microsoft.com/office/drawing/2015/9/8/chartex" xmlns:cx2="http://schemas.microsoft.com/office/drawing/2015/10/21/chartex" xmlns:cx3="http://schemas.microsoft.com/office/drawing/2016/5/9/chartex" xmlns:cx4="http://schemas.microsoft.com/office/drawing/2016/5/10/chartex" xmlns:cx5="http://schemas.microsoft.com/office/drawing/2016/5/11/chartex" xmlns:cx6="http://schemas.microsoft.com/office/drawing/2016/5/12/chartex" xmlns:cx7="http://schemas.microsoft.com/office/drawing/2016/5/13/chartex" xmlns:cx8="http://schemas.microsoft.com/office/drawing/2016/5/14/chartex" xmlns:mc="http://schemas.openxmlformats.org/markup-compatibility/2006" xmlns:aink="http://schemas.microsoft.com/office/drawing/2016/ink" xmlns:am3d="http://schemas.microsoft.com/office/drawing/2017/model3d" xmlns:o="urn:schemas-microsoft-com:office:office" xmlns:r="http://schemas.openxmlformats.org/officeDocument/2006/relationships" xmlns:m="http://schemas.openxmlformats.org/officeDocument/2006/math" xmlns:v="urn:schemas-microsoft-com:vml" xmlns:wp14="http://schemas.microsoft.com/office/word/2010/wordprocessingDrawing" xmlns:wp="http://schemas.openxmlformats.org/drawingml/2006/wordprocessingDrawing" xmlns:w10="urn:schemas-microsoft-com:office:word" xmlns:w="http://schemas.openxmlformats.org/wordprocessingml/2006/main" xmlns:w14="http://schemas.microsoft.com/office/word/2010/wordml" xmlns:w15="http://schemas.microsoft.com/office/word/2012/wordml" xmlns:w16cex="http://schemas.microsoft.com/office/word/2018/wordml/cex" xmlns:w16cid="http://schemas.microsoft.com/office/word/2016/wordml/cid" xmlns:w16="http://schemas.microsoft.com/office/word/2018/wordml" xmlns:w16se="http://schemas.microsoft.com/office/word/2015/wordml/symex" xmlns:wpg="http://schemas.microsoft.com/office/word/2010/wordprocessingGroup" xmlns:wpi="http://schemas.microsoft.com/office/word/2010/wordprocessingInk" xmlns:wne="http://schemas.microsoft.com/office/word/2006/wordml" xmlns:wps="http://schemas.microsoft.com/office/word/2010/wordprocessingShape" mc:Ignorable="w14 w15 w16se w16cid w16 w16cex wp14">
   <w:p>
     <w:pPr>
@@ -761,16 +672,6 @@
     <w:r>
       <w:fldChar w:fldCharType="end"/>
     </w:r>
-  </w:p>
-</w:ftr>
-</file>
-
-<file path=word/footer3.xml><?xml version="1.0" encoding="utf-8"?>
-<w:ftr xmlns:wpc="http://schemas.microsoft.com/office/word/2010/wordprocessingCanvas" xmlns:cx="http://schemas.microsoft.com/office/drawing/2014/chartex" xmlns:cx1="http://schemas.microsoft.com/office/drawing/2015/9/8/chartex" xmlns:cx2="http://schemas.microsoft.com/office/drawing/2015/10/21/chartex" xmlns:cx3="http://schemas.microsoft.com/office/drawing/2016/5/9/chartex" xmlns:cx4="http://schemas.microsoft.com/office/drawing/2016/5/10/chartex" xmlns:cx5="http://schemas.microsoft.com/office/drawing/2016/5/11/chartex" xmlns:cx6="http://schemas.microsoft.com/office/drawing/2016/5/12/chartex" xmlns:cx7="http://schemas.microsoft.com/office/drawing/2016/5/13/chartex" xmlns:cx8="http://schemas.microsoft.com/office/drawing/2016/5/14/chartex" xmlns:mc="http://schemas.openxmlformats.org/markup-compatibility/2006" xmlns:aink="http://schemas.microsoft.com/office/drawing/2016/ink" xmlns:am3d="http://schemas.microsoft.com/office/drawing/2017/model3d" xmlns:o="urn:schemas-microsoft-com:office:office" xmlns:r="http://schemas.openxmlformats.org/officeDocument/2006/relationships" xmlns:m="http://schemas.openxmlformats.org/officeDocument/2006/math" xmlns:v="urn:schemas-microsoft-com:vml" xmlns:wp14="http://schemas.microsoft.com/office/word/2010/wordprocessingDrawing" xmlns:wp="http://schemas.openxmlformats.org/drawingml/2006/wordprocessingDrawing" xmlns:w10="urn:schemas-microsoft-com:office:word" xmlns:w="http://schemas.openxmlformats.org/wordprocessingml/2006/main" xmlns:w14="http://schemas.microsoft.com/office/word/2010/wordml" xmlns:w15="http://schemas.microsoft.com/office/word/2012/wordml" xmlns:w16cex="http://schemas.microsoft.com/office/word/2018/wordml/cex" xmlns:w16cid="http://schemas.microsoft.com/office/word/2016/wordml/cid" xmlns:w16="http://schemas.microsoft.com/office/word/2018/wordml" xmlns:w16se="http://schemas.microsoft.com/office/word/2015/wordml/symex" xmlns:wpg="http://schemas.microsoft.com/office/word/2010/wordprocessingGroup" xmlns:wpi="http://schemas.microsoft.com/office/word/2010/wordprocessingInk" xmlns:wne="http://schemas.microsoft.com/office/word/2006/wordml" xmlns:wps="http://schemas.microsoft.com/office/word/2010/wordprocessingShape" mc:Ignorable="w14 w15 w16se w16cid w16 w16cex wp14">
-  <w:p>
-    <w:pPr>
-      <w:pStyle w:val="Footer"/>
-    </w:pPr>
   </w:p>
 </w:ftr>
 </file>

</xml_diff>

<commit_message>
del 'Draft' from header, added pub approval date.
</commit_message>
<xml_diff>
--- a/imfug-002-bp-pkg-and-delivery.docx
+++ b/imfug-002-bp-pkg-and-delivery.docx
@@ -721,9 +721,6 @@
       </w:tabs>
       <w:spacing w:before="0" w:line="240" w:lineRule="auto"/>
     </w:pPr>
-    <w:r>
-      <w:t xml:space="preserve">DRAFT </w:t>
-    </w:r>
     <w:r>
       <w:t>Best Practice</w:t>
     </w:r>
@@ -772,6 +769,9 @@
     </w:r>
     <w:r>
       <w:tab/>
+    </w:r>
+    <w:r>
+      <w:t>2020-11-10</w:t>
     </w:r>
   </w:p>
 </w:hdr>

</xml_diff>

<commit_message>
updated document header and date. TC enabled
</commit_message>
<xml_diff>
--- a/imfug-002-bp-pkg-and-delivery.docx
+++ b/imfug-002-bp-pkg-and-delivery.docx
@@ -560,10 +560,8 @@
     <w:p/>
     <w:p/>
     <w:sectPr>
-      <w:headerReference w:type="even" r:id="rId8"/>
-      <w:headerReference w:type="default" r:id="rId9"/>
-      <w:footerReference w:type="default" r:id="rId10"/>
-      <w:headerReference w:type="first" r:id="rId11"/>
+      <w:headerReference w:type="default" r:id="rId8"/>
+      <w:footerReference w:type="default" r:id="rId9"/>
       <w:endnotePr>
         <w:numFmt w:val="decimal"/>
       </w:endnotePr>
@@ -702,16 +700,6 @@
 </file>
 
 <file path=word/header1.xml><?xml version="1.0" encoding="utf-8"?>
-<w:hdr xmlns:wpc="http://schemas.microsoft.com/office/word/2010/wordprocessingCanvas" xmlns:cx="http://schemas.microsoft.com/office/drawing/2014/chartex" xmlns:cx1="http://schemas.microsoft.com/office/drawing/2015/9/8/chartex" xmlns:cx2="http://schemas.microsoft.com/office/drawing/2015/10/21/chartex" xmlns:cx3="http://schemas.microsoft.com/office/drawing/2016/5/9/chartex" xmlns:cx4="http://schemas.microsoft.com/office/drawing/2016/5/10/chartex" xmlns:cx5="http://schemas.microsoft.com/office/drawing/2016/5/11/chartex" xmlns:cx6="http://schemas.microsoft.com/office/drawing/2016/5/12/chartex" xmlns:cx7="http://schemas.microsoft.com/office/drawing/2016/5/13/chartex" xmlns:cx8="http://schemas.microsoft.com/office/drawing/2016/5/14/chartex" xmlns:mc="http://schemas.openxmlformats.org/markup-compatibility/2006" xmlns:aink="http://schemas.microsoft.com/office/drawing/2016/ink" xmlns:am3d="http://schemas.microsoft.com/office/drawing/2017/model3d" xmlns:o="urn:schemas-microsoft-com:office:office" xmlns:r="http://schemas.openxmlformats.org/officeDocument/2006/relationships" xmlns:m="http://schemas.openxmlformats.org/officeDocument/2006/math" xmlns:v="urn:schemas-microsoft-com:vml" xmlns:wp14="http://schemas.microsoft.com/office/word/2010/wordprocessingDrawing" xmlns:wp="http://schemas.openxmlformats.org/drawingml/2006/wordprocessingDrawing" xmlns:w10="urn:schemas-microsoft-com:office:word" xmlns:w="http://schemas.openxmlformats.org/wordprocessingml/2006/main" xmlns:w14="http://schemas.microsoft.com/office/word/2010/wordml" xmlns:w15="http://schemas.microsoft.com/office/word/2012/wordml" xmlns:w16cex="http://schemas.microsoft.com/office/word/2018/wordml/cex" xmlns:w16cid="http://schemas.microsoft.com/office/word/2016/wordml/cid" xmlns:w16="http://schemas.microsoft.com/office/word/2018/wordml" xmlns:w16se="http://schemas.microsoft.com/office/word/2015/wordml/symex" xmlns:wpg="http://schemas.microsoft.com/office/word/2010/wordprocessingGroup" xmlns:wpi="http://schemas.microsoft.com/office/word/2010/wordprocessingInk" xmlns:wne="http://schemas.microsoft.com/office/word/2006/wordml" xmlns:wps="http://schemas.microsoft.com/office/word/2010/wordprocessingShape" mc:Ignorable="w14 w15 w16se w16cid w16 w16cex wp14">
-  <w:p>
-    <w:pPr>
-      <w:pStyle w:val="Header"/>
-    </w:pPr>
-  </w:p>
-</w:hdr>
-</file>
-
-<file path=word/header2.xml><?xml version="1.0" encoding="utf-8"?>
 <w:hdr xmlns:wpc="http://schemas.microsoft.com/office/word/2010/wordprocessingCanvas" xmlns:cx="http://schemas.microsoft.com/office/drawing/2014/chartex" xmlns:cx1="http://schemas.microsoft.com/office/drawing/2015/9/8/chartex" xmlns:cx2="http://schemas.microsoft.com/office/drawing/2015/10/21/chartex" xmlns:cx3="http://schemas.microsoft.com/office/drawing/2016/5/9/chartex" xmlns:cx4="http://schemas.microsoft.com/office/drawing/2016/5/10/chartex" xmlns:cx5="http://schemas.microsoft.com/office/drawing/2016/5/11/chartex" xmlns:cx6="http://schemas.microsoft.com/office/drawing/2016/5/12/chartex" xmlns:cx7="http://schemas.microsoft.com/office/drawing/2016/5/13/chartex" xmlns:cx8="http://schemas.microsoft.com/office/drawing/2016/5/14/chartex" xmlns:mc="http://schemas.openxmlformats.org/markup-compatibility/2006" xmlns:aink="http://schemas.microsoft.com/office/drawing/2016/ink" xmlns:am3d="http://schemas.microsoft.com/office/drawing/2017/model3d" xmlns:o="urn:schemas-microsoft-com:office:office" xmlns:r="http://schemas.openxmlformats.org/officeDocument/2006/relationships" xmlns:m="http://schemas.openxmlformats.org/officeDocument/2006/math" xmlns:v="urn:schemas-microsoft-com:vml" xmlns:wp14="http://schemas.microsoft.com/office/word/2010/wordprocessingDrawing" xmlns:wp="http://schemas.openxmlformats.org/drawingml/2006/wordprocessingDrawing" xmlns:w10="urn:schemas-microsoft-com:office:word" xmlns:w="http://schemas.openxmlformats.org/wordprocessingml/2006/main" xmlns:w14="http://schemas.microsoft.com/office/word/2010/wordml" xmlns:w15="http://schemas.microsoft.com/office/word/2012/wordml" xmlns:w16cex="http://schemas.microsoft.com/office/word/2018/wordml/cex" xmlns:w16cid="http://schemas.microsoft.com/office/word/2016/wordml/cid" xmlns:w16="http://schemas.microsoft.com/office/word/2018/wordml" xmlns:w16se="http://schemas.microsoft.com/office/word/2015/wordml/symex" xmlns:wpg="http://schemas.microsoft.com/office/word/2010/wordprocessingGroup" xmlns:wpi="http://schemas.microsoft.com/office/word/2010/wordprocessingInk" xmlns:wne="http://schemas.microsoft.com/office/word/2006/wordml" xmlns:wps="http://schemas.microsoft.com/office/word/2010/wordprocessingShape" mc:Ignorable="w14 w15 w16se w16cid w16 w16cex wp14">
   <w:p>
     <w:pPr>
@@ -771,18 +759,49 @@
       <w:tab/>
     </w:r>
     <w:r>
-      <w:t>2020-11-10</w:t>
+      <w:t>202</w:t>
     </w:r>
-  </w:p>
-</w:hdr>
-</file>
-
-<file path=word/header3.xml><?xml version="1.0" encoding="utf-8"?>
-<w:hdr xmlns:wpc="http://schemas.microsoft.com/office/word/2010/wordprocessingCanvas" xmlns:cx="http://schemas.microsoft.com/office/drawing/2014/chartex" xmlns:cx1="http://schemas.microsoft.com/office/drawing/2015/9/8/chartex" xmlns:cx2="http://schemas.microsoft.com/office/drawing/2015/10/21/chartex" xmlns:cx3="http://schemas.microsoft.com/office/drawing/2016/5/9/chartex" xmlns:cx4="http://schemas.microsoft.com/office/drawing/2016/5/10/chartex" xmlns:cx5="http://schemas.microsoft.com/office/drawing/2016/5/11/chartex" xmlns:cx6="http://schemas.microsoft.com/office/drawing/2016/5/12/chartex" xmlns:cx7="http://schemas.microsoft.com/office/drawing/2016/5/13/chartex" xmlns:cx8="http://schemas.microsoft.com/office/drawing/2016/5/14/chartex" xmlns:mc="http://schemas.openxmlformats.org/markup-compatibility/2006" xmlns:aink="http://schemas.microsoft.com/office/drawing/2016/ink" xmlns:am3d="http://schemas.microsoft.com/office/drawing/2017/model3d" xmlns:o="urn:schemas-microsoft-com:office:office" xmlns:r="http://schemas.openxmlformats.org/officeDocument/2006/relationships" xmlns:m="http://schemas.openxmlformats.org/officeDocument/2006/math" xmlns:v="urn:schemas-microsoft-com:vml" xmlns:wp14="http://schemas.microsoft.com/office/word/2010/wordprocessingDrawing" xmlns:wp="http://schemas.openxmlformats.org/drawingml/2006/wordprocessingDrawing" xmlns:w10="urn:schemas-microsoft-com:office:word" xmlns:w="http://schemas.openxmlformats.org/wordprocessingml/2006/main" xmlns:w14="http://schemas.microsoft.com/office/word/2010/wordml" xmlns:w15="http://schemas.microsoft.com/office/word/2012/wordml" xmlns:w16cex="http://schemas.microsoft.com/office/word/2018/wordml/cex" xmlns:w16cid="http://schemas.microsoft.com/office/word/2016/wordml/cid" xmlns:w16="http://schemas.microsoft.com/office/word/2018/wordml" xmlns:w16se="http://schemas.microsoft.com/office/word/2015/wordml/symex" xmlns:wpg="http://schemas.microsoft.com/office/word/2010/wordprocessingGroup" xmlns:wpi="http://schemas.microsoft.com/office/word/2010/wordprocessingInk" xmlns:wne="http://schemas.microsoft.com/office/word/2006/wordml" xmlns:wps="http://schemas.microsoft.com/office/word/2010/wordprocessingShape" mc:Ignorable="w14 w15 w16se w16cid w16 w16cex wp14">
-  <w:p>
-    <w:pPr>
-      <w:pStyle w:val="Header"/>
-    </w:pPr>
+    <w:del w:id="1" w:author="Jack Watts" w:date="2021-04-09T20:38:00Z">
+      <w:r>
+        <w:delText>0</w:delText>
+      </w:r>
+    </w:del>
+    <w:ins w:id="2" w:author="Jack Watts" w:date="2021-04-09T20:38:00Z">
+      <w:r>
+        <w:t>1</w:t>
+      </w:r>
+    </w:ins>
+    <w:r>
+      <w:t>-</w:t>
+    </w:r>
+    <w:del w:id="3" w:author="Jack Watts" w:date="2021-04-09T20:38:00Z">
+      <w:r>
+        <w:delText>1</w:delText>
+      </w:r>
+    </w:del>
+    <w:ins w:id="4" w:author="Jack Watts" w:date="2021-04-09T20:38:00Z">
+      <w:r>
+        <w:t>04</w:t>
+      </w:r>
+    </w:ins>
+    <w:del w:id="5" w:author="Jack Watts" w:date="2021-04-09T20:38:00Z">
+      <w:r>
+        <w:delText>1</w:delText>
+      </w:r>
+    </w:del>
+    <w:r>
+      <w:t>-1</w:t>
+    </w:r>
+    <w:ins w:id="6" w:author="Jack Watts" w:date="2021-04-09T20:38:00Z">
+      <w:r>
+        <w:t>2</w:t>
+      </w:r>
+    </w:ins>
+    <w:del w:id="7" w:author="Jack Watts" w:date="2021-04-09T20:38:00Z">
+      <w:r>
+        <w:delText>0</w:delText>
+      </w:r>
+    </w:del>
   </w:p>
 </w:hdr>
 </file>
@@ -2235,6 +2254,14 @@
     <w:abstractNumId w:val="16"/>
   </w:num>
 </w:numbering>
+</file>
+
+<file path=word/people.xml><?xml version="1.0" encoding="utf-8"?>
+<w15:people xmlns:wpc="http://schemas.microsoft.com/office/word/2010/wordprocessingCanvas" xmlns:cx="http://schemas.microsoft.com/office/drawing/2014/chartex" xmlns:cx1="http://schemas.microsoft.com/office/drawing/2015/9/8/chartex" xmlns:cx2="http://schemas.microsoft.com/office/drawing/2015/10/21/chartex" xmlns:cx3="http://schemas.microsoft.com/office/drawing/2016/5/9/chartex" xmlns:cx4="http://schemas.microsoft.com/office/drawing/2016/5/10/chartex" xmlns:cx5="http://schemas.microsoft.com/office/drawing/2016/5/11/chartex" xmlns:cx6="http://schemas.microsoft.com/office/drawing/2016/5/12/chartex" xmlns:cx7="http://schemas.microsoft.com/office/drawing/2016/5/13/chartex" xmlns:cx8="http://schemas.microsoft.com/office/drawing/2016/5/14/chartex" xmlns:mc="http://schemas.openxmlformats.org/markup-compatibility/2006" xmlns:aink="http://schemas.microsoft.com/office/drawing/2016/ink" xmlns:am3d="http://schemas.microsoft.com/office/drawing/2017/model3d" xmlns:o="urn:schemas-microsoft-com:office:office" xmlns:r="http://schemas.openxmlformats.org/officeDocument/2006/relationships" xmlns:m="http://schemas.openxmlformats.org/officeDocument/2006/math" xmlns:v="urn:schemas-microsoft-com:vml" xmlns:wp14="http://schemas.microsoft.com/office/word/2010/wordprocessingDrawing" xmlns:wp="http://schemas.openxmlformats.org/drawingml/2006/wordprocessingDrawing" xmlns:w10="urn:schemas-microsoft-com:office:word" xmlns:w="http://schemas.openxmlformats.org/wordprocessingml/2006/main" xmlns:w14="http://schemas.microsoft.com/office/word/2010/wordml" xmlns:w15="http://schemas.microsoft.com/office/word/2012/wordml" xmlns:w16cex="http://schemas.microsoft.com/office/word/2018/wordml/cex" xmlns:w16cid="http://schemas.microsoft.com/office/word/2016/wordml/cid" xmlns:w16="http://schemas.microsoft.com/office/word/2018/wordml" xmlns:w16se="http://schemas.microsoft.com/office/word/2015/wordml/symex" xmlns:wpg="http://schemas.microsoft.com/office/word/2010/wordprocessingGroup" xmlns:wpi="http://schemas.microsoft.com/office/word/2010/wordprocessingInk" xmlns:wne="http://schemas.microsoft.com/office/word/2006/wordml" xmlns:wps="http://schemas.microsoft.com/office/word/2010/wordprocessingShape" mc:Ignorable="w14 w15 w16se w16cid w16 w16cex wp14">
+  <w15:person w15:author="Jack Watts">
+    <w15:presenceInfo w15:providerId="AD" w15:userId="S::jack.watts@trenchdigital.net::4c92bb53-21c6-4bc0-bd6a-f2e008fcc7de"/>
+  </w15:person>
+</w15:people>
 </file>
 
 <file path=word/styles.xml><?xml version="1.0" encoding="utf-8"?>

</xml_diff>

<commit_message>
Added Section 6.0 Use Cases
</commit_message>
<xml_diff>
--- a/imfug-002-bp-pkg-and-delivery.docx
+++ b/imfug-002-bp-pkg-and-delivery.docx
@@ -547,12 +547,124 @@
       <w:proofErr w:type="spellEnd"/>
     </w:p>
     <w:p>
+      <w:pPr>
+        <w:rPr>
+          <w:del w:id="1" w:author="Jack Watts" w:date="2021-04-09T20:42:00Z"/>
+        </w:rPr>
+      </w:pPr>
       <w:r>
         <w:t>A term used to describe the process of re-wrapping essence from one MXF track file to another without any change occurring to said essence. This term has explicit meaning outside IMF and is therefore discouraged for use within IMF.</w:t>
       </w:r>
     </w:p>
-    <w:p/>
-    <w:p/>
+    <w:p>
+      <w:pPr>
+        <w:rPr>
+          <w:ins w:id="2" w:author="Jack Watts" w:date="2021-04-09T20:42:00Z"/>
+        </w:rPr>
+      </w:pPr>
+    </w:p>
+    <w:p>
+      <w:pPr>
+        <w:pStyle w:val="Heading1"/>
+        <w:pPrChange w:id="3" w:author="Jack Watts" w:date="2021-04-09T20:42:00Z">
+          <w:pPr/>
+        </w:pPrChange>
+      </w:pPr>
+      <w:ins w:id="4" w:author="Jack Watts" w:date="2021-04-09T20:42:00Z">
+        <w:r>
+          <w:t>Section 6.0 Use Cases</w:t>
+        </w:r>
+      </w:ins>
+    </w:p>
+    <w:p>
+      <w:pPr>
+        <w:rPr>
+          <w:ins w:id="5" w:author="Jack Watts" w:date="2021-04-09T20:42:00Z"/>
+          <w:rFonts w:ascii="Times New Roman" w:hAnsi="Times New Roman" w:cs="Times New Roman"/>
+          <w:sz w:val="24"/>
+          <w:szCs w:val="24"/>
+          <w:lang w:eastAsia="en-GB"/>
+        </w:rPr>
+        <w:pPrChange w:id="6" w:author="Jack Watts" w:date="2021-04-09T20:42:00Z">
+          <w:pPr>
+            <w:widowControl/>
+            <w:spacing w:before="0" w:line="240" w:lineRule="auto"/>
+          </w:pPr>
+        </w:pPrChange>
+      </w:pPr>
+      <w:ins w:id="7" w:author="Jack Watts" w:date="2021-04-09T20:42:00Z">
+        <w:r>
+          <w:rPr>
+            <w:lang w:eastAsia="en-GB"/>
+          </w:rPr>
+          <w:t>The following section documents common uses cases surrounding the exchange and/or delivery of IMF Packages. Such exchange is based on human, user driven processes.</w:t>
+        </w:r>
+      </w:ins>
+    </w:p>
+    <w:p>
+      <w:pPr>
+        <w:pStyle w:val="Note"/>
+        <w:pPrChange w:id="8" w:author="Jack Watts" w:date="2021-04-09T20:45:00Z">
+          <w:pPr/>
+        </w:pPrChange>
+      </w:pPr>
+      <w:ins w:id="9" w:author="Jack Watts" w:date="2021-04-09T20:42:00Z">
+        <w:r>
+          <w:rPr>
+            <w:lang w:eastAsia="en-GB"/>
+          </w:rPr>
+          <w:t xml:space="preserve">NOTE: IMF can be machine driven </w:t>
+        </w:r>
+        <w:proofErr w:type="gramStart"/>
+        <w:r>
+          <w:rPr>
+            <w:lang w:eastAsia="en-GB"/>
+          </w:rPr>
+          <w:t>through the use of</w:t>
+        </w:r>
+        <w:proofErr w:type="gramEnd"/>
+        <w:r>
+          <w:rPr>
+            <w:lang w:eastAsia="en-GB"/>
+          </w:rPr>
+          <w:t xml:space="preserve"> Application Programming Interfaces</w:t>
+        </w:r>
+      </w:ins>
+      <w:ins w:id="10" w:author="Jack Watts" w:date="2021-04-09T20:43:00Z">
+        <w:r>
+          <w:rPr>
+            <w:rStyle w:val="EndnoteReference"/>
+            <w:lang w:eastAsia="en-GB"/>
+          </w:rPr>
+          <w:endnoteReference w:id="3"/>
+        </w:r>
+      </w:ins>
+      <w:ins w:id="14" w:author="Jack Watts" w:date="2021-04-09T20:42:00Z">
+        <w:r>
+          <w:rPr>
+            <w:lang w:eastAsia="en-GB"/>
+          </w:rPr>
+          <w:t xml:space="preserve"> (APIs) and Media Asset Management Systems</w:t>
+        </w:r>
+      </w:ins>
+      <w:ins w:id="15" w:author="Jack Watts" w:date="2021-04-09T20:44:00Z">
+        <w:r>
+          <w:rPr>
+            <w:rStyle w:val="EndnoteReference"/>
+            <w:lang w:eastAsia="en-GB"/>
+          </w:rPr>
+          <w:endnoteReference w:id="4"/>
+        </w:r>
+      </w:ins>
+      <w:ins w:id="18" w:author="Jack Watts" w:date="2021-04-09T20:42:00Z">
+        <w:r>
+          <w:rPr>
+            <w:lang w:eastAsia="en-GB"/>
+          </w:rPr>
+          <w:t xml:space="preserve"> (MAMS). Recommendations for such an implementation is out of scope for this document.</w:t>
+        </w:r>
+      </w:ins>
+    </w:p>
     <w:p/>
     <w:p/>
     <w:p/>
@@ -636,6 +748,62 @@
       <w:r>
         <w:t>http://creativecommons.org/licenses/by-nd/4.0/</w:t>
       </w:r>
+    </w:p>
+  </w:endnote>
+  <w:endnote w:id="3">
+    <w:p>
+      <w:pPr>
+        <w:pStyle w:val="EndnoteText"/>
+        <w:rPr>
+          <w:lang w:val="en-GB"/>
+          <w:rPrChange w:id="11" w:author="Jack Watts" w:date="2021-04-09T20:43:00Z">
+            <w:rPr/>
+          </w:rPrChange>
+        </w:rPr>
+      </w:pPr>
+      <w:ins w:id="12" w:author="Jack Watts" w:date="2021-04-09T20:43:00Z">
+        <w:r>
+          <w:rPr>
+            <w:rStyle w:val="EndnoteReference"/>
+          </w:rPr>
+          <w:endnoteRef/>
+        </w:r>
+        <w:r>
+          <w:t xml:space="preserve"> </w:t>
+        </w:r>
+      </w:ins>
+      <w:ins w:id="13" w:author="Jack Watts" w:date="2021-04-09T20:44:00Z">
+        <w:r>
+          <w:t>https://github.com/mrmxf/imf-mm-api</w:t>
+        </w:r>
+      </w:ins>
+    </w:p>
+  </w:endnote>
+  <w:endnote w:id="4">
+    <w:p>
+      <w:pPr>
+        <w:pStyle w:val="EndnoteText"/>
+        <w:rPr>
+          <w:lang w:val="en-GB"/>
+          <w:rPrChange w:id="16" w:author="Jack Watts" w:date="2021-04-09T20:44:00Z">
+            <w:rPr/>
+          </w:rPrChange>
+        </w:rPr>
+      </w:pPr>
+      <w:ins w:id="17" w:author="Jack Watts" w:date="2021-04-09T20:44:00Z">
+        <w:r>
+          <w:rPr>
+            <w:rStyle w:val="EndnoteReference"/>
+          </w:rPr>
+          <w:endnoteRef/>
+        </w:r>
+        <w:r>
+          <w:t xml:space="preserve"> </w:t>
+        </w:r>
+        <w:r>
+          <w:t>SMPTE ST 34CS WD of 2125</w:t>
+        </w:r>
+      </w:ins>
     </w:p>
   </w:endnote>
 </w:endnotes>
@@ -761,12 +929,12 @@
     <w:r>
       <w:t>202</w:t>
     </w:r>
-    <w:del w:id="1" w:author="Jack Watts" w:date="2021-04-09T20:38:00Z">
+    <w:del w:id="19" w:author="Jack Watts" w:date="2021-04-09T20:38:00Z">
       <w:r>
         <w:delText>0</w:delText>
       </w:r>
     </w:del>
-    <w:ins w:id="2" w:author="Jack Watts" w:date="2021-04-09T20:38:00Z">
+    <w:ins w:id="20" w:author="Jack Watts" w:date="2021-04-09T20:38:00Z">
       <w:r>
         <w:t>1</w:t>
       </w:r>
@@ -774,17 +942,17 @@
     <w:r>
       <w:t>-</w:t>
     </w:r>
-    <w:del w:id="3" w:author="Jack Watts" w:date="2021-04-09T20:38:00Z">
+    <w:del w:id="21" w:author="Jack Watts" w:date="2021-04-09T20:38:00Z">
       <w:r>
         <w:delText>1</w:delText>
       </w:r>
     </w:del>
-    <w:ins w:id="4" w:author="Jack Watts" w:date="2021-04-09T20:38:00Z">
+    <w:ins w:id="22" w:author="Jack Watts" w:date="2021-04-09T20:38:00Z">
       <w:r>
         <w:t>04</w:t>
       </w:r>
     </w:ins>
-    <w:del w:id="5" w:author="Jack Watts" w:date="2021-04-09T20:38:00Z">
+    <w:del w:id="23" w:author="Jack Watts" w:date="2021-04-09T20:38:00Z">
       <w:r>
         <w:delText>1</w:delText>
       </w:r>
@@ -792,12 +960,12 @@
     <w:r>
       <w:t>-1</w:t>
     </w:r>
-    <w:ins w:id="6" w:author="Jack Watts" w:date="2021-04-09T20:38:00Z">
+    <w:ins w:id="24" w:author="Jack Watts" w:date="2021-04-09T20:38:00Z">
       <w:r>
         <w:t>2</w:t>
       </w:r>
     </w:ins>
-    <w:del w:id="7" w:author="Jack Watts" w:date="2021-04-09T20:38:00Z">
+    <w:del w:id="25" w:author="Jack Watts" w:date="2021-04-09T20:38:00Z">
       <w:r>
         <w:delText>0</w:delText>
       </w:r>
@@ -3169,6 +3337,24 @@
       <w:spacing w:val="5"/>
     </w:rPr>
   </w:style>
+  <w:style w:type="paragraph" w:styleId="NormalWeb">
+    <w:name w:val="Normal (Web)"/>
+    <w:basedOn w:val="Normal"/>
+    <w:uiPriority w:val="99"/>
+    <w:semiHidden/>
+    <w:unhideWhenUsed/>
+    <w:rsid w:val="00136F93"/>
+    <w:pPr>
+      <w:widowControl/>
+      <w:spacing w:before="100" w:beforeAutospacing="1" w:after="100" w:afterAutospacing="1" w:line="240" w:lineRule="auto"/>
+    </w:pPr>
+    <w:rPr>
+      <w:rFonts w:ascii="Times New Roman" w:eastAsia="Times New Roman" w:hAnsi="Times New Roman" w:cs="Times New Roman"/>
+      <w:sz w:val="24"/>
+      <w:szCs w:val="24"/>
+      <w:lang w:val="en-GB" w:eastAsia="en-GB"/>
+    </w:rPr>
+  </w:style>
 </w:styles>
 </file>
 

</xml_diff>

<commit_message>
Added timeline Trimming diagram
</commit_message>
<xml_diff>
--- a/imfug-002-bp-pkg-and-delivery.docx
+++ b/imfug-002-bp-pkg-and-delivery.docx
@@ -125,11 +125,9 @@
       <w:r>
         <w:t>Creative Commons Attribution-</w:t>
       </w:r>
-      <w:proofErr w:type="spellStart"/>
       <w:r>
         <w:t>NoDerivatives</w:t>
       </w:r>
-      <w:proofErr w:type="spellEnd"/>
       <w:r>
         <w:t xml:space="preserve"> 4.0 International License</w:t>
       </w:r>
@@ -159,7 +157,13 @@
         <w:t>current nomenclature pertinent to the packaging and delivery requirements of the Interoperable Master Format can lead to misinterpretation, confusion and present a number of challenges for service vendors and content owners who facilitate the mastering and version control of Composition Playlist instances and their respective assets. The recommendations outlined in this document are intended to mitigate such confusion and act as an industry reference for the version control and business-to-business interchange of IMF packages and delivery of their contained and/or newly created Composition Playlist instances.</w:t>
       </w:r>
     </w:p>
-    <w:p/>
+    <w:p>
+      <w:pPr>
+        <w:rPr>
+          <w:del w:id="1" w:author="Jack Watts" w:date="2021-04-09T21:45:00Z"/>
+        </w:rPr>
+      </w:pPr>
+    </w:p>
     <w:p>
       <w:pPr>
         <w:pStyle w:val="Heading1"/>
@@ -188,11 +192,7 @@
     </w:p>
     <w:p>
       <w:r>
-        <w:t xml:space="preserve">An IMF Package that references one or more CPL(s) from its Packing List as well as all track files </w:t>
-      </w:r>
-      <w:r>
-        <w:lastRenderedPageBreak/>
-        <w:t>referenced by said CPL(s).</w:t>
+        <w:t>An IMF Package that references one or more CPL(s) from its Packing List as well as all track files referenced by said CPL(s).</w:t>
       </w:r>
     </w:p>
     <w:p/>
@@ -214,7 +214,20 @@
         <w:t>Workflows where the elements of a presentation (audio, video, timed text, etc.) are stored and processed individually, to be assembled just in time to meet the specific needs of each distribution channel.</w:t>
       </w:r>
     </w:p>
-    <w:p/>
+    <w:p>
+      <w:pPr>
+        <w:rPr>
+          <w:del w:id="2" w:author="Jack Watts" w:date="2021-04-09T21:45:00Z"/>
+        </w:rPr>
+      </w:pPr>
+    </w:p>
+    <w:p>
+      <w:pPr>
+        <w:rPr>
+          <w:ins w:id="3" w:author="Jack Watts" w:date="2021-04-09T21:45:00Z"/>
+        </w:rPr>
+      </w:pPr>
+    </w:p>
     <w:p>
       <w:pPr>
         <w:rPr>
@@ -238,7 +251,21 @@
         <w:t>A Composition is not the same as an IMP, as a Composition only describes how the essences are to be combined to a single experience and does not require an ASSETMAP or PKL.</w:t>
       </w:r>
     </w:p>
-    <w:p/>
+    <w:p>
+      <w:pPr>
+        <w:rPr>
+          <w:del w:id="4" w:author="Jack Watts" w:date="2021-04-09T21:45:00Z"/>
+        </w:rPr>
+      </w:pPr>
+    </w:p>
+    <w:p>
+      <w:pPr>
+        <w:rPr>
+          <w:ins w:id="5" w:author="Jack Watts" w:date="2021-04-09T21:45:00Z"/>
+          <w:rStyle w:val="IntenseReference"/>
+        </w:rPr>
+      </w:pPr>
+    </w:p>
     <w:p>
       <w:pPr>
         <w:rPr>
@@ -295,7 +322,28 @@
         <w:t>The person or persons who were responsible for the authorial decisions expressed in the composition, e.g., shot selection, editing, color and sound adjustment, etc. The Content Author may or may not be the rights holder of the composition in any particular context.</w:t>
       </w:r>
     </w:p>
-    <w:p/>
+    <w:p>
+      <w:pPr>
+        <w:rPr>
+          <w:del w:id="6" w:author="Jack Watts" w:date="2021-04-09T21:48:00Z"/>
+        </w:rPr>
+      </w:pPr>
+    </w:p>
+    <w:p>
+      <w:pPr>
+        <w:rPr>
+          <w:rStyle w:val="IntenseReference"/>
+        </w:rPr>
+      </w:pPr>
+      <w:del w:id="7" w:author="Jack Watts" w:date="2021-04-09T21:48:00Z">
+        <w:r>
+          <w:rPr>
+            <w:rStyle w:val="IntenseReference"/>
+          </w:rPr>
+          <w:br w:type="page"/>
+        </w:r>
+      </w:del>
+    </w:p>
     <w:p>
       <w:pPr>
         <w:rPr>
@@ -306,20 +354,6 @@
         <w:rPr>
           <w:rStyle w:val="IntenseReference"/>
         </w:rPr>
-        <w:br w:type="page"/>
-      </w:r>
-    </w:p>
-    <w:p>
-      <w:pPr>
-        <w:rPr>
-          <w:rStyle w:val="IntenseReference"/>
-        </w:rPr>
-      </w:pPr>
-      <w:r>
-        <w:rPr>
-          <w:rStyle w:val="IntenseReference"/>
-        </w:rPr>
-        <w:lastRenderedPageBreak/>
         <w:t>Flattened Composition</w:t>
       </w:r>
     </w:p>
@@ -331,7 +365,7 @@
     <w:p>
       <w:pPr>
         <w:rPr>
-          <w:del w:id="1" w:author="Jack Watts" w:date="2021-04-09T21:37:00Z"/>
+          <w:del w:id="8" w:author="Jack Watts" w:date="2021-04-09T21:37:00Z"/>
         </w:rPr>
       </w:pPr>
     </w:p>
@@ -356,24 +390,34 @@
     <w:p>
       <w:pPr>
         <w:rPr>
-          <w:ins w:id="2" w:author="Jack Watts" w:date="2021-04-09T21:36:00Z"/>
+          <w:ins w:id="9" w:author="Jack Watts" w:date="2021-04-09T21:45:00Z"/>
           <w:b/>
           <w:bCs/>
           <w:color w:val="4F81BD" w:themeColor="accent1"/>
-          <w:rPrChange w:id="3" w:author="Jack Watts" w:date="2021-04-09T21:37:00Z">
+        </w:rPr>
+      </w:pPr>
+    </w:p>
+    <w:p>
+      <w:pPr>
+        <w:rPr>
+          <w:ins w:id="10" w:author="Jack Watts" w:date="2021-04-09T21:36:00Z"/>
+          <w:b/>
+          <w:bCs/>
+          <w:color w:val="4F81BD" w:themeColor="accent1"/>
+          <w:rPrChange w:id="11" w:author="Jack Watts" w:date="2021-04-09T21:37:00Z">
             <w:rPr>
-              <w:ins w:id="4" w:author="Jack Watts" w:date="2021-04-09T21:36:00Z"/>
+              <w:ins w:id="12" w:author="Jack Watts" w:date="2021-04-09T21:36:00Z"/>
             </w:rPr>
           </w:rPrChange>
         </w:rPr>
       </w:pPr>
-      <w:ins w:id="5" w:author="Jack Watts" w:date="2021-04-09T21:36:00Z">
+      <w:ins w:id="13" w:author="Jack Watts" w:date="2021-04-09T21:36:00Z">
         <w:r>
           <w:rPr>
             <w:b/>
             <w:bCs/>
             <w:color w:val="4F81BD" w:themeColor="accent1"/>
-            <w:rPrChange w:id="6" w:author="Jack Watts" w:date="2021-04-09T21:37:00Z">
+            <w:rPrChange w:id="14" w:author="Jack Watts" w:date="2021-04-09T21:37:00Z">
               <w:rPr/>
             </w:rPrChange>
           </w:rPr>
@@ -382,7 +426,7 @@
       </w:ins>
     </w:p>
     <w:p>
-      <w:ins w:id="7" w:author="Jack Watts" w:date="2021-04-09T21:37:00Z">
+      <w:ins w:id="15" w:author="Jack Watts" w:date="2021-04-09T21:37:00Z">
         <w:r>
           <w:t>M</w:t>
         </w:r>
@@ -415,6 +459,14 @@
     <w:p>
       <w:pPr>
         <w:rPr>
+          <w:ins w:id="16" w:author="Jack Watts" w:date="2021-04-09T21:45:00Z"/>
+          <w:rStyle w:val="IntenseReference"/>
+        </w:rPr>
+      </w:pPr>
+    </w:p>
+    <w:p>
+      <w:pPr>
+        <w:rPr>
           <w:rStyle w:val="IntenseReference"/>
         </w:rPr>
       </w:pPr>
@@ -490,19 +542,52 @@
         <w:t>'Branched' CPL and playback: Original track file (1-49) &gt; Insert track file (1-10) &gt; Original track file (60-100)</w:t>
       </w:r>
     </w:p>
-    <w:p/>
     <w:p>
       <w:pPr>
         <w:rPr>
+          <w:del w:id="17" w:author="Jack Watts" w:date="2021-04-09T21:45:00Z"/>
+        </w:rPr>
+      </w:pPr>
+    </w:p>
+    <w:p>
+      <w:pPr>
+        <w:rPr>
+          <w:del w:id="18" w:author="Jack Watts" w:date="2021-04-09T21:45:00Z"/>
           <w:rStyle w:val="IntenseReference"/>
         </w:rPr>
       </w:pPr>
-      <w:r>
+      <w:del w:id="19" w:author="Jack Watts" w:date="2021-04-09T21:45:00Z">
+        <w:r>
+          <w:rPr>
+            <w:rStyle w:val="IntenseReference"/>
+          </w:rPr>
+          <w:br w:type="page"/>
+        </w:r>
+      </w:del>
+    </w:p>
+    <w:p>
+      <w:pPr>
         <w:rPr>
+          <w:ins w:id="20" w:author="Jack Watts" w:date="2021-04-09T21:45:00Z"/>
           <w:rStyle w:val="IntenseReference"/>
         </w:rPr>
-        <w:br w:type="page"/>
-      </w:r>
+      </w:pPr>
+    </w:p>
+    <w:p>
+      <w:pPr>
+        <w:rPr>
+          <w:ins w:id="21" w:author="Jack Watts" w:date="2021-04-09T21:48:00Z"/>
+          <w:rStyle w:val="IntenseReference"/>
+        </w:rPr>
+      </w:pPr>
+      <w:ins w:id="22" w:author="Jack Watts" w:date="2021-04-09T21:48:00Z">
+        <w:r>
+          <w:rPr>
+            <w:rStyle w:val="IntenseReference"/>
+          </w:rPr>
+          <w:br w:type="page"/>
+        </w:r>
+      </w:ins>
     </w:p>
     <w:p>
       <w:pPr>
@@ -521,7 +606,7 @@
     <w:p>
       <w:pPr>
         <w:rPr>
-          <w:ins w:id="8" w:author="Jack Watts" w:date="2021-04-09T21:36:00Z"/>
+          <w:ins w:id="23" w:author="Jack Watts" w:date="2021-04-09T21:36:00Z"/>
         </w:rPr>
       </w:pPr>
       <w:r>
@@ -531,24 +616,34 @@
     <w:p>
       <w:pPr>
         <w:rPr>
-          <w:ins w:id="9" w:author="Jack Watts" w:date="2021-04-09T21:36:00Z"/>
+          <w:ins w:id="24" w:author="Jack Watts" w:date="2021-04-09T21:45:00Z"/>
           <w:b/>
           <w:bCs/>
           <w:color w:val="4F81BD" w:themeColor="accent1"/>
-          <w:rPrChange w:id="10" w:author="Jack Watts" w:date="2021-04-09T21:36:00Z">
+        </w:rPr>
+      </w:pPr>
+    </w:p>
+    <w:p>
+      <w:pPr>
+        <w:rPr>
+          <w:ins w:id="25" w:author="Jack Watts" w:date="2021-04-09T21:36:00Z"/>
+          <w:b/>
+          <w:bCs/>
+          <w:color w:val="4F81BD" w:themeColor="accent1"/>
+          <w:rPrChange w:id="26" w:author="Jack Watts" w:date="2021-04-09T21:36:00Z">
             <w:rPr>
-              <w:ins w:id="11" w:author="Jack Watts" w:date="2021-04-09T21:36:00Z"/>
+              <w:ins w:id="27" w:author="Jack Watts" w:date="2021-04-09T21:36:00Z"/>
             </w:rPr>
           </w:rPrChange>
         </w:rPr>
       </w:pPr>
-      <w:ins w:id="12" w:author="Jack Watts" w:date="2021-04-09T21:36:00Z">
+      <w:ins w:id="28" w:author="Jack Watts" w:date="2021-04-09T21:36:00Z">
         <w:r>
           <w:rPr>
             <w:b/>
             <w:bCs/>
             <w:color w:val="4F81BD" w:themeColor="accent1"/>
-            <w:rPrChange w:id="13" w:author="Jack Watts" w:date="2021-04-09T21:36:00Z">
+            <w:rPrChange w:id="29" w:author="Jack Watts" w:date="2021-04-09T21:36:00Z">
               <w:rPr/>
             </w:rPrChange>
           </w:rPr>
@@ -557,11 +652,19 @@
       </w:ins>
     </w:p>
     <w:p>
-      <w:ins w:id="14" w:author="Jack Watts" w:date="2021-04-09T21:36:00Z">
+      <w:ins w:id="30" w:author="Jack Watts" w:date="2021-04-09T21:36:00Z">
         <w:r>
           <w:t>Assumes the same meaning as Manufacturing.</w:t>
         </w:r>
       </w:ins>
+    </w:p>
+    <w:p>
+      <w:pPr>
+        <w:rPr>
+          <w:ins w:id="31" w:author="Jack Watts" w:date="2021-04-09T21:45:00Z"/>
+          <w:rStyle w:val="IntenseReference"/>
+        </w:rPr>
+      </w:pPr>
     </w:p>
     <w:p>
       <w:pPr>
@@ -641,19 +744,17 @@
           <w:rStyle w:val="IntenseReference"/>
         </w:rPr>
       </w:pPr>
-      <w:proofErr w:type="spellStart"/>
       <w:r>
         <w:rPr>
           <w:rStyle w:val="IntenseReference"/>
         </w:rPr>
         <w:t>Transwrap</w:t>
       </w:r>
-      <w:proofErr w:type="spellEnd"/>
     </w:p>
     <w:p>
       <w:pPr>
         <w:rPr>
-          <w:del w:id="15" w:author="Jack Watts" w:date="2021-04-09T20:42:00Z"/>
+          <w:ins w:id="32" w:author="Jack Watts" w:date="2021-04-09T21:46:00Z"/>
         </w:rPr>
       </w:pPr>
       <w:r>
@@ -663,18 +764,18 @@
     <w:p>
       <w:pPr>
         <w:rPr>
-          <w:ins w:id="16" w:author="Jack Watts" w:date="2021-04-09T20:42:00Z"/>
+          <w:del w:id="33" w:author="Jack Watts" w:date="2021-04-09T20:42:00Z"/>
         </w:rPr>
       </w:pPr>
     </w:p>
     <w:p>
       <w:pPr>
         <w:pStyle w:val="Heading1"/>
-        <w:pPrChange w:id="17" w:author="Jack Watts" w:date="2021-04-09T20:42:00Z">
+        <w:pPrChange w:id="34" w:author="Jack Watts" w:date="2021-04-09T20:42:00Z">
           <w:pPr/>
         </w:pPrChange>
       </w:pPr>
-      <w:ins w:id="18" w:author="Jack Watts" w:date="2021-04-09T20:42:00Z">
+      <w:ins w:id="35" w:author="Jack Watts" w:date="2021-04-09T20:42:00Z">
         <w:r>
           <w:t>Section 6.0 Use Cases</w:t>
         </w:r>
@@ -683,20 +784,20 @@
     <w:p>
       <w:pPr>
         <w:rPr>
-          <w:ins w:id="19" w:author="Jack Watts" w:date="2021-04-09T20:42:00Z"/>
+          <w:ins w:id="36" w:author="Jack Watts" w:date="2021-04-09T20:42:00Z"/>
           <w:rFonts w:ascii="Times New Roman" w:hAnsi="Times New Roman" w:cs="Times New Roman"/>
           <w:sz w:val="24"/>
           <w:szCs w:val="24"/>
           <w:lang w:eastAsia="en-GB"/>
         </w:rPr>
-        <w:pPrChange w:id="20" w:author="Jack Watts" w:date="2021-04-09T20:42:00Z">
+        <w:pPrChange w:id="37" w:author="Jack Watts" w:date="2021-04-09T20:42:00Z">
           <w:pPr>
             <w:widowControl/>
             <w:spacing w:before="0" w:line="240" w:lineRule="auto"/>
           </w:pPr>
         </w:pPrChange>
       </w:pPr>
-      <w:ins w:id="21" w:author="Jack Watts" w:date="2021-04-09T20:42:00Z">
+      <w:ins w:id="38" w:author="Jack Watts" w:date="2021-04-09T20:42:00Z">
         <w:r>
           <w:rPr>
             <w:lang w:eastAsia="en-GB"/>
@@ -709,33 +810,19 @@
       <w:pPr>
         <w:pStyle w:val="Note"/>
         <w:rPr>
-          <w:ins w:id="22" w:author="Jack Watts" w:date="2021-04-09T20:46:00Z"/>
+          <w:ins w:id="39" w:author="Jack Watts" w:date="2021-04-09T20:46:00Z"/>
           <w:lang w:eastAsia="en-GB"/>
         </w:rPr>
       </w:pPr>
-      <w:ins w:id="23" w:author="Jack Watts" w:date="2021-04-09T20:42:00Z">
+      <w:ins w:id="40" w:author="Jack Watts" w:date="2021-04-09T20:42:00Z">
         <w:r>
           <w:rPr>
             <w:lang w:eastAsia="en-GB"/>
           </w:rPr>
-          <w:t xml:space="preserve">NOTE: IMF can be machine driven </w:t>
-        </w:r>
-        <w:proofErr w:type="gramStart"/>
-        <w:r>
-          <w:rPr>
-            <w:lang w:eastAsia="en-GB"/>
-          </w:rPr>
-          <w:t>through the use of</w:t>
-        </w:r>
-        <w:proofErr w:type="gramEnd"/>
-        <w:r>
-          <w:rPr>
-            <w:lang w:eastAsia="en-GB"/>
-          </w:rPr>
-          <w:t xml:space="preserve"> Application Programming Interfaces</w:t>
+          <w:t>NOTE: IMF can be machine driven through the use of Application Programming Interfaces</w:t>
         </w:r>
       </w:ins>
-      <w:ins w:id="24" w:author="Jack Watts" w:date="2021-04-09T20:43:00Z">
+      <w:ins w:id="41" w:author="Jack Watts" w:date="2021-04-09T20:43:00Z">
         <w:r>
           <w:rPr>
             <w:rStyle w:val="EndnoteReference"/>
@@ -744,7 +831,7 @@
           <w:endnoteReference w:id="3"/>
         </w:r>
       </w:ins>
-      <w:ins w:id="28" w:author="Jack Watts" w:date="2021-04-09T20:42:00Z">
+      <w:ins w:id="45" w:author="Jack Watts" w:date="2021-04-09T20:42:00Z">
         <w:r>
           <w:rPr>
             <w:lang w:eastAsia="en-GB"/>
@@ -752,7 +839,7 @@
           <w:t xml:space="preserve"> (APIs) and Media Asset Management Systems</w:t>
         </w:r>
       </w:ins>
-      <w:ins w:id="29" w:author="Jack Watts" w:date="2021-04-09T20:44:00Z">
+      <w:ins w:id="46" w:author="Jack Watts" w:date="2021-04-09T20:44:00Z">
         <w:r>
           <w:rPr>
             <w:rStyle w:val="EndnoteReference"/>
@@ -761,7 +848,7 @@
           <w:endnoteReference w:id="4"/>
         </w:r>
       </w:ins>
-      <w:ins w:id="32" w:author="Jack Watts" w:date="2021-04-09T20:42:00Z">
+      <w:ins w:id="49" w:author="Jack Watts" w:date="2021-04-09T20:42:00Z">
         <w:r>
           <w:rPr>
             <w:lang w:eastAsia="en-GB"/>
@@ -773,16 +860,17 @@
     <w:p>
       <w:pPr>
         <w:pStyle w:val="Heading2"/>
-        <w:pPrChange w:id="33" w:author="Jack Watts" w:date="2021-04-09T20:46:00Z">
+        <w:pPrChange w:id="50" w:author="Jack Watts" w:date="2021-04-09T20:46:00Z">
           <w:pPr/>
         </w:pPrChange>
       </w:pPr>
-      <w:ins w:id="34" w:author="Jack Watts" w:date="2021-04-09T20:46:00Z">
+      <w:ins w:id="51" w:author="Jack Watts" w:date="2021-04-09T20:46:00Z">
         <w:r>
+          <w:lastRenderedPageBreak/>
           <w:t>Handling Supplemental Files a</w:t>
         </w:r>
       </w:ins>
-      <w:ins w:id="35" w:author="Jack Watts" w:date="2021-04-09T20:47:00Z">
+      <w:ins w:id="52" w:author="Jack Watts" w:date="2021-04-09T20:47:00Z">
         <w:r>
           <w:t>t Rest</w:t>
         </w:r>
@@ -791,48 +879,35 @@
     <w:p>
       <w:pPr>
         <w:rPr>
-          <w:ins w:id="36" w:author="Jack Watts" w:date="2021-04-09T20:47:00Z"/>
+          <w:ins w:id="53" w:author="Jack Watts" w:date="2021-04-09T20:47:00Z"/>
         </w:rPr>
       </w:pPr>
-      <w:ins w:id="37" w:author="Jack Watts" w:date="2021-04-09T20:47:00Z">
+      <w:ins w:id="54" w:author="Jack Watts" w:date="2021-04-09T20:47:00Z">
         <w:r>
-          <w:t xml:space="preserve">Packing List and Asset Map files exist to facilitate asset transfer between systems using store-and-forward methodologies such as filesystems on physical media, and file transfer schemes such as FTP or </w:t>
-        </w:r>
-        <w:r>
-          <w:lastRenderedPageBreak/>
-          <w:t>basic file transfer via HTTP. While effective, this form of inter-system transfer can be very inefficient in cases where the assembled package contains more assets than the receiver needs or when additional resources are engaged to construct the minimal (most efficient) package for a particular use case. The entire subject of supplemental packages is a useful introduction to the many issues that may arise when attempting to package material for efficient distribution.</w:t>
+          <w:t>Packing List and Asset Map files exist to facilitate asset transfer between systems using store-and-forward methodologies such as filesystems on physical media, and file transfer schemes such as FTP or basic file transfer via HTTP. While effective, this form of inter-system transfer can be very inefficient in cases where the assembled package contains more assets than the receiver needs or when additional resources are engaged to construct the minimal (most efficient) package for a particular use case. The entire subject of supplemental packages is a useful introduction to the many issues that may arise when attempting to package material for efficient distribution.</w:t>
         </w:r>
       </w:ins>
     </w:p>
     <w:p>
       <w:pPr>
         <w:rPr>
-          <w:ins w:id="38" w:author="Jack Watts" w:date="2021-04-09T20:51:00Z"/>
+          <w:ins w:id="55" w:author="Jack Watts" w:date="2021-04-09T20:51:00Z"/>
         </w:rPr>
       </w:pPr>
-      <w:ins w:id="39" w:author="Jack Watts" w:date="2021-04-09T20:47:00Z">
+      <w:ins w:id="56" w:author="Jack Watts" w:date="2021-04-09T20:47:00Z">
         <w:r>
-          <w:t xml:space="preserve"> In the alternative, transfer between systems can be performed using an API to allow the receiver to indicate those assets to be transferred. This approach is more easily made efficient since there are no Packing List or Asset Map files to be created or interpreted. The sender can transmit, e.g., a CPL to the recipient, and the recipient can then compare the CPL Resource identifiers to its local database to create a list of items that are not locally </w:t>
-        </w:r>
-        <w:r>
-          <w:t>available,</w:t>
-        </w:r>
-        <w:r>
-          <w:t xml:space="preserve"> and which must be requested from the sender. The recipient can then supplement its inventory with the requested items to complete the composition in the local </w:t>
-        </w:r>
-        <w:r>
-          <w:t>system.</w:t>
+          <w:t xml:space="preserve"> In the alternative, transfer between systems can be performed using an API to allow the receiver to indicate those assets to be transferred. This approach is more easily made efficient since there are no Packing List or Asset Map files to be created or interpreted. The sender can transmit, e.g., a CPL to the recipient, and the recipient can then compare the CPL Resource identifiers to its local database to create a list of items that are not locally available, and which must be requested from the sender. The recipient can then supplement its inventory with the requested items to complete the composition in the local system.</w:t>
         </w:r>
       </w:ins>
     </w:p>
     <w:p>
       <w:pPr>
         <w:pStyle w:val="Heading2"/>
-        <w:pPrChange w:id="40" w:author="Jack Watts" w:date="2021-04-09T20:51:00Z">
+        <w:pPrChange w:id="57" w:author="Jack Watts" w:date="2021-04-09T20:51:00Z">
           <w:pPr/>
         </w:pPrChange>
       </w:pPr>
-      <w:ins w:id="41" w:author="Jack Watts" w:date="2021-04-09T20:51:00Z">
+      <w:ins w:id="58" w:author="Jack Watts" w:date="2021-04-09T20:51:00Z">
         <w:r>
           <w:t>CPL Revisions</w:t>
         </w:r>
@@ -841,39 +916,23 @@
     <w:p>
       <w:pPr>
         <w:rPr>
-          <w:ins w:id="42" w:author="Jack Watts" w:date="2021-04-09T20:52:00Z"/>
+          <w:ins w:id="59" w:author="Jack Watts" w:date="2021-04-09T20:52:00Z"/>
         </w:rPr>
       </w:pPr>
-      <w:ins w:id="43" w:author="Jack Watts" w:date="2021-04-09T20:52:00Z">
+      <w:ins w:id="60" w:author="Jack Watts" w:date="2021-04-09T20:52:00Z">
         <w:r>
-          <w:t xml:space="preserve">There are </w:t>
-        </w:r>
-        <w:proofErr w:type="gramStart"/>
-        <w:r>
-          <w:t>a number of</w:t>
-        </w:r>
-        <w:proofErr w:type="gramEnd"/>
-        <w:r>
-          <w:t xml:space="preserve"> situations that may require a CPL to be revised. This section defines what parameters </w:t>
-        </w:r>
-        <w:proofErr w:type="gramStart"/>
-        <w:r>
-          <w:t>are allowed to</w:t>
-        </w:r>
-        <w:proofErr w:type="gramEnd"/>
-        <w:r>
-          <w:t xml:space="preserve"> be edited/changed by an operator and those which are dependent on referenced resources and should be populated by the system used to assemble the CPL file.</w:t>
+          <w:t>There are a number of situations that may require a CPL to be revised. This section defines what parameters are allowed to be edited/changed by an operator and those which are dependent on referenced resources and should be populated by the system used to assemble the CPL file.</w:t>
         </w:r>
       </w:ins>
     </w:p>
     <w:p>
       <w:pPr>
         <w:pStyle w:val="Heading3"/>
-        <w:pPrChange w:id="44" w:author="Jack Watts" w:date="2021-04-09T20:52:00Z">
+        <w:pPrChange w:id="61" w:author="Jack Watts" w:date="2021-04-09T20:52:00Z">
           <w:pPr/>
         </w:pPrChange>
       </w:pPr>
-      <w:ins w:id="45" w:author="Jack Watts" w:date="2021-04-09T20:52:00Z">
+      <w:ins w:id="62" w:author="Jack Watts" w:date="2021-04-09T20:52:00Z">
         <w:r>
           <w:t>CPL Metadata Changes</w:t>
         </w:r>
@@ -887,68 +946,33 @@
           <w:numId w:val="0"/>
         </w:numPr>
         <w:rPr>
-          <w:ins w:id="46" w:author="Jack Watts" w:date="2021-04-09T20:53:00Z"/>
+          <w:ins w:id="63" w:author="Jack Watts" w:date="2021-04-09T20:53:00Z"/>
           <w:rFonts w:ascii="Calibri" w:eastAsia="Calibri" w:hAnsi="Calibri" w:cs="Calibri"/>
           <w:b w:val="0"/>
           <w:color w:val="auto"/>
         </w:rPr>
-        <w:pPrChange w:id="47" w:author="Jack Watts" w:date="2021-04-09T20:53:00Z">
+        <w:pPrChange w:id="64" w:author="Jack Watts" w:date="2021-04-09T20:53:00Z">
           <w:pPr>
             <w:pStyle w:val="Heading3"/>
           </w:pPr>
         </w:pPrChange>
       </w:pPr>
-      <w:ins w:id="48" w:author="Jack Watts" w:date="2021-04-09T20:53:00Z">
+      <w:ins w:id="65" w:author="Jack Watts" w:date="2021-04-09T20:53:00Z">
         <w:r>
           <w:rPr>
             <w:rFonts w:ascii="Calibri" w:eastAsia="Calibri" w:hAnsi="Calibri" w:cs="Calibri"/>
             <w:b w:val="0"/>
             <w:color w:val="auto"/>
           </w:rPr>
-          <w:t xml:space="preserve">A CPL has </w:t>
-        </w:r>
-        <w:proofErr w:type="gramStart"/>
-        <w:r>
-          <w:rPr>
-            <w:rFonts w:ascii="Calibri" w:eastAsia="Calibri" w:hAnsi="Calibri" w:cs="Calibri"/>
-            <w:b w:val="0"/>
-            <w:color w:val="auto"/>
-          </w:rPr>
-          <w:t>a number of</w:t>
-        </w:r>
-        <w:proofErr w:type="gramEnd"/>
-        <w:r>
-          <w:rPr>
-            <w:rFonts w:ascii="Calibri" w:eastAsia="Calibri" w:hAnsi="Calibri" w:cs="Calibri"/>
-            <w:b w:val="0"/>
-            <w:color w:val="auto"/>
-          </w:rPr>
-          <w:t xml:space="preserve"> descriptive metadata fields that are not derived from underlying essence files. As such, these fields are prone to human error which can lead to a revision being necessary. </w:t>
-        </w:r>
-        <w:proofErr w:type="gramStart"/>
-        <w:r>
-          <w:rPr>
-            <w:rFonts w:ascii="Calibri" w:eastAsia="Calibri" w:hAnsi="Calibri" w:cs="Calibri"/>
-            <w:b w:val="0"/>
-            <w:color w:val="auto"/>
-          </w:rPr>
-          <w:t>In order to</w:t>
-        </w:r>
-        <w:proofErr w:type="gramEnd"/>
-        <w:r>
-          <w:rPr>
-            <w:rFonts w:ascii="Calibri" w:eastAsia="Calibri" w:hAnsi="Calibri" w:cs="Calibri"/>
-            <w:b w:val="0"/>
-            <w:color w:val="auto"/>
-          </w:rPr>
-          <w:t xml:space="preserve"> avoid editing structural metadata derived from referenced essence, a table is provided for reference in Section 6.3.2, Table 1 - User Editable Metadata Fields. This table depicts the fields that are permitted to be directly edited by a user after or during the creation of a CPL file.</w:t>
+          <w:t>A CPL has a number of descriptive metadata fields that are not derived from underlying essence files. As such, these fields are prone to human error which can lead to a revision being necessary. In order to avoid editing structural metadata derived from referenced essence, a table is provided for reference in Section 6.3.2, Table 1 - User Editable Metadata Fields. This table depicts the fields that are permitted to be directly edited by a user after or during the creation of a CPL file.</w:t>
         </w:r>
       </w:ins>
     </w:p>
     <w:p>
       <w:pPr>
+        <w:pStyle w:val="Note"/>
         <w:rPr>
-          <w:ins w:id="49" w:author="Jack Watts" w:date="2021-04-09T21:00:00Z"/>
+          <w:ins w:id="66" w:author="Jack Watts" w:date="2021-04-09T21:00:00Z"/>
         </w:rPr>
         <w:sectPr>
           <w:headerReference w:type="default" r:id="rId8"/>
@@ -962,8 +986,11 @@
           <w:cols w:space="720"/>
           <w:docGrid w:linePitch="299"/>
         </w:sectPr>
-      </w:pPr>
-      <w:ins w:id="57" w:author="Jack Watts" w:date="2021-04-09T20:53:00Z">
+        <w:pPrChange w:id="74" w:author="Jack Watts" w:date="2021-04-09T21:46:00Z">
+          <w:pPr/>
+        </w:pPrChange>
+      </w:pPr>
+      <w:ins w:id="75" w:author="Jack Watts" w:date="2021-04-09T20:53:00Z">
         <w:r>
           <w:t>NOTE: It is required that for changes made to a CPL, a new document instance is created. It is also</w:t>
         </w:r>
@@ -974,15 +1001,7 @@
           <w:t xml:space="preserve"> </w:t>
         </w:r>
         <w:r>
-          <w:t xml:space="preserve">required that the new document instance has a new random value for the Id property, and that the </w:t>
-        </w:r>
-        <w:proofErr w:type="spellStart"/>
-        <w:r>
-          <w:t>IssueDate</w:t>
-        </w:r>
-        <w:proofErr w:type="spellEnd"/>
-        <w:r>
-          <w:t xml:space="preserve"> and Creator properties are also updated.</w:t>
+          <w:t>required that the new document instance has a new random value for the Id property, and that the IssueDate and Creator properties are also updated.</w:t>
         </w:r>
       </w:ins>
     </w:p>
@@ -992,14 +1011,14 @@
         <w:spacing w:before="0" w:line="240" w:lineRule="auto"/>
         <w:jc w:val="center"/>
         <w:rPr>
-          <w:ins w:id="58" w:author="Jack Watts" w:date="2021-04-09T21:00:00Z"/>
+          <w:ins w:id="76" w:author="Jack Watts" w:date="2021-04-09T21:00:00Z"/>
           <w:rFonts w:ascii="Times New Roman" w:eastAsia="Times New Roman" w:hAnsi="Times New Roman" w:cs="Times New Roman"/>
           <w:sz w:val="24"/>
           <w:szCs w:val="24"/>
           <w:lang w:val="en-GB" w:eastAsia="en-GB"/>
         </w:rPr>
       </w:pPr>
-      <w:ins w:id="59" w:author="Jack Watts" w:date="2021-04-09T21:00:00Z">
+      <w:ins w:id="77" w:author="Jack Watts" w:date="2021-04-09T21:00:00Z">
         <w:r>
           <w:rPr>
             <w:rFonts w:ascii="Arial" w:eastAsia="Times New Roman" w:hAnsi="Arial" w:cs="Arial"/>
@@ -1028,7 +1047,7 @@
         <w:widowControl/>
         <w:spacing w:before="0" w:line="240" w:lineRule="auto"/>
         <w:rPr>
-          <w:ins w:id="60" w:author="Jack Watts" w:date="2021-04-09T21:00:00Z"/>
+          <w:ins w:id="78" w:author="Jack Watts" w:date="2021-04-09T21:00:00Z"/>
           <w:rFonts w:ascii="Times New Roman" w:eastAsia="Times New Roman" w:hAnsi="Times New Roman" w:cs="Times New Roman"/>
           <w:sz w:val="24"/>
           <w:szCs w:val="24"/>
@@ -1047,7 +1066,7 @@
           <w:right w:w="15" w:type="dxa"/>
         </w:tblCellMar>
         <w:tblLook w:val="04A0" w:firstRow="1" w:lastRow="0" w:firstColumn="1" w:lastColumn="0" w:noHBand="0" w:noVBand="1"/>
-        <w:tblPrChange w:id="61" w:author="Jack Watts" w:date="2021-04-09T21:02:00Z">
+        <w:tblPrChange w:id="79" w:author="Jack Watts" w:date="2021-04-09T21:02:00Z">
           <w:tblPr>
             <w:tblW w:w="0" w:type="auto"/>
             <w:tblCellMar>
@@ -1067,7 +1086,7 @@
         <w:gridCol w:w="1997"/>
         <w:gridCol w:w="5421"/>
         <w:gridCol w:w="3053"/>
-        <w:tblGridChange w:id="62">
+        <w:tblGridChange w:id="80">
           <w:tblGrid>
             <w:gridCol w:w="1463"/>
             <w:gridCol w:w="867"/>
@@ -1080,7 +1099,7 @@
       </w:tblGrid>
       <w:tr>
         <w:trPr>
-          <w:ins w:id="63" w:author="Jack Watts" w:date="2021-04-09T21:00:00Z"/>
+          <w:ins w:id="81" w:author="Jack Watts" w:date="2021-04-09T21:00:00Z"/>
         </w:trPr>
         <w:tc>
           <w:tcPr>
@@ -1098,7 +1117,7 @@
               <w:right w:w="100" w:type="dxa"/>
             </w:tcMar>
             <w:hideMark/>
-            <w:tcPrChange w:id="64" w:author="Jack Watts" w:date="2021-04-09T21:02:00Z">
+            <w:tcPrChange w:id="82" w:author="Jack Watts" w:date="2021-04-09T21:02:00Z">
               <w:tcPr>
                 <w:tcW w:w="0" w:type="auto"/>
                 <w:tcBorders>
@@ -1122,14 +1141,14 @@
               <w:widowControl/>
               <w:spacing w:before="0" w:line="240" w:lineRule="auto"/>
               <w:rPr>
-                <w:ins w:id="65" w:author="Jack Watts" w:date="2021-04-09T21:00:00Z"/>
+                <w:ins w:id="83" w:author="Jack Watts" w:date="2021-04-09T21:00:00Z"/>
                 <w:rFonts w:ascii="Times New Roman" w:eastAsia="Times New Roman" w:hAnsi="Times New Roman" w:cs="Times New Roman"/>
                 <w:sz w:val="24"/>
                 <w:szCs w:val="24"/>
                 <w:lang w:val="en-GB" w:eastAsia="en-GB"/>
               </w:rPr>
             </w:pPr>
-            <w:ins w:id="66" w:author="Jack Watts" w:date="2021-04-09T21:00:00Z">
+            <w:ins w:id="84" w:author="Jack Watts" w:date="2021-04-09T21:00:00Z">
               <w:r>
                 <w:rPr>
                   <w:rFonts w:ascii="Arial" w:eastAsia="Times New Roman" w:hAnsi="Arial" w:cs="Arial"/>
@@ -1161,7 +1180,7 @@
               <w:right w:w="100" w:type="dxa"/>
             </w:tcMar>
             <w:hideMark/>
-            <w:tcPrChange w:id="67" w:author="Jack Watts" w:date="2021-04-09T21:02:00Z">
+            <w:tcPrChange w:id="85" w:author="Jack Watts" w:date="2021-04-09T21:02:00Z">
               <w:tcPr>
                 <w:tcW w:w="0" w:type="auto"/>
                 <w:tcBorders>
@@ -1186,14 +1205,14 @@
               <w:spacing w:before="0" w:line="240" w:lineRule="auto"/>
               <w:jc w:val="center"/>
               <w:rPr>
-                <w:ins w:id="68" w:author="Jack Watts" w:date="2021-04-09T21:00:00Z"/>
+                <w:ins w:id="86" w:author="Jack Watts" w:date="2021-04-09T21:00:00Z"/>
                 <w:rFonts w:ascii="Times New Roman" w:eastAsia="Times New Roman" w:hAnsi="Times New Roman" w:cs="Times New Roman"/>
                 <w:sz w:val="24"/>
                 <w:szCs w:val="24"/>
                 <w:lang w:val="en-GB" w:eastAsia="en-GB"/>
               </w:rPr>
             </w:pPr>
-            <w:ins w:id="69" w:author="Jack Watts" w:date="2021-04-09T21:00:00Z">
+            <w:ins w:id="87" w:author="Jack Watts" w:date="2021-04-09T21:00:00Z">
               <w:r>
                 <w:rPr>
                   <w:rFonts w:ascii="Arial" w:eastAsia="Times New Roman" w:hAnsi="Arial" w:cs="Arial"/>
@@ -1225,7 +1244,7 @@
               <w:right w:w="100" w:type="dxa"/>
             </w:tcMar>
             <w:hideMark/>
-            <w:tcPrChange w:id="70" w:author="Jack Watts" w:date="2021-04-09T21:02:00Z">
+            <w:tcPrChange w:id="88" w:author="Jack Watts" w:date="2021-04-09T21:02:00Z">
               <w:tcPr>
                 <w:tcW w:w="0" w:type="auto"/>
                 <w:tcBorders>
@@ -1250,14 +1269,14 @@
               <w:spacing w:before="0" w:line="240" w:lineRule="auto"/>
               <w:jc w:val="center"/>
               <w:rPr>
-                <w:ins w:id="71" w:author="Jack Watts" w:date="2021-04-09T21:00:00Z"/>
+                <w:ins w:id="89" w:author="Jack Watts" w:date="2021-04-09T21:00:00Z"/>
                 <w:rFonts w:ascii="Times New Roman" w:eastAsia="Times New Roman" w:hAnsi="Times New Roman" w:cs="Times New Roman"/>
                 <w:sz w:val="24"/>
                 <w:szCs w:val="24"/>
                 <w:lang w:val="en-GB" w:eastAsia="en-GB"/>
               </w:rPr>
             </w:pPr>
-            <w:ins w:id="72" w:author="Jack Watts" w:date="2021-04-09T21:00:00Z">
+            <w:ins w:id="90" w:author="Jack Watts" w:date="2021-04-09T21:00:00Z">
               <w:r>
                 <w:rPr>
                   <w:rFonts w:ascii="Arial" w:eastAsia="Times New Roman" w:hAnsi="Arial" w:cs="Arial"/>
@@ -1289,7 +1308,7 @@
               <w:right w:w="100" w:type="dxa"/>
             </w:tcMar>
             <w:hideMark/>
-            <w:tcPrChange w:id="73" w:author="Jack Watts" w:date="2021-04-09T21:02:00Z">
+            <w:tcPrChange w:id="91" w:author="Jack Watts" w:date="2021-04-09T21:02:00Z">
               <w:tcPr>
                 <w:tcW w:w="0" w:type="auto"/>
                 <w:tcBorders>
@@ -1313,14 +1332,14 @@
               <w:widowControl/>
               <w:spacing w:before="0" w:line="240" w:lineRule="auto"/>
               <w:rPr>
-                <w:ins w:id="74" w:author="Jack Watts" w:date="2021-04-09T21:00:00Z"/>
+                <w:ins w:id="92" w:author="Jack Watts" w:date="2021-04-09T21:00:00Z"/>
                 <w:rFonts w:ascii="Times New Roman" w:eastAsia="Times New Roman" w:hAnsi="Times New Roman" w:cs="Times New Roman"/>
                 <w:sz w:val="24"/>
                 <w:szCs w:val="24"/>
                 <w:lang w:val="en-GB" w:eastAsia="en-GB"/>
               </w:rPr>
             </w:pPr>
-            <w:ins w:id="75" w:author="Jack Watts" w:date="2021-04-09T21:00:00Z">
+            <w:ins w:id="93" w:author="Jack Watts" w:date="2021-04-09T21:00:00Z">
               <w:r>
                 <w:rPr>
                   <w:rFonts w:ascii="Arial" w:eastAsia="Times New Roman" w:hAnsi="Arial" w:cs="Arial"/>
@@ -1352,7 +1371,7 @@
               <w:right w:w="100" w:type="dxa"/>
             </w:tcMar>
             <w:hideMark/>
-            <w:tcPrChange w:id="76" w:author="Jack Watts" w:date="2021-04-09T21:02:00Z">
+            <w:tcPrChange w:id="94" w:author="Jack Watts" w:date="2021-04-09T21:02:00Z">
               <w:tcPr>
                 <w:tcW w:w="0" w:type="auto"/>
                 <w:tcBorders>
@@ -1377,14 +1396,14 @@
               <w:spacing w:before="0" w:line="240" w:lineRule="auto"/>
               <w:jc w:val="center"/>
               <w:rPr>
-                <w:ins w:id="77" w:author="Jack Watts" w:date="2021-04-09T21:00:00Z"/>
+                <w:ins w:id="95" w:author="Jack Watts" w:date="2021-04-09T21:00:00Z"/>
                 <w:rFonts w:ascii="Times New Roman" w:eastAsia="Times New Roman" w:hAnsi="Times New Roman" w:cs="Times New Roman"/>
                 <w:sz w:val="24"/>
                 <w:szCs w:val="24"/>
                 <w:lang w:val="en-GB" w:eastAsia="en-GB"/>
               </w:rPr>
             </w:pPr>
-            <w:ins w:id="78" w:author="Jack Watts" w:date="2021-04-09T21:00:00Z">
+            <w:ins w:id="96" w:author="Jack Watts" w:date="2021-04-09T21:00:00Z">
               <w:r>
                 <w:rPr>
                   <w:rFonts w:ascii="Arial" w:eastAsia="Times New Roman" w:hAnsi="Arial" w:cs="Arial"/>
@@ -1416,7 +1435,7 @@
               <w:right w:w="100" w:type="dxa"/>
             </w:tcMar>
             <w:hideMark/>
-            <w:tcPrChange w:id="79" w:author="Jack Watts" w:date="2021-04-09T21:02:00Z">
+            <w:tcPrChange w:id="97" w:author="Jack Watts" w:date="2021-04-09T21:02:00Z">
               <w:tcPr>
                 <w:tcW w:w="0" w:type="auto"/>
                 <w:tcBorders>
@@ -1441,14 +1460,14 @@
               <w:spacing w:before="0" w:line="240" w:lineRule="auto"/>
               <w:jc w:val="center"/>
               <w:rPr>
-                <w:ins w:id="80" w:author="Jack Watts" w:date="2021-04-09T21:00:00Z"/>
+                <w:ins w:id="98" w:author="Jack Watts" w:date="2021-04-09T21:00:00Z"/>
                 <w:rFonts w:ascii="Times New Roman" w:eastAsia="Times New Roman" w:hAnsi="Times New Roman" w:cs="Times New Roman"/>
                 <w:sz w:val="24"/>
                 <w:szCs w:val="24"/>
                 <w:lang w:val="en-GB" w:eastAsia="en-GB"/>
               </w:rPr>
             </w:pPr>
-            <w:ins w:id="81" w:author="Jack Watts" w:date="2021-04-09T21:00:00Z">
+            <w:ins w:id="99" w:author="Jack Watts" w:date="2021-04-09T21:00:00Z">
               <w:r>
                 <w:rPr>
                   <w:rFonts w:ascii="Arial" w:eastAsia="Times New Roman" w:hAnsi="Arial" w:cs="Arial"/>
@@ -1462,371 +1481,6 @@
                 <w:t>Remediation</w:t>
               </w:r>
             </w:ins>
-          </w:p>
-        </w:tc>
-      </w:tr>
-      <w:tr>
-        <w:trPr>
-          <w:ins w:id="82" w:author="Jack Watts" w:date="2021-04-09T21:00:00Z"/>
-        </w:trPr>
-        <w:tc>
-          <w:tcPr>
-            <w:tcW w:w="2182" w:type="dxa"/>
-            <w:tcBorders>
-              <w:top w:val="single" w:sz="8" w:space="0" w:color="000000"/>
-              <w:left w:val="single" w:sz="8" w:space="0" w:color="000000"/>
-              <w:bottom w:val="single" w:sz="8" w:space="0" w:color="000000"/>
-              <w:right w:val="single" w:sz="8" w:space="0" w:color="000000"/>
-            </w:tcBorders>
-            <w:tcMar>
-              <w:top w:w="100" w:type="dxa"/>
-              <w:left w:w="100" w:type="dxa"/>
-              <w:bottom w:w="100" w:type="dxa"/>
-              <w:right w:w="100" w:type="dxa"/>
-            </w:tcMar>
-            <w:hideMark/>
-            <w:tcPrChange w:id="83" w:author="Jack Watts" w:date="2021-04-09T21:02:00Z">
-              <w:tcPr>
-                <w:tcW w:w="0" w:type="auto"/>
-                <w:tcBorders>
-                  <w:top w:val="single" w:sz="8" w:space="0" w:color="000000"/>
-                  <w:left w:val="single" w:sz="8" w:space="0" w:color="000000"/>
-                  <w:bottom w:val="single" w:sz="8" w:space="0" w:color="000000"/>
-                  <w:right w:val="single" w:sz="8" w:space="0" w:color="000000"/>
-                </w:tcBorders>
-                <w:tcMar>
-                  <w:top w:w="100" w:type="dxa"/>
-                  <w:left w:w="100" w:type="dxa"/>
-                  <w:bottom w:w="100" w:type="dxa"/>
-                  <w:right w:w="100" w:type="dxa"/>
-                </w:tcMar>
-                <w:hideMark/>
-              </w:tcPr>
-            </w:tcPrChange>
-          </w:tcPr>
-          <w:p>
-            <w:pPr>
-              <w:widowControl/>
-              <w:spacing w:before="0" w:line="240" w:lineRule="auto"/>
-              <w:rPr>
-                <w:ins w:id="84" w:author="Jack Watts" w:date="2021-04-09T21:00:00Z"/>
-                <w:rFonts w:ascii="Times New Roman" w:eastAsia="Times New Roman" w:hAnsi="Times New Roman" w:cs="Times New Roman"/>
-                <w:sz w:val="24"/>
-                <w:szCs w:val="24"/>
-                <w:lang w:val="en-GB" w:eastAsia="en-GB"/>
-              </w:rPr>
-            </w:pPr>
-            <w:proofErr w:type="spellStart"/>
-            <w:ins w:id="85" w:author="Jack Watts" w:date="2021-04-09T21:00:00Z">
-              <w:r>
-                <w:rPr>
-                  <w:rFonts w:ascii="Arial" w:eastAsia="Times New Roman" w:hAnsi="Arial" w:cs="Arial"/>
-                  <w:color w:val="000000"/>
-                  <w:sz w:val="16"/>
-                  <w:szCs w:val="16"/>
-                  <w:lang w:val="en-GB" w:eastAsia="en-GB"/>
-                </w:rPr>
-                <w:t>ContentTitle</w:t>
-              </w:r>
-              <w:proofErr w:type="spellEnd"/>
-            </w:ins>
-          </w:p>
-        </w:tc>
-        <w:tc>
-          <w:tcPr>
-            <w:tcW w:w="0" w:type="auto"/>
-            <w:tcBorders>
-              <w:top w:val="single" w:sz="8" w:space="0" w:color="000000"/>
-              <w:left w:val="single" w:sz="8" w:space="0" w:color="000000"/>
-              <w:bottom w:val="single" w:sz="8" w:space="0" w:color="000000"/>
-              <w:right w:val="single" w:sz="8" w:space="0" w:color="000000"/>
-            </w:tcBorders>
-            <w:tcMar>
-              <w:top w:w="100" w:type="dxa"/>
-              <w:left w:w="100" w:type="dxa"/>
-              <w:bottom w:w="100" w:type="dxa"/>
-              <w:right w:w="100" w:type="dxa"/>
-            </w:tcMar>
-            <w:hideMark/>
-            <w:tcPrChange w:id="86" w:author="Jack Watts" w:date="2021-04-09T21:02:00Z">
-              <w:tcPr>
-                <w:tcW w:w="0" w:type="auto"/>
-                <w:tcBorders>
-                  <w:top w:val="single" w:sz="8" w:space="0" w:color="000000"/>
-                  <w:left w:val="single" w:sz="8" w:space="0" w:color="000000"/>
-                  <w:bottom w:val="single" w:sz="8" w:space="0" w:color="000000"/>
-                  <w:right w:val="single" w:sz="8" w:space="0" w:color="000000"/>
-                </w:tcBorders>
-                <w:tcMar>
-                  <w:top w:w="100" w:type="dxa"/>
-                  <w:left w:w="100" w:type="dxa"/>
-                  <w:bottom w:w="100" w:type="dxa"/>
-                  <w:right w:w="100" w:type="dxa"/>
-                </w:tcMar>
-                <w:hideMark/>
-              </w:tcPr>
-            </w:tcPrChange>
-          </w:tcPr>
-          <w:p>
-            <w:pPr>
-              <w:widowControl/>
-              <w:spacing w:before="0" w:line="240" w:lineRule="auto"/>
-              <w:jc w:val="center"/>
-              <w:rPr>
-                <w:ins w:id="87" w:author="Jack Watts" w:date="2021-04-09T21:00:00Z"/>
-                <w:rFonts w:ascii="Times New Roman" w:eastAsia="Times New Roman" w:hAnsi="Times New Roman" w:cs="Times New Roman"/>
-                <w:sz w:val="24"/>
-                <w:szCs w:val="24"/>
-                <w:lang w:val="en-GB" w:eastAsia="en-GB"/>
-              </w:rPr>
-            </w:pPr>
-            <w:ins w:id="88" w:author="Jack Watts" w:date="2021-04-09T21:00:00Z">
-              <w:r>
-                <w:rPr>
-                  <w:rFonts w:ascii="Arial" w:eastAsia="Times New Roman" w:hAnsi="Arial" w:cs="Arial"/>
-                  <w:color w:val="000000"/>
-                  <w:sz w:val="16"/>
-                  <w:szCs w:val="16"/>
-                  <w:lang w:val="en-GB" w:eastAsia="en-GB"/>
-                </w:rPr>
-                <w:t>No</w:t>
-              </w:r>
-            </w:ins>
-          </w:p>
-        </w:tc>
-        <w:tc>
-          <w:tcPr>
-            <w:tcW w:w="0" w:type="auto"/>
-            <w:tcBorders>
-              <w:top w:val="single" w:sz="8" w:space="0" w:color="000000"/>
-              <w:left w:val="single" w:sz="8" w:space="0" w:color="000000"/>
-              <w:bottom w:val="single" w:sz="8" w:space="0" w:color="000000"/>
-              <w:right w:val="single" w:sz="8" w:space="0" w:color="000000"/>
-            </w:tcBorders>
-            <w:tcMar>
-              <w:top w:w="100" w:type="dxa"/>
-              <w:left w:w="100" w:type="dxa"/>
-              <w:bottom w:w="100" w:type="dxa"/>
-              <w:right w:w="100" w:type="dxa"/>
-            </w:tcMar>
-            <w:hideMark/>
-            <w:tcPrChange w:id="89" w:author="Jack Watts" w:date="2021-04-09T21:02:00Z">
-              <w:tcPr>
-                <w:tcW w:w="0" w:type="auto"/>
-                <w:tcBorders>
-                  <w:top w:val="single" w:sz="8" w:space="0" w:color="000000"/>
-                  <w:left w:val="single" w:sz="8" w:space="0" w:color="000000"/>
-                  <w:bottom w:val="single" w:sz="8" w:space="0" w:color="000000"/>
-                  <w:right w:val="single" w:sz="8" w:space="0" w:color="000000"/>
-                </w:tcBorders>
-                <w:tcMar>
-                  <w:top w:w="100" w:type="dxa"/>
-                  <w:left w:w="100" w:type="dxa"/>
-                  <w:bottom w:w="100" w:type="dxa"/>
-                  <w:right w:w="100" w:type="dxa"/>
-                </w:tcMar>
-                <w:hideMark/>
-              </w:tcPr>
-            </w:tcPrChange>
-          </w:tcPr>
-          <w:p>
-            <w:pPr>
-              <w:widowControl/>
-              <w:spacing w:before="0" w:line="240" w:lineRule="auto"/>
-              <w:jc w:val="center"/>
-              <w:rPr>
-                <w:ins w:id="90" w:author="Jack Watts" w:date="2021-04-09T21:00:00Z"/>
-                <w:rFonts w:ascii="Times New Roman" w:eastAsia="Times New Roman" w:hAnsi="Times New Roman" w:cs="Times New Roman"/>
-                <w:sz w:val="24"/>
-                <w:szCs w:val="24"/>
-                <w:lang w:val="en-GB" w:eastAsia="en-GB"/>
-              </w:rPr>
-            </w:pPr>
-            <w:ins w:id="91" w:author="Jack Watts" w:date="2021-04-09T21:00:00Z">
-              <w:r>
-                <w:rPr>
-                  <w:rFonts w:ascii="Arial" w:eastAsia="Times New Roman" w:hAnsi="Arial" w:cs="Arial"/>
-                  <w:color w:val="000000"/>
-                  <w:sz w:val="16"/>
-                  <w:szCs w:val="16"/>
-                  <w:lang w:val="en-GB" w:eastAsia="en-GB"/>
-                </w:rPr>
-                <w:t>string</w:t>
-              </w:r>
-            </w:ins>
-          </w:p>
-        </w:tc>
-        <w:tc>
-          <w:tcPr>
-            <w:tcW w:w="0" w:type="auto"/>
-            <w:tcBorders>
-              <w:top w:val="single" w:sz="8" w:space="0" w:color="000000"/>
-              <w:left w:val="single" w:sz="8" w:space="0" w:color="000000"/>
-              <w:bottom w:val="single" w:sz="8" w:space="0" w:color="000000"/>
-              <w:right w:val="single" w:sz="8" w:space="0" w:color="000000"/>
-            </w:tcBorders>
-            <w:tcMar>
-              <w:top w:w="100" w:type="dxa"/>
-              <w:left w:w="100" w:type="dxa"/>
-              <w:bottom w:w="100" w:type="dxa"/>
-              <w:right w:w="100" w:type="dxa"/>
-            </w:tcMar>
-            <w:hideMark/>
-            <w:tcPrChange w:id="92" w:author="Jack Watts" w:date="2021-04-09T21:02:00Z">
-              <w:tcPr>
-                <w:tcW w:w="0" w:type="auto"/>
-                <w:tcBorders>
-                  <w:top w:val="single" w:sz="8" w:space="0" w:color="000000"/>
-                  <w:left w:val="single" w:sz="8" w:space="0" w:color="000000"/>
-                  <w:bottom w:val="single" w:sz="8" w:space="0" w:color="000000"/>
-                  <w:right w:val="single" w:sz="8" w:space="0" w:color="000000"/>
-                </w:tcBorders>
-                <w:tcMar>
-                  <w:top w:w="100" w:type="dxa"/>
-                  <w:left w:w="100" w:type="dxa"/>
-                  <w:bottom w:w="100" w:type="dxa"/>
-                  <w:right w:w="100" w:type="dxa"/>
-                </w:tcMar>
-                <w:hideMark/>
-              </w:tcPr>
-            </w:tcPrChange>
-          </w:tcPr>
-          <w:p>
-            <w:pPr>
-              <w:widowControl/>
-              <w:spacing w:before="0" w:line="240" w:lineRule="auto"/>
-              <w:rPr>
-                <w:ins w:id="93" w:author="Jack Watts" w:date="2021-04-09T21:00:00Z"/>
-                <w:rFonts w:ascii="Times New Roman" w:eastAsia="Times New Roman" w:hAnsi="Times New Roman" w:cs="Times New Roman"/>
-                <w:sz w:val="24"/>
-                <w:szCs w:val="24"/>
-                <w:lang w:val="en-GB" w:eastAsia="en-GB"/>
-              </w:rPr>
-            </w:pPr>
-            <w:proofErr w:type="spellStart"/>
-            <w:ins w:id="94" w:author="Jack Watts" w:date="2021-04-09T21:00:00Z">
-              <w:r>
-                <w:rPr>
-                  <w:rFonts w:ascii="Arial" w:eastAsia="Times New Roman" w:hAnsi="Arial" w:cs="Arial"/>
-                  <w:color w:val="000000"/>
-                  <w:sz w:val="16"/>
-                  <w:szCs w:val="16"/>
-                  <w:lang w:val="en-GB" w:eastAsia="en-GB"/>
-                </w:rPr>
-                <w:t>CompositionPlaylist</w:t>
-              </w:r>
-              <w:proofErr w:type="spellEnd"/>
-            </w:ins>
-          </w:p>
-        </w:tc>
-        <w:tc>
-          <w:tcPr>
-            <w:tcW w:w="0" w:type="auto"/>
-            <w:tcBorders>
-              <w:top w:val="single" w:sz="8" w:space="0" w:color="000000"/>
-              <w:left w:val="single" w:sz="8" w:space="0" w:color="000000"/>
-              <w:bottom w:val="single" w:sz="8" w:space="0" w:color="000000"/>
-              <w:right w:val="single" w:sz="8" w:space="0" w:color="000000"/>
-            </w:tcBorders>
-            <w:tcMar>
-              <w:top w:w="100" w:type="dxa"/>
-              <w:left w:w="100" w:type="dxa"/>
-              <w:bottom w:w="100" w:type="dxa"/>
-              <w:right w:w="100" w:type="dxa"/>
-            </w:tcMar>
-            <w:hideMark/>
-            <w:tcPrChange w:id="95" w:author="Jack Watts" w:date="2021-04-09T21:02:00Z">
-              <w:tcPr>
-                <w:tcW w:w="0" w:type="auto"/>
-                <w:tcBorders>
-                  <w:top w:val="single" w:sz="8" w:space="0" w:color="000000"/>
-                  <w:left w:val="single" w:sz="8" w:space="0" w:color="000000"/>
-                  <w:bottom w:val="single" w:sz="8" w:space="0" w:color="000000"/>
-                  <w:right w:val="single" w:sz="8" w:space="0" w:color="000000"/>
-                </w:tcBorders>
-                <w:tcMar>
-                  <w:top w:w="100" w:type="dxa"/>
-                  <w:left w:w="100" w:type="dxa"/>
-                  <w:bottom w:w="100" w:type="dxa"/>
-                  <w:right w:w="100" w:type="dxa"/>
-                </w:tcMar>
-                <w:hideMark/>
-              </w:tcPr>
-            </w:tcPrChange>
-          </w:tcPr>
-          <w:p>
-            <w:pPr>
-              <w:widowControl/>
-              <w:spacing w:before="0" w:line="240" w:lineRule="auto"/>
-              <w:rPr>
-                <w:ins w:id="96" w:author="Jack Watts" w:date="2021-04-09T21:00:00Z"/>
-                <w:rFonts w:ascii="Times New Roman" w:eastAsia="Times New Roman" w:hAnsi="Times New Roman" w:cs="Times New Roman"/>
-                <w:sz w:val="24"/>
-                <w:szCs w:val="24"/>
-                <w:lang w:val="en-GB" w:eastAsia="en-GB"/>
-              </w:rPr>
-            </w:pPr>
-            <w:ins w:id="97" w:author="Jack Watts" w:date="2021-04-09T21:00:00Z">
-              <w:r>
-                <w:rPr>
-                  <w:rFonts w:ascii="Arial" w:eastAsia="Times New Roman" w:hAnsi="Arial" w:cs="Arial"/>
-                  <w:color w:val="000000"/>
-                  <w:sz w:val="16"/>
-                  <w:szCs w:val="16"/>
-                  <w:lang w:val="en-GB" w:eastAsia="en-GB"/>
-                </w:rPr>
-                <w:t>Unable to properly identify the title of the content.</w:t>
-              </w:r>
-            </w:ins>
-          </w:p>
-        </w:tc>
-        <w:tc>
-          <w:tcPr>
-            <w:tcW w:w="3053" w:type="dxa"/>
-            <w:tcBorders>
-              <w:top w:val="single" w:sz="8" w:space="0" w:color="000000"/>
-              <w:left w:val="single" w:sz="8" w:space="0" w:color="000000"/>
-              <w:bottom w:val="single" w:sz="8" w:space="0" w:color="000000"/>
-              <w:right w:val="single" w:sz="8" w:space="0" w:color="000000"/>
-            </w:tcBorders>
-            <w:tcMar>
-              <w:top w:w="100" w:type="dxa"/>
-              <w:left w:w="100" w:type="dxa"/>
-              <w:bottom w:w="100" w:type="dxa"/>
-              <w:right w:w="100" w:type="dxa"/>
-            </w:tcMar>
-            <w:hideMark/>
-            <w:tcPrChange w:id="98" w:author="Jack Watts" w:date="2021-04-09T21:02:00Z">
-              <w:tcPr>
-                <w:tcW w:w="0" w:type="auto"/>
-                <w:tcBorders>
-                  <w:top w:val="single" w:sz="8" w:space="0" w:color="000000"/>
-                  <w:left w:val="single" w:sz="8" w:space="0" w:color="000000"/>
-                  <w:bottom w:val="single" w:sz="8" w:space="0" w:color="000000"/>
-                  <w:right w:val="single" w:sz="8" w:space="0" w:color="000000"/>
-                </w:tcBorders>
-                <w:tcMar>
-                  <w:top w:w="100" w:type="dxa"/>
-                  <w:left w:w="100" w:type="dxa"/>
-                  <w:bottom w:w="100" w:type="dxa"/>
-                  <w:right w:w="100" w:type="dxa"/>
-                </w:tcMar>
-                <w:hideMark/>
-              </w:tcPr>
-            </w:tcPrChange>
-          </w:tcPr>
-          <w:p>
-            <w:pPr>
-              <w:widowControl/>
-              <w:spacing w:before="0" w:line="240" w:lineRule="auto"/>
-              <w:rPr>
-                <w:ins w:id="99" w:author="Jack Watts" w:date="2021-04-09T21:00:00Z"/>
-                <w:rFonts w:ascii="Times New Roman" w:eastAsia="Times New Roman" w:hAnsi="Times New Roman" w:cs="Times New Roman"/>
-                <w:sz w:val="24"/>
-                <w:szCs w:val="24"/>
-                <w:lang w:val="en-GB" w:eastAsia="en-GB"/>
-              </w:rPr>
-            </w:pPr>
           </w:p>
         </w:tc>
       </w:tr>
@@ -1890,7 +1544,7 @@
                   <w:szCs w:val="16"/>
                   <w:lang w:val="en-GB" w:eastAsia="en-GB"/>
                 </w:rPr>
-                <w:t>Issuer</w:t>
+                <w:t>ContentTitle</w:t>
               </w:r>
             </w:ins>
           </w:p>
@@ -2066,7 +1720,6 @@
                 <w:lang w:val="en-GB" w:eastAsia="en-GB"/>
               </w:rPr>
             </w:pPr>
-            <w:proofErr w:type="spellStart"/>
             <w:ins w:id="112" w:author="Jack Watts" w:date="2021-04-09T21:00:00Z">
               <w:r>
                 <w:rPr>
@@ -2078,7 +1731,6 @@
                 </w:rPr>
                 <w:t>CompositionPlaylist</w:t>
               </w:r>
-              <w:proofErr w:type="spellEnd"/>
             </w:ins>
           </w:p>
         </w:tc>
@@ -2138,7 +1790,7 @@
                   <w:szCs w:val="16"/>
                   <w:lang w:val="en-GB" w:eastAsia="en-GB"/>
                 </w:rPr>
-                <w:t>Unable to properly identify issuing identity.</w:t>
+                <w:t>Unable to properly identify the title of the content.</w:t>
               </w:r>
             </w:ins>
           </w:p>
@@ -2244,7 +1896,6 @@
                 <w:lang w:val="en-GB" w:eastAsia="en-GB"/>
               </w:rPr>
             </w:pPr>
-            <w:proofErr w:type="spellStart"/>
             <w:ins w:id="121" w:author="Jack Watts" w:date="2021-04-09T21:00:00Z">
               <w:r>
                 <w:rPr>
@@ -2254,9 +1905,8 @@
                   <w:szCs w:val="16"/>
                   <w:lang w:val="en-GB" w:eastAsia="en-GB"/>
                 </w:rPr>
-                <w:t>ContentOriginator</w:t>
+                <w:t>Issuer</w:t>
               </w:r>
-              <w:proofErr w:type="spellEnd"/>
             </w:ins>
           </w:p>
         </w:tc>
@@ -2431,7 +2081,6 @@
                 <w:lang w:val="en-GB" w:eastAsia="en-GB"/>
               </w:rPr>
             </w:pPr>
-            <w:proofErr w:type="spellStart"/>
             <w:ins w:id="130" w:author="Jack Watts" w:date="2021-04-09T21:00:00Z">
               <w:r>
                 <w:rPr>
@@ -2443,7 +2092,6 @@
                 </w:rPr>
                 <w:t>CompositionPlaylist</w:t>
               </w:r>
-              <w:proofErr w:type="spellEnd"/>
             </w:ins>
           </w:p>
         </w:tc>
@@ -2503,7 +2151,7 @@
                   <w:szCs w:val="16"/>
                   <w:lang w:val="en-GB" w:eastAsia="en-GB"/>
                 </w:rPr>
-                <w:t>Unable to properly identify the origin of the content.</w:t>
+                <w:t>Unable to properly identify issuing identity.</w:t>
               </w:r>
             </w:ins>
           </w:p>
@@ -2609,7 +2257,6 @@
                 <w:lang w:val="en-GB" w:eastAsia="en-GB"/>
               </w:rPr>
             </w:pPr>
-            <w:proofErr w:type="spellStart"/>
             <w:ins w:id="139" w:author="Jack Watts" w:date="2021-04-09T21:00:00Z">
               <w:r>
                 <w:rPr>
@@ -2619,9 +2266,8 @@
                   <w:szCs w:val="16"/>
                   <w:lang w:val="en-GB" w:eastAsia="en-GB"/>
                 </w:rPr>
-                <w:t>ContentKind</w:t>
+                <w:t>ContentOriginator</w:t>
               </w:r>
-              <w:proofErr w:type="spellEnd"/>
             </w:ins>
           </w:p>
         </w:tc>
@@ -2796,7 +2442,6 @@
                 <w:lang w:val="en-GB" w:eastAsia="en-GB"/>
               </w:rPr>
             </w:pPr>
-            <w:proofErr w:type="spellStart"/>
             <w:ins w:id="148" w:author="Jack Watts" w:date="2021-04-09T21:00:00Z">
               <w:r>
                 <w:rPr>
@@ -2808,7 +2453,6 @@
                 </w:rPr>
                 <w:t>CompositionPlaylist</w:t>
               </w:r>
-              <w:proofErr w:type="spellEnd"/>
             </w:ins>
           </w:p>
         </w:tc>
@@ -2868,7 +2512,7 @@
                   <w:szCs w:val="16"/>
                   <w:lang w:val="en-GB" w:eastAsia="en-GB"/>
                 </w:rPr>
-                <w:t>Unable to correctly categorize the content.</w:t>
+                <w:t>Unable to properly identify the origin of the content.</w:t>
               </w:r>
             </w:ins>
           </w:p>
@@ -2983,7 +2627,7 @@
                   <w:szCs w:val="16"/>
                   <w:lang w:val="en-GB" w:eastAsia="en-GB"/>
                 </w:rPr>
-                <w:t>Annotation</w:t>
+                <w:t>ContentKind</w:t>
               </w:r>
             </w:ins>
           </w:p>
@@ -3159,7 +2803,6 @@
                 <w:lang w:val="en-GB" w:eastAsia="en-GB"/>
               </w:rPr>
             </w:pPr>
-            <w:proofErr w:type="spellStart"/>
             <w:ins w:id="166" w:author="Jack Watts" w:date="2021-04-09T21:00:00Z">
               <w:r>
                 <w:rPr>
@@ -3171,7 +2814,6 @@
                 </w:rPr>
                 <w:t>CompositionPlaylist</w:t>
               </w:r>
-              <w:proofErr w:type="spellEnd"/>
             </w:ins>
           </w:p>
         </w:tc>
@@ -3231,7 +2873,7 @@
                   <w:szCs w:val="16"/>
                   <w:lang w:val="en-GB" w:eastAsia="en-GB"/>
                 </w:rPr>
-                <w:t>Incorrect description of the composition.</w:t>
+                <w:t>Unable to correctly categorize the content.</w:t>
               </w:r>
             </w:ins>
           </w:p>
@@ -3346,7 +2988,7 @@
                   <w:szCs w:val="16"/>
                   <w:lang w:val="en-GB" w:eastAsia="en-GB"/>
                 </w:rPr>
-                <w:t>Id</w:t>
+                <w:t>Annotation</w:t>
               </w:r>
             </w:ins>
           </w:p>
@@ -3522,7 +3164,6 @@
                 <w:lang w:val="en-GB" w:eastAsia="en-GB"/>
               </w:rPr>
             </w:pPr>
-            <w:proofErr w:type="spellStart"/>
             <w:ins w:id="184" w:author="Jack Watts" w:date="2021-04-09T21:00:00Z">
               <w:r>
                 <w:rPr>
@@ -3532,9 +3173,8 @@
                   <w:szCs w:val="16"/>
                   <w:lang w:val="en-GB" w:eastAsia="en-GB"/>
                 </w:rPr>
-                <w:t>ContentVersion</w:t>
+                <w:t>CompositionPlaylist</w:t>
               </w:r>
-              <w:proofErr w:type="spellEnd"/>
             </w:ins>
           </w:p>
         </w:tc>
@@ -3594,7 +3234,7 @@
                   <w:szCs w:val="16"/>
                   <w:lang w:val="en-GB" w:eastAsia="en-GB"/>
                 </w:rPr>
-                <w:t>Unable to properly identify the content of the composition.</w:t>
+                <w:t>Incorrect description of the composition.</w:t>
               </w:r>
             </w:ins>
           </w:p>
@@ -3700,7 +3340,6 @@
                 <w:lang w:val="en-GB" w:eastAsia="en-GB"/>
               </w:rPr>
             </w:pPr>
-            <w:proofErr w:type="spellStart"/>
             <w:ins w:id="193" w:author="Jack Watts" w:date="2021-04-09T21:00:00Z">
               <w:r>
                 <w:rPr>
@@ -3710,9 +3349,8 @@
                   <w:szCs w:val="16"/>
                   <w:lang w:val="en-GB" w:eastAsia="en-GB"/>
                 </w:rPr>
-                <w:t>LabelText</w:t>
+                <w:t>Id</w:t>
               </w:r>
-              <w:proofErr w:type="spellEnd"/>
             </w:ins>
           </w:p>
         </w:tc>
@@ -3887,7 +3525,6 @@
                 <w:lang w:val="en-GB" w:eastAsia="en-GB"/>
               </w:rPr>
             </w:pPr>
-            <w:proofErr w:type="spellStart"/>
             <w:ins w:id="202" w:author="Jack Watts" w:date="2021-04-09T21:00:00Z">
               <w:r>
                 <w:rPr>
@@ -3899,7 +3536,6 @@
                 </w:rPr>
                 <w:t>ContentVersion</w:t>
               </w:r>
-              <w:proofErr w:type="spellEnd"/>
             </w:ins>
           </w:p>
         </w:tc>
@@ -3959,7 +3595,7 @@
                   <w:szCs w:val="16"/>
                   <w:lang w:val="en-GB" w:eastAsia="en-GB"/>
                 </w:rPr>
-                <w:t>Inaccurate description of the content.</w:t>
+                <w:t>Unable to properly identify the content of the composition.</w:t>
               </w:r>
             </w:ins>
           </w:p>
@@ -4074,7 +3710,7 @@
                   <w:szCs w:val="16"/>
                   <w:lang w:val="en-GB" w:eastAsia="en-GB"/>
                 </w:rPr>
-                <w:t>Annotation</w:t>
+                <w:t>LabelText</w:t>
               </w:r>
             </w:ins>
           </w:p>
@@ -4259,7 +3895,7 @@
                   <w:szCs w:val="16"/>
                   <w:lang w:val="en-GB" w:eastAsia="en-GB"/>
                 </w:rPr>
-                <w:t>Locale</w:t>
+                <w:t>ContentVersion</w:t>
               </w:r>
             </w:ins>
           </w:p>
@@ -4320,7 +3956,7 @@
                   <w:szCs w:val="16"/>
                   <w:lang w:val="en-GB" w:eastAsia="en-GB"/>
                 </w:rPr>
-                <w:t>Incorrect description of the locale.</w:t>
+                <w:t>Inaccurate description of the content.</w:t>
               </w:r>
             </w:ins>
           </w:p>
@@ -4435,17 +4071,69 @@
                   <w:szCs w:val="16"/>
                   <w:lang w:val="en-GB" w:eastAsia="en-GB"/>
                 </w:rPr>
-                <w:t>Language</w:t>
+                <w:t>Annotation</w:t>
               </w:r>
+            </w:ins>
+          </w:p>
+        </w:tc>
+        <w:tc>
+          <w:tcPr>
+            <w:tcW w:w="0" w:type="auto"/>
+            <w:tcBorders>
+              <w:top w:val="single" w:sz="8" w:space="0" w:color="000000"/>
+              <w:left w:val="single" w:sz="8" w:space="0" w:color="000000"/>
+              <w:bottom w:val="single" w:sz="8" w:space="0" w:color="000000"/>
+              <w:right w:val="single" w:sz="8" w:space="0" w:color="000000"/>
+            </w:tcBorders>
+            <w:tcMar>
+              <w:top w:w="100" w:type="dxa"/>
+              <w:left w:w="100" w:type="dxa"/>
+              <w:bottom w:w="100" w:type="dxa"/>
+              <w:right w:w="100" w:type="dxa"/>
+            </w:tcMar>
+            <w:hideMark/>
+            <w:tcPrChange w:id="230" w:author="Jack Watts" w:date="2021-04-09T21:02:00Z">
+              <w:tcPr>
+                <w:tcW w:w="0" w:type="auto"/>
+                <w:tcBorders>
+                  <w:top w:val="single" w:sz="8" w:space="0" w:color="000000"/>
+                  <w:left w:val="single" w:sz="8" w:space="0" w:color="000000"/>
+                  <w:bottom w:val="single" w:sz="8" w:space="0" w:color="000000"/>
+                  <w:right w:val="single" w:sz="8" w:space="0" w:color="000000"/>
+                </w:tcBorders>
+                <w:tcMar>
+                  <w:top w:w="100" w:type="dxa"/>
+                  <w:left w:w="100" w:type="dxa"/>
+                  <w:bottom w:w="100" w:type="dxa"/>
+                  <w:right w:w="100" w:type="dxa"/>
+                </w:tcMar>
+                <w:hideMark/>
+              </w:tcPr>
+            </w:tcPrChange>
+          </w:tcPr>
+          <w:p>
+            <w:pPr>
+              <w:widowControl/>
+              <w:spacing w:before="0" w:line="240" w:lineRule="auto"/>
+              <w:jc w:val="center"/>
+              <w:rPr>
+                <w:ins w:id="231" w:author="Jack Watts" w:date="2021-04-09T21:00:00Z"/>
+                <w:rFonts w:ascii="Times New Roman" w:eastAsia="Times New Roman" w:hAnsi="Times New Roman" w:cs="Times New Roman"/>
+                <w:sz w:val="24"/>
+                <w:szCs w:val="24"/>
+                <w:lang w:val="en-GB" w:eastAsia="en-GB"/>
+              </w:rPr>
+            </w:pPr>
+            <w:ins w:id="232" w:author="Jack Watts" w:date="2021-04-09T21:00:00Z">
               <w:r>
                 <w:rPr>
-                  <w:rStyle w:val="FootnoteReference"/>
-                  <w:rFonts w:ascii="Times New Roman" w:eastAsia="Times New Roman" w:hAnsi="Times New Roman" w:cs="Times New Roman"/>
-                  <w:sz w:val="24"/>
-                  <w:szCs w:val="24"/>
+                  <w:rFonts w:ascii="Arial" w:eastAsia="Times New Roman" w:hAnsi="Arial" w:cs="Arial"/>
+                  <w:color w:val="000000"/>
+                  <w:sz w:val="16"/>
+                  <w:szCs w:val="16"/>
                   <w:lang w:val="en-GB" w:eastAsia="en-GB"/>
                 </w:rPr>
-                <w:footnoteReference w:id="1"/>
+                <w:t>No</w:t>
               </w:r>
             </w:ins>
           </w:p>
@@ -4507,7 +4195,7 @@
                   <w:szCs w:val="16"/>
                   <w:lang w:val="en-GB" w:eastAsia="en-GB"/>
                 </w:rPr>
-                <w:t>No</w:t>
+                <w:t>string</w:t>
               </w:r>
             </w:ins>
           </w:p>
@@ -4551,7 +4239,6 @@
             <w:pPr>
               <w:widowControl/>
               <w:spacing w:before="0" w:line="240" w:lineRule="auto"/>
-              <w:jc w:val="center"/>
               <w:rPr>
                 <w:ins w:id="237" w:author="Jack Watts" w:date="2021-04-09T21:00:00Z"/>
                 <w:rFonts w:ascii="Times New Roman" w:eastAsia="Times New Roman" w:hAnsi="Times New Roman" w:cs="Times New Roman"/>
@@ -4560,7 +4247,6 @@
                 <w:lang w:val="en-GB" w:eastAsia="en-GB"/>
               </w:rPr>
             </w:pPr>
-            <w:proofErr w:type="spellStart"/>
             <w:ins w:id="238" w:author="Jack Watts" w:date="2021-04-09T21:00:00Z">
               <w:r>
                 <w:rPr>
@@ -4570,9 +4256,8 @@
                   <w:szCs w:val="16"/>
                   <w:lang w:val="en-GB" w:eastAsia="en-GB"/>
                 </w:rPr>
-                <w:t>subtag</w:t>
+                <w:t>Locale</w:t>
               </w:r>
-              <w:proofErr w:type="spellEnd"/>
             </w:ins>
           </w:p>
         </w:tc>
@@ -4623,7 +4308,6 @@
                 <w:lang w:val="en-GB" w:eastAsia="en-GB"/>
               </w:rPr>
             </w:pPr>
-            <w:proofErr w:type="spellStart"/>
             <w:ins w:id="241" w:author="Jack Watts" w:date="2021-04-09T21:00:00Z">
               <w:r>
                 <w:rPr>
@@ -4633,15 +4317,14 @@
                   <w:szCs w:val="16"/>
                   <w:lang w:val="en-GB" w:eastAsia="en-GB"/>
                 </w:rPr>
-                <w:t>LanguageList</w:t>
+                <w:t>Incorrect description of the locale.</w:t>
               </w:r>
-              <w:proofErr w:type="spellEnd"/>
             </w:ins>
           </w:p>
         </w:tc>
         <w:tc>
           <w:tcPr>
-            <w:tcW w:w="0" w:type="auto"/>
+            <w:tcW w:w="3053" w:type="dxa"/>
             <w:tcBorders>
               <w:top w:val="single" w:sz="8" w:space="0" w:color="000000"/>
               <w:left w:val="single" w:sz="8" w:space="0" w:color="000000"/>
@@ -4686,23 +4369,16 @@
                 <w:lang w:val="en-GB" w:eastAsia="en-GB"/>
               </w:rPr>
             </w:pPr>
-            <w:ins w:id="244" w:author="Jack Watts" w:date="2021-04-09T21:00:00Z">
-              <w:r>
-                <w:rPr>
-                  <w:rFonts w:ascii="Arial" w:eastAsia="Times New Roman" w:hAnsi="Arial" w:cs="Arial"/>
-                  <w:color w:val="000000"/>
-                  <w:sz w:val="16"/>
-                  <w:szCs w:val="16"/>
-                  <w:lang w:val="en-GB" w:eastAsia="en-GB"/>
-                </w:rPr>
-                <w:t>Incorrect language for the target locale. Could impact rights management.</w:t>
-              </w:r>
-            </w:ins>
           </w:p>
         </w:tc>
+      </w:tr>
+      <w:tr>
+        <w:trPr>
+          <w:ins w:id="244" w:author="Jack Watts" w:date="2021-04-09T21:00:00Z"/>
+        </w:trPr>
         <w:tc>
           <w:tcPr>
-            <w:tcW w:w="3053" w:type="dxa"/>
+            <w:tcW w:w="2182" w:type="dxa"/>
             <w:tcBorders>
               <w:top w:val="single" w:sz="8" w:space="0" w:color="000000"/>
               <w:left w:val="single" w:sz="8" w:space="0" w:color="000000"/>
@@ -4747,61 +4423,7 @@
                 <w:lang w:val="en-GB" w:eastAsia="en-GB"/>
               </w:rPr>
             </w:pPr>
-          </w:p>
-        </w:tc>
-      </w:tr>
-      <w:tr>
-        <w:trPr>
-          <w:ins w:id="247" w:author="Jack Watts" w:date="2021-04-09T21:00:00Z"/>
-        </w:trPr>
-        <w:tc>
-          <w:tcPr>
-            <w:tcW w:w="2182" w:type="dxa"/>
-            <w:tcBorders>
-              <w:top w:val="single" w:sz="8" w:space="0" w:color="000000"/>
-              <w:left w:val="single" w:sz="8" w:space="0" w:color="000000"/>
-              <w:bottom w:val="single" w:sz="8" w:space="0" w:color="000000"/>
-              <w:right w:val="single" w:sz="8" w:space="0" w:color="000000"/>
-            </w:tcBorders>
-            <w:tcMar>
-              <w:top w:w="100" w:type="dxa"/>
-              <w:left w:w="100" w:type="dxa"/>
-              <w:bottom w:w="100" w:type="dxa"/>
-              <w:right w:w="100" w:type="dxa"/>
-            </w:tcMar>
-            <w:hideMark/>
-            <w:tcPrChange w:id="248" w:author="Jack Watts" w:date="2021-04-09T21:02:00Z">
-              <w:tcPr>
-                <w:tcW w:w="0" w:type="auto"/>
-                <w:tcBorders>
-                  <w:top w:val="single" w:sz="8" w:space="0" w:color="000000"/>
-                  <w:left w:val="single" w:sz="8" w:space="0" w:color="000000"/>
-                  <w:bottom w:val="single" w:sz="8" w:space="0" w:color="000000"/>
-                  <w:right w:val="single" w:sz="8" w:space="0" w:color="000000"/>
-                </w:tcBorders>
-                <w:tcMar>
-                  <w:top w:w="100" w:type="dxa"/>
-                  <w:left w:w="100" w:type="dxa"/>
-                  <w:bottom w:w="100" w:type="dxa"/>
-                  <w:right w:w="100" w:type="dxa"/>
-                </w:tcMar>
-                <w:hideMark/>
-              </w:tcPr>
-            </w:tcPrChange>
-          </w:tcPr>
-          <w:p>
-            <w:pPr>
-              <w:widowControl/>
-              <w:spacing w:before="0" w:line="240" w:lineRule="auto"/>
-              <w:rPr>
-                <w:ins w:id="249" w:author="Jack Watts" w:date="2021-04-09T21:00:00Z"/>
-                <w:rFonts w:ascii="Times New Roman" w:eastAsia="Times New Roman" w:hAnsi="Times New Roman" w:cs="Times New Roman"/>
-                <w:sz w:val="24"/>
-                <w:szCs w:val="24"/>
-                <w:lang w:val="en-GB" w:eastAsia="en-GB"/>
-              </w:rPr>
-            </w:pPr>
-            <w:ins w:id="250" w:author="Jack Watts" w:date="2021-04-09T21:00:00Z">
+            <w:ins w:id="247" w:author="Jack Watts" w:date="2021-04-09T21:00:00Z">
               <w:r>
                 <w:rPr>
                   <w:rFonts w:ascii="Arial" w:eastAsia="Times New Roman" w:hAnsi="Arial" w:cs="Arial"/>
@@ -4810,7 +4432,17 @@
                   <w:szCs w:val="16"/>
                   <w:lang w:val="en-GB" w:eastAsia="en-GB"/>
                 </w:rPr>
-                <w:t>Region</w:t>
+                <w:t>Language</w:t>
+              </w:r>
+              <w:r>
+                <w:rPr>
+                  <w:rStyle w:val="FootnoteReference"/>
+                  <w:rFonts w:ascii="Times New Roman" w:eastAsia="Times New Roman" w:hAnsi="Times New Roman" w:cs="Times New Roman"/>
+                  <w:sz w:val="24"/>
+                  <w:szCs w:val="24"/>
+                  <w:lang w:val="en-GB" w:eastAsia="en-GB"/>
+                </w:rPr>
+                <w:footnoteReference w:id="1"/>
               </w:r>
             </w:ins>
           </w:p>
@@ -4934,7 +4566,7 @@
                   <w:szCs w:val="16"/>
                   <w:lang w:val="en-GB" w:eastAsia="en-GB"/>
                 </w:rPr>
-                <w:t>M49 Code</w:t>
+                <w:t>subtag</w:t>
               </w:r>
             </w:ins>
           </w:p>
@@ -4986,7 +4618,6 @@
                 <w:lang w:val="en-GB" w:eastAsia="en-GB"/>
               </w:rPr>
             </w:pPr>
-            <w:proofErr w:type="spellStart"/>
             <w:ins w:id="259" w:author="Jack Watts" w:date="2021-04-09T21:00:00Z">
               <w:r>
                 <w:rPr>
@@ -4996,9 +4627,8 @@
                   <w:szCs w:val="16"/>
                   <w:lang w:val="en-GB" w:eastAsia="en-GB"/>
                 </w:rPr>
-                <w:t>RegionList</w:t>
+                <w:t>LanguageList</w:t>
               </w:r>
-              <w:proofErr w:type="spellEnd"/>
             </w:ins>
           </w:p>
         </w:tc>
@@ -5058,7 +4688,7 @@
                   <w:szCs w:val="16"/>
                   <w:lang w:val="en-GB" w:eastAsia="en-GB"/>
                 </w:rPr>
-                <w:t>Incorrect locale identifier. Could impact rights management.</w:t>
+                <w:t>Incorrect language for the target locale. Could impact rights management.</w:t>
               </w:r>
             </w:ins>
           </w:p>
@@ -5173,7 +4803,7 @@
                   <w:szCs w:val="16"/>
                   <w:lang w:val="en-GB" w:eastAsia="en-GB"/>
                 </w:rPr>
-                <w:t>Agency</w:t>
+                <w:t>Region</w:t>
               </w:r>
             </w:ins>
           </w:p>
@@ -5288,7 +4918,6 @@
                 <w:lang w:val="en-GB" w:eastAsia="en-GB"/>
               </w:rPr>
             </w:pPr>
-            <w:proofErr w:type="spellStart"/>
             <w:ins w:id="274" w:author="Jack Watts" w:date="2021-04-09T21:00:00Z">
               <w:r>
                 <w:rPr>
@@ -5298,9 +4927,8 @@
                   <w:szCs w:val="16"/>
                   <w:lang w:val="en-GB" w:eastAsia="en-GB"/>
                 </w:rPr>
-                <w:t>anyURI</w:t>
+                <w:t>M49 Code</w:t>
               </w:r>
-              <w:proofErr w:type="spellEnd"/>
             </w:ins>
           </w:p>
         </w:tc>
@@ -5351,7 +4979,6 @@
                 <w:lang w:val="en-GB" w:eastAsia="en-GB"/>
               </w:rPr>
             </w:pPr>
-            <w:proofErr w:type="spellStart"/>
             <w:ins w:id="277" w:author="Jack Watts" w:date="2021-04-09T21:00:00Z">
               <w:r>
                 <w:rPr>
@@ -5361,9 +4988,8 @@
                   <w:szCs w:val="16"/>
                   <w:lang w:val="en-GB" w:eastAsia="en-GB"/>
                 </w:rPr>
-                <w:t>ContentMaturityRaingList</w:t>
+                <w:t>RegionList</w:t>
               </w:r>
-              <w:proofErr w:type="spellEnd"/>
             </w:ins>
           </w:p>
         </w:tc>
@@ -5423,7 +5049,7 @@
                   <w:szCs w:val="16"/>
                   <w:lang w:val="en-GB" w:eastAsia="en-GB"/>
                 </w:rPr>
-                <w:t>Incorrect value allows access to an unintended audience.</w:t>
+                <w:t>Incorrect locale identifier. Could impact rights management.</w:t>
               </w:r>
             </w:ins>
           </w:p>
@@ -5480,13 +5106,7 @@
       </w:tr>
       <w:tr>
         <w:trPr>
-          <w:trHeight w:val="379"/>
           <w:ins w:id="283" w:author="Jack Watts" w:date="2021-04-09T21:00:00Z"/>
-          <w:trPrChange w:id="284" w:author="Jack Watts" w:date="2021-04-09T21:02:00Z">
-            <w:trPr>
-              <w:trHeight w:val="379"/>
-            </w:trPr>
-          </w:trPrChange>
         </w:trPr>
         <w:tc>
           <w:tcPr>
@@ -5504,7 +5124,7 @@
               <w:right w:w="100" w:type="dxa"/>
             </w:tcMar>
             <w:hideMark/>
-            <w:tcPrChange w:id="285" w:author="Jack Watts" w:date="2021-04-09T21:02:00Z">
+            <w:tcPrChange w:id="284" w:author="Jack Watts" w:date="2021-04-09T21:02:00Z">
               <w:tcPr>
                 <w:tcW w:w="0" w:type="auto"/>
                 <w:tcBorders>
@@ -5528,14 +5148,14 @@
               <w:widowControl/>
               <w:spacing w:before="0" w:line="240" w:lineRule="auto"/>
               <w:rPr>
-                <w:ins w:id="286" w:author="Jack Watts" w:date="2021-04-09T21:00:00Z"/>
+                <w:ins w:id="285" w:author="Jack Watts" w:date="2021-04-09T21:00:00Z"/>
                 <w:rFonts w:ascii="Times New Roman" w:eastAsia="Times New Roman" w:hAnsi="Times New Roman" w:cs="Times New Roman"/>
                 <w:sz w:val="24"/>
                 <w:szCs w:val="24"/>
                 <w:lang w:val="en-GB" w:eastAsia="en-GB"/>
               </w:rPr>
             </w:pPr>
-            <w:ins w:id="287" w:author="Jack Watts" w:date="2021-04-09T21:00:00Z">
+            <w:ins w:id="286" w:author="Jack Watts" w:date="2021-04-09T21:00:00Z">
               <w:r>
                 <w:rPr>
                   <w:rFonts w:ascii="Arial" w:eastAsia="Times New Roman" w:hAnsi="Arial" w:cs="Arial"/>
@@ -5544,7 +5164,7 @@
                   <w:szCs w:val="16"/>
                   <w:lang w:val="en-GB" w:eastAsia="en-GB"/>
                 </w:rPr>
-                <w:t>Rating</w:t>
+                <w:t>Agency</w:t>
               </w:r>
             </w:ins>
           </w:p>
@@ -5565,7 +5185,7 @@
               <w:right w:w="100" w:type="dxa"/>
             </w:tcMar>
             <w:hideMark/>
-            <w:tcPrChange w:id="288" w:author="Jack Watts" w:date="2021-04-09T21:02:00Z">
+            <w:tcPrChange w:id="287" w:author="Jack Watts" w:date="2021-04-09T21:02:00Z">
               <w:tcPr>
                 <w:tcW w:w="0" w:type="auto"/>
                 <w:tcBorders>
@@ -5590,14 +5210,14 @@
               <w:spacing w:before="0" w:line="240" w:lineRule="auto"/>
               <w:jc w:val="center"/>
               <w:rPr>
-                <w:ins w:id="289" w:author="Jack Watts" w:date="2021-04-09T21:00:00Z"/>
+                <w:ins w:id="288" w:author="Jack Watts" w:date="2021-04-09T21:00:00Z"/>
                 <w:rFonts w:ascii="Times New Roman" w:eastAsia="Times New Roman" w:hAnsi="Times New Roman" w:cs="Times New Roman"/>
                 <w:sz w:val="24"/>
                 <w:szCs w:val="24"/>
                 <w:lang w:val="en-GB" w:eastAsia="en-GB"/>
               </w:rPr>
             </w:pPr>
-            <w:ins w:id="290" w:author="Jack Watts" w:date="2021-04-09T21:00:00Z">
+            <w:ins w:id="289" w:author="Jack Watts" w:date="2021-04-09T21:00:00Z">
               <w:r>
                 <w:rPr>
                   <w:rFonts w:ascii="Arial" w:eastAsia="Times New Roman" w:hAnsi="Arial" w:cs="Arial"/>
@@ -5627,7 +5247,7 @@
               <w:right w:w="100" w:type="dxa"/>
             </w:tcMar>
             <w:hideMark/>
-            <w:tcPrChange w:id="291" w:author="Jack Watts" w:date="2021-04-09T21:02:00Z">
+            <w:tcPrChange w:id="290" w:author="Jack Watts" w:date="2021-04-09T21:02:00Z">
               <w:tcPr>
                 <w:tcW w:w="0" w:type="auto"/>
                 <w:tcBorders>
@@ -5652,14 +5272,14 @@
               <w:spacing w:before="0" w:line="240" w:lineRule="auto"/>
               <w:jc w:val="center"/>
               <w:rPr>
-                <w:ins w:id="292" w:author="Jack Watts" w:date="2021-04-09T21:00:00Z"/>
+                <w:ins w:id="291" w:author="Jack Watts" w:date="2021-04-09T21:00:00Z"/>
                 <w:rFonts w:ascii="Times New Roman" w:eastAsia="Times New Roman" w:hAnsi="Times New Roman" w:cs="Times New Roman"/>
                 <w:sz w:val="24"/>
                 <w:szCs w:val="24"/>
                 <w:lang w:val="en-GB" w:eastAsia="en-GB"/>
               </w:rPr>
             </w:pPr>
-            <w:ins w:id="293" w:author="Jack Watts" w:date="2021-04-09T21:00:00Z">
+            <w:ins w:id="292" w:author="Jack Watts" w:date="2021-04-09T21:00:00Z">
               <w:r>
                 <w:rPr>
                   <w:rFonts w:ascii="Arial" w:eastAsia="Times New Roman" w:hAnsi="Arial" w:cs="Arial"/>
@@ -5668,7 +5288,7 @@
                   <w:szCs w:val="16"/>
                   <w:lang w:val="en-GB" w:eastAsia="en-GB"/>
                 </w:rPr>
-                <w:t>string</w:t>
+                <w:t>anyURI</w:t>
               </w:r>
             </w:ins>
           </w:p>
@@ -5689,7 +5309,7 @@
               <w:right w:w="100" w:type="dxa"/>
             </w:tcMar>
             <w:hideMark/>
-            <w:tcPrChange w:id="294" w:author="Jack Watts" w:date="2021-04-09T21:02:00Z">
+            <w:tcPrChange w:id="293" w:author="Jack Watts" w:date="2021-04-09T21:02:00Z">
               <w:tcPr>
                 <w:tcW w:w="0" w:type="auto"/>
                 <w:tcBorders>
@@ -5713,15 +5333,14 @@
               <w:widowControl/>
               <w:spacing w:before="0" w:line="240" w:lineRule="auto"/>
               <w:rPr>
-                <w:ins w:id="295" w:author="Jack Watts" w:date="2021-04-09T21:00:00Z"/>
+                <w:ins w:id="294" w:author="Jack Watts" w:date="2021-04-09T21:00:00Z"/>
                 <w:rFonts w:ascii="Times New Roman" w:eastAsia="Times New Roman" w:hAnsi="Times New Roman" w:cs="Times New Roman"/>
                 <w:sz w:val="24"/>
                 <w:szCs w:val="24"/>
                 <w:lang w:val="en-GB" w:eastAsia="en-GB"/>
               </w:rPr>
             </w:pPr>
-            <w:proofErr w:type="spellStart"/>
-            <w:ins w:id="296" w:author="Jack Watts" w:date="2021-04-09T21:00:00Z">
+            <w:ins w:id="295" w:author="Jack Watts" w:date="2021-04-09T21:00:00Z">
               <w:r>
                 <w:rPr>
                   <w:rFonts w:ascii="Arial" w:eastAsia="Times New Roman" w:hAnsi="Arial" w:cs="Arial"/>
@@ -5732,7 +5351,6 @@
                 </w:rPr>
                 <w:t>ContentMaturityRaingList</w:t>
               </w:r>
-              <w:proofErr w:type="spellEnd"/>
             </w:ins>
           </w:p>
         </w:tc>
@@ -5752,7 +5370,7 @@
               <w:right w:w="100" w:type="dxa"/>
             </w:tcMar>
             <w:hideMark/>
-            <w:tcPrChange w:id="297" w:author="Jack Watts" w:date="2021-04-09T21:02:00Z">
+            <w:tcPrChange w:id="296" w:author="Jack Watts" w:date="2021-04-09T21:02:00Z">
               <w:tcPr>
                 <w:tcW w:w="0" w:type="auto"/>
                 <w:tcBorders>
@@ -5776,14 +5394,14 @@
               <w:widowControl/>
               <w:spacing w:before="0" w:line="240" w:lineRule="auto"/>
               <w:rPr>
-                <w:ins w:id="298" w:author="Jack Watts" w:date="2021-04-09T21:00:00Z"/>
+                <w:ins w:id="297" w:author="Jack Watts" w:date="2021-04-09T21:00:00Z"/>
                 <w:rFonts w:ascii="Times New Roman" w:eastAsia="Times New Roman" w:hAnsi="Times New Roman" w:cs="Times New Roman"/>
                 <w:sz w:val="24"/>
                 <w:szCs w:val="24"/>
                 <w:lang w:val="en-GB" w:eastAsia="en-GB"/>
               </w:rPr>
             </w:pPr>
-            <w:ins w:id="299" w:author="Jack Watts" w:date="2021-04-09T21:00:00Z">
+            <w:ins w:id="298" w:author="Jack Watts" w:date="2021-04-09T21:00:00Z">
               <w:r>
                 <w:rPr>
                   <w:rFonts w:ascii="Arial" w:eastAsia="Times New Roman" w:hAnsi="Arial" w:cs="Arial"/>
@@ -5813,7 +5431,7 @@
               <w:right w:w="100" w:type="dxa"/>
             </w:tcMar>
             <w:hideMark/>
-            <w:tcPrChange w:id="300" w:author="Jack Watts" w:date="2021-04-09T21:02:00Z">
+            <w:tcPrChange w:id="299" w:author="Jack Watts" w:date="2021-04-09T21:02:00Z">
               <w:tcPr>
                 <w:tcW w:w="0" w:type="auto"/>
                 <w:tcBorders>
@@ -5837,7 +5455,7 @@
               <w:widowControl/>
               <w:spacing w:before="0" w:line="240" w:lineRule="auto"/>
               <w:rPr>
-                <w:ins w:id="301" w:author="Jack Watts" w:date="2021-04-09T21:00:00Z"/>
+                <w:ins w:id="300" w:author="Jack Watts" w:date="2021-04-09T21:00:00Z"/>
                 <w:rFonts w:ascii="Times New Roman" w:eastAsia="Times New Roman" w:hAnsi="Times New Roman" w:cs="Times New Roman"/>
                 <w:sz w:val="24"/>
                 <w:szCs w:val="24"/>
@@ -5849,7 +5467,13 @@
       </w:tr>
       <w:tr>
         <w:trPr>
-          <w:ins w:id="302" w:author="Jack Watts" w:date="2021-04-09T21:00:00Z"/>
+          <w:trHeight w:val="379"/>
+          <w:ins w:id="301" w:author="Jack Watts" w:date="2021-04-09T21:00:00Z"/>
+          <w:trPrChange w:id="302" w:author="Jack Watts" w:date="2021-04-09T21:02:00Z">
+            <w:trPr>
+              <w:trHeight w:val="379"/>
+            </w:trPr>
+          </w:trPrChange>
         </w:trPr>
         <w:tc>
           <w:tcPr>
@@ -5907,7 +5531,7 @@
                   <w:szCs w:val="16"/>
                   <w:lang w:val="en-GB" w:eastAsia="en-GB"/>
                 </w:rPr>
-                <w:t>Audience</w:t>
+                <w:t>Rating</w:t>
               </w:r>
             </w:ins>
           </w:p>
@@ -6083,7 +5707,6 @@
                 <w:lang w:val="en-GB" w:eastAsia="en-GB"/>
               </w:rPr>
             </w:pPr>
-            <w:proofErr w:type="spellStart"/>
             <w:ins w:id="314" w:author="Jack Watts" w:date="2021-04-09T21:00:00Z">
               <w:r>
                 <w:rPr>
@@ -6095,7 +5718,6 @@
                 </w:rPr>
                 <w:t>ContentMaturityRaingList</w:t>
               </w:r>
-              <w:proofErr w:type="spellEnd"/>
             </w:ins>
           </w:p>
         </w:tc>
@@ -6270,7 +5892,7 @@
                   <w:szCs w:val="16"/>
                   <w:lang w:val="en-GB" w:eastAsia="en-GB"/>
                 </w:rPr>
-                <w:t>Scope</w:t>
+                <w:t>Audience</w:t>
               </w:r>
             </w:ins>
           </w:p>
@@ -6332,7 +5954,7 @@
                   <w:szCs w:val="16"/>
                   <w:lang w:val="en-GB" w:eastAsia="en-GB"/>
                 </w:rPr>
-                <w:t>Yes</w:t>
+                <w:t>No</w:t>
               </w:r>
             </w:ins>
           </w:p>
@@ -6385,7 +6007,6 @@
                 <w:lang w:val="en-GB" w:eastAsia="en-GB"/>
               </w:rPr>
             </w:pPr>
-            <w:proofErr w:type="spellStart"/>
             <w:ins w:id="329" w:author="Jack Watts" w:date="2021-04-09T21:00:00Z">
               <w:r>
                 <w:rPr>
@@ -6395,9 +6016,8 @@
                   <w:szCs w:val="16"/>
                   <w:lang w:val="en-GB" w:eastAsia="en-GB"/>
                 </w:rPr>
-                <w:t>anyURI</w:t>
+                <w:t>string</w:t>
               </w:r>
-              <w:proofErr w:type="spellEnd"/>
             </w:ins>
           </w:p>
         </w:tc>
@@ -6457,7 +6077,7 @@
                   <w:szCs w:val="16"/>
                   <w:lang w:val="en-GB" w:eastAsia="en-GB"/>
                 </w:rPr>
-                <w:t>Audience</w:t>
+                <w:t>ContentMaturityRaingList</w:t>
               </w:r>
             </w:ins>
           </w:p>
@@ -6633,7 +6253,7 @@
                   <w:szCs w:val="16"/>
                   <w:lang w:val="en-GB" w:eastAsia="en-GB"/>
                 </w:rPr>
-                <w:t>Annotation</w:t>
+                <w:t>Scope</w:t>
               </w:r>
             </w:ins>
           </w:p>
@@ -6695,7 +6315,7 @@
                   <w:szCs w:val="16"/>
                   <w:lang w:val="en-GB" w:eastAsia="en-GB"/>
                 </w:rPr>
-                <w:t>No</w:t>
+                <w:t>Yes</w:t>
               </w:r>
             </w:ins>
           </w:p>
@@ -6757,7 +6377,7 @@
                   <w:szCs w:val="16"/>
                   <w:lang w:val="en-GB" w:eastAsia="en-GB"/>
                 </w:rPr>
-                <w:t>string</w:t>
+                <w:t>anyURI</w:t>
               </w:r>
             </w:ins>
           </w:p>
@@ -6818,7 +6438,7 @@
                   <w:szCs w:val="16"/>
                   <w:lang w:val="en-GB" w:eastAsia="en-GB"/>
                 </w:rPr>
-                <w:t>Resource</w:t>
+                <w:t>Audience</w:t>
               </w:r>
             </w:ins>
           </w:p>
@@ -6870,6 +6490,18 @@
                 <w:lang w:val="en-GB" w:eastAsia="en-GB"/>
               </w:rPr>
             </w:pPr>
+            <w:ins w:id="353" w:author="Jack Watts" w:date="2021-04-09T21:00:00Z">
+              <w:r>
+                <w:rPr>
+                  <w:rFonts w:ascii="Arial" w:eastAsia="Times New Roman" w:hAnsi="Arial" w:cs="Arial"/>
+                  <w:color w:val="000000"/>
+                  <w:sz w:val="16"/>
+                  <w:szCs w:val="16"/>
+                  <w:lang w:val="en-GB" w:eastAsia="en-GB"/>
+                </w:rPr>
+                <w:t>Incorrect value allows access to an unintended audience.</w:t>
+              </w:r>
+            </w:ins>
           </w:p>
         </w:tc>
         <w:tc>
@@ -6888,7 +6520,7 @@
               <w:right w:w="100" w:type="dxa"/>
             </w:tcMar>
             <w:hideMark/>
-            <w:tcPrChange w:id="353" w:author="Jack Watts" w:date="2021-04-09T21:02:00Z">
+            <w:tcPrChange w:id="354" w:author="Jack Watts" w:date="2021-04-09T21:02:00Z">
               <w:tcPr>
                 <w:tcW w:w="0" w:type="auto"/>
                 <w:tcBorders>
@@ -6912,7 +6544,7 @@
               <w:widowControl/>
               <w:spacing w:before="0" w:line="240" w:lineRule="auto"/>
               <w:rPr>
-                <w:ins w:id="354" w:author="Jack Watts" w:date="2021-04-09T21:00:00Z"/>
+                <w:ins w:id="355" w:author="Jack Watts" w:date="2021-04-09T21:00:00Z"/>
                 <w:rFonts w:ascii="Times New Roman" w:eastAsia="Times New Roman" w:hAnsi="Times New Roman" w:cs="Times New Roman"/>
                 <w:sz w:val="24"/>
                 <w:szCs w:val="24"/>
@@ -6924,7 +6556,7 @@
       </w:tr>
       <w:tr>
         <w:trPr>
-          <w:ins w:id="355" w:author="Jack Watts" w:date="2021-04-09T21:00:00Z"/>
+          <w:ins w:id="356" w:author="Jack Watts" w:date="2021-04-09T21:00:00Z"/>
         </w:trPr>
         <w:tc>
           <w:tcPr>
@@ -6942,7 +6574,7 @@
               <w:right w:w="100" w:type="dxa"/>
             </w:tcMar>
             <w:hideMark/>
-            <w:tcPrChange w:id="356" w:author="Jack Watts" w:date="2021-04-09T21:02:00Z">
+            <w:tcPrChange w:id="357" w:author="Jack Watts" w:date="2021-04-09T21:02:00Z">
               <w:tcPr>
                 <w:tcW w:w="0" w:type="auto"/>
                 <w:tcBorders>
@@ -6966,15 +6598,14 @@
               <w:widowControl/>
               <w:spacing w:before="0" w:line="240" w:lineRule="auto"/>
               <w:rPr>
-                <w:ins w:id="357" w:author="Jack Watts" w:date="2021-04-09T21:00:00Z"/>
+                <w:ins w:id="358" w:author="Jack Watts" w:date="2021-04-09T21:00:00Z"/>
                 <w:rFonts w:ascii="Times New Roman" w:eastAsia="Times New Roman" w:hAnsi="Times New Roman" w:cs="Times New Roman"/>
                 <w:sz w:val="24"/>
                 <w:szCs w:val="24"/>
                 <w:lang w:val="en-GB" w:eastAsia="en-GB"/>
               </w:rPr>
             </w:pPr>
-            <w:proofErr w:type="spellStart"/>
-            <w:ins w:id="358" w:author="Jack Watts" w:date="2021-04-09T21:00:00Z">
+            <w:ins w:id="359" w:author="Jack Watts" w:date="2021-04-09T21:00:00Z">
               <w:r>
                 <w:rPr>
                   <w:rFonts w:ascii="Arial" w:eastAsia="Times New Roman" w:hAnsi="Arial" w:cs="Arial"/>
@@ -6983,9 +6614,8 @@
                   <w:szCs w:val="16"/>
                   <w:lang w:val="en-GB" w:eastAsia="en-GB"/>
                 </w:rPr>
-                <w:t>EntryPoint</w:t>
+                <w:t>Annotation</w:t>
               </w:r>
-              <w:proofErr w:type="spellEnd"/>
             </w:ins>
           </w:p>
         </w:tc>
@@ -7005,7 +6635,7 @@
               <w:right w:w="100" w:type="dxa"/>
             </w:tcMar>
             <w:hideMark/>
-            <w:tcPrChange w:id="359" w:author="Jack Watts" w:date="2021-04-09T21:02:00Z">
+            <w:tcPrChange w:id="360" w:author="Jack Watts" w:date="2021-04-09T21:02:00Z">
               <w:tcPr>
                 <w:tcW w:w="0" w:type="auto"/>
                 <w:tcBorders>
@@ -7030,14 +6660,14 @@
               <w:spacing w:before="0" w:line="240" w:lineRule="auto"/>
               <w:jc w:val="center"/>
               <w:rPr>
-                <w:ins w:id="360" w:author="Jack Watts" w:date="2021-04-09T21:00:00Z"/>
+                <w:ins w:id="361" w:author="Jack Watts" w:date="2021-04-09T21:00:00Z"/>
                 <w:rFonts w:ascii="Times New Roman" w:eastAsia="Times New Roman" w:hAnsi="Times New Roman" w:cs="Times New Roman"/>
                 <w:sz w:val="24"/>
                 <w:szCs w:val="24"/>
                 <w:lang w:val="en-GB" w:eastAsia="en-GB"/>
               </w:rPr>
             </w:pPr>
-            <w:ins w:id="361" w:author="Jack Watts" w:date="2021-04-09T21:00:00Z">
+            <w:ins w:id="362" w:author="Jack Watts" w:date="2021-04-09T21:00:00Z">
               <w:r>
                 <w:rPr>
                   <w:rFonts w:ascii="Arial" w:eastAsia="Times New Roman" w:hAnsi="Arial" w:cs="Arial"/>
@@ -7067,7 +6697,7 @@
               <w:right w:w="100" w:type="dxa"/>
             </w:tcMar>
             <w:hideMark/>
-            <w:tcPrChange w:id="362" w:author="Jack Watts" w:date="2021-04-09T21:02:00Z">
+            <w:tcPrChange w:id="363" w:author="Jack Watts" w:date="2021-04-09T21:02:00Z">
               <w:tcPr>
                 <w:tcW w:w="0" w:type="auto"/>
                 <w:tcBorders>
@@ -7092,14 +6722,14 @@
               <w:spacing w:before="0" w:line="240" w:lineRule="auto"/>
               <w:jc w:val="center"/>
               <w:rPr>
-                <w:ins w:id="363" w:author="Jack Watts" w:date="2021-04-09T21:00:00Z"/>
+                <w:ins w:id="364" w:author="Jack Watts" w:date="2021-04-09T21:00:00Z"/>
                 <w:rFonts w:ascii="Times New Roman" w:eastAsia="Times New Roman" w:hAnsi="Times New Roman" w:cs="Times New Roman"/>
                 <w:sz w:val="24"/>
                 <w:szCs w:val="24"/>
                 <w:lang w:val="en-GB" w:eastAsia="en-GB"/>
               </w:rPr>
             </w:pPr>
-            <w:ins w:id="364" w:author="Jack Watts" w:date="2021-04-09T21:00:00Z">
+            <w:ins w:id="365" w:author="Jack Watts" w:date="2021-04-09T21:00:00Z">
               <w:r>
                 <w:rPr>
                   <w:rFonts w:ascii="Arial" w:eastAsia="Times New Roman" w:hAnsi="Arial" w:cs="Arial"/>
@@ -7108,7 +6738,7 @@
                   <w:szCs w:val="16"/>
                   <w:lang w:val="en-GB" w:eastAsia="en-GB"/>
                 </w:rPr>
-                <w:t>int</w:t>
+                <w:t>string</w:t>
               </w:r>
             </w:ins>
           </w:p>
@@ -7129,7 +6759,7 @@
               <w:right w:w="100" w:type="dxa"/>
             </w:tcMar>
             <w:hideMark/>
-            <w:tcPrChange w:id="365" w:author="Jack Watts" w:date="2021-04-09T21:02:00Z">
+            <w:tcPrChange w:id="366" w:author="Jack Watts" w:date="2021-04-09T21:02:00Z">
               <w:tcPr>
                 <w:tcW w:w="0" w:type="auto"/>
                 <w:tcBorders>
@@ -7153,14 +6783,14 @@
               <w:widowControl/>
               <w:spacing w:before="0" w:line="240" w:lineRule="auto"/>
               <w:rPr>
-                <w:ins w:id="366" w:author="Jack Watts" w:date="2021-04-09T21:00:00Z"/>
+                <w:ins w:id="367" w:author="Jack Watts" w:date="2021-04-09T21:00:00Z"/>
                 <w:rFonts w:ascii="Times New Roman" w:eastAsia="Times New Roman" w:hAnsi="Times New Roman" w:cs="Times New Roman"/>
                 <w:sz w:val="24"/>
                 <w:szCs w:val="24"/>
                 <w:lang w:val="en-GB" w:eastAsia="en-GB"/>
               </w:rPr>
             </w:pPr>
-            <w:ins w:id="367" w:author="Jack Watts" w:date="2021-04-09T21:00:00Z">
+            <w:ins w:id="368" w:author="Jack Watts" w:date="2021-04-09T21:00:00Z">
               <w:r>
                 <w:rPr>
                   <w:rFonts w:ascii="Arial" w:eastAsia="Times New Roman" w:hAnsi="Arial" w:cs="Arial"/>
@@ -7190,7 +6820,7 @@
               <w:right w:w="100" w:type="dxa"/>
             </w:tcMar>
             <w:hideMark/>
-            <w:tcPrChange w:id="368" w:author="Jack Watts" w:date="2021-04-09T21:02:00Z">
+            <w:tcPrChange w:id="369" w:author="Jack Watts" w:date="2021-04-09T21:02:00Z">
               <w:tcPr>
                 <w:tcW w:w="0" w:type="auto"/>
                 <w:tcBorders>
@@ -7214,25 +6844,13 @@
               <w:widowControl/>
               <w:spacing w:before="0" w:line="240" w:lineRule="auto"/>
               <w:rPr>
-                <w:ins w:id="369" w:author="Jack Watts" w:date="2021-04-09T21:00:00Z"/>
+                <w:ins w:id="370" w:author="Jack Watts" w:date="2021-04-09T21:00:00Z"/>
                 <w:rFonts w:ascii="Times New Roman" w:eastAsia="Times New Roman" w:hAnsi="Times New Roman" w:cs="Times New Roman"/>
                 <w:sz w:val="24"/>
                 <w:szCs w:val="24"/>
                 <w:lang w:val="en-GB" w:eastAsia="en-GB"/>
               </w:rPr>
             </w:pPr>
-            <w:ins w:id="370" w:author="Jack Watts" w:date="2021-04-09T21:00:00Z">
-              <w:r>
-                <w:rPr>
-                  <w:rFonts w:ascii="Arial" w:eastAsia="Times New Roman" w:hAnsi="Arial" w:cs="Arial"/>
-                  <w:color w:val="000000"/>
-                  <w:sz w:val="16"/>
-                  <w:szCs w:val="16"/>
-                  <w:lang w:val="en-GB" w:eastAsia="en-GB"/>
-                </w:rPr>
-                <w:t>Unintended content representation.</w:t>
-              </w:r>
-            </w:ins>
           </w:p>
         </w:tc>
         <w:tc>
@@ -7336,7 +6954,6 @@
                 <w:lang w:val="en-GB" w:eastAsia="en-GB"/>
               </w:rPr>
             </w:pPr>
-            <w:proofErr w:type="spellStart"/>
             <w:ins w:id="376" w:author="Jack Watts" w:date="2021-04-09T21:00:00Z">
               <w:r>
                 <w:rPr>
@@ -7346,9 +6963,8 @@
                   <w:szCs w:val="16"/>
                   <w:lang w:val="en-GB" w:eastAsia="en-GB"/>
                 </w:rPr>
-                <w:t>SourceDuration</w:t>
+                <w:t>EntryPoint</w:t>
               </w:r>
-              <w:proofErr w:type="spellEnd"/>
             </w:ins>
           </w:p>
         </w:tc>
@@ -7699,7 +7315,6 @@
                 <w:lang w:val="en-GB" w:eastAsia="en-GB"/>
               </w:rPr>
             </w:pPr>
-            <w:proofErr w:type="spellStart"/>
             <w:ins w:id="394" w:author="Jack Watts" w:date="2021-04-09T21:00:00Z">
               <w:r>
                 <w:rPr>
@@ -7709,9 +7324,8 @@
                   <w:szCs w:val="16"/>
                   <w:lang w:val="en-GB" w:eastAsia="en-GB"/>
                 </w:rPr>
-                <w:t>RepeatCount</w:t>
+                <w:t>SourceDuration</w:t>
               </w:r>
-              <w:proofErr w:type="spellEnd"/>
             </w:ins>
           </w:p>
         </w:tc>
@@ -8011,13 +7625,374 @@
           </w:p>
         </w:tc>
       </w:tr>
+      <w:tr>
+        <w:trPr>
+          <w:ins w:id="409" w:author="Jack Watts" w:date="2021-04-09T21:00:00Z"/>
+        </w:trPr>
+        <w:tc>
+          <w:tcPr>
+            <w:tcW w:w="2182" w:type="dxa"/>
+            <w:tcBorders>
+              <w:top w:val="single" w:sz="8" w:space="0" w:color="000000"/>
+              <w:left w:val="single" w:sz="8" w:space="0" w:color="000000"/>
+              <w:bottom w:val="single" w:sz="8" w:space="0" w:color="000000"/>
+              <w:right w:val="single" w:sz="8" w:space="0" w:color="000000"/>
+            </w:tcBorders>
+            <w:tcMar>
+              <w:top w:w="100" w:type="dxa"/>
+              <w:left w:w="100" w:type="dxa"/>
+              <w:bottom w:w="100" w:type="dxa"/>
+              <w:right w:w="100" w:type="dxa"/>
+            </w:tcMar>
+            <w:hideMark/>
+            <w:tcPrChange w:id="410" w:author="Jack Watts" w:date="2021-04-09T21:02:00Z">
+              <w:tcPr>
+                <w:tcW w:w="0" w:type="auto"/>
+                <w:tcBorders>
+                  <w:top w:val="single" w:sz="8" w:space="0" w:color="000000"/>
+                  <w:left w:val="single" w:sz="8" w:space="0" w:color="000000"/>
+                  <w:bottom w:val="single" w:sz="8" w:space="0" w:color="000000"/>
+                  <w:right w:val="single" w:sz="8" w:space="0" w:color="000000"/>
+                </w:tcBorders>
+                <w:tcMar>
+                  <w:top w:w="100" w:type="dxa"/>
+                  <w:left w:w="100" w:type="dxa"/>
+                  <w:bottom w:w="100" w:type="dxa"/>
+                  <w:right w:w="100" w:type="dxa"/>
+                </w:tcMar>
+                <w:hideMark/>
+              </w:tcPr>
+            </w:tcPrChange>
+          </w:tcPr>
+          <w:p>
+            <w:pPr>
+              <w:widowControl/>
+              <w:spacing w:before="0" w:line="240" w:lineRule="auto"/>
+              <w:rPr>
+                <w:ins w:id="411" w:author="Jack Watts" w:date="2021-04-09T21:00:00Z"/>
+                <w:rFonts w:ascii="Times New Roman" w:eastAsia="Times New Roman" w:hAnsi="Times New Roman" w:cs="Times New Roman"/>
+                <w:sz w:val="24"/>
+                <w:szCs w:val="24"/>
+                <w:lang w:val="en-GB" w:eastAsia="en-GB"/>
+              </w:rPr>
+            </w:pPr>
+            <w:ins w:id="412" w:author="Jack Watts" w:date="2021-04-09T21:00:00Z">
+              <w:r>
+                <w:rPr>
+                  <w:rFonts w:ascii="Arial" w:eastAsia="Times New Roman" w:hAnsi="Arial" w:cs="Arial"/>
+                  <w:color w:val="000000"/>
+                  <w:sz w:val="16"/>
+                  <w:szCs w:val="16"/>
+                  <w:lang w:val="en-GB" w:eastAsia="en-GB"/>
+                </w:rPr>
+                <w:t>RepeatCount</w:t>
+              </w:r>
+            </w:ins>
+          </w:p>
+        </w:tc>
+        <w:tc>
+          <w:tcPr>
+            <w:tcW w:w="0" w:type="auto"/>
+            <w:tcBorders>
+              <w:top w:val="single" w:sz="8" w:space="0" w:color="000000"/>
+              <w:left w:val="single" w:sz="8" w:space="0" w:color="000000"/>
+              <w:bottom w:val="single" w:sz="8" w:space="0" w:color="000000"/>
+              <w:right w:val="single" w:sz="8" w:space="0" w:color="000000"/>
+            </w:tcBorders>
+            <w:tcMar>
+              <w:top w:w="100" w:type="dxa"/>
+              <w:left w:w="100" w:type="dxa"/>
+              <w:bottom w:w="100" w:type="dxa"/>
+              <w:right w:w="100" w:type="dxa"/>
+            </w:tcMar>
+            <w:hideMark/>
+            <w:tcPrChange w:id="413" w:author="Jack Watts" w:date="2021-04-09T21:02:00Z">
+              <w:tcPr>
+                <w:tcW w:w="0" w:type="auto"/>
+                <w:tcBorders>
+                  <w:top w:val="single" w:sz="8" w:space="0" w:color="000000"/>
+                  <w:left w:val="single" w:sz="8" w:space="0" w:color="000000"/>
+                  <w:bottom w:val="single" w:sz="8" w:space="0" w:color="000000"/>
+                  <w:right w:val="single" w:sz="8" w:space="0" w:color="000000"/>
+                </w:tcBorders>
+                <w:tcMar>
+                  <w:top w:w="100" w:type="dxa"/>
+                  <w:left w:w="100" w:type="dxa"/>
+                  <w:bottom w:w="100" w:type="dxa"/>
+                  <w:right w:w="100" w:type="dxa"/>
+                </w:tcMar>
+                <w:hideMark/>
+              </w:tcPr>
+            </w:tcPrChange>
+          </w:tcPr>
+          <w:p>
+            <w:pPr>
+              <w:widowControl/>
+              <w:spacing w:before="0" w:line="240" w:lineRule="auto"/>
+              <w:jc w:val="center"/>
+              <w:rPr>
+                <w:ins w:id="414" w:author="Jack Watts" w:date="2021-04-09T21:00:00Z"/>
+                <w:rFonts w:ascii="Times New Roman" w:eastAsia="Times New Roman" w:hAnsi="Times New Roman" w:cs="Times New Roman"/>
+                <w:sz w:val="24"/>
+                <w:szCs w:val="24"/>
+                <w:lang w:val="en-GB" w:eastAsia="en-GB"/>
+              </w:rPr>
+            </w:pPr>
+            <w:ins w:id="415" w:author="Jack Watts" w:date="2021-04-09T21:00:00Z">
+              <w:r>
+                <w:rPr>
+                  <w:rFonts w:ascii="Arial" w:eastAsia="Times New Roman" w:hAnsi="Arial" w:cs="Arial"/>
+                  <w:color w:val="000000"/>
+                  <w:sz w:val="16"/>
+                  <w:szCs w:val="16"/>
+                  <w:lang w:val="en-GB" w:eastAsia="en-GB"/>
+                </w:rPr>
+                <w:t>No</w:t>
+              </w:r>
+            </w:ins>
+          </w:p>
+        </w:tc>
+        <w:tc>
+          <w:tcPr>
+            <w:tcW w:w="0" w:type="auto"/>
+            <w:tcBorders>
+              <w:top w:val="single" w:sz="8" w:space="0" w:color="000000"/>
+              <w:left w:val="single" w:sz="8" w:space="0" w:color="000000"/>
+              <w:bottom w:val="single" w:sz="8" w:space="0" w:color="000000"/>
+              <w:right w:val="single" w:sz="8" w:space="0" w:color="000000"/>
+            </w:tcBorders>
+            <w:tcMar>
+              <w:top w:w="100" w:type="dxa"/>
+              <w:left w:w="100" w:type="dxa"/>
+              <w:bottom w:w="100" w:type="dxa"/>
+              <w:right w:w="100" w:type="dxa"/>
+            </w:tcMar>
+            <w:hideMark/>
+            <w:tcPrChange w:id="416" w:author="Jack Watts" w:date="2021-04-09T21:02:00Z">
+              <w:tcPr>
+                <w:tcW w:w="0" w:type="auto"/>
+                <w:tcBorders>
+                  <w:top w:val="single" w:sz="8" w:space="0" w:color="000000"/>
+                  <w:left w:val="single" w:sz="8" w:space="0" w:color="000000"/>
+                  <w:bottom w:val="single" w:sz="8" w:space="0" w:color="000000"/>
+                  <w:right w:val="single" w:sz="8" w:space="0" w:color="000000"/>
+                </w:tcBorders>
+                <w:tcMar>
+                  <w:top w:w="100" w:type="dxa"/>
+                  <w:left w:w="100" w:type="dxa"/>
+                  <w:bottom w:w="100" w:type="dxa"/>
+                  <w:right w:w="100" w:type="dxa"/>
+                </w:tcMar>
+                <w:hideMark/>
+              </w:tcPr>
+            </w:tcPrChange>
+          </w:tcPr>
+          <w:p>
+            <w:pPr>
+              <w:widowControl/>
+              <w:spacing w:before="0" w:line="240" w:lineRule="auto"/>
+              <w:jc w:val="center"/>
+              <w:rPr>
+                <w:ins w:id="417" w:author="Jack Watts" w:date="2021-04-09T21:00:00Z"/>
+                <w:rFonts w:ascii="Times New Roman" w:eastAsia="Times New Roman" w:hAnsi="Times New Roman" w:cs="Times New Roman"/>
+                <w:sz w:val="24"/>
+                <w:szCs w:val="24"/>
+                <w:lang w:val="en-GB" w:eastAsia="en-GB"/>
+              </w:rPr>
+            </w:pPr>
+            <w:ins w:id="418" w:author="Jack Watts" w:date="2021-04-09T21:00:00Z">
+              <w:r>
+                <w:rPr>
+                  <w:rFonts w:ascii="Arial" w:eastAsia="Times New Roman" w:hAnsi="Arial" w:cs="Arial"/>
+                  <w:color w:val="000000"/>
+                  <w:sz w:val="16"/>
+                  <w:szCs w:val="16"/>
+                  <w:lang w:val="en-GB" w:eastAsia="en-GB"/>
+                </w:rPr>
+                <w:t>int</w:t>
+              </w:r>
+            </w:ins>
+          </w:p>
+        </w:tc>
+        <w:tc>
+          <w:tcPr>
+            <w:tcW w:w="0" w:type="auto"/>
+            <w:tcBorders>
+              <w:top w:val="single" w:sz="8" w:space="0" w:color="000000"/>
+              <w:left w:val="single" w:sz="8" w:space="0" w:color="000000"/>
+              <w:bottom w:val="single" w:sz="8" w:space="0" w:color="000000"/>
+              <w:right w:val="single" w:sz="8" w:space="0" w:color="000000"/>
+            </w:tcBorders>
+            <w:tcMar>
+              <w:top w:w="100" w:type="dxa"/>
+              <w:left w:w="100" w:type="dxa"/>
+              <w:bottom w:w="100" w:type="dxa"/>
+              <w:right w:w="100" w:type="dxa"/>
+            </w:tcMar>
+            <w:hideMark/>
+            <w:tcPrChange w:id="419" w:author="Jack Watts" w:date="2021-04-09T21:02:00Z">
+              <w:tcPr>
+                <w:tcW w:w="0" w:type="auto"/>
+                <w:tcBorders>
+                  <w:top w:val="single" w:sz="8" w:space="0" w:color="000000"/>
+                  <w:left w:val="single" w:sz="8" w:space="0" w:color="000000"/>
+                  <w:bottom w:val="single" w:sz="8" w:space="0" w:color="000000"/>
+                  <w:right w:val="single" w:sz="8" w:space="0" w:color="000000"/>
+                </w:tcBorders>
+                <w:tcMar>
+                  <w:top w:w="100" w:type="dxa"/>
+                  <w:left w:w="100" w:type="dxa"/>
+                  <w:bottom w:w="100" w:type="dxa"/>
+                  <w:right w:w="100" w:type="dxa"/>
+                </w:tcMar>
+                <w:hideMark/>
+              </w:tcPr>
+            </w:tcPrChange>
+          </w:tcPr>
+          <w:p>
+            <w:pPr>
+              <w:widowControl/>
+              <w:spacing w:before="0" w:line="240" w:lineRule="auto"/>
+              <w:rPr>
+                <w:ins w:id="420" w:author="Jack Watts" w:date="2021-04-09T21:00:00Z"/>
+                <w:rFonts w:ascii="Times New Roman" w:eastAsia="Times New Roman" w:hAnsi="Times New Roman" w:cs="Times New Roman"/>
+                <w:sz w:val="24"/>
+                <w:szCs w:val="24"/>
+                <w:lang w:val="en-GB" w:eastAsia="en-GB"/>
+              </w:rPr>
+            </w:pPr>
+            <w:ins w:id="421" w:author="Jack Watts" w:date="2021-04-09T21:00:00Z">
+              <w:r>
+                <w:rPr>
+                  <w:rFonts w:ascii="Arial" w:eastAsia="Times New Roman" w:hAnsi="Arial" w:cs="Arial"/>
+                  <w:color w:val="000000"/>
+                  <w:sz w:val="16"/>
+                  <w:szCs w:val="16"/>
+                  <w:lang w:val="en-GB" w:eastAsia="en-GB"/>
+                </w:rPr>
+                <w:t>Resource</w:t>
+              </w:r>
+            </w:ins>
+          </w:p>
+        </w:tc>
+        <w:tc>
+          <w:tcPr>
+            <w:tcW w:w="0" w:type="auto"/>
+            <w:tcBorders>
+              <w:top w:val="single" w:sz="8" w:space="0" w:color="000000"/>
+              <w:left w:val="single" w:sz="8" w:space="0" w:color="000000"/>
+              <w:bottom w:val="single" w:sz="8" w:space="0" w:color="000000"/>
+              <w:right w:val="single" w:sz="8" w:space="0" w:color="000000"/>
+            </w:tcBorders>
+            <w:tcMar>
+              <w:top w:w="100" w:type="dxa"/>
+              <w:left w:w="100" w:type="dxa"/>
+              <w:bottom w:w="100" w:type="dxa"/>
+              <w:right w:w="100" w:type="dxa"/>
+            </w:tcMar>
+            <w:hideMark/>
+            <w:tcPrChange w:id="422" w:author="Jack Watts" w:date="2021-04-09T21:02:00Z">
+              <w:tcPr>
+                <w:tcW w:w="0" w:type="auto"/>
+                <w:tcBorders>
+                  <w:top w:val="single" w:sz="8" w:space="0" w:color="000000"/>
+                  <w:left w:val="single" w:sz="8" w:space="0" w:color="000000"/>
+                  <w:bottom w:val="single" w:sz="8" w:space="0" w:color="000000"/>
+                  <w:right w:val="single" w:sz="8" w:space="0" w:color="000000"/>
+                </w:tcBorders>
+                <w:tcMar>
+                  <w:top w:w="100" w:type="dxa"/>
+                  <w:left w:w="100" w:type="dxa"/>
+                  <w:bottom w:w="100" w:type="dxa"/>
+                  <w:right w:w="100" w:type="dxa"/>
+                </w:tcMar>
+                <w:hideMark/>
+              </w:tcPr>
+            </w:tcPrChange>
+          </w:tcPr>
+          <w:p>
+            <w:pPr>
+              <w:widowControl/>
+              <w:spacing w:before="0" w:line="240" w:lineRule="auto"/>
+              <w:rPr>
+                <w:ins w:id="423" w:author="Jack Watts" w:date="2021-04-09T21:00:00Z"/>
+                <w:rFonts w:ascii="Times New Roman" w:eastAsia="Times New Roman" w:hAnsi="Times New Roman" w:cs="Times New Roman"/>
+                <w:sz w:val="24"/>
+                <w:szCs w:val="24"/>
+                <w:lang w:val="en-GB" w:eastAsia="en-GB"/>
+              </w:rPr>
+            </w:pPr>
+            <w:ins w:id="424" w:author="Jack Watts" w:date="2021-04-09T21:00:00Z">
+              <w:r>
+                <w:rPr>
+                  <w:rFonts w:ascii="Arial" w:eastAsia="Times New Roman" w:hAnsi="Arial" w:cs="Arial"/>
+                  <w:color w:val="000000"/>
+                  <w:sz w:val="16"/>
+                  <w:szCs w:val="16"/>
+                  <w:lang w:val="en-GB" w:eastAsia="en-GB"/>
+                </w:rPr>
+                <w:t>Unintended content representation.</w:t>
+              </w:r>
+            </w:ins>
+          </w:p>
+        </w:tc>
+        <w:tc>
+          <w:tcPr>
+            <w:tcW w:w="3053" w:type="dxa"/>
+            <w:tcBorders>
+              <w:top w:val="single" w:sz="8" w:space="0" w:color="000000"/>
+              <w:left w:val="single" w:sz="8" w:space="0" w:color="000000"/>
+              <w:bottom w:val="single" w:sz="8" w:space="0" w:color="000000"/>
+              <w:right w:val="single" w:sz="8" w:space="0" w:color="000000"/>
+            </w:tcBorders>
+            <w:tcMar>
+              <w:top w:w="100" w:type="dxa"/>
+              <w:left w:w="100" w:type="dxa"/>
+              <w:bottom w:w="100" w:type="dxa"/>
+              <w:right w:w="100" w:type="dxa"/>
+            </w:tcMar>
+            <w:hideMark/>
+            <w:tcPrChange w:id="425" w:author="Jack Watts" w:date="2021-04-09T21:02:00Z">
+              <w:tcPr>
+                <w:tcW w:w="0" w:type="auto"/>
+                <w:tcBorders>
+                  <w:top w:val="single" w:sz="8" w:space="0" w:color="000000"/>
+                  <w:left w:val="single" w:sz="8" w:space="0" w:color="000000"/>
+                  <w:bottom w:val="single" w:sz="8" w:space="0" w:color="000000"/>
+                  <w:right w:val="single" w:sz="8" w:space="0" w:color="000000"/>
+                </w:tcBorders>
+                <w:tcMar>
+                  <w:top w:w="100" w:type="dxa"/>
+                  <w:left w:w="100" w:type="dxa"/>
+                  <w:bottom w:w="100" w:type="dxa"/>
+                  <w:right w:w="100" w:type="dxa"/>
+                </w:tcMar>
+                <w:hideMark/>
+              </w:tcPr>
+            </w:tcPrChange>
+          </w:tcPr>
+          <w:p>
+            <w:pPr>
+              <w:widowControl/>
+              <w:spacing w:before="0" w:line="240" w:lineRule="auto"/>
+              <w:rPr>
+                <w:ins w:id="426" w:author="Jack Watts" w:date="2021-04-09T21:00:00Z"/>
+                <w:rFonts w:ascii="Times New Roman" w:eastAsia="Times New Roman" w:hAnsi="Times New Roman" w:cs="Times New Roman"/>
+                <w:sz w:val="24"/>
+                <w:szCs w:val="24"/>
+                <w:lang w:val="en-GB" w:eastAsia="en-GB"/>
+              </w:rPr>
+            </w:pPr>
+          </w:p>
+        </w:tc>
+      </w:tr>
     </w:tbl>
     <w:p>
       <w:pPr>
         <w:pStyle w:val="Heading4"/>
         <w:ind w:left="0" w:firstLine="0"/>
         <w:rPr>
-          <w:ins w:id="409" w:author="Jack Watts" w:date="2021-04-09T21:02:00Z"/>
+          <w:ins w:id="427" w:author="Jack Watts" w:date="2021-04-09T21:02:00Z"/>
         </w:rPr>
         <w:sectPr>
           <w:endnotePr>
@@ -8035,7 +8010,7 @@
       <w:pPr>
         <w:pStyle w:val="Note"/>
         <w:rPr>
-          <w:del w:id="410" w:author="Jack Watts" w:date="2021-04-09T20:53:00Z"/>
+          <w:del w:id="428" w:author="Jack Watts" w:date="2021-04-09T20:53:00Z"/>
         </w:rPr>
       </w:pPr>
     </w:p>
@@ -8043,9 +8018,9 @@
       <w:pPr>
         <w:pStyle w:val="Note"/>
         <w:rPr>
-          <w:del w:id="411" w:author="Jack Watts" w:date="2021-04-09T20:59:00Z"/>
+          <w:del w:id="429" w:author="Jack Watts" w:date="2021-04-09T20:59:00Z"/>
         </w:rPr>
-        <w:pPrChange w:id="412" w:author="Jack Watts" w:date="2021-04-09T20:59:00Z">
+        <w:pPrChange w:id="430" w:author="Jack Watts" w:date="2021-04-09T20:59:00Z">
           <w:pPr>
             <w:pStyle w:val="Heading3"/>
           </w:pPr>
@@ -8057,13 +8032,13 @@
         <w:pStyle w:val="Heading4"/>
         <w:ind w:left="0" w:firstLine="0"/>
         <w:rPr>
-          <w:ins w:id="413" w:author="Jack Watts" w:date="2021-04-09T20:56:00Z"/>
+          <w:ins w:id="431" w:author="Jack Watts" w:date="2021-04-09T20:56:00Z"/>
         </w:rPr>
-        <w:pPrChange w:id="414" w:author="Jack Watts" w:date="2021-04-09T20:59:00Z">
+        <w:pPrChange w:id="432" w:author="Jack Watts" w:date="2021-04-09T20:59:00Z">
           <w:pPr/>
         </w:pPrChange>
       </w:pPr>
-      <w:ins w:id="415" w:author="Jack Watts" w:date="2021-04-09T20:56:00Z">
+      <w:ins w:id="433" w:author="Jack Watts" w:date="2021-04-09T20:56:00Z">
         <w:r>
           <w:t>Update steps</w:t>
         </w:r>
@@ -8077,16 +8052,10 @@
           <w:numId w:val="24"/>
         </w:numPr>
         <w:rPr>
-          <w:ins w:id="416" w:author="Jack Watts" w:date="2021-04-09T20:56:00Z"/>
+          <w:ins w:id="434" w:author="Jack Watts" w:date="2021-04-09T20:56:00Z"/>
           <w:lang w:val="en-GB" w:eastAsia="en-GB"/>
-          <w:rPrChange w:id="417" w:author="Jack Watts" w:date="2021-04-09T20:56:00Z">
-            <w:rPr>
-              <w:ins w:id="418" w:author="Jack Watts" w:date="2021-04-09T20:56:00Z"/>
-              <w:lang w:val="en-GB" w:eastAsia="en-GB"/>
-            </w:rPr>
-          </w:rPrChange>
         </w:rPr>
-        <w:pPrChange w:id="419" w:author="Jack Watts" w:date="2021-04-09T20:56:00Z">
+        <w:pPrChange w:id="435" w:author="Jack Watts" w:date="2021-04-09T20:56:00Z">
           <w:pPr>
             <w:widowControl/>
             <w:numPr>
@@ -8101,15 +8070,10 @@
           </w:pPr>
         </w:pPrChange>
       </w:pPr>
-      <w:ins w:id="420" w:author="Jack Watts" w:date="2021-04-09T20:56:00Z">
+      <w:ins w:id="436" w:author="Jack Watts" w:date="2021-04-09T20:56:00Z">
         <w:r>
           <w:rPr>
             <w:lang w:val="en-GB" w:eastAsia="en-GB"/>
-            <w:rPrChange w:id="421" w:author="Jack Watts" w:date="2021-04-09T20:56:00Z">
-              <w:rPr>
-                <w:lang w:val="en-GB" w:eastAsia="en-GB"/>
-              </w:rPr>
-            </w:rPrChange>
           </w:rPr>
           <w:t>Check for changes to the resource reference of each virtual track structure in each composition segment. If there are changes, see Section 6.3.2.</w:t>
         </w:r>
@@ -8123,16 +8087,10 @@
           <w:numId w:val="24"/>
         </w:numPr>
         <w:rPr>
-          <w:ins w:id="422" w:author="Jack Watts" w:date="2021-04-09T20:56:00Z"/>
+          <w:ins w:id="437" w:author="Jack Watts" w:date="2021-04-09T20:56:00Z"/>
           <w:lang w:val="en-GB" w:eastAsia="en-GB"/>
-          <w:rPrChange w:id="423" w:author="Jack Watts" w:date="2021-04-09T20:56:00Z">
-            <w:rPr>
-              <w:ins w:id="424" w:author="Jack Watts" w:date="2021-04-09T20:56:00Z"/>
-              <w:lang w:val="en-GB" w:eastAsia="en-GB"/>
-            </w:rPr>
-          </w:rPrChange>
         </w:rPr>
-        <w:pPrChange w:id="425" w:author="Jack Watts" w:date="2021-04-09T20:56:00Z">
+        <w:pPrChange w:id="438" w:author="Jack Watts" w:date="2021-04-09T20:56:00Z">
           <w:pPr>
             <w:widowControl/>
             <w:numPr>
@@ -8147,15 +8105,10 @@
           </w:pPr>
         </w:pPrChange>
       </w:pPr>
-      <w:ins w:id="426" w:author="Jack Watts" w:date="2021-04-09T20:56:00Z">
+      <w:ins w:id="439" w:author="Jack Watts" w:date="2021-04-09T20:56:00Z">
         <w:r>
           <w:rPr>
             <w:lang w:val="en-GB" w:eastAsia="en-GB"/>
-            <w:rPrChange w:id="427" w:author="Jack Watts" w:date="2021-04-09T20:56:00Z">
-              <w:rPr>
-                <w:lang w:val="en-GB" w:eastAsia="en-GB"/>
-              </w:rPr>
-            </w:rPrChange>
           </w:rPr>
           <w:t>Verify constraints for updated fields.</w:t>
         </w:r>
@@ -8169,16 +8122,10 @@
           <w:numId w:val="24"/>
         </w:numPr>
         <w:rPr>
-          <w:ins w:id="428" w:author="Jack Watts" w:date="2021-04-09T20:56:00Z"/>
+          <w:ins w:id="440" w:author="Jack Watts" w:date="2021-04-09T20:56:00Z"/>
           <w:lang w:val="en-GB" w:eastAsia="en-GB"/>
-          <w:rPrChange w:id="429" w:author="Jack Watts" w:date="2021-04-09T20:56:00Z">
-            <w:rPr>
-              <w:ins w:id="430" w:author="Jack Watts" w:date="2021-04-09T20:56:00Z"/>
-              <w:lang w:val="en-GB" w:eastAsia="en-GB"/>
-            </w:rPr>
-          </w:rPrChange>
         </w:rPr>
-        <w:pPrChange w:id="431" w:author="Jack Watts" w:date="2021-04-09T20:56:00Z">
+        <w:pPrChange w:id="441" w:author="Jack Watts" w:date="2021-04-09T20:56:00Z">
           <w:pPr>
             <w:widowControl/>
             <w:numPr>
@@ -8193,15 +8140,10 @@
           </w:pPr>
         </w:pPrChange>
       </w:pPr>
-      <w:ins w:id="432" w:author="Jack Watts" w:date="2021-04-09T20:56:00Z">
+      <w:ins w:id="442" w:author="Jack Watts" w:date="2021-04-09T20:56:00Z">
         <w:r>
           <w:rPr>
             <w:lang w:val="en-GB" w:eastAsia="en-GB"/>
-            <w:rPrChange w:id="433" w:author="Jack Watts" w:date="2021-04-09T20:56:00Z">
-              <w:rPr>
-                <w:lang w:val="en-GB" w:eastAsia="en-GB"/>
-              </w:rPr>
-            </w:rPrChange>
           </w:rPr>
           <w:t>Construct and write out a new CPL document.</w:t>
         </w:r>
@@ -8210,11 +8152,11 @@
     <w:p>
       <w:pPr>
         <w:pStyle w:val="Heading3"/>
-        <w:pPrChange w:id="434" w:author="Jack Watts" w:date="2021-04-09T21:17:00Z">
+        <w:pPrChange w:id="443" w:author="Jack Watts" w:date="2021-04-09T21:17:00Z">
           <w:pPr/>
         </w:pPrChange>
       </w:pPr>
-      <w:ins w:id="435" w:author="Jack Watts" w:date="2021-04-09T21:04:00Z">
+      <w:ins w:id="444" w:author="Jack Watts" w:date="2021-04-09T21:04:00Z">
         <w:r>
           <w:t>Timeline Trimming</w:t>
         </w:r>
@@ -8223,15 +8165,12 @@
     <w:p>
       <w:pPr>
         <w:rPr>
-          <w:ins w:id="436" w:author="Jack Watts" w:date="2021-04-09T21:05:00Z"/>
+          <w:ins w:id="445" w:author="Jack Watts" w:date="2021-04-09T21:05:00Z"/>
         </w:rPr>
       </w:pPr>
-      <w:ins w:id="437" w:author="Jack Watts" w:date="2021-04-09T21:05:00Z">
+      <w:ins w:id="446" w:author="Jack Watts" w:date="2021-04-09T21:05:00Z">
         <w:r>
-          <w:t xml:space="preserve">There are titles, which due to distribution requirements will need certain playable regions omitted in subsequent versions, whereby their compositions are delivered as a supplemental package. Cases include but are not limited to the </w:t>
-        </w:r>
-        <w:r>
-          <w:t>following.</w:t>
+          <w:t>There are titles, which due to distribution requirements will need certain playable regions omitted in subsequent versions, whereby their compositions are delivered as a supplemental package. Cases include but are not limited to the following.</w:t>
         </w:r>
       </w:ins>
     </w:p>
@@ -8243,13 +8182,13 @@
           <w:numId w:val="25"/>
         </w:numPr>
         <w:rPr>
-          <w:ins w:id="438" w:author="Jack Watts" w:date="2021-04-09T21:05:00Z"/>
+          <w:ins w:id="447" w:author="Jack Watts" w:date="2021-04-09T21:05:00Z"/>
         </w:rPr>
-        <w:pPrChange w:id="439" w:author="Jack Watts" w:date="2021-04-09T21:05:00Z">
+        <w:pPrChange w:id="448" w:author="Jack Watts" w:date="2021-04-09T21:05:00Z">
           <w:pPr/>
         </w:pPrChange>
       </w:pPr>
-      <w:ins w:id="440" w:author="Jack Watts" w:date="2021-04-09T21:05:00Z">
+      <w:ins w:id="449" w:author="Jack Watts" w:date="2021-04-09T21:05:00Z">
         <w:r>
           <w:t>Removal of distribution branding from the start and/or end of a composition.</w:t>
         </w:r>
@@ -8263,21 +8202,15 @@
           <w:numId w:val="25"/>
         </w:numPr>
         <w:rPr>
-          <w:ins w:id="441" w:author="Jack Watts" w:date="2021-04-09T21:05:00Z"/>
+          <w:ins w:id="450" w:author="Jack Watts" w:date="2021-04-09T21:05:00Z"/>
         </w:rPr>
-        <w:pPrChange w:id="442" w:author="Jack Watts" w:date="2021-04-09T21:05:00Z">
+        <w:pPrChange w:id="451" w:author="Jack Watts" w:date="2021-04-09T21:05:00Z">
           <w:pPr/>
         </w:pPrChange>
       </w:pPr>
-      <w:ins w:id="443" w:author="Jack Watts" w:date="2021-04-09T21:05:00Z">
+      <w:ins w:id="452" w:author="Jack Watts" w:date="2021-04-09T21:05:00Z">
         <w:r>
-          <w:t xml:space="preserve">Removal of certain scenes </w:t>
-        </w:r>
-        <w:r>
-          <w:t>e.g.,</w:t>
-        </w:r>
-        <w:r>
-          <w:t xml:space="preserve"> due to licensing requirements.</w:t>
+          <w:t>Removal of certain scenes e.g., due to licensing requirements.</w:t>
         </w:r>
       </w:ins>
     </w:p>
@@ -8289,31 +8222,25 @@
           <w:numId w:val="25"/>
         </w:numPr>
         <w:rPr>
-          <w:ins w:id="444" w:author="Jack Watts" w:date="2021-04-09T21:05:00Z"/>
+          <w:ins w:id="453" w:author="Jack Watts" w:date="2021-04-09T21:05:00Z"/>
         </w:rPr>
-        <w:pPrChange w:id="445" w:author="Jack Watts" w:date="2021-04-09T21:05:00Z">
+        <w:pPrChange w:id="454" w:author="Jack Watts" w:date="2021-04-09T21:05:00Z">
           <w:pPr/>
         </w:pPrChange>
       </w:pPr>
-      <w:ins w:id="446" w:author="Jack Watts" w:date="2021-04-09T21:05:00Z">
+      <w:ins w:id="455" w:author="Jack Watts" w:date="2021-04-09T21:05:00Z">
         <w:r>
-          <w:t xml:space="preserve">Editorial changes </w:t>
-        </w:r>
-        <w:r>
-          <w:t>e.g.,</w:t>
-        </w:r>
-        <w:r>
-          <w:t xml:space="preserve"> due to censorship.</w:t>
+          <w:t>Editorial changes e.g., due to censorship.</w:t>
         </w:r>
       </w:ins>
     </w:p>
     <w:p>
       <w:pPr>
         <w:rPr>
-          <w:ins w:id="447" w:author="Jack Watts" w:date="2021-04-09T21:16:00Z"/>
+          <w:ins w:id="456" w:author="Jack Watts [2]" w:date="2021-04-12T20:06:00Z"/>
         </w:rPr>
       </w:pPr>
-      <w:ins w:id="448" w:author="Jack Watts" w:date="2021-04-09T21:05:00Z">
+      <w:ins w:id="457" w:author="Jack Watts" w:date="2021-04-09T21:05:00Z">
         <w:r>
           <w:t>This supplemental package only contains a Composition Playlist, a Packing List and an Assetmap. There should be no MXF track files included.</w:t>
         </w:r>
@@ -8321,25 +8248,335 @@
     </w:p>
     <w:p>
       <w:pPr>
+        <w:jc w:val="center"/>
+        <w:rPr>
+          <w:ins w:id="458" w:author="Jack Watts [2]" w:date="2021-04-12T20:06:00Z"/>
+        </w:rPr>
+      </w:pPr>
+      <w:ins w:id="459" w:author="Jack Watts [2]" w:date="2021-04-12T20:06:00Z">
+        <w:r>
+          <w:rPr>
+            <w:noProof/>
+          </w:rPr>
+          <w:drawing>
+            <wp:inline distT="0" distB="0" distL="0" distR="0" wp14:anchorId="19CA5090" wp14:editId="41ABB195">
+              <wp:extent cx="5273497" cy="1786283"/>
+              <wp:effectExtent l="0" t="0" r="0" b="4445"/>
+              <wp:docPr id="1" name="Picture 1" descr="Figure 1 - Timeline Trimming"/>
+              <wp:cNvGraphicFramePr>
+                <a:graphicFrameLocks xmlns:a="http://schemas.openxmlformats.org/drawingml/2006/main" noChangeAspect="1"/>
+              </wp:cNvGraphicFramePr>
+              <a:graphic xmlns:a="http://schemas.openxmlformats.org/drawingml/2006/main">
+                <a:graphicData uri="http://schemas.openxmlformats.org/drawingml/2006/picture">
+                  <pic:pic xmlns:pic="http://schemas.openxmlformats.org/drawingml/2006/picture">
+                    <pic:nvPicPr>
+                      <pic:cNvPr id="1" name="Picture 1" descr="Figure 1 - Timeline Trimming"/>
+                      <pic:cNvPicPr/>
+                    </pic:nvPicPr>
+                    <pic:blipFill>
+                      <a:blip r:embed="rId10">
+                        <a:extLst>
+                          <a:ext uri="{28A0092B-C50C-407E-A947-70E740481C1C}">
+                            <a14:useLocalDpi xmlns:a14="http://schemas.microsoft.com/office/drawing/2010/main" val="0"/>
+                          </a:ext>
+                        </a:extLst>
+                      </a:blip>
+                      <a:stretch>
+                        <a:fillRect/>
+                      </a:stretch>
+                    </pic:blipFill>
+                    <pic:spPr>
+                      <a:xfrm>
+                        <a:off x="0" y="0"/>
+                        <a:ext cx="5273497" cy="1786283"/>
+                      </a:xfrm>
+                      <a:prstGeom prst="rect">
+                        <a:avLst/>
+                      </a:prstGeom>
+                    </pic:spPr>
+                  </pic:pic>
+                </a:graphicData>
+              </a:graphic>
+            </wp:inline>
+          </w:drawing>
+        </w:r>
+      </w:ins>
+    </w:p>
+    <w:p>
+      <w:pPr>
+        <w:ind w:left="567" w:right="855"/>
+        <w:jc w:val="center"/>
+        <w:rPr>
+          <w:ins w:id="460" w:author="Jack Watts [2]" w:date="2021-04-12T20:11:00Z"/>
+          <w:b/>
+          <w:bCs/>
+          <w:rPrChange w:id="461" w:author="Jack Watts [2]" w:date="2021-04-12T20:11:00Z">
+            <w:rPr>
+              <w:ins w:id="462" w:author="Jack Watts [2]" w:date="2021-04-12T20:11:00Z"/>
+              <w:b/>
+              <w:bCs/>
+              <w:sz w:val="18"/>
+              <w:szCs w:val="18"/>
+            </w:rPr>
+          </w:rPrChange>
+        </w:rPr>
+        <w:pPrChange w:id="463" w:author="Jack Watts [2]" w:date="2021-04-12T20:11:00Z">
+          <w:pPr>
+            <w:ind w:left="567" w:right="855"/>
+            <w:jc w:val="both"/>
+          </w:pPr>
+        </w:pPrChange>
+      </w:pPr>
+      <w:ins w:id="464" w:author="Jack Watts [2]" w:date="2021-04-12T20:11:00Z">
+        <w:r>
+          <w:rPr>
+            <w:b/>
+            <w:bCs/>
+            <w:rPrChange w:id="465" w:author="Jack Watts [2]" w:date="2021-04-12T20:11:00Z">
+              <w:rPr>
+                <w:b/>
+                <w:bCs/>
+                <w:sz w:val="18"/>
+                <w:szCs w:val="18"/>
+              </w:rPr>
+            </w:rPrChange>
+          </w:rPr>
+          <w:t>Timeline Trimming</w:t>
+        </w:r>
+      </w:ins>
+    </w:p>
+    <w:p>
+      <w:pPr>
+        <w:ind w:left="567" w:right="855"/>
+        <w:jc w:val="both"/>
+        <w:rPr>
+          <w:ins w:id="466" w:author="Jack Watts" w:date="2021-04-09T21:16:00Z"/>
+          <w:sz w:val="18"/>
+          <w:szCs w:val="18"/>
+          <w:rPrChange w:id="467" w:author="Jack Watts [2]" w:date="2021-04-12T20:11:00Z">
+            <w:rPr>
+              <w:ins w:id="468" w:author="Jack Watts" w:date="2021-04-09T21:16:00Z"/>
+            </w:rPr>
+          </w:rPrChange>
+        </w:rPr>
+        <w:pPrChange w:id="469" w:author="Jack Watts [2]" w:date="2021-04-12T20:11:00Z">
+          <w:pPr/>
+        </w:pPrChange>
+      </w:pPr>
+      <w:ins w:id="470" w:author="Jack Watts [2]" w:date="2021-04-12T20:06:00Z">
+        <w:r>
+          <w:rPr>
+            <w:sz w:val="18"/>
+            <w:szCs w:val="18"/>
+            <w:rPrChange w:id="471" w:author="Jack Watts [2]" w:date="2021-04-12T20:11:00Z">
+              <w:rPr/>
+            </w:rPrChange>
+          </w:rPr>
+          <w:t xml:space="preserve">Fig 1 </w:t>
+        </w:r>
+      </w:ins>
+      <w:ins w:id="472" w:author="Jack Watts [2]" w:date="2021-04-12T20:07:00Z">
+        <w:r>
+          <w:rPr>
+            <w:sz w:val="18"/>
+            <w:szCs w:val="18"/>
+            <w:rPrChange w:id="473" w:author="Jack Watts [2]" w:date="2021-04-12T20:11:00Z">
+              <w:rPr/>
+            </w:rPrChange>
+          </w:rPr>
+          <w:t>–</w:t>
+        </w:r>
+      </w:ins>
+      <w:ins w:id="474" w:author="Jack Watts [2]" w:date="2021-04-12T20:06:00Z">
+        <w:r>
+          <w:rPr>
+            <w:sz w:val="18"/>
+            <w:szCs w:val="18"/>
+            <w:rPrChange w:id="475" w:author="Jack Watts [2]" w:date="2021-04-12T20:11:00Z">
+              <w:rPr/>
+            </w:rPrChange>
+          </w:rPr>
+          <w:t xml:space="preserve"> </w:t>
+        </w:r>
+      </w:ins>
+      <w:ins w:id="476" w:author="Jack Watts [2]" w:date="2021-04-12T20:07:00Z">
+        <w:r>
+          <w:rPr>
+            <w:sz w:val="18"/>
+            <w:szCs w:val="18"/>
+            <w:rPrChange w:id="477" w:author="Jack Watts [2]" w:date="2021-04-12T20:11:00Z">
+              <w:rPr/>
+            </w:rPrChange>
+          </w:rPr>
+          <w:t xml:space="preserve">CPL </w:t>
+        </w:r>
+      </w:ins>
+      <w:ins w:id="478" w:author="Jack Watts [2]" w:date="2021-04-12T20:06:00Z">
+        <w:r>
+          <w:rPr>
+            <w:sz w:val="18"/>
+            <w:szCs w:val="18"/>
+            <w:rPrChange w:id="479" w:author="Jack Watts [2]" w:date="2021-04-12T20:11:00Z">
+              <w:rPr/>
+            </w:rPrChange>
+          </w:rPr>
+          <w:t>Timelin</w:t>
+        </w:r>
+      </w:ins>
+      <w:ins w:id="480" w:author="Jack Watts [2]" w:date="2021-04-12T20:07:00Z">
+        <w:r>
+          <w:rPr>
+            <w:sz w:val="18"/>
+            <w:szCs w:val="18"/>
+            <w:rPrChange w:id="481" w:author="Jack Watts [2]" w:date="2021-04-12T20:11:00Z">
+              <w:rPr/>
+            </w:rPrChange>
+          </w:rPr>
+          <w:t xml:space="preserve">e Trimming </w:t>
+        </w:r>
+      </w:ins>
+      <w:ins w:id="482" w:author="Jack Watts [2]" w:date="2021-04-12T20:09:00Z">
+        <w:r>
+          <w:rPr>
+            <w:sz w:val="18"/>
+            <w:szCs w:val="18"/>
+            <w:rPrChange w:id="483" w:author="Jack Watts [2]" w:date="2021-04-12T20:11:00Z">
+              <w:rPr/>
+            </w:rPrChange>
+          </w:rPr>
+          <w:t xml:space="preserve">example </w:t>
+        </w:r>
+      </w:ins>
+      <w:ins w:id="484" w:author="Jack Watts [2]" w:date="2021-04-12T20:07:00Z">
+        <w:r>
+          <w:rPr>
+            <w:sz w:val="18"/>
+            <w:szCs w:val="18"/>
+            <w:rPrChange w:id="485" w:author="Jack Watts [2]" w:date="2021-04-12T20:11:00Z">
+              <w:rPr/>
+            </w:rPrChange>
+          </w:rPr>
+          <w:t>showcas</w:t>
+        </w:r>
+      </w:ins>
+      <w:ins w:id="486" w:author="Jack Watts [2]" w:date="2021-04-12T20:09:00Z">
+        <w:r>
+          <w:rPr>
+            <w:sz w:val="18"/>
+            <w:szCs w:val="18"/>
+            <w:rPrChange w:id="487" w:author="Jack Watts [2]" w:date="2021-04-12T20:11:00Z">
+              <w:rPr/>
+            </w:rPrChange>
+          </w:rPr>
+          <w:t>es</w:t>
+        </w:r>
+      </w:ins>
+      <w:ins w:id="488" w:author="Jack Watts [2]" w:date="2021-04-12T20:07:00Z">
+        <w:r>
+          <w:rPr>
+            <w:sz w:val="18"/>
+            <w:szCs w:val="18"/>
+            <w:rPrChange w:id="489" w:author="Jack Watts [2]" w:date="2021-04-12T20:11:00Z">
+              <w:rPr/>
+            </w:rPrChange>
+          </w:rPr>
+          <w:t xml:space="preserve"> the </w:t>
+        </w:r>
+      </w:ins>
+      <w:ins w:id="490" w:author="Jack Watts [2]" w:date="2021-04-12T20:08:00Z">
+        <w:r>
+          <w:rPr>
+            <w:sz w:val="18"/>
+            <w:szCs w:val="18"/>
+            <w:rPrChange w:id="491" w:author="Jack Watts [2]" w:date="2021-04-12T20:11:00Z">
+              <w:rPr/>
+            </w:rPrChange>
+          </w:rPr>
+          <w:t xml:space="preserve">unchanged state of the referenced MXF track files, but rather the </w:t>
+        </w:r>
+      </w:ins>
+      <w:ins w:id="492" w:author="Jack Watts [2]" w:date="2021-04-12T20:09:00Z">
+        <w:r>
+          <w:rPr>
+            <w:sz w:val="18"/>
+            <w:szCs w:val="18"/>
+            <w:rPrChange w:id="493" w:author="Jack Watts [2]" w:date="2021-04-12T20:11:00Z">
+              <w:rPr/>
+            </w:rPrChange>
+          </w:rPr>
+          <w:t xml:space="preserve">amended </w:t>
+        </w:r>
+      </w:ins>
+      <w:ins w:id="494" w:author="Jack Watts [2]" w:date="2021-04-12T20:08:00Z">
+        <w:r>
+          <w:rPr>
+            <w:sz w:val="18"/>
+            <w:szCs w:val="18"/>
+            <w:rPrChange w:id="495" w:author="Jack Watts [2]" w:date="2021-04-12T20:11:00Z">
+              <w:rPr/>
+            </w:rPrChange>
+          </w:rPr>
+          <w:t>duration value</w:t>
+        </w:r>
+      </w:ins>
+      <w:ins w:id="496" w:author="Jack Watts [2]" w:date="2021-04-12T20:09:00Z">
+        <w:r>
+          <w:rPr>
+            <w:sz w:val="18"/>
+            <w:szCs w:val="18"/>
+            <w:rPrChange w:id="497" w:author="Jack Watts [2]" w:date="2021-04-12T20:11:00Z">
+              <w:rPr/>
+            </w:rPrChange>
+          </w:rPr>
+          <w:t>s</w:t>
+        </w:r>
+      </w:ins>
+      <w:ins w:id="498" w:author="Jack Watts [2]" w:date="2021-04-12T20:08:00Z">
+        <w:r>
+          <w:rPr>
+            <w:sz w:val="18"/>
+            <w:szCs w:val="18"/>
+            <w:rPrChange w:id="499" w:author="Jack Watts [2]" w:date="2021-04-12T20:11:00Z">
+              <w:rPr/>
+            </w:rPrChange>
+          </w:rPr>
+          <w:t xml:space="preserve"> of the </w:t>
+        </w:r>
+      </w:ins>
+      <w:ins w:id="500" w:author="Jack Watts [2]" w:date="2021-04-12T20:09:00Z">
+        <w:r>
+          <w:rPr>
+            <w:sz w:val="18"/>
+            <w:szCs w:val="18"/>
+            <w:rPrChange w:id="501" w:author="Jack Watts [2]" w:date="2021-04-12T20:11:00Z">
+              <w:rPr/>
+            </w:rPrChange>
+          </w:rPr>
+          <w:t>Sequence resulting in a shorter playable region.</w:t>
+        </w:r>
+      </w:ins>
+    </w:p>
+    <w:p>
+      <w:pPr>
         <w:pStyle w:val="Heading2"/>
         <w:rPr>
-          <w:ins w:id="449" w:author="Jack Watts" w:date="2021-04-09T21:17:00Z"/>
+          <w:ins w:id="502" w:author="Jack Watts" w:date="2021-04-09T21:17:00Z"/>
         </w:rPr>
-        <w:pPrChange w:id="450" w:author="Jack Watts" w:date="2021-04-09T21:18:00Z">
+        <w:pPrChange w:id="503" w:author="Jack Watts" w:date="2021-04-09T21:18:00Z">
           <w:pPr/>
         </w:pPrChange>
       </w:pPr>
-      <w:ins w:id="451" w:author="Jack Watts" w:date="2021-04-09T21:17:00Z">
+      <w:ins w:id="504" w:author="Jack Watts" w:date="2021-04-09T21:17:00Z">
         <w:r>
           <w:t>CP</w:t>
         </w:r>
       </w:ins>
-      <w:ins w:id="452" w:author="Jack Watts" w:date="2021-04-09T21:18:00Z">
+      <w:ins w:id="505" w:author="Jack Watts" w:date="2021-04-09T21:18:00Z">
         <w:r>
           <w:t>L</w:t>
         </w:r>
       </w:ins>
-      <w:ins w:id="453" w:author="Jack Watts" w:date="2021-04-09T21:17:00Z">
+      <w:ins w:id="506" w:author="Jack Watts" w:date="2021-04-09T21:17:00Z">
         <w:r>
           <w:t xml:space="preserve"> MXF Reference Changes</w:t>
         </w:r>
@@ -8348,10 +8585,10 @@
     <w:p>
       <w:pPr>
         <w:rPr>
-          <w:ins w:id="454" w:author="Jack Watts" w:date="2021-04-09T21:18:00Z"/>
+          <w:ins w:id="507" w:author="Jack Watts" w:date="2021-04-09T21:18:00Z"/>
         </w:rPr>
       </w:pPr>
-      <w:ins w:id="455" w:author="Jack Watts" w:date="2021-04-09T21:18:00Z">
+      <w:ins w:id="508" w:author="Jack Watts" w:date="2021-04-09T21:18:00Z">
         <w:r>
           <w:t>There can be many reasons why MXF references need to be updated or changed. The following subsections cover the common use cases where MXF track file references are changed and the manner in which one should package the updated files.</w:t>
         </w:r>
@@ -8361,13 +8598,13 @@
       <w:pPr>
         <w:pStyle w:val="Heading3"/>
         <w:rPr>
-          <w:ins w:id="456" w:author="Jack Watts" w:date="2021-04-09T21:18:00Z"/>
+          <w:ins w:id="509" w:author="Jack Watts" w:date="2021-04-09T21:18:00Z"/>
         </w:rPr>
-        <w:pPrChange w:id="457" w:author="Jack Watts" w:date="2021-04-09T21:18:00Z">
+        <w:pPrChange w:id="510" w:author="Jack Watts" w:date="2021-04-09T21:18:00Z">
           <w:pPr/>
         </w:pPrChange>
       </w:pPr>
-      <w:ins w:id="458" w:author="Jack Watts" w:date="2021-04-09T21:18:00Z">
+      <w:ins w:id="511" w:author="Jack Watts" w:date="2021-04-09T21:18:00Z">
         <w:r>
           <w:t>MCA Language Tag</w:t>
         </w:r>
@@ -8376,32 +8613,28 @@
     <w:p>
       <w:pPr>
         <w:rPr>
-          <w:ins w:id="459" w:author="Jack Watts" w:date="2021-04-09T21:21:00Z"/>
+          <w:ins w:id="512" w:author="Jack Watts" w:date="2021-04-09T21:21:00Z"/>
         </w:rPr>
       </w:pPr>
-      <w:ins w:id="460" w:author="Jack Watts" w:date="2021-04-09T21:21:00Z">
+      <w:ins w:id="513" w:author="Jack Watts" w:date="2021-04-09T21:21:00Z">
         <w:r>
-          <w:t>A language tag is embedded in the MXF metadata of sound track files, identifying the spoken dialogue of the underlying sound essence. Given that the language tag is embedded in the MXF metadata, updating/changing the language tag requires re-wrapping of all sound essence included in the associated track file.</w:t>
+          <w:t xml:space="preserve">A language tag is embedded in the MXF metadata of sound track files, identifying the spoken dialogue of the underlying sound essence. Given that the language tag is embedded in the MXF metadata, </w:t>
+        </w:r>
+        <w:r>
+          <w:lastRenderedPageBreak/>
+          <w:t>updating/changing the language tag requires re-wrapping of all sound essence included in the associated track file.</w:t>
         </w:r>
       </w:ins>
     </w:p>
     <w:p>
       <w:pPr>
         <w:rPr>
-          <w:ins w:id="461" w:author="Jack Watts" w:date="2021-04-09T21:21:00Z"/>
+          <w:ins w:id="514" w:author="Jack Watts" w:date="2021-04-09T21:21:00Z"/>
         </w:rPr>
       </w:pPr>
-      <w:ins w:id="462" w:author="Jack Watts" w:date="2021-04-09T21:21:00Z">
+      <w:ins w:id="515" w:author="Jack Watts" w:date="2021-04-09T21:21:00Z">
         <w:r>
-          <w:t xml:space="preserve">The resulting sound track file(s) can be referenced from new Composition Playlists (CPL). The updated sound track file(s) and CPL(s) can be packaged in a </w:t>
-        </w:r>
-        <w:proofErr w:type="gramStart"/>
-        <w:r>
-          <w:t>new complete packages</w:t>
-        </w:r>
-        <w:proofErr w:type="gramEnd"/>
-        <w:r>
-          <w:t xml:space="preserve"> with the original picture track files, or as a supplemental package that only contains the new Composition Playlist, a Packing List, Assetmap and the newly created sound track files.</w:t>
+          <w:t>The resulting sound track file(s) can be referenced from new Composition Playlists (CPL). The updated sound track file(s) and CPL(s) can be packaged in a new complete package with the original picture track files, or as a supplemental package that only contains the new Composition Playlist, a Packing List, Assetmap and the newly created sound track files.</w:t>
         </w:r>
       </w:ins>
     </w:p>
@@ -8409,15 +8642,12 @@
       <w:pPr>
         <w:pStyle w:val="Note"/>
         <w:rPr>
-          <w:ins w:id="463" w:author="Jack Watts" w:date="2021-04-09T21:23:00Z"/>
+          <w:ins w:id="516" w:author="Jack Watts" w:date="2021-04-09T21:23:00Z"/>
         </w:rPr>
       </w:pPr>
-      <w:ins w:id="464" w:author="Jack Watts" w:date="2021-04-09T21:21:00Z">
+      <w:ins w:id="517" w:author="Jack Watts" w:date="2021-04-09T21:21:00Z">
         <w:r>
-          <w:t xml:space="preserve">NOTE: IMFUG BP 004 MCA Best Practices provides some guidance on how to choose MCA </w:t>
-        </w:r>
-        <w:r>
-          <w:t>properties.</w:t>
+          <w:t>NOTE: IMFUG BP 004 MCA Best Practices provides some guidance on how to choose MCA properties.</w:t>
         </w:r>
       </w:ins>
     </w:p>
@@ -8425,10 +8655,10 @@
       <w:pPr>
         <w:pStyle w:val="Heading3"/>
         <w:rPr>
-          <w:ins w:id="465" w:author="Jack Watts" w:date="2021-04-09T21:23:00Z"/>
+          <w:ins w:id="518" w:author="Jack Watts" w:date="2021-04-09T21:23:00Z"/>
         </w:rPr>
       </w:pPr>
-      <w:ins w:id="466" w:author="Jack Watts" w:date="2021-04-09T21:23:00Z">
+      <w:ins w:id="519" w:author="Jack Watts" w:date="2021-04-09T21:23:00Z">
         <w:r>
           <w:t>Picture &amp; Sound Fixes</w:t>
         </w:r>
@@ -8437,24 +8667,12 @@
     <w:p>
       <w:pPr>
         <w:rPr>
-          <w:ins w:id="467" w:author="Jack Watts" w:date="2021-04-09T21:23:00Z"/>
+          <w:ins w:id="520" w:author="Jack Watts" w:date="2021-04-09T21:23:00Z"/>
         </w:rPr>
       </w:pPr>
-      <w:ins w:id="468" w:author="Jack Watts" w:date="2021-04-09T21:23:00Z">
+      <w:ins w:id="521" w:author="Jack Watts" w:date="2021-04-09T21:23:00Z">
         <w:r>
-          <w:t xml:space="preserve">It is not uncommon for issues to be detected in essence during the Quality Control (QC) process after delivery. Such issues can be a </w:t>
-        </w:r>
-        <w:proofErr w:type="gramStart"/>
-        <w:r>
-          <w:t>sound track</w:t>
-        </w:r>
-        <w:proofErr w:type="gramEnd"/>
-        <w:r>
-          <w:t xml:space="preserve"> replacement, picture inserts due to poor quality or aesthetic revisions. Such fixes are ideally delivered as a supplemental package that contains a newly created </w:t>
-        </w:r>
-        <w:r>
-          <w:lastRenderedPageBreak/>
-          <w:t>Composition Playlist, a Packing List, Assetmap and a number of picture or sound MXF track files acting as inserts.</w:t>
+          <w:t>It is not uncommon for issues to be detected in essence during the Quality Control (QC) process after delivery. Such issues can be a sound track replacement, picture inserts due to poor quality or aesthetic revisions. Such fixes are ideally delivered as a supplemental package that contains a newly created Composition Playlist, a Packing List, Assetmap and a number of picture or sound MXF track files acting as inserts.</w:t>
         </w:r>
       </w:ins>
     </w:p>
@@ -8462,10 +8680,10 @@
       <w:pPr>
         <w:pStyle w:val="Note"/>
         <w:rPr>
-          <w:ins w:id="469" w:author="Jack Watts" w:date="2021-04-09T21:23:00Z"/>
+          <w:ins w:id="522" w:author="Jack Watts" w:date="2021-04-09T21:23:00Z"/>
         </w:rPr>
       </w:pPr>
-      <w:ins w:id="470" w:author="Jack Watts" w:date="2021-04-09T21:23:00Z">
+      <w:ins w:id="523" w:author="Jack Watts" w:date="2021-04-09T21:23:00Z">
         <w:r>
           <w:t>NOTE: The newly created Composition Playlist can still reference existing track files outside the package that have been delivered previously.</w:t>
         </w:r>
@@ -8475,15 +8693,15 @@
       <w:pPr>
         <w:pStyle w:val="Heading3"/>
         <w:rPr>
-          <w:ins w:id="471" w:author="Jack Watts" w:date="2021-04-09T21:25:00Z"/>
+          <w:ins w:id="524" w:author="Jack Watts" w:date="2021-04-09T21:25:00Z"/>
         </w:rPr>
-        <w:pPrChange w:id="472" w:author="Jack Watts" w:date="2021-04-09T21:25:00Z">
+        <w:pPrChange w:id="525" w:author="Jack Watts" w:date="2021-04-09T21:25:00Z">
           <w:pPr>
             <w:pStyle w:val="Note"/>
           </w:pPr>
         </w:pPrChange>
       </w:pPr>
-      <w:ins w:id="473" w:author="Jack Watts" w:date="2021-04-09T21:24:00Z">
+      <w:ins w:id="526" w:author="Jack Watts" w:date="2021-04-09T21:24:00Z">
         <w:r>
           <w:t>Picture Versioning</w:t>
         </w:r>
@@ -8492,20 +8710,20 @@
     <w:p>
       <w:pPr>
         <w:rPr>
-          <w:ins w:id="474" w:author="Jack Watts" w:date="2021-04-09T21:25:00Z"/>
+          <w:ins w:id="527" w:author="Jack Watts" w:date="2021-04-09T21:25:00Z"/>
           <w:rFonts w:ascii="Times New Roman" w:hAnsi="Times New Roman" w:cs="Times New Roman"/>
           <w:sz w:val="24"/>
           <w:szCs w:val="24"/>
           <w:lang w:val="en-GB" w:eastAsia="en-GB"/>
         </w:rPr>
-        <w:pPrChange w:id="475" w:author="Jack Watts" w:date="2021-04-09T21:25:00Z">
+        <w:pPrChange w:id="528" w:author="Jack Watts" w:date="2021-04-09T21:25:00Z">
           <w:pPr>
             <w:widowControl/>
             <w:spacing w:before="0" w:line="240" w:lineRule="auto"/>
           </w:pPr>
         </w:pPrChange>
       </w:pPr>
-      <w:ins w:id="476" w:author="Jack Watts" w:date="2021-04-09T21:25:00Z">
+      <w:ins w:id="529" w:author="Jack Watts" w:date="2021-04-09T21:25:00Z">
         <w:r>
           <w:rPr>
             <w:lang w:val="en-GB" w:eastAsia="en-GB"/>
@@ -8517,20 +8735,20 @@
     <w:p>
       <w:pPr>
         <w:rPr>
-          <w:ins w:id="477" w:author="Jack Watts" w:date="2021-04-09T21:25:00Z"/>
+          <w:ins w:id="530" w:author="Jack Watts" w:date="2021-04-09T21:25:00Z"/>
           <w:rFonts w:ascii="Times New Roman" w:hAnsi="Times New Roman" w:cs="Times New Roman"/>
           <w:sz w:val="24"/>
           <w:szCs w:val="24"/>
           <w:lang w:val="en-GB" w:eastAsia="en-GB"/>
         </w:rPr>
-        <w:pPrChange w:id="478" w:author="Jack Watts" w:date="2021-04-09T21:25:00Z">
+        <w:pPrChange w:id="531" w:author="Jack Watts" w:date="2021-04-09T21:25:00Z">
           <w:pPr>
             <w:widowControl/>
             <w:spacing w:before="0" w:line="240" w:lineRule="auto"/>
           </w:pPr>
         </w:pPrChange>
       </w:pPr>
-      <w:ins w:id="479" w:author="Jack Watts" w:date="2021-04-09T21:25:00Z">
+      <w:ins w:id="532" w:author="Jack Watts" w:date="2021-04-09T21:25:00Z">
         <w:r>
           <w:rPr>
             <w:lang w:val="en-GB" w:eastAsia="en-GB"/>
@@ -8542,20 +8760,20 @@
     <w:p>
       <w:pPr>
         <w:rPr>
-          <w:ins w:id="480" w:author="Jack Watts" w:date="2021-04-09T21:25:00Z"/>
+          <w:ins w:id="533" w:author="Jack Watts" w:date="2021-04-09T21:25:00Z"/>
           <w:rFonts w:ascii="Times New Roman" w:hAnsi="Times New Roman" w:cs="Times New Roman"/>
           <w:sz w:val="24"/>
           <w:szCs w:val="24"/>
           <w:lang w:val="en-GB" w:eastAsia="en-GB"/>
         </w:rPr>
-        <w:pPrChange w:id="481" w:author="Jack Watts" w:date="2021-04-09T21:25:00Z">
+        <w:pPrChange w:id="534" w:author="Jack Watts" w:date="2021-04-09T21:25:00Z">
           <w:pPr>
             <w:widowControl/>
             <w:spacing w:before="0" w:line="240" w:lineRule="auto"/>
           </w:pPr>
         </w:pPrChange>
       </w:pPr>
-      <w:ins w:id="482" w:author="Jack Watts" w:date="2021-04-09T21:25:00Z">
+      <w:ins w:id="535" w:author="Jack Watts" w:date="2021-04-09T21:25:00Z">
         <w:r>
           <w:rPr>
             <w:lang w:val="en-GB" w:eastAsia="en-GB"/>
@@ -8568,15 +8786,15 @@
       <w:pPr>
         <w:pStyle w:val="Heading3"/>
         <w:rPr>
-          <w:ins w:id="483" w:author="Jack Watts" w:date="2021-04-09T21:25:00Z"/>
+          <w:ins w:id="536" w:author="Jack Watts" w:date="2021-04-09T21:25:00Z"/>
         </w:rPr>
-        <w:pPrChange w:id="484" w:author="Jack Watts" w:date="2021-04-09T21:27:00Z">
+        <w:pPrChange w:id="537" w:author="Jack Watts" w:date="2021-04-09T21:27:00Z">
           <w:pPr>
             <w:pStyle w:val="Note"/>
           </w:pPr>
         </w:pPrChange>
       </w:pPr>
-      <w:ins w:id="485" w:author="Jack Watts" w:date="2021-04-09T21:27:00Z">
+      <w:ins w:id="538" w:author="Jack Watts" w:date="2021-04-09T21:27:00Z">
         <w:r>
           <w:t>Sound Localization</w:t>
         </w:r>
@@ -8586,13 +8804,13 @@
       <w:pPr>
         <w:pStyle w:val="Note"/>
         <w:rPr>
-          <w:ins w:id="486" w:author="Jack Watts" w:date="2021-04-09T21:27:00Z"/>
+          <w:ins w:id="539" w:author="Jack Watts" w:date="2021-04-09T21:27:00Z"/>
         </w:rPr>
       </w:pPr>
-      <w:ins w:id="487" w:author="Jack Watts" w:date="2021-04-09T21:27:00Z">
+      <w:ins w:id="540" w:author="Jack Watts" w:date="2021-04-09T21:27:00Z">
         <w:r>
           <w:rPr>
-            <w:rPrChange w:id="488" w:author="Jack Watts" w:date="2021-04-09T21:27:00Z">
+            <w:rPrChange w:id="541" w:author="Jack Watts" w:date="2021-04-09T21:27:00Z">
               <w:rPr>
                 <w:rFonts w:ascii="Arial" w:hAnsi="Arial" w:cs="Arial"/>
                 <w:color w:val="000000"/>
@@ -8608,10 +8826,10 @@
       <w:pPr>
         <w:pStyle w:val="Heading1"/>
         <w:rPr>
-          <w:ins w:id="489" w:author="Jack Watts" w:date="2021-04-09T21:30:00Z"/>
+          <w:ins w:id="542" w:author="Jack Watts" w:date="2021-04-09T21:30:00Z"/>
         </w:rPr>
       </w:pPr>
-      <w:ins w:id="490" w:author="Jack Watts" w:date="2021-04-09T21:29:00Z">
+      <w:ins w:id="543" w:author="Jack Watts" w:date="2021-04-09T21:29:00Z">
         <w:r>
           <w:t>Recommended CPL Elements</w:t>
         </w:r>
@@ -8620,20 +8838,20 @@
     <w:p>
       <w:pPr>
         <w:rPr>
-          <w:ins w:id="491" w:author="Jack Watts" w:date="2021-04-09T21:32:00Z"/>
+          <w:ins w:id="544" w:author="Jack Watts" w:date="2021-04-09T21:32:00Z"/>
           <w:rFonts w:ascii="Times New Roman" w:hAnsi="Times New Roman" w:cs="Times New Roman"/>
           <w:sz w:val="24"/>
           <w:szCs w:val="24"/>
           <w:lang w:val="en-GB" w:eastAsia="en-GB"/>
         </w:rPr>
-        <w:pPrChange w:id="492" w:author="Jack Watts" w:date="2021-04-09T21:32:00Z">
+        <w:pPrChange w:id="545" w:author="Jack Watts" w:date="2021-04-09T21:32:00Z">
           <w:pPr>
             <w:widowControl/>
             <w:spacing w:before="0" w:line="240" w:lineRule="auto"/>
           </w:pPr>
         </w:pPrChange>
       </w:pPr>
-      <w:ins w:id="493" w:author="Jack Watts" w:date="2021-04-09T21:32:00Z">
+      <w:ins w:id="546" w:author="Jack Watts" w:date="2021-04-09T21:32:00Z">
         <w:r>
           <w:rPr>
             <w:lang w:val="en-GB" w:eastAsia="en-GB"/>
@@ -8645,15 +8863,15 @@
     <w:p>
       <w:pPr>
         <w:rPr>
-          <w:ins w:id="494" w:author="Jack Watts" w:date="2021-04-09T21:32:00Z"/>
+          <w:ins w:id="547" w:author="Jack Watts" w:date="2021-04-09T21:32:00Z"/>
           <w:rFonts w:ascii="Times New Roman" w:hAnsi="Times New Roman" w:cs="Times New Roman"/>
           <w:color w:val="4F81BD" w:themeColor="accent1"/>
           <w:sz w:val="24"/>
           <w:szCs w:val="24"/>
           <w:lang w:val="en-GB" w:eastAsia="en-GB"/>
-          <w:rPrChange w:id="495" w:author="Jack Watts" w:date="2021-04-09T21:32:00Z">
+          <w:rPrChange w:id="548" w:author="Jack Watts" w:date="2021-04-09T21:32:00Z">
             <w:rPr>
-              <w:ins w:id="496" w:author="Jack Watts" w:date="2021-04-09T21:32:00Z"/>
+              <w:ins w:id="549" w:author="Jack Watts" w:date="2021-04-09T21:32:00Z"/>
               <w:rFonts w:ascii="Times New Roman" w:hAnsi="Times New Roman" w:cs="Times New Roman"/>
               <w:sz w:val="24"/>
               <w:szCs w:val="24"/>
@@ -8661,21 +8879,21 @@
             </w:rPr>
           </w:rPrChange>
         </w:rPr>
-        <w:pPrChange w:id="497" w:author="Jack Watts" w:date="2021-04-09T21:32:00Z">
+        <w:pPrChange w:id="550" w:author="Jack Watts" w:date="2021-04-09T21:32:00Z">
           <w:pPr>
             <w:widowControl/>
             <w:spacing w:before="0" w:line="240" w:lineRule="auto"/>
           </w:pPr>
         </w:pPrChange>
       </w:pPr>
-      <w:ins w:id="498" w:author="Jack Watts" w:date="2021-04-09T21:32:00Z">
+      <w:ins w:id="551" w:author="Jack Watts" w:date="2021-04-09T21:32:00Z">
         <w:r>
           <w:rPr>
             <w:b/>
             <w:bCs/>
             <w:color w:val="4F81BD" w:themeColor="accent1"/>
             <w:lang w:val="en-GB" w:eastAsia="en-GB"/>
-            <w:rPrChange w:id="499" w:author="Jack Watts" w:date="2021-04-09T21:32:00Z">
+            <w:rPrChange w:id="552" w:author="Jack Watts" w:date="2021-04-09T21:32:00Z">
               <w:rPr>
                 <w:b/>
                 <w:bCs/>
@@ -8690,20 +8908,20 @@
     <w:p>
       <w:pPr>
         <w:rPr>
-          <w:ins w:id="500" w:author="Jack Watts" w:date="2021-04-09T21:32:00Z"/>
+          <w:ins w:id="553" w:author="Jack Watts" w:date="2021-04-09T21:32:00Z"/>
           <w:rFonts w:ascii="Times New Roman" w:hAnsi="Times New Roman" w:cs="Times New Roman"/>
           <w:sz w:val="24"/>
           <w:szCs w:val="24"/>
           <w:lang w:val="en-GB" w:eastAsia="en-GB"/>
         </w:rPr>
-        <w:pPrChange w:id="501" w:author="Jack Watts" w:date="2021-04-09T21:32:00Z">
+        <w:pPrChange w:id="554" w:author="Jack Watts" w:date="2021-04-09T21:32:00Z">
           <w:pPr>
             <w:widowControl/>
             <w:spacing w:before="0" w:line="240" w:lineRule="auto"/>
           </w:pPr>
         </w:pPrChange>
       </w:pPr>
-      <w:ins w:id="502" w:author="Jack Watts" w:date="2021-04-09T21:32:00Z">
+      <w:ins w:id="555" w:author="Jack Watts" w:date="2021-04-09T21:32:00Z">
         <w:r>
           <w:rPr>
             <w:lang w:val="en-GB" w:eastAsia="en-GB"/>
@@ -8715,15 +8933,15 @@
     <w:p>
       <w:pPr>
         <w:rPr>
-          <w:ins w:id="503" w:author="Jack Watts" w:date="2021-04-09T21:32:00Z"/>
+          <w:ins w:id="556" w:author="Jack Watts" w:date="2021-04-09T21:32:00Z"/>
           <w:rFonts w:ascii="Times New Roman" w:hAnsi="Times New Roman" w:cs="Times New Roman"/>
           <w:color w:val="4F81BD" w:themeColor="accent1"/>
           <w:sz w:val="24"/>
           <w:szCs w:val="24"/>
           <w:lang w:val="en-GB" w:eastAsia="en-GB"/>
-          <w:rPrChange w:id="504" w:author="Jack Watts" w:date="2021-04-09T21:32:00Z">
+          <w:rPrChange w:id="557" w:author="Jack Watts" w:date="2021-04-09T21:32:00Z">
             <w:rPr>
-              <w:ins w:id="505" w:author="Jack Watts" w:date="2021-04-09T21:32:00Z"/>
+              <w:ins w:id="558" w:author="Jack Watts" w:date="2021-04-09T21:32:00Z"/>
               <w:rFonts w:ascii="Times New Roman" w:hAnsi="Times New Roman" w:cs="Times New Roman"/>
               <w:sz w:val="24"/>
               <w:szCs w:val="24"/>
@@ -8731,21 +8949,21 @@
             </w:rPr>
           </w:rPrChange>
         </w:rPr>
-        <w:pPrChange w:id="506" w:author="Jack Watts" w:date="2021-04-09T21:32:00Z">
+        <w:pPrChange w:id="559" w:author="Jack Watts" w:date="2021-04-09T21:32:00Z">
           <w:pPr>
             <w:widowControl/>
             <w:spacing w:before="0" w:line="240" w:lineRule="auto"/>
           </w:pPr>
         </w:pPrChange>
       </w:pPr>
-      <w:ins w:id="507" w:author="Jack Watts" w:date="2021-04-09T21:32:00Z">
+      <w:ins w:id="560" w:author="Jack Watts" w:date="2021-04-09T21:32:00Z">
         <w:r>
           <w:rPr>
             <w:b/>
             <w:bCs/>
             <w:color w:val="4F81BD" w:themeColor="accent1"/>
             <w:lang w:val="en-GB" w:eastAsia="en-GB"/>
-            <w:rPrChange w:id="508" w:author="Jack Watts" w:date="2021-04-09T21:32:00Z">
+            <w:rPrChange w:id="561" w:author="Jack Watts" w:date="2021-04-09T21:32:00Z">
               <w:rPr>
                 <w:b/>
                 <w:bCs/>
@@ -8753,6 +8971,7 @@
               </w:rPr>
             </w:rPrChange>
           </w:rPr>
+          <w:lastRenderedPageBreak/>
           <w:t>Markers</w:t>
         </w:r>
       </w:ins>
@@ -8760,20 +8979,20 @@
     <w:p>
       <w:pPr>
         <w:rPr>
-          <w:ins w:id="509" w:author="Jack Watts" w:date="2021-04-09T21:32:00Z"/>
+          <w:ins w:id="562" w:author="Jack Watts" w:date="2021-04-09T21:32:00Z"/>
           <w:rFonts w:ascii="Times New Roman" w:hAnsi="Times New Roman" w:cs="Times New Roman"/>
           <w:sz w:val="24"/>
           <w:szCs w:val="24"/>
           <w:lang w:val="en-GB" w:eastAsia="en-GB"/>
         </w:rPr>
-        <w:pPrChange w:id="510" w:author="Jack Watts" w:date="2021-04-09T21:32:00Z">
+        <w:pPrChange w:id="563" w:author="Jack Watts" w:date="2021-04-09T21:32:00Z">
           <w:pPr>
             <w:widowControl/>
             <w:spacing w:before="0" w:line="240" w:lineRule="auto"/>
           </w:pPr>
         </w:pPrChange>
       </w:pPr>
-      <w:ins w:id="511" w:author="Jack Watts" w:date="2021-04-09T21:32:00Z">
+      <w:ins w:id="564" w:author="Jack Watts" w:date="2021-04-09T21:32:00Z">
         <w:r>
           <w:rPr>
             <w:lang w:val="en-GB" w:eastAsia="en-GB"/>
@@ -8782,18 +9001,7 @@
         </w:r>
       </w:ins>
     </w:p>
-    <w:p>
-      <w:pPr>
-        <w:rPr>
-          <w:rPrChange w:id="512" w:author="Jack Watts" w:date="2021-04-09T21:30:00Z">
-            <w:rPr/>
-          </w:rPrChange>
-        </w:rPr>
-        <w:pPrChange w:id="513" w:author="Jack Watts" w:date="2021-04-09T21:30:00Z">
-          <w:pPr/>
-        </w:pPrChange>
-      </w:pPr>
-    </w:p>
+    <w:p/>
     <w:sectPr>
       <w:endnotePr>
         <w:numFmt w:val="decimal"/>
@@ -8877,12 +9085,12 @@
         <w:pStyle w:val="EndnoteText"/>
         <w:rPr>
           <w:lang w:val="en-GB"/>
-          <w:rPrChange w:id="25" w:author="Jack Watts" w:date="2021-04-09T20:43:00Z">
+          <w:rPrChange w:id="42" w:author="Jack Watts" w:date="2021-04-09T20:43:00Z">
             <w:rPr/>
           </w:rPrChange>
         </w:rPr>
       </w:pPr>
-      <w:ins w:id="26" w:author="Jack Watts" w:date="2021-04-09T20:43:00Z">
+      <w:ins w:id="43" w:author="Jack Watts" w:date="2021-04-09T20:43:00Z">
         <w:r>
           <w:rPr>
             <w:rStyle w:val="EndnoteReference"/>
@@ -8893,7 +9101,7 @@
           <w:t xml:space="preserve"> </w:t>
         </w:r>
       </w:ins>
-      <w:ins w:id="27" w:author="Jack Watts" w:date="2021-04-09T20:44:00Z">
+      <w:ins w:id="44" w:author="Jack Watts" w:date="2021-04-09T20:44:00Z">
         <w:r>
           <w:t>https://github.com/mrmxf/imf-mm-api</w:t>
         </w:r>
@@ -8906,12 +9114,12 @@
         <w:pStyle w:val="EndnoteText"/>
         <w:rPr>
           <w:lang w:val="en-GB"/>
-          <w:rPrChange w:id="30" w:author="Jack Watts" w:date="2021-04-09T20:44:00Z">
+          <w:rPrChange w:id="47" w:author="Jack Watts" w:date="2021-04-09T20:44:00Z">
             <w:rPr/>
           </w:rPrChange>
         </w:rPr>
       </w:pPr>
-      <w:ins w:id="31" w:author="Jack Watts" w:date="2021-04-09T20:44:00Z">
+      <w:ins w:id="48" w:author="Jack Watts" w:date="2021-04-09T20:44:00Z">
         <w:r>
           <w:rPr>
             <w:rStyle w:val="EndnoteReference"/>
@@ -8991,12 +9199,12 @@
         <w:pStyle w:val="FootnoteText"/>
         <w:rPr>
           <w:lang w:val="en-GB"/>
-          <w:rPrChange w:id="230" w:author="Jack Watts" w:date="2021-04-09T21:00:00Z">
+          <w:rPrChange w:id="248" w:author="Jack Watts" w:date="2021-04-09T21:00:00Z">
             <w:rPr/>
           </w:rPrChange>
         </w:rPr>
       </w:pPr>
-      <w:ins w:id="231" w:author="Jack Watts" w:date="2021-04-09T21:00:00Z">
+      <w:ins w:id="249" w:author="Jack Watts" w:date="2021-04-09T21:00:00Z">
         <w:r>
           <w:rPr>
             <w:rStyle w:val="FootnoteReference"/>
@@ -9007,7 +9215,7 @@
           <w:t xml:space="preserve"> </w:t>
         </w:r>
       </w:ins>
-      <w:ins w:id="232" w:author="Jack Watts" w:date="2021-04-09T21:01:00Z">
+      <w:ins w:id="250" w:author="Jack Watts" w:date="2021-04-09T21:01:00Z">
         <w:r>
           <w:t xml:space="preserve"> Note that Language element values are not necessarily equal to the spoken and/or written language of the underlying essence. Spoken and written language identifiers are derived from referenced MXF track files. Any update/change to such identifier therefore requires re-packaging of the associated MXF track file.</w:t>
         </w:r>
@@ -9079,12 +9287,12 @@
     <w:r>
       <w:t>202</w:t>
     </w:r>
-    <w:del w:id="50" w:author="Jack Watts" w:date="2021-04-09T20:38:00Z">
+    <w:del w:id="67" w:author="Jack Watts" w:date="2021-04-09T20:38:00Z">
       <w:r>
         <w:delText>0</w:delText>
       </w:r>
     </w:del>
-    <w:ins w:id="51" w:author="Jack Watts" w:date="2021-04-09T20:38:00Z">
+    <w:ins w:id="68" w:author="Jack Watts" w:date="2021-04-09T20:38:00Z">
       <w:r>
         <w:t>1</w:t>
       </w:r>
@@ -9092,17 +9300,17 @@
     <w:r>
       <w:t>-</w:t>
     </w:r>
-    <w:del w:id="52" w:author="Jack Watts" w:date="2021-04-09T20:38:00Z">
+    <w:del w:id="69" w:author="Jack Watts" w:date="2021-04-09T20:38:00Z">
       <w:r>
         <w:delText>1</w:delText>
       </w:r>
     </w:del>
-    <w:ins w:id="53" w:author="Jack Watts" w:date="2021-04-09T20:38:00Z">
+    <w:ins w:id="70" w:author="Jack Watts" w:date="2021-04-09T20:38:00Z">
       <w:r>
         <w:t>04</w:t>
       </w:r>
     </w:ins>
-    <w:del w:id="54" w:author="Jack Watts" w:date="2021-04-09T20:38:00Z">
+    <w:del w:id="71" w:author="Jack Watts" w:date="2021-04-09T20:38:00Z">
       <w:r>
         <w:delText>1</w:delText>
       </w:r>
@@ -9110,12 +9318,12 @@
     <w:r>
       <w:t>-1</w:t>
     </w:r>
-    <w:ins w:id="55" w:author="Jack Watts" w:date="2021-04-09T20:38:00Z">
+    <w:ins w:id="72" w:author="Jack Watts" w:date="2021-04-09T20:38:00Z">
       <w:r>
         <w:t>2</w:t>
       </w:r>
     </w:ins>
-    <w:del w:id="56" w:author="Jack Watts" w:date="2021-04-09T20:38:00Z">
+    <w:del w:id="73" w:author="Jack Watts" w:date="2021-04-09T20:38:00Z">
       <w:r>
         <w:delText>0</w:delText>
       </w:r>
@@ -10899,6 +11107,9 @@
 <w15:people xmlns:wpc="http://schemas.microsoft.com/office/word/2010/wordprocessingCanvas" xmlns:cx="http://schemas.microsoft.com/office/drawing/2014/chartex" xmlns:cx1="http://schemas.microsoft.com/office/drawing/2015/9/8/chartex" xmlns:cx2="http://schemas.microsoft.com/office/drawing/2015/10/21/chartex" xmlns:cx3="http://schemas.microsoft.com/office/drawing/2016/5/9/chartex" xmlns:cx4="http://schemas.microsoft.com/office/drawing/2016/5/10/chartex" xmlns:cx5="http://schemas.microsoft.com/office/drawing/2016/5/11/chartex" xmlns:cx6="http://schemas.microsoft.com/office/drawing/2016/5/12/chartex" xmlns:cx7="http://schemas.microsoft.com/office/drawing/2016/5/13/chartex" xmlns:cx8="http://schemas.microsoft.com/office/drawing/2016/5/14/chartex" xmlns:mc="http://schemas.openxmlformats.org/markup-compatibility/2006" xmlns:aink="http://schemas.microsoft.com/office/drawing/2016/ink" xmlns:am3d="http://schemas.microsoft.com/office/drawing/2017/model3d" xmlns:o="urn:schemas-microsoft-com:office:office" xmlns:r="http://schemas.openxmlformats.org/officeDocument/2006/relationships" xmlns:m="http://schemas.openxmlformats.org/officeDocument/2006/math" xmlns:v="urn:schemas-microsoft-com:vml" xmlns:wp14="http://schemas.microsoft.com/office/word/2010/wordprocessingDrawing" xmlns:wp="http://schemas.openxmlformats.org/drawingml/2006/wordprocessingDrawing" xmlns:w10="urn:schemas-microsoft-com:office:word" xmlns:w="http://schemas.openxmlformats.org/wordprocessingml/2006/main" xmlns:w14="http://schemas.microsoft.com/office/word/2010/wordml" xmlns:w15="http://schemas.microsoft.com/office/word/2012/wordml" xmlns:w16cex="http://schemas.microsoft.com/office/word/2018/wordml/cex" xmlns:w16cid="http://schemas.microsoft.com/office/word/2016/wordml/cid" xmlns:w16="http://schemas.microsoft.com/office/word/2018/wordml" xmlns:w16se="http://schemas.microsoft.com/office/word/2015/wordml/symex" xmlns:wpg="http://schemas.microsoft.com/office/word/2010/wordprocessingGroup" xmlns:wpi="http://schemas.microsoft.com/office/word/2010/wordprocessingInk" xmlns:wne="http://schemas.microsoft.com/office/word/2006/wordml" xmlns:wps="http://schemas.microsoft.com/office/word/2010/wordprocessingShape" mc:Ignorable="w14 w15 w16se w16cid w16 w16cex wp14">
   <w15:person w15:author="Jack Watts">
     <w15:presenceInfo w15:providerId="AD" w15:userId="S::jack.watts@trenchdigital.net::4c92bb53-21c6-4bc0-bd6a-f2e008fcc7de"/>
+  </w15:person>
+  <w15:person w15:author="Jack Watts [2]">
+    <w15:presenceInfo w15:providerId="None" w15:userId="Jack Watts"/>
   </w15:person>
 </w15:people>
 </file>

</xml_diff>

<commit_message>
Added MCA Language Tag Diagram
</commit_message>
<xml_diff>
--- a/imfug-002-bp-pkg-and-delivery.docx
+++ b/imfug-002-bp-pkg-and-delivery.docx
@@ -125,9 +125,11 @@
       <w:r>
         <w:t>Creative Commons Attribution-</w:t>
       </w:r>
+      <w:proofErr w:type="spellStart"/>
       <w:r>
         <w:t>NoDerivatives</w:t>
       </w:r>
+      <w:proofErr w:type="spellEnd"/>
       <w:r>
         <w:t xml:space="preserve"> 4.0 International License</w:t>
       </w:r>
@@ -1001,7 +1003,15 @@
           <w:t xml:space="preserve"> </w:t>
         </w:r>
         <w:r>
-          <w:t>required that the new document instance has a new random value for the Id property, and that the IssueDate and Creator properties are also updated.</w:t>
+          <w:t xml:space="preserve">required that the new document instance has a new random value for the Id property, and that the </w:t>
+        </w:r>
+        <w:proofErr w:type="spellStart"/>
+        <w:r>
+          <w:t>IssueDate</w:t>
+        </w:r>
+        <w:proofErr w:type="spellEnd"/>
+        <w:r>
+          <w:t xml:space="preserve"> and Creator properties are also updated.</w:t>
         </w:r>
       </w:ins>
     </w:p>
@@ -1535,6 +1545,7 @@
                 <w:lang w:val="en-GB" w:eastAsia="en-GB"/>
               </w:rPr>
             </w:pPr>
+            <w:proofErr w:type="spellStart"/>
             <w:ins w:id="103" w:author="Jack Watts" w:date="2021-04-09T21:00:00Z">
               <w:r>
                 <w:rPr>
@@ -1546,6 +1557,7 @@
                 </w:rPr>
                 <w:t>ContentTitle</w:t>
               </w:r>
+              <w:proofErr w:type="spellEnd"/>
             </w:ins>
           </w:p>
         </w:tc>
@@ -1720,6 +1732,7 @@
                 <w:lang w:val="en-GB" w:eastAsia="en-GB"/>
               </w:rPr>
             </w:pPr>
+            <w:proofErr w:type="spellStart"/>
             <w:ins w:id="112" w:author="Jack Watts" w:date="2021-04-09T21:00:00Z">
               <w:r>
                 <w:rPr>
@@ -1731,6 +1744,7 @@
                 </w:rPr>
                 <w:t>CompositionPlaylist</w:t>
               </w:r>
+              <w:proofErr w:type="spellEnd"/>
             </w:ins>
           </w:p>
         </w:tc>
@@ -2081,6 +2095,7 @@
                 <w:lang w:val="en-GB" w:eastAsia="en-GB"/>
               </w:rPr>
             </w:pPr>
+            <w:proofErr w:type="spellStart"/>
             <w:ins w:id="130" w:author="Jack Watts" w:date="2021-04-09T21:00:00Z">
               <w:r>
                 <w:rPr>
@@ -2092,6 +2107,7 @@
                 </w:rPr>
                 <w:t>CompositionPlaylist</w:t>
               </w:r>
+              <w:proofErr w:type="spellEnd"/>
             </w:ins>
           </w:p>
         </w:tc>
@@ -2257,6 +2273,7 @@
                 <w:lang w:val="en-GB" w:eastAsia="en-GB"/>
               </w:rPr>
             </w:pPr>
+            <w:proofErr w:type="spellStart"/>
             <w:ins w:id="139" w:author="Jack Watts" w:date="2021-04-09T21:00:00Z">
               <w:r>
                 <w:rPr>
@@ -2268,6 +2285,7 @@
                 </w:rPr>
                 <w:t>ContentOriginator</w:t>
               </w:r>
+              <w:proofErr w:type="spellEnd"/>
             </w:ins>
           </w:p>
         </w:tc>
@@ -2442,6 +2460,7 @@
                 <w:lang w:val="en-GB" w:eastAsia="en-GB"/>
               </w:rPr>
             </w:pPr>
+            <w:proofErr w:type="spellStart"/>
             <w:ins w:id="148" w:author="Jack Watts" w:date="2021-04-09T21:00:00Z">
               <w:r>
                 <w:rPr>
@@ -2453,6 +2472,7 @@
                 </w:rPr>
                 <w:t>CompositionPlaylist</w:t>
               </w:r>
+              <w:proofErr w:type="spellEnd"/>
             </w:ins>
           </w:p>
         </w:tc>
@@ -2618,6 +2638,7 @@
                 <w:lang w:val="en-GB" w:eastAsia="en-GB"/>
               </w:rPr>
             </w:pPr>
+            <w:proofErr w:type="spellStart"/>
             <w:ins w:id="157" w:author="Jack Watts" w:date="2021-04-09T21:00:00Z">
               <w:r>
                 <w:rPr>
@@ -2629,6 +2650,7 @@
                 </w:rPr>
                 <w:t>ContentKind</w:t>
               </w:r>
+              <w:proofErr w:type="spellEnd"/>
             </w:ins>
           </w:p>
         </w:tc>
@@ -2803,6 +2825,7 @@
                 <w:lang w:val="en-GB" w:eastAsia="en-GB"/>
               </w:rPr>
             </w:pPr>
+            <w:proofErr w:type="spellStart"/>
             <w:ins w:id="166" w:author="Jack Watts" w:date="2021-04-09T21:00:00Z">
               <w:r>
                 <w:rPr>
@@ -2814,6 +2837,7 @@
                 </w:rPr>
                 <w:t>CompositionPlaylist</w:t>
               </w:r>
+              <w:proofErr w:type="spellEnd"/>
             </w:ins>
           </w:p>
         </w:tc>
@@ -3164,6 +3188,7 @@
                 <w:lang w:val="en-GB" w:eastAsia="en-GB"/>
               </w:rPr>
             </w:pPr>
+            <w:proofErr w:type="spellStart"/>
             <w:ins w:id="184" w:author="Jack Watts" w:date="2021-04-09T21:00:00Z">
               <w:r>
                 <w:rPr>
@@ -3175,6 +3200,7 @@
                 </w:rPr>
                 <w:t>CompositionPlaylist</w:t>
               </w:r>
+              <w:proofErr w:type="spellEnd"/>
             </w:ins>
           </w:p>
         </w:tc>
@@ -3525,6 +3551,7 @@
                 <w:lang w:val="en-GB" w:eastAsia="en-GB"/>
               </w:rPr>
             </w:pPr>
+            <w:proofErr w:type="spellStart"/>
             <w:ins w:id="202" w:author="Jack Watts" w:date="2021-04-09T21:00:00Z">
               <w:r>
                 <w:rPr>
@@ -3536,6 +3563,7 @@
                 </w:rPr>
                 <w:t>ContentVersion</w:t>
               </w:r>
+              <w:proofErr w:type="spellEnd"/>
             </w:ins>
           </w:p>
         </w:tc>
@@ -3701,6 +3729,7 @@
                 <w:lang w:val="en-GB" w:eastAsia="en-GB"/>
               </w:rPr>
             </w:pPr>
+            <w:proofErr w:type="spellStart"/>
             <w:ins w:id="211" w:author="Jack Watts" w:date="2021-04-09T21:00:00Z">
               <w:r>
                 <w:rPr>
@@ -3712,6 +3741,7 @@
                 </w:rPr>
                 <w:t>LabelText</w:t>
               </w:r>
+              <w:proofErr w:type="spellEnd"/>
             </w:ins>
           </w:p>
         </w:tc>
@@ -3886,6 +3916,7 @@
                 <w:lang w:val="en-GB" w:eastAsia="en-GB"/>
               </w:rPr>
             </w:pPr>
+            <w:proofErr w:type="spellStart"/>
             <w:ins w:id="220" w:author="Jack Watts" w:date="2021-04-09T21:00:00Z">
               <w:r>
                 <w:rPr>
@@ -3897,6 +3928,7 @@
                 </w:rPr>
                 <w:t>ContentVersion</w:t>
               </w:r>
+              <w:proofErr w:type="spellEnd"/>
             </w:ins>
           </w:p>
         </w:tc>
@@ -4557,6 +4589,7 @@
                 <w:lang w:val="en-GB" w:eastAsia="en-GB"/>
               </w:rPr>
             </w:pPr>
+            <w:proofErr w:type="spellStart"/>
             <w:ins w:id="256" w:author="Jack Watts" w:date="2021-04-09T21:00:00Z">
               <w:r>
                 <w:rPr>
@@ -4568,6 +4601,7 @@
                 </w:rPr>
                 <w:t>subtag</w:t>
               </w:r>
+              <w:proofErr w:type="spellEnd"/>
             </w:ins>
           </w:p>
         </w:tc>
@@ -4618,6 +4652,7 @@
                 <w:lang w:val="en-GB" w:eastAsia="en-GB"/>
               </w:rPr>
             </w:pPr>
+            <w:proofErr w:type="spellStart"/>
             <w:ins w:id="259" w:author="Jack Watts" w:date="2021-04-09T21:00:00Z">
               <w:r>
                 <w:rPr>
@@ -4629,6 +4664,7 @@
                 </w:rPr>
                 <w:t>LanguageList</w:t>
               </w:r>
+              <w:proofErr w:type="spellEnd"/>
             </w:ins>
           </w:p>
         </w:tc>
@@ -4979,6 +5015,7 @@
                 <w:lang w:val="en-GB" w:eastAsia="en-GB"/>
               </w:rPr>
             </w:pPr>
+            <w:proofErr w:type="spellStart"/>
             <w:ins w:id="277" w:author="Jack Watts" w:date="2021-04-09T21:00:00Z">
               <w:r>
                 <w:rPr>
@@ -4990,6 +5027,7 @@
                 </w:rPr>
                 <w:t>RegionList</w:t>
               </w:r>
+              <w:proofErr w:type="spellEnd"/>
             </w:ins>
           </w:p>
         </w:tc>
@@ -5279,6 +5317,7 @@
                 <w:lang w:val="en-GB" w:eastAsia="en-GB"/>
               </w:rPr>
             </w:pPr>
+            <w:proofErr w:type="spellStart"/>
             <w:ins w:id="292" w:author="Jack Watts" w:date="2021-04-09T21:00:00Z">
               <w:r>
                 <w:rPr>
@@ -5290,6 +5329,7 @@
                 </w:rPr>
                 <w:t>anyURI</w:t>
               </w:r>
+              <w:proofErr w:type="spellEnd"/>
             </w:ins>
           </w:p>
         </w:tc>
@@ -5340,6 +5380,7 @@
                 <w:lang w:val="en-GB" w:eastAsia="en-GB"/>
               </w:rPr>
             </w:pPr>
+            <w:proofErr w:type="spellStart"/>
             <w:ins w:id="295" w:author="Jack Watts" w:date="2021-04-09T21:00:00Z">
               <w:r>
                 <w:rPr>
@@ -5351,6 +5392,7 @@
                 </w:rPr>
                 <w:t>ContentMaturityRaingList</w:t>
               </w:r>
+              <w:proofErr w:type="spellEnd"/>
             </w:ins>
           </w:p>
         </w:tc>
@@ -5707,6 +5749,7 @@
                 <w:lang w:val="en-GB" w:eastAsia="en-GB"/>
               </w:rPr>
             </w:pPr>
+            <w:proofErr w:type="spellStart"/>
             <w:ins w:id="314" w:author="Jack Watts" w:date="2021-04-09T21:00:00Z">
               <w:r>
                 <w:rPr>
@@ -5718,6 +5761,7 @@
                 </w:rPr>
                 <w:t>ContentMaturityRaingList</w:t>
               </w:r>
+              <w:proofErr w:type="spellEnd"/>
             </w:ins>
           </w:p>
         </w:tc>
@@ -6068,6 +6112,7 @@
                 <w:lang w:val="en-GB" w:eastAsia="en-GB"/>
               </w:rPr>
             </w:pPr>
+            <w:proofErr w:type="spellStart"/>
             <w:ins w:id="332" w:author="Jack Watts" w:date="2021-04-09T21:00:00Z">
               <w:r>
                 <w:rPr>
@@ -6079,6 +6124,7 @@
                 </w:rPr>
                 <w:t>ContentMaturityRaingList</w:t>
               </w:r>
+              <w:proofErr w:type="spellEnd"/>
             </w:ins>
           </w:p>
         </w:tc>
@@ -6368,6 +6414,7 @@
                 <w:lang w:val="en-GB" w:eastAsia="en-GB"/>
               </w:rPr>
             </w:pPr>
+            <w:proofErr w:type="spellStart"/>
             <w:ins w:id="347" w:author="Jack Watts" w:date="2021-04-09T21:00:00Z">
               <w:r>
                 <w:rPr>
@@ -6379,6 +6426,7 @@
                 </w:rPr>
                 <w:t>anyURI</w:t>
               </w:r>
+              <w:proofErr w:type="spellEnd"/>
             </w:ins>
           </w:p>
         </w:tc>
@@ -6954,6 +7002,7 @@
                 <w:lang w:val="en-GB" w:eastAsia="en-GB"/>
               </w:rPr>
             </w:pPr>
+            <w:proofErr w:type="spellStart"/>
             <w:ins w:id="376" w:author="Jack Watts" w:date="2021-04-09T21:00:00Z">
               <w:r>
                 <w:rPr>
@@ -6965,6 +7014,7 @@
                 </w:rPr>
                 <w:t>EntryPoint</w:t>
               </w:r>
+              <w:proofErr w:type="spellEnd"/>
             </w:ins>
           </w:p>
         </w:tc>
@@ -7315,6 +7365,7 @@
                 <w:lang w:val="en-GB" w:eastAsia="en-GB"/>
               </w:rPr>
             </w:pPr>
+            <w:proofErr w:type="spellStart"/>
             <w:ins w:id="394" w:author="Jack Watts" w:date="2021-04-09T21:00:00Z">
               <w:r>
                 <w:rPr>
@@ -7326,6 +7377,7 @@
                 </w:rPr>
                 <w:t>SourceDuration</w:t>
               </w:r>
+              <w:proofErr w:type="spellEnd"/>
             </w:ins>
           </w:p>
         </w:tc>
@@ -7676,6 +7728,7 @@
                 <w:lang w:val="en-GB" w:eastAsia="en-GB"/>
               </w:rPr>
             </w:pPr>
+            <w:proofErr w:type="spellStart"/>
             <w:ins w:id="412" w:author="Jack Watts" w:date="2021-04-09T21:00:00Z">
               <w:r>
                 <w:rPr>
@@ -7687,6 +7740,7 @@
                 </w:rPr>
                 <w:t>RepeatCount</w:t>
               </w:r>
+              <w:proofErr w:type="spellEnd"/>
             </w:ins>
           </w:p>
         </w:tc>
@@ -8372,183 +8426,204 @@
               <w:rPr/>
             </w:rPrChange>
           </w:rPr>
-          <w:t xml:space="preserve">Fig 1 </w:t>
+          <w:t>Fig</w:t>
         </w:r>
       </w:ins>
-      <w:ins w:id="472" w:author="Jack Watts [2]" w:date="2021-04-12T20:07:00Z">
+      <w:ins w:id="472" w:author="Jack Watts [2]" w:date="2021-04-12T20:13:00Z">
         <w:r>
           <w:rPr>
             <w:sz w:val="18"/>
             <w:szCs w:val="18"/>
-            <w:rPrChange w:id="473" w:author="Jack Watts [2]" w:date="2021-04-12T20:11:00Z">
+          </w:rPr>
+          <w:t>ure</w:t>
+        </w:r>
+      </w:ins>
+      <w:ins w:id="473" w:author="Jack Watts [2]" w:date="2021-04-12T20:06:00Z">
+        <w:r>
+          <w:rPr>
+            <w:sz w:val="18"/>
+            <w:szCs w:val="18"/>
+            <w:rPrChange w:id="474" w:author="Jack Watts [2]" w:date="2021-04-12T20:11:00Z">
+              <w:rPr/>
+            </w:rPrChange>
+          </w:rPr>
+          <w:t xml:space="preserve"> 1 </w:t>
+        </w:r>
+      </w:ins>
+      <w:ins w:id="475" w:author="Jack Watts [2]" w:date="2021-04-12T20:07:00Z">
+        <w:r>
+          <w:rPr>
+            <w:sz w:val="18"/>
+            <w:szCs w:val="18"/>
+            <w:rPrChange w:id="476" w:author="Jack Watts [2]" w:date="2021-04-12T20:11:00Z">
               <w:rPr/>
             </w:rPrChange>
           </w:rPr>
           <w:t>–</w:t>
         </w:r>
       </w:ins>
-      <w:ins w:id="474" w:author="Jack Watts [2]" w:date="2021-04-12T20:06:00Z">
+      <w:ins w:id="477" w:author="Jack Watts [2]" w:date="2021-04-12T20:06:00Z">
         <w:r>
           <w:rPr>
             <w:sz w:val="18"/>
             <w:szCs w:val="18"/>
-            <w:rPrChange w:id="475" w:author="Jack Watts [2]" w:date="2021-04-12T20:11:00Z">
+            <w:rPrChange w:id="478" w:author="Jack Watts [2]" w:date="2021-04-12T20:11:00Z">
               <w:rPr/>
             </w:rPrChange>
           </w:rPr>
           <w:t xml:space="preserve"> </w:t>
         </w:r>
       </w:ins>
-      <w:ins w:id="476" w:author="Jack Watts [2]" w:date="2021-04-12T20:07:00Z">
+      <w:ins w:id="479" w:author="Jack Watts [2]" w:date="2021-04-12T20:07:00Z">
         <w:r>
           <w:rPr>
             <w:sz w:val="18"/>
             <w:szCs w:val="18"/>
-            <w:rPrChange w:id="477" w:author="Jack Watts [2]" w:date="2021-04-12T20:11:00Z">
+            <w:rPrChange w:id="480" w:author="Jack Watts [2]" w:date="2021-04-12T20:11:00Z">
               <w:rPr/>
             </w:rPrChange>
           </w:rPr>
           <w:t xml:space="preserve">CPL </w:t>
         </w:r>
       </w:ins>
-      <w:ins w:id="478" w:author="Jack Watts [2]" w:date="2021-04-12T20:06:00Z">
+      <w:ins w:id="481" w:author="Jack Watts [2]" w:date="2021-04-12T20:06:00Z">
         <w:r>
           <w:rPr>
             <w:sz w:val="18"/>
             <w:szCs w:val="18"/>
-            <w:rPrChange w:id="479" w:author="Jack Watts [2]" w:date="2021-04-12T20:11:00Z">
+            <w:rPrChange w:id="482" w:author="Jack Watts [2]" w:date="2021-04-12T20:11:00Z">
               <w:rPr/>
             </w:rPrChange>
           </w:rPr>
           <w:t>Timelin</w:t>
         </w:r>
       </w:ins>
-      <w:ins w:id="480" w:author="Jack Watts [2]" w:date="2021-04-12T20:07:00Z">
+      <w:ins w:id="483" w:author="Jack Watts [2]" w:date="2021-04-12T20:07:00Z">
         <w:r>
           <w:rPr>
             <w:sz w:val="18"/>
             <w:szCs w:val="18"/>
-            <w:rPrChange w:id="481" w:author="Jack Watts [2]" w:date="2021-04-12T20:11:00Z">
+            <w:rPrChange w:id="484" w:author="Jack Watts [2]" w:date="2021-04-12T20:11:00Z">
               <w:rPr/>
             </w:rPrChange>
           </w:rPr>
           <w:t xml:space="preserve">e Trimming </w:t>
         </w:r>
       </w:ins>
-      <w:ins w:id="482" w:author="Jack Watts [2]" w:date="2021-04-12T20:09:00Z">
+      <w:ins w:id="485" w:author="Jack Watts [2]" w:date="2021-04-12T20:09:00Z">
         <w:r>
           <w:rPr>
             <w:sz w:val="18"/>
             <w:szCs w:val="18"/>
-            <w:rPrChange w:id="483" w:author="Jack Watts [2]" w:date="2021-04-12T20:11:00Z">
+            <w:rPrChange w:id="486" w:author="Jack Watts [2]" w:date="2021-04-12T20:11:00Z">
               <w:rPr/>
             </w:rPrChange>
           </w:rPr>
           <w:t xml:space="preserve">example </w:t>
         </w:r>
       </w:ins>
-      <w:ins w:id="484" w:author="Jack Watts [2]" w:date="2021-04-12T20:07:00Z">
+      <w:ins w:id="487" w:author="Jack Watts [2]" w:date="2021-04-12T20:07:00Z">
         <w:r>
           <w:rPr>
             <w:sz w:val="18"/>
             <w:szCs w:val="18"/>
-            <w:rPrChange w:id="485" w:author="Jack Watts [2]" w:date="2021-04-12T20:11:00Z">
+            <w:rPrChange w:id="488" w:author="Jack Watts [2]" w:date="2021-04-12T20:11:00Z">
               <w:rPr/>
             </w:rPrChange>
           </w:rPr>
           <w:t>showcas</w:t>
         </w:r>
       </w:ins>
-      <w:ins w:id="486" w:author="Jack Watts [2]" w:date="2021-04-12T20:09:00Z">
+      <w:ins w:id="489" w:author="Jack Watts [2]" w:date="2021-04-12T20:09:00Z">
         <w:r>
           <w:rPr>
             <w:sz w:val="18"/>
             <w:szCs w:val="18"/>
-            <w:rPrChange w:id="487" w:author="Jack Watts [2]" w:date="2021-04-12T20:11:00Z">
+            <w:rPrChange w:id="490" w:author="Jack Watts [2]" w:date="2021-04-12T20:11:00Z">
               <w:rPr/>
             </w:rPrChange>
           </w:rPr>
           <w:t>es</w:t>
         </w:r>
       </w:ins>
-      <w:ins w:id="488" w:author="Jack Watts [2]" w:date="2021-04-12T20:07:00Z">
+      <w:ins w:id="491" w:author="Jack Watts [2]" w:date="2021-04-12T20:07:00Z">
         <w:r>
           <w:rPr>
             <w:sz w:val="18"/>
             <w:szCs w:val="18"/>
-            <w:rPrChange w:id="489" w:author="Jack Watts [2]" w:date="2021-04-12T20:11:00Z">
+            <w:rPrChange w:id="492" w:author="Jack Watts [2]" w:date="2021-04-12T20:11:00Z">
               <w:rPr/>
             </w:rPrChange>
           </w:rPr>
           <w:t xml:space="preserve"> the </w:t>
         </w:r>
       </w:ins>
-      <w:ins w:id="490" w:author="Jack Watts [2]" w:date="2021-04-12T20:08:00Z">
+      <w:ins w:id="493" w:author="Jack Watts [2]" w:date="2021-04-12T20:08:00Z">
         <w:r>
           <w:rPr>
             <w:sz w:val="18"/>
             <w:szCs w:val="18"/>
-            <w:rPrChange w:id="491" w:author="Jack Watts [2]" w:date="2021-04-12T20:11:00Z">
+            <w:rPrChange w:id="494" w:author="Jack Watts [2]" w:date="2021-04-12T20:11:00Z">
               <w:rPr/>
             </w:rPrChange>
           </w:rPr>
           <w:t xml:space="preserve">unchanged state of the referenced MXF track files, but rather the </w:t>
         </w:r>
       </w:ins>
-      <w:ins w:id="492" w:author="Jack Watts [2]" w:date="2021-04-12T20:09:00Z">
+      <w:ins w:id="495" w:author="Jack Watts [2]" w:date="2021-04-12T20:09:00Z">
         <w:r>
           <w:rPr>
             <w:sz w:val="18"/>
             <w:szCs w:val="18"/>
-            <w:rPrChange w:id="493" w:author="Jack Watts [2]" w:date="2021-04-12T20:11:00Z">
+            <w:rPrChange w:id="496" w:author="Jack Watts [2]" w:date="2021-04-12T20:11:00Z">
               <w:rPr/>
             </w:rPrChange>
           </w:rPr>
           <w:t xml:space="preserve">amended </w:t>
         </w:r>
       </w:ins>
-      <w:ins w:id="494" w:author="Jack Watts [2]" w:date="2021-04-12T20:08:00Z">
+      <w:ins w:id="497" w:author="Jack Watts [2]" w:date="2021-04-12T20:08:00Z">
         <w:r>
           <w:rPr>
             <w:sz w:val="18"/>
             <w:szCs w:val="18"/>
-            <w:rPrChange w:id="495" w:author="Jack Watts [2]" w:date="2021-04-12T20:11:00Z">
+            <w:rPrChange w:id="498" w:author="Jack Watts [2]" w:date="2021-04-12T20:11:00Z">
               <w:rPr/>
             </w:rPrChange>
           </w:rPr>
           <w:t>duration value</w:t>
         </w:r>
       </w:ins>
-      <w:ins w:id="496" w:author="Jack Watts [2]" w:date="2021-04-12T20:09:00Z">
+      <w:ins w:id="499" w:author="Jack Watts [2]" w:date="2021-04-12T20:09:00Z">
         <w:r>
           <w:rPr>
             <w:sz w:val="18"/>
             <w:szCs w:val="18"/>
-            <w:rPrChange w:id="497" w:author="Jack Watts [2]" w:date="2021-04-12T20:11:00Z">
+            <w:rPrChange w:id="500" w:author="Jack Watts [2]" w:date="2021-04-12T20:11:00Z">
               <w:rPr/>
             </w:rPrChange>
           </w:rPr>
           <w:t>s</w:t>
         </w:r>
       </w:ins>
-      <w:ins w:id="498" w:author="Jack Watts [2]" w:date="2021-04-12T20:08:00Z">
+      <w:ins w:id="501" w:author="Jack Watts [2]" w:date="2021-04-12T20:08:00Z">
         <w:r>
           <w:rPr>
             <w:sz w:val="18"/>
             <w:szCs w:val="18"/>
-            <w:rPrChange w:id="499" w:author="Jack Watts [2]" w:date="2021-04-12T20:11:00Z">
+            <w:rPrChange w:id="502" w:author="Jack Watts [2]" w:date="2021-04-12T20:11:00Z">
               <w:rPr/>
             </w:rPrChange>
           </w:rPr>
           <w:t xml:space="preserve"> of the </w:t>
         </w:r>
       </w:ins>
-      <w:ins w:id="500" w:author="Jack Watts [2]" w:date="2021-04-12T20:09:00Z">
+      <w:ins w:id="503" w:author="Jack Watts [2]" w:date="2021-04-12T20:09:00Z">
         <w:r>
           <w:rPr>
             <w:sz w:val="18"/>
             <w:szCs w:val="18"/>
-            <w:rPrChange w:id="501" w:author="Jack Watts [2]" w:date="2021-04-12T20:11:00Z">
+            <w:rPrChange w:id="504" w:author="Jack Watts [2]" w:date="2021-04-12T20:11:00Z">
               <w:rPr/>
             </w:rPrChange>
           </w:rPr>
@@ -8560,23 +8635,23 @@
       <w:pPr>
         <w:pStyle w:val="Heading2"/>
         <w:rPr>
-          <w:ins w:id="502" w:author="Jack Watts" w:date="2021-04-09T21:17:00Z"/>
+          <w:ins w:id="505" w:author="Jack Watts" w:date="2021-04-09T21:17:00Z"/>
         </w:rPr>
-        <w:pPrChange w:id="503" w:author="Jack Watts" w:date="2021-04-09T21:18:00Z">
+        <w:pPrChange w:id="506" w:author="Jack Watts" w:date="2021-04-09T21:18:00Z">
           <w:pPr/>
         </w:pPrChange>
       </w:pPr>
-      <w:ins w:id="504" w:author="Jack Watts" w:date="2021-04-09T21:17:00Z">
+      <w:ins w:id="507" w:author="Jack Watts" w:date="2021-04-09T21:17:00Z">
         <w:r>
           <w:t>CP</w:t>
         </w:r>
       </w:ins>
-      <w:ins w:id="505" w:author="Jack Watts" w:date="2021-04-09T21:18:00Z">
+      <w:ins w:id="508" w:author="Jack Watts" w:date="2021-04-09T21:18:00Z">
         <w:r>
           <w:t>L</w:t>
         </w:r>
       </w:ins>
-      <w:ins w:id="506" w:author="Jack Watts" w:date="2021-04-09T21:17:00Z">
+      <w:ins w:id="509" w:author="Jack Watts" w:date="2021-04-09T21:17:00Z">
         <w:r>
           <w:t xml:space="preserve"> MXF Reference Changes</w:t>
         </w:r>
@@ -8585,10 +8660,10 @@
     <w:p>
       <w:pPr>
         <w:rPr>
-          <w:ins w:id="507" w:author="Jack Watts" w:date="2021-04-09T21:18:00Z"/>
+          <w:ins w:id="510" w:author="Jack Watts" w:date="2021-04-09T21:18:00Z"/>
         </w:rPr>
       </w:pPr>
-      <w:ins w:id="508" w:author="Jack Watts" w:date="2021-04-09T21:18:00Z">
+      <w:ins w:id="511" w:author="Jack Watts" w:date="2021-04-09T21:18:00Z">
         <w:r>
           <w:t>There can be many reasons why MXF references need to be updated or changed. The following subsections cover the common use cases where MXF track file references are changed and the manner in which one should package the updated files.</w:t>
         </w:r>
@@ -8598,13 +8673,13 @@
       <w:pPr>
         <w:pStyle w:val="Heading3"/>
         <w:rPr>
-          <w:ins w:id="509" w:author="Jack Watts" w:date="2021-04-09T21:18:00Z"/>
+          <w:ins w:id="512" w:author="Jack Watts" w:date="2021-04-09T21:18:00Z"/>
         </w:rPr>
-        <w:pPrChange w:id="510" w:author="Jack Watts" w:date="2021-04-09T21:18:00Z">
+        <w:pPrChange w:id="513" w:author="Jack Watts" w:date="2021-04-09T21:18:00Z">
           <w:pPr/>
         </w:pPrChange>
       </w:pPr>
-      <w:ins w:id="511" w:author="Jack Watts" w:date="2021-04-09T21:18:00Z">
+      <w:ins w:id="514" w:author="Jack Watts" w:date="2021-04-09T21:18:00Z">
         <w:r>
           <w:t>MCA Language Tag</w:t>
         </w:r>
@@ -8613,10 +8688,10 @@
     <w:p>
       <w:pPr>
         <w:rPr>
-          <w:ins w:id="512" w:author="Jack Watts" w:date="2021-04-09T21:21:00Z"/>
+          <w:ins w:id="515" w:author="Jack Watts" w:date="2021-04-09T21:21:00Z"/>
         </w:rPr>
       </w:pPr>
-      <w:ins w:id="513" w:author="Jack Watts" w:date="2021-04-09T21:21:00Z">
+      <w:ins w:id="516" w:author="Jack Watts" w:date="2021-04-09T21:21:00Z">
         <w:r>
           <w:t xml:space="preserve">A language tag is embedded in the MXF metadata of sound track files, identifying the spoken dialogue of the underlying sound essence. Given that the language tag is embedded in the MXF metadata, </w:t>
         </w:r>
@@ -8629,10 +8704,10 @@
     <w:p>
       <w:pPr>
         <w:rPr>
-          <w:ins w:id="514" w:author="Jack Watts" w:date="2021-04-09T21:21:00Z"/>
+          <w:ins w:id="517" w:author="Jack Watts" w:date="2021-04-09T21:21:00Z"/>
         </w:rPr>
       </w:pPr>
-      <w:ins w:id="515" w:author="Jack Watts" w:date="2021-04-09T21:21:00Z">
+      <w:ins w:id="518" w:author="Jack Watts" w:date="2021-04-09T21:21:00Z">
         <w:r>
           <w:t>The resulting sound track file(s) can be referenced from new Composition Playlists (CPL). The updated sound track file(s) and CPL(s) can be packaged in a new complete package with the original picture track files, or as a supplemental package that only contains the new Composition Playlist, a Packing List, Assetmap and the newly created sound track files.</w:t>
         </w:r>
@@ -8642,10 +8717,10 @@
       <w:pPr>
         <w:pStyle w:val="Note"/>
         <w:rPr>
-          <w:ins w:id="516" w:author="Jack Watts" w:date="2021-04-09T21:23:00Z"/>
+          <w:ins w:id="519" w:author="Jack Watts [2]" w:date="2021-04-12T20:12:00Z"/>
         </w:rPr>
       </w:pPr>
-      <w:ins w:id="517" w:author="Jack Watts" w:date="2021-04-09T21:21:00Z">
+      <w:ins w:id="520" w:author="Jack Watts" w:date="2021-04-09T21:21:00Z">
         <w:r>
           <w:t>NOTE: IMFUG BP 004 MCA Best Practices provides some guidance on how to choose MCA properties.</w:t>
         </w:r>
@@ -8653,12 +8728,248 @@
     </w:p>
     <w:p>
       <w:pPr>
+        <w:pStyle w:val="Note"/>
+        <w:rPr>
+          <w:ins w:id="521" w:author="Jack Watts [2]" w:date="2021-04-12T20:13:00Z"/>
+        </w:rPr>
+      </w:pPr>
+      <w:ins w:id="522" w:author="Jack Watts [2]" w:date="2021-04-12T20:13:00Z">
+        <w:r>
+          <w:rPr>
+            <w:noProof/>
+          </w:rPr>
+          <w:drawing>
+            <wp:inline distT="0" distB="0" distL="0" distR="0" wp14:anchorId="71202615" wp14:editId="11BF571B">
+              <wp:extent cx="5943600" cy="2103120"/>
+              <wp:effectExtent l="0" t="0" r="0" b="0"/>
+              <wp:docPr id="2" name="Picture 2" descr="Text&#10;&#10;Description automatically generated"/>
+              <wp:cNvGraphicFramePr>
+                <a:graphicFrameLocks xmlns:a="http://schemas.openxmlformats.org/drawingml/2006/main" noChangeAspect="1"/>
+              </wp:cNvGraphicFramePr>
+              <a:graphic xmlns:a="http://schemas.openxmlformats.org/drawingml/2006/main">
+                <a:graphicData uri="http://schemas.openxmlformats.org/drawingml/2006/picture">
+                  <pic:pic xmlns:pic="http://schemas.openxmlformats.org/drawingml/2006/picture">
+                    <pic:nvPicPr>
+                      <pic:cNvPr id="2" name="Picture 2" descr="Text&#10;&#10;Description automatically generated"/>
+                      <pic:cNvPicPr/>
+                    </pic:nvPicPr>
+                    <pic:blipFill>
+                      <a:blip r:embed="rId11">
+                        <a:extLst>
+                          <a:ext uri="{28A0092B-C50C-407E-A947-70E740481C1C}">
+                            <a14:useLocalDpi xmlns:a14="http://schemas.microsoft.com/office/drawing/2010/main" val="0"/>
+                          </a:ext>
+                        </a:extLst>
+                      </a:blip>
+                      <a:stretch>
+                        <a:fillRect/>
+                      </a:stretch>
+                    </pic:blipFill>
+                    <pic:spPr>
+                      <a:xfrm>
+                        <a:off x="0" y="0"/>
+                        <a:ext cx="5943600" cy="2103120"/>
+                      </a:xfrm>
+                      <a:prstGeom prst="rect">
+                        <a:avLst/>
+                      </a:prstGeom>
+                    </pic:spPr>
+                  </pic:pic>
+                </a:graphicData>
+              </a:graphic>
+            </wp:inline>
+          </w:drawing>
+        </w:r>
+      </w:ins>
+    </w:p>
+    <w:p>
+      <w:pPr>
+        <w:pStyle w:val="Note"/>
+        <w:jc w:val="center"/>
+        <w:rPr>
+          <w:ins w:id="523" w:author="Jack Watts [2]" w:date="2021-04-12T20:13:00Z"/>
+          <w:b/>
+          <w:bCs/>
+          <w:sz w:val="22"/>
+          <w:szCs w:val="24"/>
+        </w:rPr>
+      </w:pPr>
+      <w:ins w:id="524" w:author="Jack Watts [2]" w:date="2021-04-12T20:13:00Z">
+        <w:r>
+          <w:rPr>
+            <w:b/>
+            <w:bCs/>
+            <w:sz w:val="22"/>
+            <w:szCs w:val="24"/>
+            <w:rPrChange w:id="525" w:author="Jack Watts [2]" w:date="2021-04-12T20:13:00Z">
+              <w:rPr/>
+            </w:rPrChange>
+          </w:rPr>
+          <w:t>MCA Language Tag</w:t>
+        </w:r>
+      </w:ins>
+    </w:p>
+    <w:p>
+      <w:pPr>
+        <w:pStyle w:val="Note"/>
+        <w:rPr>
+          <w:ins w:id="526" w:author="Jack Watts" w:date="2021-04-09T21:23:00Z"/>
+          <w:sz w:val="18"/>
+          <w:szCs w:val="20"/>
+          <w:rPrChange w:id="527" w:author="Jack Watts [2]" w:date="2021-04-12T20:13:00Z">
+            <w:rPr>
+              <w:ins w:id="528" w:author="Jack Watts" w:date="2021-04-09T21:23:00Z"/>
+            </w:rPr>
+          </w:rPrChange>
+        </w:rPr>
+        <w:pPrChange w:id="529" w:author="Jack Watts [2]" w:date="2021-04-12T20:13:00Z">
+          <w:pPr>
+            <w:pStyle w:val="Note"/>
+          </w:pPr>
+        </w:pPrChange>
+      </w:pPr>
+      <w:ins w:id="530" w:author="Jack Watts [2]" w:date="2021-04-12T20:13:00Z">
+        <w:r>
+          <w:rPr>
+            <w:sz w:val="18"/>
+            <w:szCs w:val="20"/>
+            <w:rPrChange w:id="531" w:author="Jack Watts [2]" w:date="2021-04-12T20:13:00Z">
+              <w:rPr>
+                <w:b/>
+                <w:bCs/>
+                <w:sz w:val="22"/>
+                <w:szCs w:val="24"/>
+              </w:rPr>
+            </w:rPrChange>
+          </w:rPr>
+          <w:t xml:space="preserve">Figure 2 </w:t>
+        </w:r>
+      </w:ins>
+      <w:ins w:id="532" w:author="Jack Watts [2]" w:date="2021-04-12T20:14:00Z">
+        <w:r>
+          <w:rPr>
+            <w:sz w:val="18"/>
+            <w:szCs w:val="20"/>
+          </w:rPr>
+          <w:t>–</w:t>
+        </w:r>
+      </w:ins>
+      <w:ins w:id="533" w:author="Jack Watts [2]" w:date="2021-04-12T20:13:00Z">
+        <w:r>
+          <w:rPr>
+            <w:sz w:val="18"/>
+            <w:szCs w:val="20"/>
+            <w:rPrChange w:id="534" w:author="Jack Watts [2]" w:date="2021-04-12T20:13:00Z">
+              <w:rPr>
+                <w:b/>
+                <w:bCs/>
+                <w:sz w:val="22"/>
+                <w:szCs w:val="24"/>
+              </w:rPr>
+            </w:rPrChange>
+          </w:rPr>
+          <w:t xml:space="preserve"> </w:t>
+        </w:r>
+      </w:ins>
+      <w:ins w:id="535" w:author="Jack Watts [2]" w:date="2021-04-12T20:14:00Z">
+        <w:r>
+          <w:rPr>
+            <w:sz w:val="18"/>
+            <w:szCs w:val="20"/>
+          </w:rPr>
+          <w:t xml:space="preserve">MCA Language Tag depicts an excerpt of a </w:t>
+        </w:r>
+      </w:ins>
+      <w:ins w:id="536" w:author="Jack Watts [2]" w:date="2021-04-12T20:15:00Z">
+        <w:r>
+          <w:rPr>
+            <w:sz w:val="18"/>
+            <w:szCs w:val="20"/>
+          </w:rPr>
+          <w:t>Composition</w:t>
+        </w:r>
+      </w:ins>
+      <w:ins w:id="537" w:author="Jack Watts [2]" w:date="2021-04-12T20:14:00Z">
+        <w:r>
+          <w:rPr>
+            <w:sz w:val="18"/>
+            <w:szCs w:val="20"/>
+          </w:rPr>
+          <w:t xml:space="preserve"> Playlist’s Audio Essence Descriptor XML structure. The </w:t>
+        </w:r>
+      </w:ins>
+      <w:ins w:id="538" w:author="Jack Watts [2]" w:date="2021-04-12T20:15:00Z">
+        <w:r>
+          <w:rPr>
+            <w:sz w:val="18"/>
+            <w:szCs w:val="20"/>
+          </w:rPr>
+          <w:t xml:space="preserve">highlighted </w:t>
+        </w:r>
+      </w:ins>
+      <w:ins w:id="539" w:author="Jack Watts [2]" w:date="2021-04-12T20:14:00Z">
+        <w:r>
+          <w:rPr>
+            <w:sz w:val="18"/>
+            <w:szCs w:val="20"/>
+          </w:rPr>
+          <w:t>RFC5646</w:t>
+        </w:r>
+      </w:ins>
+      <w:ins w:id="540" w:author="Jack Watts [2]" w:date="2021-04-12T20:15:00Z">
+        <w:r>
+          <w:rPr>
+            <w:sz w:val="18"/>
+            <w:szCs w:val="20"/>
+          </w:rPr>
+          <w:t xml:space="preserve">SpokenLangauge value is </w:t>
+        </w:r>
+      </w:ins>
+      <w:ins w:id="541" w:author="Jack Watts [2]" w:date="2021-04-12T20:17:00Z">
+        <w:r>
+          <w:rPr>
+            <w:sz w:val="18"/>
+            <w:szCs w:val="20"/>
+          </w:rPr>
+          <w:t>an</w:t>
+        </w:r>
+      </w:ins>
+      <w:ins w:id="542" w:author="Jack Watts [2]" w:date="2021-04-12T20:15:00Z">
+        <w:r>
+          <w:rPr>
+            <w:sz w:val="18"/>
+            <w:szCs w:val="20"/>
+          </w:rPr>
+          <w:t xml:space="preserve"> XML representation of t</w:t>
+        </w:r>
+      </w:ins>
+      <w:ins w:id="543" w:author="Jack Watts [2]" w:date="2021-04-12T20:16:00Z">
+        <w:r>
+          <w:rPr>
+            <w:sz w:val="18"/>
+            <w:szCs w:val="20"/>
+          </w:rPr>
+          <w:t xml:space="preserve">he metadata contained in the respective MXF track file. To manually change this value will break the Tag relationship between the </w:t>
+        </w:r>
+      </w:ins>
+      <w:ins w:id="544" w:author="Jack Watts [2]" w:date="2021-04-12T20:17:00Z">
+        <w:r>
+          <w:rPr>
+            <w:sz w:val="18"/>
+            <w:szCs w:val="20"/>
+          </w:rPr>
+          <w:t>CPL and the referenced MXF track file.</w:t>
+        </w:r>
+      </w:ins>
+    </w:p>
+    <w:p>
+      <w:pPr>
         <w:pStyle w:val="Heading3"/>
         <w:rPr>
-          <w:ins w:id="518" w:author="Jack Watts" w:date="2021-04-09T21:23:00Z"/>
+          <w:ins w:id="545" w:author="Jack Watts" w:date="2021-04-09T21:23:00Z"/>
         </w:rPr>
       </w:pPr>
-      <w:ins w:id="519" w:author="Jack Watts" w:date="2021-04-09T21:23:00Z">
+      <w:ins w:id="546" w:author="Jack Watts" w:date="2021-04-09T21:23:00Z">
         <w:r>
           <w:t>Picture &amp; Sound Fixes</w:t>
         </w:r>
@@ -8667,10 +8978,10 @@
     <w:p>
       <w:pPr>
         <w:rPr>
-          <w:ins w:id="520" w:author="Jack Watts" w:date="2021-04-09T21:23:00Z"/>
+          <w:ins w:id="547" w:author="Jack Watts" w:date="2021-04-09T21:23:00Z"/>
         </w:rPr>
       </w:pPr>
-      <w:ins w:id="521" w:author="Jack Watts" w:date="2021-04-09T21:23:00Z">
+      <w:ins w:id="548" w:author="Jack Watts" w:date="2021-04-09T21:23:00Z">
         <w:r>
           <w:t>It is not uncommon for issues to be detected in essence during the Quality Control (QC) process after delivery. Such issues can be a sound track replacement, picture inserts due to poor quality or aesthetic revisions. Such fixes are ideally delivered as a supplemental package that contains a newly created Composition Playlist, a Packing List, Assetmap and a number of picture or sound MXF track files acting as inserts.</w:t>
         </w:r>
@@ -8680,10 +8991,10 @@
       <w:pPr>
         <w:pStyle w:val="Note"/>
         <w:rPr>
-          <w:ins w:id="522" w:author="Jack Watts" w:date="2021-04-09T21:23:00Z"/>
+          <w:ins w:id="549" w:author="Jack Watts" w:date="2021-04-09T21:23:00Z"/>
         </w:rPr>
       </w:pPr>
-      <w:ins w:id="523" w:author="Jack Watts" w:date="2021-04-09T21:23:00Z">
+      <w:ins w:id="550" w:author="Jack Watts" w:date="2021-04-09T21:23:00Z">
         <w:r>
           <w:t>NOTE: The newly created Composition Playlist can still reference existing track files outside the package that have been delivered previously.</w:t>
         </w:r>
@@ -8693,15 +9004,15 @@
       <w:pPr>
         <w:pStyle w:val="Heading3"/>
         <w:rPr>
-          <w:ins w:id="524" w:author="Jack Watts" w:date="2021-04-09T21:25:00Z"/>
+          <w:ins w:id="551" w:author="Jack Watts" w:date="2021-04-09T21:25:00Z"/>
         </w:rPr>
-        <w:pPrChange w:id="525" w:author="Jack Watts" w:date="2021-04-09T21:25:00Z">
+        <w:pPrChange w:id="552" w:author="Jack Watts" w:date="2021-04-09T21:25:00Z">
           <w:pPr>
             <w:pStyle w:val="Note"/>
           </w:pPr>
         </w:pPrChange>
       </w:pPr>
-      <w:ins w:id="526" w:author="Jack Watts" w:date="2021-04-09T21:24:00Z">
+      <w:ins w:id="553" w:author="Jack Watts" w:date="2021-04-09T21:24:00Z">
         <w:r>
           <w:t>Picture Versioning</w:t>
         </w:r>
@@ -8710,20 +9021,20 @@
     <w:p>
       <w:pPr>
         <w:rPr>
-          <w:ins w:id="527" w:author="Jack Watts" w:date="2021-04-09T21:25:00Z"/>
+          <w:ins w:id="554" w:author="Jack Watts" w:date="2021-04-09T21:25:00Z"/>
           <w:rFonts w:ascii="Times New Roman" w:hAnsi="Times New Roman" w:cs="Times New Roman"/>
           <w:sz w:val="24"/>
           <w:szCs w:val="24"/>
           <w:lang w:val="en-GB" w:eastAsia="en-GB"/>
         </w:rPr>
-        <w:pPrChange w:id="528" w:author="Jack Watts" w:date="2021-04-09T21:25:00Z">
+        <w:pPrChange w:id="555" w:author="Jack Watts" w:date="2021-04-09T21:25:00Z">
           <w:pPr>
             <w:widowControl/>
             <w:spacing w:before="0" w:line="240" w:lineRule="auto"/>
           </w:pPr>
         </w:pPrChange>
       </w:pPr>
-      <w:ins w:id="529" w:author="Jack Watts" w:date="2021-04-09T21:25:00Z">
+      <w:ins w:id="556" w:author="Jack Watts" w:date="2021-04-09T21:25:00Z">
         <w:r>
           <w:rPr>
             <w:lang w:val="en-GB" w:eastAsia="en-GB"/>
@@ -8735,45 +9046,52 @@
     <w:p>
       <w:pPr>
         <w:rPr>
-          <w:ins w:id="530" w:author="Jack Watts" w:date="2021-04-09T21:25:00Z"/>
+          <w:ins w:id="557" w:author="Jack Watts" w:date="2021-04-09T21:25:00Z"/>
           <w:rFonts w:ascii="Times New Roman" w:hAnsi="Times New Roman" w:cs="Times New Roman"/>
           <w:sz w:val="24"/>
           <w:szCs w:val="24"/>
           <w:lang w:val="en-GB" w:eastAsia="en-GB"/>
         </w:rPr>
-        <w:pPrChange w:id="531" w:author="Jack Watts" w:date="2021-04-09T21:25:00Z">
+        <w:pPrChange w:id="558" w:author="Jack Watts" w:date="2021-04-09T21:25:00Z">
           <w:pPr>
             <w:widowControl/>
             <w:spacing w:before="0" w:line="240" w:lineRule="auto"/>
           </w:pPr>
         </w:pPrChange>
       </w:pPr>
-      <w:ins w:id="532" w:author="Jack Watts" w:date="2021-04-09T21:25:00Z">
+      <w:ins w:id="559" w:author="Jack Watts" w:date="2021-04-09T21:25:00Z">
         <w:r>
           <w:rPr>
             <w:lang w:val="en-GB" w:eastAsia="en-GB"/>
           </w:rPr>
-          <w:t>These picture inserts can be delivered in a supplemental package that contains a newly created Composition Playlist, a Packing List, Assetmap and the newly created picture inserts.</w:t>
+          <w:t xml:space="preserve">These picture inserts can be delivered in a supplemental package that contains a newly created </w:t>
+        </w:r>
+        <w:r>
+          <w:rPr>
+            <w:lang w:val="en-GB" w:eastAsia="en-GB"/>
+          </w:rPr>
+          <w:lastRenderedPageBreak/>
+          <w:t>Composition Playlist, a Packing List, Assetmap and the newly created picture inserts.</w:t>
         </w:r>
       </w:ins>
     </w:p>
     <w:p>
       <w:pPr>
         <w:rPr>
-          <w:ins w:id="533" w:author="Jack Watts" w:date="2021-04-09T21:25:00Z"/>
+          <w:ins w:id="560" w:author="Jack Watts" w:date="2021-04-09T21:25:00Z"/>
           <w:rFonts w:ascii="Times New Roman" w:hAnsi="Times New Roman" w:cs="Times New Roman"/>
           <w:sz w:val="24"/>
           <w:szCs w:val="24"/>
           <w:lang w:val="en-GB" w:eastAsia="en-GB"/>
         </w:rPr>
-        <w:pPrChange w:id="534" w:author="Jack Watts" w:date="2021-04-09T21:25:00Z">
+        <w:pPrChange w:id="561" w:author="Jack Watts" w:date="2021-04-09T21:25:00Z">
           <w:pPr>
             <w:widowControl/>
             <w:spacing w:before="0" w:line="240" w:lineRule="auto"/>
           </w:pPr>
         </w:pPrChange>
       </w:pPr>
-      <w:ins w:id="535" w:author="Jack Watts" w:date="2021-04-09T21:25:00Z">
+      <w:ins w:id="562" w:author="Jack Watts" w:date="2021-04-09T21:25:00Z">
         <w:r>
           <w:rPr>
             <w:lang w:val="en-GB" w:eastAsia="en-GB"/>
@@ -8786,15 +9104,15 @@
       <w:pPr>
         <w:pStyle w:val="Heading3"/>
         <w:rPr>
-          <w:ins w:id="536" w:author="Jack Watts" w:date="2021-04-09T21:25:00Z"/>
+          <w:ins w:id="563" w:author="Jack Watts" w:date="2021-04-09T21:25:00Z"/>
         </w:rPr>
-        <w:pPrChange w:id="537" w:author="Jack Watts" w:date="2021-04-09T21:27:00Z">
+        <w:pPrChange w:id="564" w:author="Jack Watts" w:date="2021-04-09T21:27:00Z">
           <w:pPr>
             <w:pStyle w:val="Note"/>
           </w:pPr>
         </w:pPrChange>
       </w:pPr>
-      <w:ins w:id="538" w:author="Jack Watts" w:date="2021-04-09T21:27:00Z">
+      <w:ins w:id="565" w:author="Jack Watts" w:date="2021-04-09T21:27:00Z">
         <w:r>
           <w:t>Sound Localization</w:t>
         </w:r>
@@ -8804,13 +9122,13 @@
       <w:pPr>
         <w:pStyle w:val="Note"/>
         <w:rPr>
-          <w:ins w:id="539" w:author="Jack Watts" w:date="2021-04-09T21:27:00Z"/>
+          <w:ins w:id="566" w:author="Jack Watts" w:date="2021-04-09T21:27:00Z"/>
         </w:rPr>
       </w:pPr>
-      <w:ins w:id="540" w:author="Jack Watts" w:date="2021-04-09T21:27:00Z">
+      <w:ins w:id="567" w:author="Jack Watts" w:date="2021-04-09T21:27:00Z">
         <w:r>
           <w:rPr>
-            <w:rPrChange w:id="541" w:author="Jack Watts" w:date="2021-04-09T21:27:00Z">
+            <w:rPrChange w:id="568" w:author="Jack Watts" w:date="2021-04-09T21:27:00Z">
               <w:rPr>
                 <w:rFonts w:ascii="Arial" w:hAnsi="Arial" w:cs="Arial"/>
                 <w:color w:val="000000"/>
@@ -8826,10 +9144,10 @@
       <w:pPr>
         <w:pStyle w:val="Heading1"/>
         <w:rPr>
-          <w:ins w:id="542" w:author="Jack Watts" w:date="2021-04-09T21:30:00Z"/>
+          <w:ins w:id="569" w:author="Jack Watts" w:date="2021-04-09T21:30:00Z"/>
         </w:rPr>
       </w:pPr>
-      <w:ins w:id="543" w:author="Jack Watts" w:date="2021-04-09T21:29:00Z">
+      <w:ins w:id="570" w:author="Jack Watts" w:date="2021-04-09T21:29:00Z">
         <w:r>
           <w:t>Recommended CPL Elements</w:t>
         </w:r>
@@ -8838,20 +9156,20 @@
     <w:p>
       <w:pPr>
         <w:rPr>
-          <w:ins w:id="544" w:author="Jack Watts" w:date="2021-04-09T21:32:00Z"/>
+          <w:ins w:id="571" w:author="Jack Watts" w:date="2021-04-09T21:32:00Z"/>
           <w:rFonts w:ascii="Times New Roman" w:hAnsi="Times New Roman" w:cs="Times New Roman"/>
           <w:sz w:val="24"/>
           <w:szCs w:val="24"/>
           <w:lang w:val="en-GB" w:eastAsia="en-GB"/>
         </w:rPr>
-        <w:pPrChange w:id="545" w:author="Jack Watts" w:date="2021-04-09T21:32:00Z">
+        <w:pPrChange w:id="572" w:author="Jack Watts" w:date="2021-04-09T21:32:00Z">
           <w:pPr>
             <w:widowControl/>
             <w:spacing w:before="0" w:line="240" w:lineRule="auto"/>
           </w:pPr>
         </w:pPrChange>
       </w:pPr>
-      <w:ins w:id="546" w:author="Jack Watts" w:date="2021-04-09T21:32:00Z">
+      <w:ins w:id="573" w:author="Jack Watts" w:date="2021-04-09T21:32:00Z">
         <w:r>
           <w:rPr>
             <w:lang w:val="en-GB" w:eastAsia="en-GB"/>
@@ -8863,15 +9181,15 @@
     <w:p>
       <w:pPr>
         <w:rPr>
-          <w:ins w:id="547" w:author="Jack Watts" w:date="2021-04-09T21:32:00Z"/>
+          <w:ins w:id="574" w:author="Jack Watts" w:date="2021-04-09T21:32:00Z"/>
           <w:rFonts w:ascii="Times New Roman" w:hAnsi="Times New Roman" w:cs="Times New Roman"/>
           <w:color w:val="4F81BD" w:themeColor="accent1"/>
           <w:sz w:val="24"/>
           <w:szCs w:val="24"/>
           <w:lang w:val="en-GB" w:eastAsia="en-GB"/>
-          <w:rPrChange w:id="548" w:author="Jack Watts" w:date="2021-04-09T21:32:00Z">
+          <w:rPrChange w:id="575" w:author="Jack Watts" w:date="2021-04-09T21:32:00Z">
             <w:rPr>
-              <w:ins w:id="549" w:author="Jack Watts" w:date="2021-04-09T21:32:00Z"/>
+              <w:ins w:id="576" w:author="Jack Watts" w:date="2021-04-09T21:32:00Z"/>
               <w:rFonts w:ascii="Times New Roman" w:hAnsi="Times New Roman" w:cs="Times New Roman"/>
               <w:sz w:val="24"/>
               <w:szCs w:val="24"/>
@@ -8879,21 +9197,21 @@
             </w:rPr>
           </w:rPrChange>
         </w:rPr>
-        <w:pPrChange w:id="550" w:author="Jack Watts" w:date="2021-04-09T21:32:00Z">
+        <w:pPrChange w:id="577" w:author="Jack Watts" w:date="2021-04-09T21:32:00Z">
           <w:pPr>
             <w:widowControl/>
             <w:spacing w:before="0" w:line="240" w:lineRule="auto"/>
           </w:pPr>
         </w:pPrChange>
       </w:pPr>
-      <w:ins w:id="551" w:author="Jack Watts" w:date="2021-04-09T21:32:00Z">
+      <w:ins w:id="578" w:author="Jack Watts" w:date="2021-04-09T21:32:00Z">
         <w:r>
           <w:rPr>
             <w:b/>
             <w:bCs/>
             <w:color w:val="4F81BD" w:themeColor="accent1"/>
             <w:lang w:val="en-GB" w:eastAsia="en-GB"/>
-            <w:rPrChange w:id="552" w:author="Jack Watts" w:date="2021-04-09T21:32:00Z">
+            <w:rPrChange w:id="579" w:author="Jack Watts" w:date="2021-04-09T21:32:00Z">
               <w:rPr>
                 <w:b/>
                 <w:bCs/>
@@ -8908,20 +9226,20 @@
     <w:p>
       <w:pPr>
         <w:rPr>
-          <w:ins w:id="553" w:author="Jack Watts" w:date="2021-04-09T21:32:00Z"/>
+          <w:ins w:id="580" w:author="Jack Watts" w:date="2021-04-09T21:32:00Z"/>
           <w:rFonts w:ascii="Times New Roman" w:hAnsi="Times New Roman" w:cs="Times New Roman"/>
           <w:sz w:val="24"/>
           <w:szCs w:val="24"/>
           <w:lang w:val="en-GB" w:eastAsia="en-GB"/>
         </w:rPr>
-        <w:pPrChange w:id="554" w:author="Jack Watts" w:date="2021-04-09T21:32:00Z">
+        <w:pPrChange w:id="581" w:author="Jack Watts" w:date="2021-04-09T21:32:00Z">
           <w:pPr>
             <w:widowControl/>
             <w:spacing w:before="0" w:line="240" w:lineRule="auto"/>
           </w:pPr>
         </w:pPrChange>
       </w:pPr>
-      <w:ins w:id="555" w:author="Jack Watts" w:date="2021-04-09T21:32:00Z">
+      <w:ins w:id="582" w:author="Jack Watts" w:date="2021-04-09T21:32:00Z">
         <w:r>
           <w:rPr>
             <w:lang w:val="en-GB" w:eastAsia="en-GB"/>
@@ -8933,15 +9251,15 @@
     <w:p>
       <w:pPr>
         <w:rPr>
-          <w:ins w:id="556" w:author="Jack Watts" w:date="2021-04-09T21:32:00Z"/>
+          <w:ins w:id="583" w:author="Jack Watts" w:date="2021-04-09T21:32:00Z"/>
           <w:rFonts w:ascii="Times New Roman" w:hAnsi="Times New Roman" w:cs="Times New Roman"/>
           <w:color w:val="4F81BD" w:themeColor="accent1"/>
           <w:sz w:val="24"/>
           <w:szCs w:val="24"/>
           <w:lang w:val="en-GB" w:eastAsia="en-GB"/>
-          <w:rPrChange w:id="557" w:author="Jack Watts" w:date="2021-04-09T21:32:00Z">
+          <w:rPrChange w:id="584" w:author="Jack Watts" w:date="2021-04-09T21:32:00Z">
             <w:rPr>
-              <w:ins w:id="558" w:author="Jack Watts" w:date="2021-04-09T21:32:00Z"/>
+              <w:ins w:id="585" w:author="Jack Watts" w:date="2021-04-09T21:32:00Z"/>
               <w:rFonts w:ascii="Times New Roman" w:hAnsi="Times New Roman" w:cs="Times New Roman"/>
               <w:sz w:val="24"/>
               <w:szCs w:val="24"/>
@@ -8949,21 +9267,21 @@
             </w:rPr>
           </w:rPrChange>
         </w:rPr>
-        <w:pPrChange w:id="559" w:author="Jack Watts" w:date="2021-04-09T21:32:00Z">
+        <w:pPrChange w:id="586" w:author="Jack Watts" w:date="2021-04-09T21:32:00Z">
           <w:pPr>
             <w:widowControl/>
             <w:spacing w:before="0" w:line="240" w:lineRule="auto"/>
           </w:pPr>
         </w:pPrChange>
       </w:pPr>
-      <w:ins w:id="560" w:author="Jack Watts" w:date="2021-04-09T21:32:00Z">
+      <w:ins w:id="587" w:author="Jack Watts" w:date="2021-04-09T21:32:00Z">
         <w:r>
           <w:rPr>
             <w:b/>
             <w:bCs/>
             <w:color w:val="4F81BD" w:themeColor="accent1"/>
             <w:lang w:val="en-GB" w:eastAsia="en-GB"/>
-            <w:rPrChange w:id="561" w:author="Jack Watts" w:date="2021-04-09T21:32:00Z">
+            <w:rPrChange w:id="588" w:author="Jack Watts" w:date="2021-04-09T21:32:00Z">
               <w:rPr>
                 <w:b/>
                 <w:bCs/>
@@ -8971,7 +9289,6 @@
               </w:rPr>
             </w:rPrChange>
           </w:rPr>
-          <w:lastRenderedPageBreak/>
           <w:t>Markers</w:t>
         </w:r>
       </w:ins>
@@ -8979,20 +9296,20 @@
     <w:p>
       <w:pPr>
         <w:rPr>
-          <w:ins w:id="562" w:author="Jack Watts" w:date="2021-04-09T21:32:00Z"/>
+          <w:ins w:id="589" w:author="Jack Watts" w:date="2021-04-09T21:32:00Z"/>
           <w:rFonts w:ascii="Times New Roman" w:hAnsi="Times New Roman" w:cs="Times New Roman"/>
           <w:sz w:val="24"/>
           <w:szCs w:val="24"/>
           <w:lang w:val="en-GB" w:eastAsia="en-GB"/>
         </w:rPr>
-        <w:pPrChange w:id="563" w:author="Jack Watts" w:date="2021-04-09T21:32:00Z">
+        <w:pPrChange w:id="590" w:author="Jack Watts" w:date="2021-04-09T21:32:00Z">
           <w:pPr>
             <w:widowControl/>
             <w:spacing w:before="0" w:line="240" w:lineRule="auto"/>
           </w:pPr>
         </w:pPrChange>
       </w:pPr>
-      <w:ins w:id="564" w:author="Jack Watts" w:date="2021-04-09T21:32:00Z">
+      <w:ins w:id="591" w:author="Jack Watts" w:date="2021-04-09T21:32:00Z">
         <w:r>
           <w:rPr>
             <w:lang w:val="en-GB" w:eastAsia="en-GB"/>

</xml_diff>

<commit_message>
Added Picture and Auido Fixes diagram
</commit_message>
<xml_diff>
--- a/imfug-002-bp-pkg-and-delivery.docx
+++ b/imfug-002-bp-pkg-and-delivery.docx
@@ -821,7 +821,21 @@
           <w:rPr>
             <w:lang w:eastAsia="en-GB"/>
           </w:rPr>
-          <w:t>NOTE: IMF can be machine driven through the use of Application Programming Interfaces</w:t>
+          <w:t xml:space="preserve">NOTE: IMF can be machine driven </w:t>
+        </w:r>
+        <w:proofErr w:type="gramStart"/>
+        <w:r>
+          <w:rPr>
+            <w:lang w:eastAsia="en-GB"/>
+          </w:rPr>
+          <w:t>through the use of</w:t>
+        </w:r>
+        <w:proofErr w:type="gramEnd"/>
+        <w:r>
+          <w:rPr>
+            <w:lang w:eastAsia="en-GB"/>
+          </w:rPr>
+          <w:t xml:space="preserve"> Application Programming Interfaces</w:t>
         </w:r>
       </w:ins>
       <w:ins w:id="41" w:author="Jack Watts" w:date="2021-04-09T20:43:00Z">
@@ -923,7 +937,23 @@
       </w:pPr>
       <w:ins w:id="60" w:author="Jack Watts" w:date="2021-04-09T20:52:00Z">
         <w:r>
-          <w:t>There are a number of situations that may require a CPL to be revised. This section defines what parameters are allowed to be edited/changed by an operator and those which are dependent on referenced resources and should be populated by the system used to assemble the CPL file.</w:t>
+          <w:t xml:space="preserve">There are </w:t>
+        </w:r>
+        <w:proofErr w:type="gramStart"/>
+        <w:r>
+          <w:t>a number of</w:t>
+        </w:r>
+        <w:proofErr w:type="gramEnd"/>
+        <w:r>
+          <w:t xml:space="preserve"> situations that may require a CPL to be revised. This section defines what parameters </w:t>
+        </w:r>
+        <w:proofErr w:type="gramStart"/>
+        <w:r>
+          <w:t>are allowed to</w:t>
+        </w:r>
+        <w:proofErr w:type="gramEnd"/>
+        <w:r>
+          <w:t xml:space="preserve"> be edited/changed by an operator and those which are dependent on referenced resources and should be populated by the system used to assemble the CPL file.</w:t>
         </w:r>
       </w:ins>
     </w:p>
@@ -966,7 +996,43 @@
             <w:b w:val="0"/>
             <w:color w:val="auto"/>
           </w:rPr>
-          <w:t>A CPL has a number of descriptive metadata fields that are not derived from underlying essence files. As such, these fields are prone to human error which can lead to a revision being necessary. In order to avoid editing structural metadata derived from referenced essence, a table is provided for reference in Section 6.3.2, Table 1 - User Editable Metadata Fields. This table depicts the fields that are permitted to be directly edited by a user after or during the creation of a CPL file.</w:t>
+          <w:t xml:space="preserve">A CPL has </w:t>
+        </w:r>
+        <w:proofErr w:type="gramStart"/>
+        <w:r>
+          <w:rPr>
+            <w:rFonts w:ascii="Calibri" w:eastAsia="Calibri" w:hAnsi="Calibri" w:cs="Calibri"/>
+            <w:b w:val="0"/>
+            <w:color w:val="auto"/>
+          </w:rPr>
+          <w:t>a number of</w:t>
+        </w:r>
+        <w:proofErr w:type="gramEnd"/>
+        <w:r>
+          <w:rPr>
+            <w:rFonts w:ascii="Calibri" w:eastAsia="Calibri" w:hAnsi="Calibri" w:cs="Calibri"/>
+            <w:b w:val="0"/>
+            <w:color w:val="auto"/>
+          </w:rPr>
+          <w:t xml:space="preserve"> descriptive metadata fields that are not derived from underlying essence files. As such, these fields are prone to human error which can lead to a revision being necessary. </w:t>
+        </w:r>
+        <w:proofErr w:type="gramStart"/>
+        <w:r>
+          <w:rPr>
+            <w:rFonts w:ascii="Calibri" w:eastAsia="Calibri" w:hAnsi="Calibri" w:cs="Calibri"/>
+            <w:b w:val="0"/>
+            <w:color w:val="auto"/>
+          </w:rPr>
+          <w:t>In order to</w:t>
+        </w:r>
+        <w:proofErr w:type="gramEnd"/>
+        <w:r>
+          <w:rPr>
+            <w:rFonts w:ascii="Calibri" w:eastAsia="Calibri" w:hAnsi="Calibri" w:cs="Calibri"/>
+            <w:b w:val="0"/>
+            <w:color w:val="auto"/>
+          </w:rPr>
+          <w:t xml:space="preserve"> avoid editing structural metadata derived from referenced essence, a table is provided for reference in Section 6.3.2, Table 1 - User Editable Metadata Fields. This table depicts the fields that are permitted to be directly edited by a user after or during the creation of a CPL file.</w:t>
         </w:r>
       </w:ins>
     </w:p>
@@ -1007,6 +1073,12 @@
         </w:r>
         <w:proofErr w:type="spellStart"/>
         <w:r>
+          <w:rPr>
+            <w:rFonts w:ascii="Courier New" w:hAnsi="Courier New" w:cs="Courier New"/>
+            <w:rPrChange w:id="76" w:author="Jack Watts [2]" w:date="2021-04-12T20:23:00Z">
+              <w:rPr/>
+            </w:rPrChange>
+          </w:rPr>
           <w:t>IssueDate</w:t>
         </w:r>
         <w:proofErr w:type="spellEnd"/>
@@ -1021,14 +1093,14 @@
         <w:spacing w:before="0" w:line="240" w:lineRule="auto"/>
         <w:jc w:val="center"/>
         <w:rPr>
-          <w:ins w:id="76" w:author="Jack Watts" w:date="2021-04-09T21:00:00Z"/>
+          <w:ins w:id="77" w:author="Jack Watts" w:date="2021-04-09T21:00:00Z"/>
           <w:rFonts w:ascii="Times New Roman" w:eastAsia="Times New Roman" w:hAnsi="Times New Roman" w:cs="Times New Roman"/>
           <w:sz w:val="24"/>
           <w:szCs w:val="24"/>
           <w:lang w:val="en-GB" w:eastAsia="en-GB"/>
         </w:rPr>
       </w:pPr>
-      <w:ins w:id="77" w:author="Jack Watts" w:date="2021-04-09T21:00:00Z">
+      <w:ins w:id="78" w:author="Jack Watts" w:date="2021-04-09T21:00:00Z">
         <w:r>
           <w:rPr>
             <w:rFonts w:ascii="Arial" w:eastAsia="Times New Roman" w:hAnsi="Arial" w:cs="Arial"/>
@@ -1057,7 +1129,7 @@
         <w:widowControl/>
         <w:spacing w:before="0" w:line="240" w:lineRule="auto"/>
         <w:rPr>
-          <w:ins w:id="78" w:author="Jack Watts" w:date="2021-04-09T21:00:00Z"/>
+          <w:ins w:id="79" w:author="Jack Watts" w:date="2021-04-09T21:00:00Z"/>
           <w:rFonts w:ascii="Times New Roman" w:eastAsia="Times New Roman" w:hAnsi="Times New Roman" w:cs="Times New Roman"/>
           <w:sz w:val="24"/>
           <w:szCs w:val="24"/>
@@ -1076,7 +1148,7 @@
           <w:right w:w="15" w:type="dxa"/>
         </w:tblCellMar>
         <w:tblLook w:val="04A0" w:firstRow="1" w:lastRow="0" w:firstColumn="1" w:lastColumn="0" w:noHBand="0" w:noVBand="1"/>
-        <w:tblPrChange w:id="79" w:author="Jack Watts" w:date="2021-04-09T21:02:00Z">
+        <w:tblPrChange w:id="80" w:author="Jack Watts" w:date="2021-04-09T21:02:00Z">
           <w:tblPr>
             <w:tblW w:w="0" w:type="auto"/>
             <w:tblCellMar>
@@ -1096,7 +1168,7 @@
         <w:gridCol w:w="1997"/>
         <w:gridCol w:w="5421"/>
         <w:gridCol w:w="3053"/>
-        <w:tblGridChange w:id="80">
+        <w:tblGridChange w:id="81">
           <w:tblGrid>
             <w:gridCol w:w="1463"/>
             <w:gridCol w:w="867"/>
@@ -1109,7 +1181,7 @@
       </w:tblGrid>
       <w:tr>
         <w:trPr>
-          <w:ins w:id="81" w:author="Jack Watts" w:date="2021-04-09T21:00:00Z"/>
+          <w:ins w:id="82" w:author="Jack Watts" w:date="2021-04-09T21:00:00Z"/>
         </w:trPr>
         <w:tc>
           <w:tcPr>
@@ -1127,7 +1199,7 @@
               <w:right w:w="100" w:type="dxa"/>
             </w:tcMar>
             <w:hideMark/>
-            <w:tcPrChange w:id="82" w:author="Jack Watts" w:date="2021-04-09T21:02:00Z">
+            <w:tcPrChange w:id="83" w:author="Jack Watts" w:date="2021-04-09T21:02:00Z">
               <w:tcPr>
                 <w:tcW w:w="0" w:type="auto"/>
                 <w:tcBorders>
@@ -1151,14 +1223,14 @@
               <w:widowControl/>
               <w:spacing w:before="0" w:line="240" w:lineRule="auto"/>
               <w:rPr>
-                <w:ins w:id="83" w:author="Jack Watts" w:date="2021-04-09T21:00:00Z"/>
+                <w:ins w:id="84" w:author="Jack Watts" w:date="2021-04-09T21:00:00Z"/>
                 <w:rFonts w:ascii="Times New Roman" w:eastAsia="Times New Roman" w:hAnsi="Times New Roman" w:cs="Times New Roman"/>
                 <w:sz w:val="24"/>
                 <w:szCs w:val="24"/>
                 <w:lang w:val="en-GB" w:eastAsia="en-GB"/>
               </w:rPr>
             </w:pPr>
-            <w:ins w:id="84" w:author="Jack Watts" w:date="2021-04-09T21:00:00Z">
+            <w:ins w:id="85" w:author="Jack Watts" w:date="2021-04-09T21:00:00Z">
               <w:r>
                 <w:rPr>
                   <w:rFonts w:ascii="Arial" w:eastAsia="Times New Roman" w:hAnsi="Arial" w:cs="Arial"/>
@@ -1190,7 +1262,7 @@
               <w:right w:w="100" w:type="dxa"/>
             </w:tcMar>
             <w:hideMark/>
-            <w:tcPrChange w:id="85" w:author="Jack Watts" w:date="2021-04-09T21:02:00Z">
+            <w:tcPrChange w:id="86" w:author="Jack Watts" w:date="2021-04-09T21:02:00Z">
               <w:tcPr>
                 <w:tcW w:w="0" w:type="auto"/>
                 <w:tcBorders>
@@ -1215,14 +1287,14 @@
               <w:spacing w:before="0" w:line="240" w:lineRule="auto"/>
               <w:jc w:val="center"/>
               <w:rPr>
-                <w:ins w:id="86" w:author="Jack Watts" w:date="2021-04-09T21:00:00Z"/>
+                <w:ins w:id="87" w:author="Jack Watts" w:date="2021-04-09T21:00:00Z"/>
                 <w:rFonts w:ascii="Times New Roman" w:eastAsia="Times New Roman" w:hAnsi="Times New Roman" w:cs="Times New Roman"/>
                 <w:sz w:val="24"/>
                 <w:szCs w:val="24"/>
                 <w:lang w:val="en-GB" w:eastAsia="en-GB"/>
               </w:rPr>
             </w:pPr>
-            <w:ins w:id="87" w:author="Jack Watts" w:date="2021-04-09T21:00:00Z">
+            <w:ins w:id="88" w:author="Jack Watts" w:date="2021-04-09T21:00:00Z">
               <w:r>
                 <w:rPr>
                   <w:rFonts w:ascii="Arial" w:eastAsia="Times New Roman" w:hAnsi="Arial" w:cs="Arial"/>
@@ -1254,7 +1326,7 @@
               <w:right w:w="100" w:type="dxa"/>
             </w:tcMar>
             <w:hideMark/>
-            <w:tcPrChange w:id="88" w:author="Jack Watts" w:date="2021-04-09T21:02:00Z">
+            <w:tcPrChange w:id="89" w:author="Jack Watts" w:date="2021-04-09T21:02:00Z">
               <w:tcPr>
                 <w:tcW w:w="0" w:type="auto"/>
                 <w:tcBorders>
@@ -1279,14 +1351,14 @@
               <w:spacing w:before="0" w:line="240" w:lineRule="auto"/>
               <w:jc w:val="center"/>
               <w:rPr>
-                <w:ins w:id="89" w:author="Jack Watts" w:date="2021-04-09T21:00:00Z"/>
+                <w:ins w:id="90" w:author="Jack Watts" w:date="2021-04-09T21:00:00Z"/>
                 <w:rFonts w:ascii="Times New Roman" w:eastAsia="Times New Roman" w:hAnsi="Times New Roman" w:cs="Times New Roman"/>
                 <w:sz w:val="24"/>
                 <w:szCs w:val="24"/>
                 <w:lang w:val="en-GB" w:eastAsia="en-GB"/>
               </w:rPr>
             </w:pPr>
-            <w:ins w:id="90" w:author="Jack Watts" w:date="2021-04-09T21:00:00Z">
+            <w:ins w:id="91" w:author="Jack Watts" w:date="2021-04-09T21:00:00Z">
               <w:r>
                 <w:rPr>
                   <w:rFonts w:ascii="Arial" w:eastAsia="Times New Roman" w:hAnsi="Arial" w:cs="Arial"/>
@@ -1318,7 +1390,7 @@
               <w:right w:w="100" w:type="dxa"/>
             </w:tcMar>
             <w:hideMark/>
-            <w:tcPrChange w:id="91" w:author="Jack Watts" w:date="2021-04-09T21:02:00Z">
+            <w:tcPrChange w:id="92" w:author="Jack Watts" w:date="2021-04-09T21:02:00Z">
               <w:tcPr>
                 <w:tcW w:w="0" w:type="auto"/>
                 <w:tcBorders>
@@ -1342,14 +1414,14 @@
               <w:widowControl/>
               <w:spacing w:before="0" w:line="240" w:lineRule="auto"/>
               <w:rPr>
-                <w:ins w:id="92" w:author="Jack Watts" w:date="2021-04-09T21:00:00Z"/>
+                <w:ins w:id="93" w:author="Jack Watts" w:date="2021-04-09T21:00:00Z"/>
                 <w:rFonts w:ascii="Times New Roman" w:eastAsia="Times New Roman" w:hAnsi="Times New Roman" w:cs="Times New Roman"/>
                 <w:sz w:val="24"/>
                 <w:szCs w:val="24"/>
                 <w:lang w:val="en-GB" w:eastAsia="en-GB"/>
               </w:rPr>
             </w:pPr>
-            <w:ins w:id="93" w:author="Jack Watts" w:date="2021-04-09T21:00:00Z">
+            <w:ins w:id="94" w:author="Jack Watts" w:date="2021-04-09T21:00:00Z">
               <w:r>
                 <w:rPr>
                   <w:rFonts w:ascii="Arial" w:eastAsia="Times New Roman" w:hAnsi="Arial" w:cs="Arial"/>
@@ -1381,7 +1453,7 @@
               <w:right w:w="100" w:type="dxa"/>
             </w:tcMar>
             <w:hideMark/>
-            <w:tcPrChange w:id="94" w:author="Jack Watts" w:date="2021-04-09T21:02:00Z">
+            <w:tcPrChange w:id="95" w:author="Jack Watts" w:date="2021-04-09T21:02:00Z">
               <w:tcPr>
                 <w:tcW w:w="0" w:type="auto"/>
                 <w:tcBorders>
@@ -1406,14 +1478,14 @@
               <w:spacing w:before="0" w:line="240" w:lineRule="auto"/>
               <w:jc w:val="center"/>
               <w:rPr>
-                <w:ins w:id="95" w:author="Jack Watts" w:date="2021-04-09T21:00:00Z"/>
+                <w:ins w:id="96" w:author="Jack Watts" w:date="2021-04-09T21:00:00Z"/>
                 <w:rFonts w:ascii="Times New Roman" w:eastAsia="Times New Roman" w:hAnsi="Times New Roman" w:cs="Times New Roman"/>
                 <w:sz w:val="24"/>
                 <w:szCs w:val="24"/>
                 <w:lang w:val="en-GB" w:eastAsia="en-GB"/>
               </w:rPr>
             </w:pPr>
-            <w:ins w:id="96" w:author="Jack Watts" w:date="2021-04-09T21:00:00Z">
+            <w:ins w:id="97" w:author="Jack Watts" w:date="2021-04-09T21:00:00Z">
               <w:r>
                 <w:rPr>
                   <w:rFonts w:ascii="Arial" w:eastAsia="Times New Roman" w:hAnsi="Arial" w:cs="Arial"/>
@@ -1445,7 +1517,7 @@
               <w:right w:w="100" w:type="dxa"/>
             </w:tcMar>
             <w:hideMark/>
-            <w:tcPrChange w:id="97" w:author="Jack Watts" w:date="2021-04-09T21:02:00Z">
+            <w:tcPrChange w:id="98" w:author="Jack Watts" w:date="2021-04-09T21:02:00Z">
               <w:tcPr>
                 <w:tcW w:w="0" w:type="auto"/>
                 <w:tcBorders>
@@ -1470,14 +1542,14 @@
               <w:spacing w:before="0" w:line="240" w:lineRule="auto"/>
               <w:jc w:val="center"/>
               <w:rPr>
-                <w:ins w:id="98" w:author="Jack Watts" w:date="2021-04-09T21:00:00Z"/>
+                <w:ins w:id="99" w:author="Jack Watts" w:date="2021-04-09T21:00:00Z"/>
                 <w:rFonts w:ascii="Times New Roman" w:eastAsia="Times New Roman" w:hAnsi="Times New Roman" w:cs="Times New Roman"/>
                 <w:sz w:val="24"/>
                 <w:szCs w:val="24"/>
                 <w:lang w:val="en-GB" w:eastAsia="en-GB"/>
               </w:rPr>
             </w:pPr>
-            <w:ins w:id="99" w:author="Jack Watts" w:date="2021-04-09T21:00:00Z">
+            <w:ins w:id="100" w:author="Jack Watts" w:date="2021-04-09T21:00:00Z">
               <w:r>
                 <w:rPr>
                   <w:rFonts w:ascii="Arial" w:eastAsia="Times New Roman" w:hAnsi="Arial" w:cs="Arial"/>
@@ -1496,7 +1568,7 @@
       </w:tr>
       <w:tr>
         <w:trPr>
-          <w:ins w:id="100" w:author="Jack Watts" w:date="2021-04-09T21:00:00Z"/>
+          <w:ins w:id="101" w:author="Jack Watts" w:date="2021-04-09T21:00:00Z"/>
         </w:trPr>
         <w:tc>
           <w:tcPr>
@@ -1514,7 +1586,7 @@
               <w:right w:w="100" w:type="dxa"/>
             </w:tcMar>
             <w:hideMark/>
-            <w:tcPrChange w:id="101" w:author="Jack Watts" w:date="2021-04-09T21:02:00Z">
+            <w:tcPrChange w:id="102" w:author="Jack Watts" w:date="2021-04-09T21:02:00Z">
               <w:tcPr>
                 <w:tcW w:w="0" w:type="auto"/>
                 <w:tcBorders>
@@ -1538,7 +1610,7 @@
               <w:widowControl/>
               <w:spacing w:before="0" w:line="240" w:lineRule="auto"/>
               <w:rPr>
-                <w:ins w:id="102" w:author="Jack Watts" w:date="2021-04-09T21:00:00Z"/>
+                <w:ins w:id="103" w:author="Jack Watts" w:date="2021-04-09T21:00:00Z"/>
                 <w:rFonts w:ascii="Times New Roman" w:eastAsia="Times New Roman" w:hAnsi="Times New Roman" w:cs="Times New Roman"/>
                 <w:sz w:val="24"/>
                 <w:szCs w:val="24"/>
@@ -1546,7 +1618,7 @@
               </w:rPr>
             </w:pPr>
             <w:proofErr w:type="spellStart"/>
-            <w:ins w:id="103" w:author="Jack Watts" w:date="2021-04-09T21:00:00Z">
+            <w:ins w:id="104" w:author="Jack Watts" w:date="2021-04-09T21:00:00Z">
               <w:r>
                 <w:rPr>
                   <w:rFonts w:ascii="Arial" w:eastAsia="Times New Roman" w:hAnsi="Arial" w:cs="Arial"/>
@@ -1577,7 +1649,7 @@
               <w:right w:w="100" w:type="dxa"/>
             </w:tcMar>
             <w:hideMark/>
-            <w:tcPrChange w:id="104" w:author="Jack Watts" w:date="2021-04-09T21:02:00Z">
+            <w:tcPrChange w:id="105" w:author="Jack Watts" w:date="2021-04-09T21:02:00Z">
               <w:tcPr>
                 <w:tcW w:w="0" w:type="auto"/>
                 <w:tcBorders>
@@ -1602,14 +1674,14 @@
               <w:spacing w:before="0" w:line="240" w:lineRule="auto"/>
               <w:jc w:val="center"/>
               <w:rPr>
-                <w:ins w:id="105" w:author="Jack Watts" w:date="2021-04-09T21:00:00Z"/>
+                <w:ins w:id="106" w:author="Jack Watts" w:date="2021-04-09T21:00:00Z"/>
                 <w:rFonts w:ascii="Times New Roman" w:eastAsia="Times New Roman" w:hAnsi="Times New Roman" w:cs="Times New Roman"/>
                 <w:sz w:val="24"/>
                 <w:szCs w:val="24"/>
                 <w:lang w:val="en-GB" w:eastAsia="en-GB"/>
               </w:rPr>
             </w:pPr>
-            <w:ins w:id="106" w:author="Jack Watts" w:date="2021-04-09T21:00:00Z">
+            <w:ins w:id="107" w:author="Jack Watts" w:date="2021-04-09T21:00:00Z">
               <w:r>
                 <w:rPr>
                   <w:rFonts w:ascii="Arial" w:eastAsia="Times New Roman" w:hAnsi="Arial" w:cs="Arial"/>
@@ -1639,7 +1711,7 @@
               <w:right w:w="100" w:type="dxa"/>
             </w:tcMar>
             <w:hideMark/>
-            <w:tcPrChange w:id="107" w:author="Jack Watts" w:date="2021-04-09T21:02:00Z">
+            <w:tcPrChange w:id="108" w:author="Jack Watts" w:date="2021-04-09T21:02:00Z">
               <w:tcPr>
                 <w:tcW w:w="0" w:type="auto"/>
                 <w:tcBorders>
@@ -1664,14 +1736,14 @@
               <w:spacing w:before="0" w:line="240" w:lineRule="auto"/>
               <w:jc w:val="center"/>
               <w:rPr>
-                <w:ins w:id="108" w:author="Jack Watts" w:date="2021-04-09T21:00:00Z"/>
+                <w:ins w:id="109" w:author="Jack Watts" w:date="2021-04-09T21:00:00Z"/>
                 <w:rFonts w:ascii="Times New Roman" w:eastAsia="Times New Roman" w:hAnsi="Times New Roman" w:cs="Times New Roman"/>
                 <w:sz w:val="24"/>
                 <w:szCs w:val="24"/>
                 <w:lang w:val="en-GB" w:eastAsia="en-GB"/>
               </w:rPr>
             </w:pPr>
-            <w:ins w:id="109" w:author="Jack Watts" w:date="2021-04-09T21:00:00Z">
+            <w:ins w:id="110" w:author="Jack Watts" w:date="2021-04-09T21:00:00Z">
               <w:r>
                 <w:rPr>
                   <w:rFonts w:ascii="Arial" w:eastAsia="Times New Roman" w:hAnsi="Arial" w:cs="Arial"/>
@@ -1701,7 +1773,7 @@
               <w:right w:w="100" w:type="dxa"/>
             </w:tcMar>
             <w:hideMark/>
-            <w:tcPrChange w:id="110" w:author="Jack Watts" w:date="2021-04-09T21:02:00Z">
+            <w:tcPrChange w:id="111" w:author="Jack Watts" w:date="2021-04-09T21:02:00Z">
               <w:tcPr>
                 <w:tcW w:w="0" w:type="auto"/>
                 <w:tcBorders>
@@ -1725,7 +1797,7 @@
               <w:widowControl/>
               <w:spacing w:before="0" w:line="240" w:lineRule="auto"/>
               <w:rPr>
-                <w:ins w:id="111" w:author="Jack Watts" w:date="2021-04-09T21:00:00Z"/>
+                <w:ins w:id="112" w:author="Jack Watts" w:date="2021-04-09T21:00:00Z"/>
                 <w:rFonts w:ascii="Times New Roman" w:eastAsia="Times New Roman" w:hAnsi="Times New Roman" w:cs="Times New Roman"/>
                 <w:sz w:val="24"/>
                 <w:szCs w:val="24"/>
@@ -1733,7 +1805,7 @@
               </w:rPr>
             </w:pPr>
             <w:proofErr w:type="spellStart"/>
-            <w:ins w:id="112" w:author="Jack Watts" w:date="2021-04-09T21:00:00Z">
+            <w:ins w:id="113" w:author="Jack Watts" w:date="2021-04-09T21:00:00Z">
               <w:r>
                 <w:rPr>
                   <w:rFonts w:ascii="Arial" w:eastAsia="Times New Roman" w:hAnsi="Arial" w:cs="Arial"/>
@@ -1764,7 +1836,7 @@
               <w:right w:w="100" w:type="dxa"/>
             </w:tcMar>
             <w:hideMark/>
-            <w:tcPrChange w:id="113" w:author="Jack Watts" w:date="2021-04-09T21:02:00Z">
+            <w:tcPrChange w:id="114" w:author="Jack Watts" w:date="2021-04-09T21:02:00Z">
               <w:tcPr>
                 <w:tcW w:w="0" w:type="auto"/>
                 <w:tcBorders>
@@ -1788,14 +1860,14 @@
               <w:widowControl/>
               <w:spacing w:before="0" w:line="240" w:lineRule="auto"/>
               <w:rPr>
-                <w:ins w:id="114" w:author="Jack Watts" w:date="2021-04-09T21:00:00Z"/>
+                <w:ins w:id="115" w:author="Jack Watts" w:date="2021-04-09T21:00:00Z"/>
                 <w:rFonts w:ascii="Times New Roman" w:eastAsia="Times New Roman" w:hAnsi="Times New Roman" w:cs="Times New Roman"/>
                 <w:sz w:val="24"/>
                 <w:szCs w:val="24"/>
                 <w:lang w:val="en-GB" w:eastAsia="en-GB"/>
               </w:rPr>
             </w:pPr>
-            <w:ins w:id="115" w:author="Jack Watts" w:date="2021-04-09T21:00:00Z">
+            <w:ins w:id="116" w:author="Jack Watts" w:date="2021-04-09T21:00:00Z">
               <w:r>
                 <w:rPr>
                   <w:rFonts w:ascii="Arial" w:eastAsia="Times New Roman" w:hAnsi="Arial" w:cs="Arial"/>
@@ -1825,7 +1897,7 @@
               <w:right w:w="100" w:type="dxa"/>
             </w:tcMar>
             <w:hideMark/>
-            <w:tcPrChange w:id="116" w:author="Jack Watts" w:date="2021-04-09T21:02:00Z">
+            <w:tcPrChange w:id="117" w:author="Jack Watts" w:date="2021-04-09T21:02:00Z">
               <w:tcPr>
                 <w:tcW w:w="0" w:type="auto"/>
                 <w:tcBorders>
@@ -1849,7 +1921,7 @@
               <w:widowControl/>
               <w:spacing w:before="0" w:line="240" w:lineRule="auto"/>
               <w:rPr>
-                <w:ins w:id="117" w:author="Jack Watts" w:date="2021-04-09T21:00:00Z"/>
+                <w:ins w:id="118" w:author="Jack Watts" w:date="2021-04-09T21:00:00Z"/>
                 <w:rFonts w:ascii="Times New Roman" w:eastAsia="Times New Roman" w:hAnsi="Times New Roman" w:cs="Times New Roman"/>
                 <w:sz w:val="24"/>
                 <w:szCs w:val="24"/>
@@ -1861,7 +1933,7 @@
       </w:tr>
       <w:tr>
         <w:trPr>
-          <w:ins w:id="118" w:author="Jack Watts" w:date="2021-04-09T21:00:00Z"/>
+          <w:ins w:id="119" w:author="Jack Watts" w:date="2021-04-09T21:00:00Z"/>
         </w:trPr>
         <w:tc>
           <w:tcPr>
@@ -1879,7 +1951,7 @@
               <w:right w:w="100" w:type="dxa"/>
             </w:tcMar>
             <w:hideMark/>
-            <w:tcPrChange w:id="119" w:author="Jack Watts" w:date="2021-04-09T21:02:00Z">
+            <w:tcPrChange w:id="120" w:author="Jack Watts" w:date="2021-04-09T21:02:00Z">
               <w:tcPr>
                 <w:tcW w:w="0" w:type="auto"/>
                 <w:tcBorders>
@@ -1903,14 +1975,14 @@
               <w:widowControl/>
               <w:spacing w:before="0" w:line="240" w:lineRule="auto"/>
               <w:rPr>
-                <w:ins w:id="120" w:author="Jack Watts" w:date="2021-04-09T21:00:00Z"/>
+                <w:ins w:id="121" w:author="Jack Watts" w:date="2021-04-09T21:00:00Z"/>
                 <w:rFonts w:ascii="Times New Roman" w:eastAsia="Times New Roman" w:hAnsi="Times New Roman" w:cs="Times New Roman"/>
                 <w:sz w:val="24"/>
                 <w:szCs w:val="24"/>
                 <w:lang w:val="en-GB" w:eastAsia="en-GB"/>
               </w:rPr>
             </w:pPr>
-            <w:ins w:id="121" w:author="Jack Watts" w:date="2021-04-09T21:00:00Z">
+            <w:ins w:id="122" w:author="Jack Watts" w:date="2021-04-09T21:00:00Z">
               <w:r>
                 <w:rPr>
                   <w:rFonts w:ascii="Arial" w:eastAsia="Times New Roman" w:hAnsi="Arial" w:cs="Arial"/>
@@ -1940,7 +2012,7 @@
               <w:right w:w="100" w:type="dxa"/>
             </w:tcMar>
             <w:hideMark/>
-            <w:tcPrChange w:id="122" w:author="Jack Watts" w:date="2021-04-09T21:02:00Z">
+            <w:tcPrChange w:id="123" w:author="Jack Watts" w:date="2021-04-09T21:02:00Z">
               <w:tcPr>
                 <w:tcW w:w="0" w:type="auto"/>
                 <w:tcBorders>
@@ -1965,14 +2037,14 @@
               <w:spacing w:before="0" w:line="240" w:lineRule="auto"/>
               <w:jc w:val="center"/>
               <w:rPr>
-                <w:ins w:id="123" w:author="Jack Watts" w:date="2021-04-09T21:00:00Z"/>
+                <w:ins w:id="124" w:author="Jack Watts" w:date="2021-04-09T21:00:00Z"/>
                 <w:rFonts w:ascii="Times New Roman" w:eastAsia="Times New Roman" w:hAnsi="Times New Roman" w:cs="Times New Roman"/>
                 <w:sz w:val="24"/>
                 <w:szCs w:val="24"/>
                 <w:lang w:val="en-GB" w:eastAsia="en-GB"/>
               </w:rPr>
             </w:pPr>
-            <w:ins w:id="124" w:author="Jack Watts" w:date="2021-04-09T21:00:00Z">
+            <w:ins w:id="125" w:author="Jack Watts" w:date="2021-04-09T21:00:00Z">
               <w:r>
                 <w:rPr>
                   <w:rFonts w:ascii="Arial" w:eastAsia="Times New Roman" w:hAnsi="Arial" w:cs="Arial"/>
@@ -2002,7 +2074,7 @@
               <w:right w:w="100" w:type="dxa"/>
             </w:tcMar>
             <w:hideMark/>
-            <w:tcPrChange w:id="125" w:author="Jack Watts" w:date="2021-04-09T21:02:00Z">
+            <w:tcPrChange w:id="126" w:author="Jack Watts" w:date="2021-04-09T21:02:00Z">
               <w:tcPr>
                 <w:tcW w:w="0" w:type="auto"/>
                 <w:tcBorders>
@@ -2027,14 +2099,14 @@
               <w:spacing w:before="0" w:line="240" w:lineRule="auto"/>
               <w:jc w:val="center"/>
               <w:rPr>
-                <w:ins w:id="126" w:author="Jack Watts" w:date="2021-04-09T21:00:00Z"/>
+                <w:ins w:id="127" w:author="Jack Watts" w:date="2021-04-09T21:00:00Z"/>
                 <w:rFonts w:ascii="Times New Roman" w:eastAsia="Times New Roman" w:hAnsi="Times New Roman" w:cs="Times New Roman"/>
                 <w:sz w:val="24"/>
                 <w:szCs w:val="24"/>
                 <w:lang w:val="en-GB" w:eastAsia="en-GB"/>
               </w:rPr>
             </w:pPr>
-            <w:ins w:id="127" w:author="Jack Watts" w:date="2021-04-09T21:00:00Z">
+            <w:ins w:id="128" w:author="Jack Watts" w:date="2021-04-09T21:00:00Z">
               <w:r>
                 <w:rPr>
                   <w:rFonts w:ascii="Arial" w:eastAsia="Times New Roman" w:hAnsi="Arial" w:cs="Arial"/>
@@ -2064,7 +2136,7 @@
               <w:right w:w="100" w:type="dxa"/>
             </w:tcMar>
             <w:hideMark/>
-            <w:tcPrChange w:id="128" w:author="Jack Watts" w:date="2021-04-09T21:02:00Z">
+            <w:tcPrChange w:id="129" w:author="Jack Watts" w:date="2021-04-09T21:02:00Z">
               <w:tcPr>
                 <w:tcW w:w="0" w:type="auto"/>
                 <w:tcBorders>
@@ -2088,7 +2160,7 @@
               <w:widowControl/>
               <w:spacing w:before="0" w:line="240" w:lineRule="auto"/>
               <w:rPr>
-                <w:ins w:id="129" w:author="Jack Watts" w:date="2021-04-09T21:00:00Z"/>
+                <w:ins w:id="130" w:author="Jack Watts" w:date="2021-04-09T21:00:00Z"/>
                 <w:rFonts w:ascii="Times New Roman" w:eastAsia="Times New Roman" w:hAnsi="Times New Roman" w:cs="Times New Roman"/>
                 <w:sz w:val="24"/>
                 <w:szCs w:val="24"/>
@@ -2096,7 +2168,7 @@
               </w:rPr>
             </w:pPr>
             <w:proofErr w:type="spellStart"/>
-            <w:ins w:id="130" w:author="Jack Watts" w:date="2021-04-09T21:00:00Z">
+            <w:ins w:id="131" w:author="Jack Watts" w:date="2021-04-09T21:00:00Z">
               <w:r>
                 <w:rPr>
                   <w:rFonts w:ascii="Arial" w:eastAsia="Times New Roman" w:hAnsi="Arial" w:cs="Arial"/>
@@ -2127,7 +2199,7 @@
               <w:right w:w="100" w:type="dxa"/>
             </w:tcMar>
             <w:hideMark/>
-            <w:tcPrChange w:id="131" w:author="Jack Watts" w:date="2021-04-09T21:02:00Z">
+            <w:tcPrChange w:id="132" w:author="Jack Watts" w:date="2021-04-09T21:02:00Z">
               <w:tcPr>
                 <w:tcW w:w="0" w:type="auto"/>
                 <w:tcBorders>
@@ -2151,14 +2223,14 @@
               <w:widowControl/>
               <w:spacing w:before="0" w:line="240" w:lineRule="auto"/>
               <w:rPr>
-                <w:ins w:id="132" w:author="Jack Watts" w:date="2021-04-09T21:00:00Z"/>
+                <w:ins w:id="133" w:author="Jack Watts" w:date="2021-04-09T21:00:00Z"/>
                 <w:rFonts w:ascii="Times New Roman" w:eastAsia="Times New Roman" w:hAnsi="Times New Roman" w:cs="Times New Roman"/>
                 <w:sz w:val="24"/>
                 <w:szCs w:val="24"/>
                 <w:lang w:val="en-GB" w:eastAsia="en-GB"/>
               </w:rPr>
             </w:pPr>
-            <w:ins w:id="133" w:author="Jack Watts" w:date="2021-04-09T21:00:00Z">
+            <w:ins w:id="134" w:author="Jack Watts" w:date="2021-04-09T21:00:00Z">
               <w:r>
                 <w:rPr>
                   <w:rFonts w:ascii="Arial" w:eastAsia="Times New Roman" w:hAnsi="Arial" w:cs="Arial"/>
@@ -2188,7 +2260,7 @@
               <w:right w:w="100" w:type="dxa"/>
             </w:tcMar>
             <w:hideMark/>
-            <w:tcPrChange w:id="134" w:author="Jack Watts" w:date="2021-04-09T21:02:00Z">
+            <w:tcPrChange w:id="135" w:author="Jack Watts" w:date="2021-04-09T21:02:00Z">
               <w:tcPr>
                 <w:tcW w:w="0" w:type="auto"/>
                 <w:tcBorders>
@@ -2212,7 +2284,7 @@
               <w:widowControl/>
               <w:spacing w:before="0" w:line="240" w:lineRule="auto"/>
               <w:rPr>
-                <w:ins w:id="135" w:author="Jack Watts" w:date="2021-04-09T21:00:00Z"/>
+                <w:ins w:id="136" w:author="Jack Watts" w:date="2021-04-09T21:00:00Z"/>
                 <w:rFonts w:ascii="Times New Roman" w:eastAsia="Times New Roman" w:hAnsi="Times New Roman" w:cs="Times New Roman"/>
                 <w:sz w:val="24"/>
                 <w:szCs w:val="24"/>
@@ -2224,7 +2296,7 @@
       </w:tr>
       <w:tr>
         <w:trPr>
-          <w:ins w:id="136" w:author="Jack Watts" w:date="2021-04-09T21:00:00Z"/>
+          <w:ins w:id="137" w:author="Jack Watts" w:date="2021-04-09T21:00:00Z"/>
         </w:trPr>
         <w:tc>
           <w:tcPr>
@@ -2242,7 +2314,7 @@
               <w:right w:w="100" w:type="dxa"/>
             </w:tcMar>
             <w:hideMark/>
-            <w:tcPrChange w:id="137" w:author="Jack Watts" w:date="2021-04-09T21:02:00Z">
+            <w:tcPrChange w:id="138" w:author="Jack Watts" w:date="2021-04-09T21:02:00Z">
               <w:tcPr>
                 <w:tcW w:w="0" w:type="auto"/>
                 <w:tcBorders>
@@ -2266,7 +2338,7 @@
               <w:widowControl/>
               <w:spacing w:before="0" w:line="240" w:lineRule="auto"/>
               <w:rPr>
-                <w:ins w:id="138" w:author="Jack Watts" w:date="2021-04-09T21:00:00Z"/>
+                <w:ins w:id="139" w:author="Jack Watts" w:date="2021-04-09T21:00:00Z"/>
                 <w:rFonts w:ascii="Times New Roman" w:eastAsia="Times New Roman" w:hAnsi="Times New Roman" w:cs="Times New Roman"/>
                 <w:sz w:val="24"/>
                 <w:szCs w:val="24"/>
@@ -2274,7 +2346,7 @@
               </w:rPr>
             </w:pPr>
             <w:proofErr w:type="spellStart"/>
-            <w:ins w:id="139" w:author="Jack Watts" w:date="2021-04-09T21:00:00Z">
+            <w:ins w:id="140" w:author="Jack Watts" w:date="2021-04-09T21:00:00Z">
               <w:r>
                 <w:rPr>
                   <w:rFonts w:ascii="Arial" w:eastAsia="Times New Roman" w:hAnsi="Arial" w:cs="Arial"/>
@@ -2305,7 +2377,7 @@
               <w:right w:w="100" w:type="dxa"/>
             </w:tcMar>
             <w:hideMark/>
-            <w:tcPrChange w:id="140" w:author="Jack Watts" w:date="2021-04-09T21:02:00Z">
+            <w:tcPrChange w:id="141" w:author="Jack Watts" w:date="2021-04-09T21:02:00Z">
               <w:tcPr>
                 <w:tcW w:w="0" w:type="auto"/>
                 <w:tcBorders>
@@ -2330,14 +2402,14 @@
               <w:spacing w:before="0" w:line="240" w:lineRule="auto"/>
               <w:jc w:val="center"/>
               <w:rPr>
-                <w:ins w:id="141" w:author="Jack Watts" w:date="2021-04-09T21:00:00Z"/>
+                <w:ins w:id="142" w:author="Jack Watts" w:date="2021-04-09T21:00:00Z"/>
                 <w:rFonts w:ascii="Times New Roman" w:eastAsia="Times New Roman" w:hAnsi="Times New Roman" w:cs="Times New Roman"/>
                 <w:sz w:val="24"/>
                 <w:szCs w:val="24"/>
                 <w:lang w:val="en-GB" w:eastAsia="en-GB"/>
               </w:rPr>
             </w:pPr>
-            <w:ins w:id="142" w:author="Jack Watts" w:date="2021-04-09T21:00:00Z">
+            <w:ins w:id="143" w:author="Jack Watts" w:date="2021-04-09T21:00:00Z">
               <w:r>
                 <w:rPr>
                   <w:rFonts w:ascii="Arial" w:eastAsia="Times New Roman" w:hAnsi="Arial" w:cs="Arial"/>
@@ -2367,7 +2439,7 @@
               <w:right w:w="100" w:type="dxa"/>
             </w:tcMar>
             <w:hideMark/>
-            <w:tcPrChange w:id="143" w:author="Jack Watts" w:date="2021-04-09T21:02:00Z">
+            <w:tcPrChange w:id="144" w:author="Jack Watts" w:date="2021-04-09T21:02:00Z">
               <w:tcPr>
                 <w:tcW w:w="0" w:type="auto"/>
                 <w:tcBorders>
@@ -2392,14 +2464,14 @@
               <w:spacing w:before="0" w:line="240" w:lineRule="auto"/>
               <w:jc w:val="center"/>
               <w:rPr>
-                <w:ins w:id="144" w:author="Jack Watts" w:date="2021-04-09T21:00:00Z"/>
+                <w:ins w:id="145" w:author="Jack Watts" w:date="2021-04-09T21:00:00Z"/>
                 <w:rFonts w:ascii="Times New Roman" w:eastAsia="Times New Roman" w:hAnsi="Times New Roman" w:cs="Times New Roman"/>
                 <w:sz w:val="24"/>
                 <w:szCs w:val="24"/>
                 <w:lang w:val="en-GB" w:eastAsia="en-GB"/>
               </w:rPr>
             </w:pPr>
-            <w:ins w:id="145" w:author="Jack Watts" w:date="2021-04-09T21:00:00Z">
+            <w:ins w:id="146" w:author="Jack Watts" w:date="2021-04-09T21:00:00Z">
               <w:r>
                 <w:rPr>
                   <w:rFonts w:ascii="Arial" w:eastAsia="Times New Roman" w:hAnsi="Arial" w:cs="Arial"/>
@@ -2429,7 +2501,7 @@
               <w:right w:w="100" w:type="dxa"/>
             </w:tcMar>
             <w:hideMark/>
-            <w:tcPrChange w:id="146" w:author="Jack Watts" w:date="2021-04-09T21:02:00Z">
+            <w:tcPrChange w:id="147" w:author="Jack Watts" w:date="2021-04-09T21:02:00Z">
               <w:tcPr>
                 <w:tcW w:w="0" w:type="auto"/>
                 <w:tcBorders>
@@ -2453,7 +2525,7 @@
               <w:widowControl/>
               <w:spacing w:before="0" w:line="240" w:lineRule="auto"/>
               <w:rPr>
-                <w:ins w:id="147" w:author="Jack Watts" w:date="2021-04-09T21:00:00Z"/>
+                <w:ins w:id="148" w:author="Jack Watts" w:date="2021-04-09T21:00:00Z"/>
                 <w:rFonts w:ascii="Times New Roman" w:eastAsia="Times New Roman" w:hAnsi="Times New Roman" w:cs="Times New Roman"/>
                 <w:sz w:val="24"/>
                 <w:szCs w:val="24"/>
@@ -2461,7 +2533,7 @@
               </w:rPr>
             </w:pPr>
             <w:proofErr w:type="spellStart"/>
-            <w:ins w:id="148" w:author="Jack Watts" w:date="2021-04-09T21:00:00Z">
+            <w:ins w:id="149" w:author="Jack Watts" w:date="2021-04-09T21:00:00Z">
               <w:r>
                 <w:rPr>
                   <w:rFonts w:ascii="Arial" w:eastAsia="Times New Roman" w:hAnsi="Arial" w:cs="Arial"/>
@@ -2492,7 +2564,7 @@
               <w:right w:w="100" w:type="dxa"/>
             </w:tcMar>
             <w:hideMark/>
-            <w:tcPrChange w:id="149" w:author="Jack Watts" w:date="2021-04-09T21:02:00Z">
+            <w:tcPrChange w:id="150" w:author="Jack Watts" w:date="2021-04-09T21:02:00Z">
               <w:tcPr>
                 <w:tcW w:w="0" w:type="auto"/>
                 <w:tcBorders>
@@ -2516,14 +2588,14 @@
               <w:widowControl/>
               <w:spacing w:before="0" w:line="240" w:lineRule="auto"/>
               <w:rPr>
-                <w:ins w:id="150" w:author="Jack Watts" w:date="2021-04-09T21:00:00Z"/>
+                <w:ins w:id="151" w:author="Jack Watts" w:date="2021-04-09T21:00:00Z"/>
                 <w:rFonts w:ascii="Times New Roman" w:eastAsia="Times New Roman" w:hAnsi="Times New Roman" w:cs="Times New Roman"/>
                 <w:sz w:val="24"/>
                 <w:szCs w:val="24"/>
                 <w:lang w:val="en-GB" w:eastAsia="en-GB"/>
               </w:rPr>
             </w:pPr>
-            <w:ins w:id="151" w:author="Jack Watts" w:date="2021-04-09T21:00:00Z">
+            <w:ins w:id="152" w:author="Jack Watts" w:date="2021-04-09T21:00:00Z">
               <w:r>
                 <w:rPr>
                   <w:rFonts w:ascii="Arial" w:eastAsia="Times New Roman" w:hAnsi="Arial" w:cs="Arial"/>
@@ -2553,7 +2625,7 @@
               <w:right w:w="100" w:type="dxa"/>
             </w:tcMar>
             <w:hideMark/>
-            <w:tcPrChange w:id="152" w:author="Jack Watts" w:date="2021-04-09T21:02:00Z">
+            <w:tcPrChange w:id="153" w:author="Jack Watts" w:date="2021-04-09T21:02:00Z">
               <w:tcPr>
                 <w:tcW w:w="0" w:type="auto"/>
                 <w:tcBorders>
@@ -2577,7 +2649,7 @@
               <w:widowControl/>
               <w:spacing w:before="0" w:line="240" w:lineRule="auto"/>
               <w:rPr>
-                <w:ins w:id="153" w:author="Jack Watts" w:date="2021-04-09T21:00:00Z"/>
+                <w:ins w:id="154" w:author="Jack Watts" w:date="2021-04-09T21:00:00Z"/>
                 <w:rFonts w:ascii="Times New Roman" w:eastAsia="Times New Roman" w:hAnsi="Times New Roman" w:cs="Times New Roman"/>
                 <w:sz w:val="24"/>
                 <w:szCs w:val="24"/>
@@ -2589,7 +2661,7 @@
       </w:tr>
       <w:tr>
         <w:trPr>
-          <w:ins w:id="154" w:author="Jack Watts" w:date="2021-04-09T21:00:00Z"/>
+          <w:ins w:id="155" w:author="Jack Watts" w:date="2021-04-09T21:00:00Z"/>
         </w:trPr>
         <w:tc>
           <w:tcPr>
@@ -2607,7 +2679,7 @@
               <w:right w:w="100" w:type="dxa"/>
             </w:tcMar>
             <w:hideMark/>
-            <w:tcPrChange w:id="155" w:author="Jack Watts" w:date="2021-04-09T21:02:00Z">
+            <w:tcPrChange w:id="156" w:author="Jack Watts" w:date="2021-04-09T21:02:00Z">
               <w:tcPr>
                 <w:tcW w:w="0" w:type="auto"/>
                 <w:tcBorders>
@@ -2631,7 +2703,7 @@
               <w:widowControl/>
               <w:spacing w:before="0" w:line="240" w:lineRule="auto"/>
               <w:rPr>
-                <w:ins w:id="156" w:author="Jack Watts" w:date="2021-04-09T21:00:00Z"/>
+                <w:ins w:id="157" w:author="Jack Watts" w:date="2021-04-09T21:00:00Z"/>
                 <w:rFonts w:ascii="Times New Roman" w:eastAsia="Times New Roman" w:hAnsi="Times New Roman" w:cs="Times New Roman"/>
                 <w:sz w:val="24"/>
                 <w:szCs w:val="24"/>
@@ -2639,7 +2711,7 @@
               </w:rPr>
             </w:pPr>
             <w:proofErr w:type="spellStart"/>
-            <w:ins w:id="157" w:author="Jack Watts" w:date="2021-04-09T21:00:00Z">
+            <w:ins w:id="158" w:author="Jack Watts" w:date="2021-04-09T21:00:00Z">
               <w:r>
                 <w:rPr>
                   <w:rFonts w:ascii="Arial" w:eastAsia="Times New Roman" w:hAnsi="Arial" w:cs="Arial"/>
@@ -2670,7 +2742,7 @@
               <w:right w:w="100" w:type="dxa"/>
             </w:tcMar>
             <w:hideMark/>
-            <w:tcPrChange w:id="158" w:author="Jack Watts" w:date="2021-04-09T21:02:00Z">
+            <w:tcPrChange w:id="159" w:author="Jack Watts" w:date="2021-04-09T21:02:00Z">
               <w:tcPr>
                 <w:tcW w:w="0" w:type="auto"/>
                 <w:tcBorders>
@@ -2695,14 +2767,14 @@
               <w:spacing w:before="0" w:line="240" w:lineRule="auto"/>
               <w:jc w:val="center"/>
               <w:rPr>
-                <w:ins w:id="159" w:author="Jack Watts" w:date="2021-04-09T21:00:00Z"/>
+                <w:ins w:id="160" w:author="Jack Watts" w:date="2021-04-09T21:00:00Z"/>
                 <w:rFonts w:ascii="Times New Roman" w:eastAsia="Times New Roman" w:hAnsi="Times New Roman" w:cs="Times New Roman"/>
                 <w:sz w:val="24"/>
                 <w:szCs w:val="24"/>
                 <w:lang w:val="en-GB" w:eastAsia="en-GB"/>
               </w:rPr>
             </w:pPr>
-            <w:ins w:id="160" w:author="Jack Watts" w:date="2021-04-09T21:00:00Z">
+            <w:ins w:id="161" w:author="Jack Watts" w:date="2021-04-09T21:00:00Z">
               <w:r>
                 <w:rPr>
                   <w:rFonts w:ascii="Arial" w:eastAsia="Times New Roman" w:hAnsi="Arial" w:cs="Arial"/>
@@ -2732,7 +2804,7 @@
               <w:right w:w="100" w:type="dxa"/>
             </w:tcMar>
             <w:hideMark/>
-            <w:tcPrChange w:id="161" w:author="Jack Watts" w:date="2021-04-09T21:02:00Z">
+            <w:tcPrChange w:id="162" w:author="Jack Watts" w:date="2021-04-09T21:02:00Z">
               <w:tcPr>
                 <w:tcW w:w="0" w:type="auto"/>
                 <w:tcBorders>
@@ -2757,14 +2829,14 @@
               <w:spacing w:before="0" w:line="240" w:lineRule="auto"/>
               <w:jc w:val="center"/>
               <w:rPr>
-                <w:ins w:id="162" w:author="Jack Watts" w:date="2021-04-09T21:00:00Z"/>
+                <w:ins w:id="163" w:author="Jack Watts" w:date="2021-04-09T21:00:00Z"/>
                 <w:rFonts w:ascii="Times New Roman" w:eastAsia="Times New Roman" w:hAnsi="Times New Roman" w:cs="Times New Roman"/>
                 <w:sz w:val="24"/>
                 <w:szCs w:val="24"/>
                 <w:lang w:val="en-GB" w:eastAsia="en-GB"/>
               </w:rPr>
             </w:pPr>
-            <w:ins w:id="163" w:author="Jack Watts" w:date="2021-04-09T21:00:00Z">
+            <w:ins w:id="164" w:author="Jack Watts" w:date="2021-04-09T21:00:00Z">
               <w:r>
                 <w:rPr>
                   <w:rFonts w:ascii="Arial" w:eastAsia="Times New Roman" w:hAnsi="Arial" w:cs="Arial"/>
@@ -2794,7 +2866,7 @@
               <w:right w:w="100" w:type="dxa"/>
             </w:tcMar>
             <w:hideMark/>
-            <w:tcPrChange w:id="164" w:author="Jack Watts" w:date="2021-04-09T21:02:00Z">
+            <w:tcPrChange w:id="165" w:author="Jack Watts" w:date="2021-04-09T21:02:00Z">
               <w:tcPr>
                 <w:tcW w:w="0" w:type="auto"/>
                 <w:tcBorders>
@@ -2818,7 +2890,7 @@
               <w:widowControl/>
               <w:spacing w:before="0" w:line="240" w:lineRule="auto"/>
               <w:rPr>
-                <w:ins w:id="165" w:author="Jack Watts" w:date="2021-04-09T21:00:00Z"/>
+                <w:ins w:id="166" w:author="Jack Watts" w:date="2021-04-09T21:00:00Z"/>
                 <w:rFonts w:ascii="Times New Roman" w:eastAsia="Times New Roman" w:hAnsi="Times New Roman" w:cs="Times New Roman"/>
                 <w:sz w:val="24"/>
                 <w:szCs w:val="24"/>
@@ -2826,7 +2898,7 @@
               </w:rPr>
             </w:pPr>
             <w:proofErr w:type="spellStart"/>
-            <w:ins w:id="166" w:author="Jack Watts" w:date="2021-04-09T21:00:00Z">
+            <w:ins w:id="167" w:author="Jack Watts" w:date="2021-04-09T21:00:00Z">
               <w:r>
                 <w:rPr>
                   <w:rFonts w:ascii="Arial" w:eastAsia="Times New Roman" w:hAnsi="Arial" w:cs="Arial"/>
@@ -2857,7 +2929,7 @@
               <w:right w:w="100" w:type="dxa"/>
             </w:tcMar>
             <w:hideMark/>
-            <w:tcPrChange w:id="167" w:author="Jack Watts" w:date="2021-04-09T21:02:00Z">
+            <w:tcPrChange w:id="168" w:author="Jack Watts" w:date="2021-04-09T21:02:00Z">
               <w:tcPr>
                 <w:tcW w:w="0" w:type="auto"/>
                 <w:tcBorders>
@@ -2881,14 +2953,14 @@
               <w:widowControl/>
               <w:spacing w:before="0" w:line="240" w:lineRule="auto"/>
               <w:rPr>
-                <w:ins w:id="168" w:author="Jack Watts" w:date="2021-04-09T21:00:00Z"/>
+                <w:ins w:id="169" w:author="Jack Watts" w:date="2021-04-09T21:00:00Z"/>
                 <w:rFonts w:ascii="Times New Roman" w:eastAsia="Times New Roman" w:hAnsi="Times New Roman" w:cs="Times New Roman"/>
                 <w:sz w:val="24"/>
                 <w:szCs w:val="24"/>
                 <w:lang w:val="en-GB" w:eastAsia="en-GB"/>
               </w:rPr>
             </w:pPr>
-            <w:ins w:id="169" w:author="Jack Watts" w:date="2021-04-09T21:00:00Z">
+            <w:ins w:id="170" w:author="Jack Watts" w:date="2021-04-09T21:00:00Z">
               <w:r>
                 <w:rPr>
                   <w:rFonts w:ascii="Arial" w:eastAsia="Times New Roman" w:hAnsi="Arial" w:cs="Arial"/>
@@ -2918,7 +2990,7 @@
               <w:right w:w="100" w:type="dxa"/>
             </w:tcMar>
             <w:hideMark/>
-            <w:tcPrChange w:id="170" w:author="Jack Watts" w:date="2021-04-09T21:02:00Z">
+            <w:tcPrChange w:id="171" w:author="Jack Watts" w:date="2021-04-09T21:02:00Z">
               <w:tcPr>
                 <w:tcW w:w="0" w:type="auto"/>
                 <w:tcBorders>
@@ -2942,7 +3014,7 @@
               <w:widowControl/>
               <w:spacing w:before="0" w:line="240" w:lineRule="auto"/>
               <w:rPr>
-                <w:ins w:id="171" w:author="Jack Watts" w:date="2021-04-09T21:00:00Z"/>
+                <w:ins w:id="172" w:author="Jack Watts" w:date="2021-04-09T21:00:00Z"/>
                 <w:rFonts w:ascii="Times New Roman" w:eastAsia="Times New Roman" w:hAnsi="Times New Roman" w:cs="Times New Roman"/>
                 <w:sz w:val="24"/>
                 <w:szCs w:val="24"/>
@@ -2954,7 +3026,7 @@
       </w:tr>
       <w:tr>
         <w:trPr>
-          <w:ins w:id="172" w:author="Jack Watts" w:date="2021-04-09T21:00:00Z"/>
+          <w:ins w:id="173" w:author="Jack Watts" w:date="2021-04-09T21:00:00Z"/>
         </w:trPr>
         <w:tc>
           <w:tcPr>
@@ -2972,7 +3044,7 @@
               <w:right w:w="100" w:type="dxa"/>
             </w:tcMar>
             <w:hideMark/>
-            <w:tcPrChange w:id="173" w:author="Jack Watts" w:date="2021-04-09T21:02:00Z">
+            <w:tcPrChange w:id="174" w:author="Jack Watts" w:date="2021-04-09T21:02:00Z">
               <w:tcPr>
                 <w:tcW w:w="0" w:type="auto"/>
                 <w:tcBorders>
@@ -2996,14 +3068,14 @@
               <w:widowControl/>
               <w:spacing w:before="0" w:line="240" w:lineRule="auto"/>
               <w:rPr>
-                <w:ins w:id="174" w:author="Jack Watts" w:date="2021-04-09T21:00:00Z"/>
+                <w:ins w:id="175" w:author="Jack Watts" w:date="2021-04-09T21:00:00Z"/>
                 <w:rFonts w:ascii="Times New Roman" w:eastAsia="Times New Roman" w:hAnsi="Times New Roman" w:cs="Times New Roman"/>
                 <w:sz w:val="24"/>
                 <w:szCs w:val="24"/>
                 <w:lang w:val="en-GB" w:eastAsia="en-GB"/>
               </w:rPr>
             </w:pPr>
-            <w:ins w:id="175" w:author="Jack Watts" w:date="2021-04-09T21:00:00Z">
+            <w:ins w:id="176" w:author="Jack Watts" w:date="2021-04-09T21:00:00Z">
               <w:r>
                 <w:rPr>
                   <w:rFonts w:ascii="Arial" w:eastAsia="Times New Roman" w:hAnsi="Arial" w:cs="Arial"/>
@@ -3033,7 +3105,7 @@
               <w:right w:w="100" w:type="dxa"/>
             </w:tcMar>
             <w:hideMark/>
-            <w:tcPrChange w:id="176" w:author="Jack Watts" w:date="2021-04-09T21:02:00Z">
+            <w:tcPrChange w:id="177" w:author="Jack Watts" w:date="2021-04-09T21:02:00Z">
               <w:tcPr>
                 <w:tcW w:w="0" w:type="auto"/>
                 <w:tcBorders>
@@ -3058,14 +3130,14 @@
               <w:spacing w:before="0" w:line="240" w:lineRule="auto"/>
               <w:jc w:val="center"/>
               <w:rPr>
-                <w:ins w:id="177" w:author="Jack Watts" w:date="2021-04-09T21:00:00Z"/>
+                <w:ins w:id="178" w:author="Jack Watts" w:date="2021-04-09T21:00:00Z"/>
                 <w:rFonts w:ascii="Times New Roman" w:eastAsia="Times New Roman" w:hAnsi="Times New Roman" w:cs="Times New Roman"/>
                 <w:sz w:val="24"/>
                 <w:szCs w:val="24"/>
                 <w:lang w:val="en-GB" w:eastAsia="en-GB"/>
               </w:rPr>
             </w:pPr>
-            <w:ins w:id="178" w:author="Jack Watts" w:date="2021-04-09T21:00:00Z">
+            <w:ins w:id="179" w:author="Jack Watts" w:date="2021-04-09T21:00:00Z">
               <w:r>
                 <w:rPr>
                   <w:rFonts w:ascii="Arial" w:eastAsia="Times New Roman" w:hAnsi="Arial" w:cs="Arial"/>
@@ -3095,7 +3167,7 @@
               <w:right w:w="100" w:type="dxa"/>
             </w:tcMar>
             <w:hideMark/>
-            <w:tcPrChange w:id="179" w:author="Jack Watts" w:date="2021-04-09T21:02:00Z">
+            <w:tcPrChange w:id="180" w:author="Jack Watts" w:date="2021-04-09T21:02:00Z">
               <w:tcPr>
                 <w:tcW w:w="0" w:type="auto"/>
                 <w:tcBorders>
@@ -3120,14 +3192,14 @@
               <w:spacing w:before="0" w:line="240" w:lineRule="auto"/>
               <w:jc w:val="center"/>
               <w:rPr>
-                <w:ins w:id="180" w:author="Jack Watts" w:date="2021-04-09T21:00:00Z"/>
+                <w:ins w:id="181" w:author="Jack Watts" w:date="2021-04-09T21:00:00Z"/>
                 <w:rFonts w:ascii="Times New Roman" w:eastAsia="Times New Roman" w:hAnsi="Times New Roman" w:cs="Times New Roman"/>
                 <w:sz w:val="24"/>
                 <w:szCs w:val="24"/>
                 <w:lang w:val="en-GB" w:eastAsia="en-GB"/>
               </w:rPr>
             </w:pPr>
-            <w:ins w:id="181" w:author="Jack Watts" w:date="2021-04-09T21:00:00Z">
+            <w:ins w:id="182" w:author="Jack Watts" w:date="2021-04-09T21:00:00Z">
               <w:r>
                 <w:rPr>
                   <w:rFonts w:ascii="Arial" w:eastAsia="Times New Roman" w:hAnsi="Arial" w:cs="Arial"/>
@@ -3157,7 +3229,7 @@
               <w:right w:w="100" w:type="dxa"/>
             </w:tcMar>
             <w:hideMark/>
-            <w:tcPrChange w:id="182" w:author="Jack Watts" w:date="2021-04-09T21:02:00Z">
+            <w:tcPrChange w:id="183" w:author="Jack Watts" w:date="2021-04-09T21:02:00Z">
               <w:tcPr>
                 <w:tcW w:w="0" w:type="auto"/>
                 <w:tcBorders>
@@ -3181,7 +3253,7 @@
               <w:widowControl/>
               <w:spacing w:before="0" w:line="240" w:lineRule="auto"/>
               <w:rPr>
-                <w:ins w:id="183" w:author="Jack Watts" w:date="2021-04-09T21:00:00Z"/>
+                <w:ins w:id="184" w:author="Jack Watts" w:date="2021-04-09T21:00:00Z"/>
                 <w:rFonts w:ascii="Times New Roman" w:eastAsia="Times New Roman" w:hAnsi="Times New Roman" w:cs="Times New Roman"/>
                 <w:sz w:val="24"/>
                 <w:szCs w:val="24"/>
@@ -3189,7 +3261,7 @@
               </w:rPr>
             </w:pPr>
             <w:proofErr w:type="spellStart"/>
-            <w:ins w:id="184" w:author="Jack Watts" w:date="2021-04-09T21:00:00Z">
+            <w:ins w:id="185" w:author="Jack Watts" w:date="2021-04-09T21:00:00Z">
               <w:r>
                 <w:rPr>
                   <w:rFonts w:ascii="Arial" w:eastAsia="Times New Roman" w:hAnsi="Arial" w:cs="Arial"/>
@@ -3220,7 +3292,7 @@
               <w:right w:w="100" w:type="dxa"/>
             </w:tcMar>
             <w:hideMark/>
-            <w:tcPrChange w:id="185" w:author="Jack Watts" w:date="2021-04-09T21:02:00Z">
+            <w:tcPrChange w:id="186" w:author="Jack Watts" w:date="2021-04-09T21:02:00Z">
               <w:tcPr>
                 <w:tcW w:w="0" w:type="auto"/>
                 <w:tcBorders>
@@ -3244,14 +3316,14 @@
               <w:widowControl/>
               <w:spacing w:before="0" w:line="240" w:lineRule="auto"/>
               <w:rPr>
-                <w:ins w:id="186" w:author="Jack Watts" w:date="2021-04-09T21:00:00Z"/>
+                <w:ins w:id="187" w:author="Jack Watts" w:date="2021-04-09T21:00:00Z"/>
                 <w:rFonts w:ascii="Times New Roman" w:eastAsia="Times New Roman" w:hAnsi="Times New Roman" w:cs="Times New Roman"/>
                 <w:sz w:val="24"/>
                 <w:szCs w:val="24"/>
                 <w:lang w:val="en-GB" w:eastAsia="en-GB"/>
               </w:rPr>
             </w:pPr>
-            <w:ins w:id="187" w:author="Jack Watts" w:date="2021-04-09T21:00:00Z">
+            <w:ins w:id="188" w:author="Jack Watts" w:date="2021-04-09T21:00:00Z">
               <w:r>
                 <w:rPr>
                   <w:rFonts w:ascii="Arial" w:eastAsia="Times New Roman" w:hAnsi="Arial" w:cs="Arial"/>
@@ -3281,7 +3353,7 @@
               <w:right w:w="100" w:type="dxa"/>
             </w:tcMar>
             <w:hideMark/>
-            <w:tcPrChange w:id="188" w:author="Jack Watts" w:date="2021-04-09T21:02:00Z">
+            <w:tcPrChange w:id="189" w:author="Jack Watts" w:date="2021-04-09T21:02:00Z">
               <w:tcPr>
                 <w:tcW w:w="0" w:type="auto"/>
                 <w:tcBorders>
@@ -3305,7 +3377,7 @@
               <w:widowControl/>
               <w:spacing w:before="0" w:line="240" w:lineRule="auto"/>
               <w:rPr>
-                <w:ins w:id="189" w:author="Jack Watts" w:date="2021-04-09T21:00:00Z"/>
+                <w:ins w:id="190" w:author="Jack Watts" w:date="2021-04-09T21:00:00Z"/>
                 <w:rFonts w:ascii="Times New Roman" w:eastAsia="Times New Roman" w:hAnsi="Times New Roman" w:cs="Times New Roman"/>
                 <w:sz w:val="24"/>
                 <w:szCs w:val="24"/>
@@ -3317,7 +3389,7 @@
       </w:tr>
       <w:tr>
         <w:trPr>
-          <w:ins w:id="190" w:author="Jack Watts" w:date="2021-04-09T21:00:00Z"/>
+          <w:ins w:id="191" w:author="Jack Watts" w:date="2021-04-09T21:00:00Z"/>
         </w:trPr>
         <w:tc>
           <w:tcPr>
@@ -3335,7 +3407,7 @@
               <w:right w:w="100" w:type="dxa"/>
             </w:tcMar>
             <w:hideMark/>
-            <w:tcPrChange w:id="191" w:author="Jack Watts" w:date="2021-04-09T21:02:00Z">
+            <w:tcPrChange w:id="192" w:author="Jack Watts" w:date="2021-04-09T21:02:00Z">
               <w:tcPr>
                 <w:tcW w:w="0" w:type="auto"/>
                 <w:tcBorders>
@@ -3359,14 +3431,14 @@
               <w:widowControl/>
               <w:spacing w:before="0" w:line="240" w:lineRule="auto"/>
               <w:rPr>
-                <w:ins w:id="192" w:author="Jack Watts" w:date="2021-04-09T21:00:00Z"/>
+                <w:ins w:id="193" w:author="Jack Watts" w:date="2021-04-09T21:00:00Z"/>
                 <w:rFonts w:ascii="Times New Roman" w:eastAsia="Times New Roman" w:hAnsi="Times New Roman" w:cs="Times New Roman"/>
                 <w:sz w:val="24"/>
                 <w:szCs w:val="24"/>
                 <w:lang w:val="en-GB" w:eastAsia="en-GB"/>
               </w:rPr>
             </w:pPr>
-            <w:ins w:id="193" w:author="Jack Watts" w:date="2021-04-09T21:00:00Z">
+            <w:ins w:id="194" w:author="Jack Watts" w:date="2021-04-09T21:00:00Z">
               <w:r>
                 <w:rPr>
                   <w:rFonts w:ascii="Arial" w:eastAsia="Times New Roman" w:hAnsi="Arial" w:cs="Arial"/>
@@ -3396,7 +3468,7 @@
               <w:right w:w="100" w:type="dxa"/>
             </w:tcMar>
             <w:hideMark/>
-            <w:tcPrChange w:id="194" w:author="Jack Watts" w:date="2021-04-09T21:02:00Z">
+            <w:tcPrChange w:id="195" w:author="Jack Watts" w:date="2021-04-09T21:02:00Z">
               <w:tcPr>
                 <w:tcW w:w="0" w:type="auto"/>
                 <w:tcBorders>
@@ -3421,14 +3493,14 @@
               <w:spacing w:before="0" w:line="240" w:lineRule="auto"/>
               <w:jc w:val="center"/>
               <w:rPr>
-                <w:ins w:id="195" w:author="Jack Watts" w:date="2021-04-09T21:00:00Z"/>
+                <w:ins w:id="196" w:author="Jack Watts" w:date="2021-04-09T21:00:00Z"/>
                 <w:rFonts w:ascii="Times New Roman" w:eastAsia="Times New Roman" w:hAnsi="Times New Roman" w:cs="Times New Roman"/>
                 <w:sz w:val="24"/>
                 <w:szCs w:val="24"/>
                 <w:lang w:val="en-GB" w:eastAsia="en-GB"/>
               </w:rPr>
             </w:pPr>
-            <w:ins w:id="196" w:author="Jack Watts" w:date="2021-04-09T21:00:00Z">
+            <w:ins w:id="197" w:author="Jack Watts" w:date="2021-04-09T21:00:00Z">
               <w:r>
                 <w:rPr>
                   <w:rFonts w:ascii="Arial" w:eastAsia="Times New Roman" w:hAnsi="Arial" w:cs="Arial"/>
@@ -3458,7 +3530,7 @@
               <w:right w:w="100" w:type="dxa"/>
             </w:tcMar>
             <w:hideMark/>
-            <w:tcPrChange w:id="197" w:author="Jack Watts" w:date="2021-04-09T21:02:00Z">
+            <w:tcPrChange w:id="198" w:author="Jack Watts" w:date="2021-04-09T21:02:00Z">
               <w:tcPr>
                 <w:tcW w:w="0" w:type="auto"/>
                 <w:tcBorders>
@@ -3483,14 +3555,14 @@
               <w:spacing w:before="0" w:line="240" w:lineRule="auto"/>
               <w:jc w:val="center"/>
               <w:rPr>
-                <w:ins w:id="198" w:author="Jack Watts" w:date="2021-04-09T21:00:00Z"/>
+                <w:ins w:id="199" w:author="Jack Watts" w:date="2021-04-09T21:00:00Z"/>
                 <w:rFonts w:ascii="Times New Roman" w:eastAsia="Times New Roman" w:hAnsi="Times New Roman" w:cs="Times New Roman"/>
                 <w:sz w:val="24"/>
                 <w:szCs w:val="24"/>
                 <w:lang w:val="en-GB" w:eastAsia="en-GB"/>
               </w:rPr>
             </w:pPr>
-            <w:ins w:id="199" w:author="Jack Watts" w:date="2021-04-09T21:00:00Z">
+            <w:ins w:id="200" w:author="Jack Watts" w:date="2021-04-09T21:00:00Z">
               <w:r>
                 <w:rPr>
                   <w:rFonts w:ascii="Arial" w:eastAsia="Times New Roman" w:hAnsi="Arial" w:cs="Arial"/>
@@ -3520,7 +3592,7 @@
               <w:right w:w="100" w:type="dxa"/>
             </w:tcMar>
             <w:hideMark/>
-            <w:tcPrChange w:id="200" w:author="Jack Watts" w:date="2021-04-09T21:02:00Z">
+            <w:tcPrChange w:id="201" w:author="Jack Watts" w:date="2021-04-09T21:02:00Z">
               <w:tcPr>
                 <w:tcW w:w="0" w:type="auto"/>
                 <w:tcBorders>
@@ -3544,7 +3616,7 @@
               <w:widowControl/>
               <w:spacing w:before="0" w:line="240" w:lineRule="auto"/>
               <w:rPr>
-                <w:ins w:id="201" w:author="Jack Watts" w:date="2021-04-09T21:00:00Z"/>
+                <w:ins w:id="202" w:author="Jack Watts" w:date="2021-04-09T21:00:00Z"/>
                 <w:rFonts w:ascii="Times New Roman" w:eastAsia="Times New Roman" w:hAnsi="Times New Roman" w:cs="Times New Roman"/>
                 <w:sz w:val="24"/>
                 <w:szCs w:val="24"/>
@@ -3552,7 +3624,7 @@
               </w:rPr>
             </w:pPr>
             <w:proofErr w:type="spellStart"/>
-            <w:ins w:id="202" w:author="Jack Watts" w:date="2021-04-09T21:00:00Z">
+            <w:ins w:id="203" w:author="Jack Watts" w:date="2021-04-09T21:00:00Z">
               <w:r>
                 <w:rPr>
                   <w:rFonts w:ascii="Arial" w:eastAsia="Times New Roman" w:hAnsi="Arial" w:cs="Arial"/>
@@ -3583,7 +3655,7 @@
               <w:right w:w="100" w:type="dxa"/>
             </w:tcMar>
             <w:hideMark/>
-            <w:tcPrChange w:id="203" w:author="Jack Watts" w:date="2021-04-09T21:02:00Z">
+            <w:tcPrChange w:id="204" w:author="Jack Watts" w:date="2021-04-09T21:02:00Z">
               <w:tcPr>
                 <w:tcW w:w="0" w:type="auto"/>
                 <w:tcBorders>
@@ -3607,14 +3679,14 @@
               <w:widowControl/>
               <w:spacing w:before="0" w:line="240" w:lineRule="auto"/>
               <w:rPr>
-                <w:ins w:id="204" w:author="Jack Watts" w:date="2021-04-09T21:00:00Z"/>
+                <w:ins w:id="205" w:author="Jack Watts" w:date="2021-04-09T21:00:00Z"/>
                 <w:rFonts w:ascii="Times New Roman" w:eastAsia="Times New Roman" w:hAnsi="Times New Roman" w:cs="Times New Roman"/>
                 <w:sz w:val="24"/>
                 <w:szCs w:val="24"/>
                 <w:lang w:val="en-GB" w:eastAsia="en-GB"/>
               </w:rPr>
             </w:pPr>
-            <w:ins w:id="205" w:author="Jack Watts" w:date="2021-04-09T21:00:00Z">
+            <w:ins w:id="206" w:author="Jack Watts" w:date="2021-04-09T21:00:00Z">
               <w:r>
                 <w:rPr>
                   <w:rFonts w:ascii="Arial" w:eastAsia="Times New Roman" w:hAnsi="Arial" w:cs="Arial"/>
@@ -3644,7 +3716,7 @@
               <w:right w:w="100" w:type="dxa"/>
             </w:tcMar>
             <w:hideMark/>
-            <w:tcPrChange w:id="206" w:author="Jack Watts" w:date="2021-04-09T21:02:00Z">
+            <w:tcPrChange w:id="207" w:author="Jack Watts" w:date="2021-04-09T21:02:00Z">
               <w:tcPr>
                 <w:tcW w:w="0" w:type="auto"/>
                 <w:tcBorders>
@@ -3668,7 +3740,7 @@
               <w:widowControl/>
               <w:spacing w:before="0" w:line="240" w:lineRule="auto"/>
               <w:rPr>
-                <w:ins w:id="207" w:author="Jack Watts" w:date="2021-04-09T21:00:00Z"/>
+                <w:ins w:id="208" w:author="Jack Watts" w:date="2021-04-09T21:00:00Z"/>
                 <w:rFonts w:ascii="Times New Roman" w:eastAsia="Times New Roman" w:hAnsi="Times New Roman" w:cs="Times New Roman"/>
                 <w:sz w:val="24"/>
                 <w:szCs w:val="24"/>
@@ -3680,7 +3752,7 @@
       </w:tr>
       <w:tr>
         <w:trPr>
-          <w:ins w:id="208" w:author="Jack Watts" w:date="2021-04-09T21:00:00Z"/>
+          <w:ins w:id="209" w:author="Jack Watts" w:date="2021-04-09T21:00:00Z"/>
         </w:trPr>
         <w:tc>
           <w:tcPr>
@@ -3698,7 +3770,7 @@
               <w:right w:w="100" w:type="dxa"/>
             </w:tcMar>
             <w:hideMark/>
-            <w:tcPrChange w:id="209" w:author="Jack Watts" w:date="2021-04-09T21:02:00Z">
+            <w:tcPrChange w:id="210" w:author="Jack Watts" w:date="2021-04-09T21:02:00Z">
               <w:tcPr>
                 <w:tcW w:w="0" w:type="auto"/>
                 <w:tcBorders>
@@ -3722,7 +3794,7 @@
               <w:widowControl/>
               <w:spacing w:before="0" w:line="240" w:lineRule="auto"/>
               <w:rPr>
-                <w:ins w:id="210" w:author="Jack Watts" w:date="2021-04-09T21:00:00Z"/>
+                <w:ins w:id="211" w:author="Jack Watts" w:date="2021-04-09T21:00:00Z"/>
                 <w:rFonts w:ascii="Times New Roman" w:eastAsia="Times New Roman" w:hAnsi="Times New Roman" w:cs="Times New Roman"/>
                 <w:sz w:val="24"/>
                 <w:szCs w:val="24"/>
@@ -3730,7 +3802,7 @@
               </w:rPr>
             </w:pPr>
             <w:proofErr w:type="spellStart"/>
-            <w:ins w:id="211" w:author="Jack Watts" w:date="2021-04-09T21:00:00Z">
+            <w:ins w:id="212" w:author="Jack Watts" w:date="2021-04-09T21:00:00Z">
               <w:r>
                 <w:rPr>
                   <w:rFonts w:ascii="Arial" w:eastAsia="Times New Roman" w:hAnsi="Arial" w:cs="Arial"/>
@@ -3761,7 +3833,7 @@
               <w:right w:w="100" w:type="dxa"/>
             </w:tcMar>
             <w:hideMark/>
-            <w:tcPrChange w:id="212" w:author="Jack Watts" w:date="2021-04-09T21:02:00Z">
+            <w:tcPrChange w:id="213" w:author="Jack Watts" w:date="2021-04-09T21:02:00Z">
               <w:tcPr>
                 <w:tcW w:w="0" w:type="auto"/>
                 <w:tcBorders>
@@ -3786,14 +3858,14 @@
               <w:spacing w:before="0" w:line="240" w:lineRule="auto"/>
               <w:jc w:val="center"/>
               <w:rPr>
-                <w:ins w:id="213" w:author="Jack Watts" w:date="2021-04-09T21:00:00Z"/>
+                <w:ins w:id="214" w:author="Jack Watts" w:date="2021-04-09T21:00:00Z"/>
                 <w:rFonts w:ascii="Times New Roman" w:eastAsia="Times New Roman" w:hAnsi="Times New Roman" w:cs="Times New Roman"/>
                 <w:sz w:val="24"/>
                 <w:szCs w:val="24"/>
                 <w:lang w:val="en-GB" w:eastAsia="en-GB"/>
               </w:rPr>
             </w:pPr>
-            <w:ins w:id="214" w:author="Jack Watts" w:date="2021-04-09T21:00:00Z">
+            <w:ins w:id="215" w:author="Jack Watts" w:date="2021-04-09T21:00:00Z">
               <w:r>
                 <w:rPr>
                   <w:rFonts w:ascii="Arial" w:eastAsia="Times New Roman" w:hAnsi="Arial" w:cs="Arial"/>
@@ -3823,7 +3895,7 @@
               <w:right w:w="100" w:type="dxa"/>
             </w:tcMar>
             <w:hideMark/>
-            <w:tcPrChange w:id="215" w:author="Jack Watts" w:date="2021-04-09T21:02:00Z">
+            <w:tcPrChange w:id="216" w:author="Jack Watts" w:date="2021-04-09T21:02:00Z">
               <w:tcPr>
                 <w:tcW w:w="0" w:type="auto"/>
                 <w:tcBorders>
@@ -3848,14 +3920,14 @@
               <w:spacing w:before="0" w:line="240" w:lineRule="auto"/>
               <w:jc w:val="center"/>
               <w:rPr>
-                <w:ins w:id="216" w:author="Jack Watts" w:date="2021-04-09T21:00:00Z"/>
+                <w:ins w:id="217" w:author="Jack Watts" w:date="2021-04-09T21:00:00Z"/>
                 <w:rFonts w:ascii="Times New Roman" w:eastAsia="Times New Roman" w:hAnsi="Times New Roman" w:cs="Times New Roman"/>
                 <w:sz w:val="24"/>
                 <w:szCs w:val="24"/>
                 <w:lang w:val="en-GB" w:eastAsia="en-GB"/>
               </w:rPr>
             </w:pPr>
-            <w:ins w:id="217" w:author="Jack Watts" w:date="2021-04-09T21:00:00Z">
+            <w:ins w:id="218" w:author="Jack Watts" w:date="2021-04-09T21:00:00Z">
               <w:r>
                 <w:rPr>
                   <w:rFonts w:ascii="Arial" w:eastAsia="Times New Roman" w:hAnsi="Arial" w:cs="Arial"/>
@@ -3885,7 +3957,7 @@
               <w:right w:w="100" w:type="dxa"/>
             </w:tcMar>
             <w:hideMark/>
-            <w:tcPrChange w:id="218" w:author="Jack Watts" w:date="2021-04-09T21:02:00Z">
+            <w:tcPrChange w:id="219" w:author="Jack Watts" w:date="2021-04-09T21:02:00Z">
               <w:tcPr>
                 <w:tcW w:w="0" w:type="auto"/>
                 <w:tcBorders>
@@ -3909,7 +3981,7 @@
               <w:widowControl/>
               <w:spacing w:before="0" w:line="240" w:lineRule="auto"/>
               <w:rPr>
-                <w:ins w:id="219" w:author="Jack Watts" w:date="2021-04-09T21:00:00Z"/>
+                <w:ins w:id="220" w:author="Jack Watts" w:date="2021-04-09T21:00:00Z"/>
                 <w:rFonts w:ascii="Times New Roman" w:eastAsia="Times New Roman" w:hAnsi="Times New Roman" w:cs="Times New Roman"/>
                 <w:sz w:val="24"/>
                 <w:szCs w:val="24"/>
@@ -3917,7 +3989,7 @@
               </w:rPr>
             </w:pPr>
             <w:proofErr w:type="spellStart"/>
-            <w:ins w:id="220" w:author="Jack Watts" w:date="2021-04-09T21:00:00Z">
+            <w:ins w:id="221" w:author="Jack Watts" w:date="2021-04-09T21:00:00Z">
               <w:r>
                 <w:rPr>
                   <w:rFonts w:ascii="Arial" w:eastAsia="Times New Roman" w:hAnsi="Arial" w:cs="Arial"/>
@@ -3948,7 +4020,7 @@
               <w:right w:w="100" w:type="dxa"/>
             </w:tcMar>
             <w:hideMark/>
-            <w:tcPrChange w:id="221" w:author="Jack Watts" w:date="2021-04-09T21:02:00Z">
+            <w:tcPrChange w:id="222" w:author="Jack Watts" w:date="2021-04-09T21:02:00Z">
               <w:tcPr>
                 <w:tcW w:w="0" w:type="auto"/>
                 <w:tcBorders>
@@ -3972,14 +4044,14 @@
               <w:widowControl/>
               <w:spacing w:before="0" w:line="240" w:lineRule="auto"/>
               <w:rPr>
-                <w:ins w:id="222" w:author="Jack Watts" w:date="2021-04-09T21:00:00Z"/>
+                <w:ins w:id="223" w:author="Jack Watts" w:date="2021-04-09T21:00:00Z"/>
                 <w:rFonts w:ascii="Times New Roman" w:eastAsia="Times New Roman" w:hAnsi="Times New Roman" w:cs="Times New Roman"/>
                 <w:sz w:val="24"/>
                 <w:szCs w:val="24"/>
                 <w:lang w:val="en-GB" w:eastAsia="en-GB"/>
               </w:rPr>
             </w:pPr>
-            <w:ins w:id="223" w:author="Jack Watts" w:date="2021-04-09T21:00:00Z">
+            <w:ins w:id="224" w:author="Jack Watts" w:date="2021-04-09T21:00:00Z">
               <w:r>
                 <w:rPr>
                   <w:rFonts w:ascii="Arial" w:eastAsia="Times New Roman" w:hAnsi="Arial" w:cs="Arial"/>
@@ -4009,7 +4081,7 @@
               <w:right w:w="100" w:type="dxa"/>
             </w:tcMar>
             <w:hideMark/>
-            <w:tcPrChange w:id="224" w:author="Jack Watts" w:date="2021-04-09T21:02:00Z">
+            <w:tcPrChange w:id="225" w:author="Jack Watts" w:date="2021-04-09T21:02:00Z">
               <w:tcPr>
                 <w:tcW w:w="0" w:type="auto"/>
                 <w:tcBorders>
@@ -4033,7 +4105,7 @@
               <w:widowControl/>
               <w:spacing w:before="0" w:line="240" w:lineRule="auto"/>
               <w:rPr>
-                <w:ins w:id="225" w:author="Jack Watts" w:date="2021-04-09T21:00:00Z"/>
+                <w:ins w:id="226" w:author="Jack Watts" w:date="2021-04-09T21:00:00Z"/>
                 <w:rFonts w:ascii="Times New Roman" w:eastAsia="Times New Roman" w:hAnsi="Times New Roman" w:cs="Times New Roman"/>
                 <w:sz w:val="24"/>
                 <w:szCs w:val="24"/>
@@ -4045,7 +4117,7 @@
       </w:tr>
       <w:tr>
         <w:trPr>
-          <w:ins w:id="226" w:author="Jack Watts" w:date="2021-04-09T21:00:00Z"/>
+          <w:ins w:id="227" w:author="Jack Watts" w:date="2021-04-09T21:00:00Z"/>
         </w:trPr>
         <w:tc>
           <w:tcPr>
@@ -4063,7 +4135,7 @@
               <w:right w:w="100" w:type="dxa"/>
             </w:tcMar>
             <w:hideMark/>
-            <w:tcPrChange w:id="227" w:author="Jack Watts" w:date="2021-04-09T21:02:00Z">
+            <w:tcPrChange w:id="228" w:author="Jack Watts" w:date="2021-04-09T21:02:00Z">
               <w:tcPr>
                 <w:tcW w:w="0" w:type="auto"/>
                 <w:tcBorders>
@@ -4087,14 +4159,14 @@
               <w:widowControl/>
               <w:spacing w:before="0" w:line="240" w:lineRule="auto"/>
               <w:rPr>
-                <w:ins w:id="228" w:author="Jack Watts" w:date="2021-04-09T21:00:00Z"/>
+                <w:ins w:id="229" w:author="Jack Watts" w:date="2021-04-09T21:00:00Z"/>
                 <w:rFonts w:ascii="Times New Roman" w:eastAsia="Times New Roman" w:hAnsi="Times New Roman" w:cs="Times New Roman"/>
                 <w:sz w:val="24"/>
                 <w:szCs w:val="24"/>
                 <w:lang w:val="en-GB" w:eastAsia="en-GB"/>
               </w:rPr>
             </w:pPr>
-            <w:ins w:id="229" w:author="Jack Watts" w:date="2021-04-09T21:00:00Z">
+            <w:ins w:id="230" w:author="Jack Watts" w:date="2021-04-09T21:00:00Z">
               <w:r>
                 <w:rPr>
                   <w:rFonts w:ascii="Arial" w:eastAsia="Times New Roman" w:hAnsi="Arial" w:cs="Arial"/>
@@ -4124,7 +4196,7 @@
               <w:right w:w="100" w:type="dxa"/>
             </w:tcMar>
             <w:hideMark/>
-            <w:tcPrChange w:id="230" w:author="Jack Watts" w:date="2021-04-09T21:02:00Z">
+            <w:tcPrChange w:id="231" w:author="Jack Watts" w:date="2021-04-09T21:02:00Z">
               <w:tcPr>
                 <w:tcW w:w="0" w:type="auto"/>
                 <w:tcBorders>
@@ -4149,14 +4221,14 @@
               <w:spacing w:before="0" w:line="240" w:lineRule="auto"/>
               <w:jc w:val="center"/>
               <w:rPr>
-                <w:ins w:id="231" w:author="Jack Watts" w:date="2021-04-09T21:00:00Z"/>
+                <w:ins w:id="232" w:author="Jack Watts" w:date="2021-04-09T21:00:00Z"/>
                 <w:rFonts w:ascii="Times New Roman" w:eastAsia="Times New Roman" w:hAnsi="Times New Roman" w:cs="Times New Roman"/>
                 <w:sz w:val="24"/>
                 <w:szCs w:val="24"/>
                 <w:lang w:val="en-GB" w:eastAsia="en-GB"/>
               </w:rPr>
             </w:pPr>
-            <w:ins w:id="232" w:author="Jack Watts" w:date="2021-04-09T21:00:00Z">
+            <w:ins w:id="233" w:author="Jack Watts" w:date="2021-04-09T21:00:00Z">
               <w:r>
                 <w:rPr>
                   <w:rFonts w:ascii="Arial" w:eastAsia="Times New Roman" w:hAnsi="Arial" w:cs="Arial"/>
@@ -4186,7 +4258,7 @@
               <w:right w:w="100" w:type="dxa"/>
             </w:tcMar>
             <w:hideMark/>
-            <w:tcPrChange w:id="233" w:author="Jack Watts" w:date="2021-04-09T21:02:00Z">
+            <w:tcPrChange w:id="234" w:author="Jack Watts" w:date="2021-04-09T21:02:00Z">
               <w:tcPr>
                 <w:tcW w:w="0" w:type="auto"/>
                 <w:tcBorders>
@@ -4211,14 +4283,14 @@
               <w:spacing w:before="0" w:line="240" w:lineRule="auto"/>
               <w:jc w:val="center"/>
               <w:rPr>
-                <w:ins w:id="234" w:author="Jack Watts" w:date="2021-04-09T21:00:00Z"/>
+                <w:ins w:id="235" w:author="Jack Watts" w:date="2021-04-09T21:00:00Z"/>
                 <w:rFonts w:ascii="Times New Roman" w:eastAsia="Times New Roman" w:hAnsi="Times New Roman" w:cs="Times New Roman"/>
                 <w:sz w:val="24"/>
                 <w:szCs w:val="24"/>
                 <w:lang w:val="en-GB" w:eastAsia="en-GB"/>
               </w:rPr>
             </w:pPr>
-            <w:ins w:id="235" w:author="Jack Watts" w:date="2021-04-09T21:00:00Z">
+            <w:ins w:id="236" w:author="Jack Watts" w:date="2021-04-09T21:00:00Z">
               <w:r>
                 <w:rPr>
                   <w:rFonts w:ascii="Arial" w:eastAsia="Times New Roman" w:hAnsi="Arial" w:cs="Arial"/>
@@ -4248,7 +4320,7 @@
               <w:right w:w="100" w:type="dxa"/>
             </w:tcMar>
             <w:hideMark/>
-            <w:tcPrChange w:id="236" w:author="Jack Watts" w:date="2021-04-09T21:02:00Z">
+            <w:tcPrChange w:id="237" w:author="Jack Watts" w:date="2021-04-09T21:02:00Z">
               <w:tcPr>
                 <w:tcW w:w="0" w:type="auto"/>
                 <w:tcBorders>
@@ -4272,14 +4344,14 @@
               <w:widowControl/>
               <w:spacing w:before="0" w:line="240" w:lineRule="auto"/>
               <w:rPr>
-                <w:ins w:id="237" w:author="Jack Watts" w:date="2021-04-09T21:00:00Z"/>
+                <w:ins w:id="238" w:author="Jack Watts" w:date="2021-04-09T21:00:00Z"/>
                 <w:rFonts w:ascii="Times New Roman" w:eastAsia="Times New Roman" w:hAnsi="Times New Roman" w:cs="Times New Roman"/>
                 <w:sz w:val="24"/>
                 <w:szCs w:val="24"/>
                 <w:lang w:val="en-GB" w:eastAsia="en-GB"/>
               </w:rPr>
             </w:pPr>
-            <w:ins w:id="238" w:author="Jack Watts" w:date="2021-04-09T21:00:00Z">
+            <w:ins w:id="239" w:author="Jack Watts" w:date="2021-04-09T21:00:00Z">
               <w:r>
                 <w:rPr>
                   <w:rFonts w:ascii="Arial" w:eastAsia="Times New Roman" w:hAnsi="Arial" w:cs="Arial"/>
@@ -4309,7 +4381,7 @@
               <w:right w:w="100" w:type="dxa"/>
             </w:tcMar>
             <w:hideMark/>
-            <w:tcPrChange w:id="239" w:author="Jack Watts" w:date="2021-04-09T21:02:00Z">
+            <w:tcPrChange w:id="240" w:author="Jack Watts" w:date="2021-04-09T21:02:00Z">
               <w:tcPr>
                 <w:tcW w:w="0" w:type="auto"/>
                 <w:tcBorders>
@@ -4333,14 +4405,14 @@
               <w:widowControl/>
               <w:spacing w:before="0" w:line="240" w:lineRule="auto"/>
               <w:rPr>
-                <w:ins w:id="240" w:author="Jack Watts" w:date="2021-04-09T21:00:00Z"/>
+                <w:ins w:id="241" w:author="Jack Watts" w:date="2021-04-09T21:00:00Z"/>
                 <w:rFonts w:ascii="Times New Roman" w:eastAsia="Times New Roman" w:hAnsi="Times New Roman" w:cs="Times New Roman"/>
                 <w:sz w:val="24"/>
                 <w:szCs w:val="24"/>
                 <w:lang w:val="en-GB" w:eastAsia="en-GB"/>
               </w:rPr>
             </w:pPr>
-            <w:ins w:id="241" w:author="Jack Watts" w:date="2021-04-09T21:00:00Z">
+            <w:ins w:id="242" w:author="Jack Watts" w:date="2021-04-09T21:00:00Z">
               <w:r>
                 <w:rPr>
                   <w:rFonts w:ascii="Arial" w:eastAsia="Times New Roman" w:hAnsi="Arial" w:cs="Arial"/>
@@ -4370,7 +4442,7 @@
               <w:right w:w="100" w:type="dxa"/>
             </w:tcMar>
             <w:hideMark/>
-            <w:tcPrChange w:id="242" w:author="Jack Watts" w:date="2021-04-09T21:02:00Z">
+            <w:tcPrChange w:id="243" w:author="Jack Watts" w:date="2021-04-09T21:02:00Z">
               <w:tcPr>
                 <w:tcW w:w="0" w:type="auto"/>
                 <w:tcBorders>
@@ -4394,7 +4466,7 @@
               <w:widowControl/>
               <w:spacing w:before="0" w:line="240" w:lineRule="auto"/>
               <w:rPr>
-                <w:ins w:id="243" w:author="Jack Watts" w:date="2021-04-09T21:00:00Z"/>
+                <w:ins w:id="244" w:author="Jack Watts" w:date="2021-04-09T21:00:00Z"/>
                 <w:rFonts w:ascii="Times New Roman" w:eastAsia="Times New Roman" w:hAnsi="Times New Roman" w:cs="Times New Roman"/>
                 <w:sz w:val="24"/>
                 <w:szCs w:val="24"/>
@@ -4406,7 +4478,7 @@
       </w:tr>
       <w:tr>
         <w:trPr>
-          <w:ins w:id="244" w:author="Jack Watts" w:date="2021-04-09T21:00:00Z"/>
+          <w:ins w:id="245" w:author="Jack Watts" w:date="2021-04-09T21:00:00Z"/>
         </w:trPr>
         <w:tc>
           <w:tcPr>
@@ -4424,7 +4496,7 @@
               <w:right w:w="100" w:type="dxa"/>
             </w:tcMar>
             <w:hideMark/>
-            <w:tcPrChange w:id="245" w:author="Jack Watts" w:date="2021-04-09T21:02:00Z">
+            <w:tcPrChange w:id="246" w:author="Jack Watts" w:date="2021-04-09T21:02:00Z">
               <w:tcPr>
                 <w:tcW w:w="0" w:type="auto"/>
                 <w:tcBorders>
@@ -4448,14 +4520,14 @@
               <w:widowControl/>
               <w:spacing w:before="0" w:line="240" w:lineRule="auto"/>
               <w:rPr>
-                <w:ins w:id="246" w:author="Jack Watts" w:date="2021-04-09T21:00:00Z"/>
+                <w:ins w:id="247" w:author="Jack Watts" w:date="2021-04-09T21:00:00Z"/>
                 <w:rFonts w:ascii="Times New Roman" w:eastAsia="Times New Roman" w:hAnsi="Times New Roman" w:cs="Times New Roman"/>
                 <w:sz w:val="24"/>
                 <w:szCs w:val="24"/>
                 <w:lang w:val="en-GB" w:eastAsia="en-GB"/>
               </w:rPr>
             </w:pPr>
-            <w:ins w:id="247" w:author="Jack Watts" w:date="2021-04-09T21:00:00Z">
+            <w:ins w:id="248" w:author="Jack Watts" w:date="2021-04-09T21:00:00Z">
               <w:r>
                 <w:rPr>
                   <w:rFonts w:ascii="Arial" w:eastAsia="Times New Roman" w:hAnsi="Arial" w:cs="Arial"/>
@@ -4495,7 +4567,7 @@
               <w:right w:w="100" w:type="dxa"/>
             </w:tcMar>
             <w:hideMark/>
-            <w:tcPrChange w:id="251" w:author="Jack Watts" w:date="2021-04-09T21:02:00Z">
+            <w:tcPrChange w:id="252" w:author="Jack Watts" w:date="2021-04-09T21:02:00Z">
               <w:tcPr>
                 <w:tcW w:w="0" w:type="auto"/>
                 <w:tcBorders>
@@ -4520,14 +4592,14 @@
               <w:spacing w:before="0" w:line="240" w:lineRule="auto"/>
               <w:jc w:val="center"/>
               <w:rPr>
-                <w:ins w:id="252" w:author="Jack Watts" w:date="2021-04-09T21:00:00Z"/>
+                <w:ins w:id="253" w:author="Jack Watts" w:date="2021-04-09T21:00:00Z"/>
                 <w:rFonts w:ascii="Times New Roman" w:eastAsia="Times New Roman" w:hAnsi="Times New Roman" w:cs="Times New Roman"/>
                 <w:sz w:val="24"/>
                 <w:szCs w:val="24"/>
                 <w:lang w:val="en-GB" w:eastAsia="en-GB"/>
               </w:rPr>
             </w:pPr>
-            <w:ins w:id="253" w:author="Jack Watts" w:date="2021-04-09T21:00:00Z">
+            <w:ins w:id="254" w:author="Jack Watts" w:date="2021-04-09T21:00:00Z">
               <w:r>
                 <w:rPr>
                   <w:rFonts w:ascii="Arial" w:eastAsia="Times New Roman" w:hAnsi="Arial" w:cs="Arial"/>
@@ -4557,7 +4629,7 @@
               <w:right w:w="100" w:type="dxa"/>
             </w:tcMar>
             <w:hideMark/>
-            <w:tcPrChange w:id="254" w:author="Jack Watts" w:date="2021-04-09T21:02:00Z">
+            <w:tcPrChange w:id="255" w:author="Jack Watts" w:date="2021-04-09T21:02:00Z">
               <w:tcPr>
                 <w:tcW w:w="0" w:type="auto"/>
                 <w:tcBorders>
@@ -4582,7 +4654,7 @@
               <w:spacing w:before="0" w:line="240" w:lineRule="auto"/>
               <w:jc w:val="center"/>
               <w:rPr>
-                <w:ins w:id="255" w:author="Jack Watts" w:date="2021-04-09T21:00:00Z"/>
+                <w:ins w:id="256" w:author="Jack Watts" w:date="2021-04-09T21:00:00Z"/>
                 <w:rFonts w:ascii="Times New Roman" w:eastAsia="Times New Roman" w:hAnsi="Times New Roman" w:cs="Times New Roman"/>
                 <w:sz w:val="24"/>
                 <w:szCs w:val="24"/>
@@ -4590,7 +4662,7 @@
               </w:rPr>
             </w:pPr>
             <w:proofErr w:type="spellStart"/>
-            <w:ins w:id="256" w:author="Jack Watts" w:date="2021-04-09T21:00:00Z">
+            <w:ins w:id="257" w:author="Jack Watts" w:date="2021-04-09T21:00:00Z">
               <w:r>
                 <w:rPr>
                   <w:rFonts w:ascii="Arial" w:eastAsia="Times New Roman" w:hAnsi="Arial" w:cs="Arial"/>
@@ -4621,7 +4693,7 @@
               <w:right w:w="100" w:type="dxa"/>
             </w:tcMar>
             <w:hideMark/>
-            <w:tcPrChange w:id="257" w:author="Jack Watts" w:date="2021-04-09T21:02:00Z">
+            <w:tcPrChange w:id="258" w:author="Jack Watts" w:date="2021-04-09T21:02:00Z">
               <w:tcPr>
                 <w:tcW w:w="0" w:type="auto"/>
                 <w:tcBorders>
@@ -4645,7 +4717,7 @@
               <w:widowControl/>
               <w:spacing w:before="0" w:line="240" w:lineRule="auto"/>
               <w:rPr>
-                <w:ins w:id="258" w:author="Jack Watts" w:date="2021-04-09T21:00:00Z"/>
+                <w:ins w:id="259" w:author="Jack Watts" w:date="2021-04-09T21:00:00Z"/>
                 <w:rFonts w:ascii="Times New Roman" w:eastAsia="Times New Roman" w:hAnsi="Times New Roman" w:cs="Times New Roman"/>
                 <w:sz w:val="24"/>
                 <w:szCs w:val="24"/>
@@ -4653,7 +4725,7 @@
               </w:rPr>
             </w:pPr>
             <w:proofErr w:type="spellStart"/>
-            <w:ins w:id="259" w:author="Jack Watts" w:date="2021-04-09T21:00:00Z">
+            <w:ins w:id="260" w:author="Jack Watts" w:date="2021-04-09T21:00:00Z">
               <w:r>
                 <w:rPr>
                   <w:rFonts w:ascii="Arial" w:eastAsia="Times New Roman" w:hAnsi="Arial" w:cs="Arial"/>
@@ -4684,7 +4756,7 @@
               <w:right w:w="100" w:type="dxa"/>
             </w:tcMar>
             <w:hideMark/>
-            <w:tcPrChange w:id="260" w:author="Jack Watts" w:date="2021-04-09T21:02:00Z">
+            <w:tcPrChange w:id="261" w:author="Jack Watts" w:date="2021-04-09T21:02:00Z">
               <w:tcPr>
                 <w:tcW w:w="0" w:type="auto"/>
                 <w:tcBorders>
@@ -4708,14 +4780,14 @@
               <w:widowControl/>
               <w:spacing w:before="0" w:line="240" w:lineRule="auto"/>
               <w:rPr>
-                <w:ins w:id="261" w:author="Jack Watts" w:date="2021-04-09T21:00:00Z"/>
+                <w:ins w:id="262" w:author="Jack Watts" w:date="2021-04-09T21:00:00Z"/>
                 <w:rFonts w:ascii="Times New Roman" w:eastAsia="Times New Roman" w:hAnsi="Times New Roman" w:cs="Times New Roman"/>
                 <w:sz w:val="24"/>
                 <w:szCs w:val="24"/>
                 <w:lang w:val="en-GB" w:eastAsia="en-GB"/>
               </w:rPr>
             </w:pPr>
-            <w:ins w:id="262" w:author="Jack Watts" w:date="2021-04-09T21:00:00Z">
+            <w:ins w:id="263" w:author="Jack Watts" w:date="2021-04-09T21:00:00Z">
               <w:r>
                 <w:rPr>
                   <w:rFonts w:ascii="Arial" w:eastAsia="Times New Roman" w:hAnsi="Arial" w:cs="Arial"/>
@@ -4745,7 +4817,7 @@
               <w:right w:w="100" w:type="dxa"/>
             </w:tcMar>
             <w:hideMark/>
-            <w:tcPrChange w:id="263" w:author="Jack Watts" w:date="2021-04-09T21:02:00Z">
+            <w:tcPrChange w:id="264" w:author="Jack Watts" w:date="2021-04-09T21:02:00Z">
               <w:tcPr>
                 <w:tcW w:w="0" w:type="auto"/>
                 <w:tcBorders>
@@ -4769,7 +4841,7 @@
               <w:widowControl/>
               <w:spacing w:before="0" w:line="240" w:lineRule="auto"/>
               <w:rPr>
-                <w:ins w:id="264" w:author="Jack Watts" w:date="2021-04-09T21:00:00Z"/>
+                <w:ins w:id="265" w:author="Jack Watts" w:date="2021-04-09T21:00:00Z"/>
                 <w:rFonts w:ascii="Times New Roman" w:eastAsia="Times New Roman" w:hAnsi="Times New Roman" w:cs="Times New Roman"/>
                 <w:sz w:val="24"/>
                 <w:szCs w:val="24"/>
@@ -4781,7 +4853,7 @@
       </w:tr>
       <w:tr>
         <w:trPr>
-          <w:ins w:id="265" w:author="Jack Watts" w:date="2021-04-09T21:00:00Z"/>
+          <w:ins w:id="266" w:author="Jack Watts" w:date="2021-04-09T21:00:00Z"/>
         </w:trPr>
         <w:tc>
           <w:tcPr>
@@ -4799,7 +4871,7 @@
               <w:right w:w="100" w:type="dxa"/>
             </w:tcMar>
             <w:hideMark/>
-            <w:tcPrChange w:id="266" w:author="Jack Watts" w:date="2021-04-09T21:02:00Z">
+            <w:tcPrChange w:id="267" w:author="Jack Watts" w:date="2021-04-09T21:02:00Z">
               <w:tcPr>
                 <w:tcW w:w="0" w:type="auto"/>
                 <w:tcBorders>
@@ -4823,14 +4895,14 @@
               <w:widowControl/>
               <w:spacing w:before="0" w:line="240" w:lineRule="auto"/>
               <w:rPr>
-                <w:ins w:id="267" w:author="Jack Watts" w:date="2021-04-09T21:00:00Z"/>
+                <w:ins w:id="268" w:author="Jack Watts" w:date="2021-04-09T21:00:00Z"/>
                 <w:rFonts w:ascii="Times New Roman" w:eastAsia="Times New Roman" w:hAnsi="Times New Roman" w:cs="Times New Roman"/>
                 <w:sz w:val="24"/>
                 <w:szCs w:val="24"/>
                 <w:lang w:val="en-GB" w:eastAsia="en-GB"/>
               </w:rPr>
             </w:pPr>
-            <w:ins w:id="268" w:author="Jack Watts" w:date="2021-04-09T21:00:00Z">
+            <w:ins w:id="269" w:author="Jack Watts" w:date="2021-04-09T21:00:00Z">
               <w:r>
                 <w:rPr>
                   <w:rFonts w:ascii="Arial" w:eastAsia="Times New Roman" w:hAnsi="Arial" w:cs="Arial"/>
@@ -4860,7 +4932,7 @@
               <w:right w:w="100" w:type="dxa"/>
             </w:tcMar>
             <w:hideMark/>
-            <w:tcPrChange w:id="269" w:author="Jack Watts" w:date="2021-04-09T21:02:00Z">
+            <w:tcPrChange w:id="270" w:author="Jack Watts" w:date="2021-04-09T21:02:00Z">
               <w:tcPr>
                 <w:tcW w:w="0" w:type="auto"/>
                 <w:tcBorders>
@@ -4885,14 +4957,14 @@
               <w:spacing w:before="0" w:line="240" w:lineRule="auto"/>
               <w:jc w:val="center"/>
               <w:rPr>
-                <w:ins w:id="270" w:author="Jack Watts" w:date="2021-04-09T21:00:00Z"/>
+                <w:ins w:id="271" w:author="Jack Watts" w:date="2021-04-09T21:00:00Z"/>
                 <w:rFonts w:ascii="Times New Roman" w:eastAsia="Times New Roman" w:hAnsi="Times New Roman" w:cs="Times New Roman"/>
                 <w:sz w:val="24"/>
                 <w:szCs w:val="24"/>
                 <w:lang w:val="en-GB" w:eastAsia="en-GB"/>
               </w:rPr>
             </w:pPr>
-            <w:ins w:id="271" w:author="Jack Watts" w:date="2021-04-09T21:00:00Z">
+            <w:ins w:id="272" w:author="Jack Watts" w:date="2021-04-09T21:00:00Z">
               <w:r>
                 <w:rPr>
                   <w:rFonts w:ascii="Arial" w:eastAsia="Times New Roman" w:hAnsi="Arial" w:cs="Arial"/>
@@ -4922,7 +4994,7 @@
               <w:right w:w="100" w:type="dxa"/>
             </w:tcMar>
             <w:hideMark/>
-            <w:tcPrChange w:id="272" w:author="Jack Watts" w:date="2021-04-09T21:02:00Z">
+            <w:tcPrChange w:id="273" w:author="Jack Watts" w:date="2021-04-09T21:02:00Z">
               <w:tcPr>
                 <w:tcW w:w="0" w:type="auto"/>
                 <w:tcBorders>
@@ -4947,14 +5019,14 @@
               <w:spacing w:before="0" w:line="240" w:lineRule="auto"/>
               <w:jc w:val="center"/>
               <w:rPr>
-                <w:ins w:id="273" w:author="Jack Watts" w:date="2021-04-09T21:00:00Z"/>
+                <w:ins w:id="274" w:author="Jack Watts" w:date="2021-04-09T21:00:00Z"/>
                 <w:rFonts w:ascii="Times New Roman" w:eastAsia="Times New Roman" w:hAnsi="Times New Roman" w:cs="Times New Roman"/>
                 <w:sz w:val="24"/>
                 <w:szCs w:val="24"/>
                 <w:lang w:val="en-GB" w:eastAsia="en-GB"/>
               </w:rPr>
             </w:pPr>
-            <w:ins w:id="274" w:author="Jack Watts" w:date="2021-04-09T21:00:00Z">
+            <w:ins w:id="275" w:author="Jack Watts" w:date="2021-04-09T21:00:00Z">
               <w:r>
                 <w:rPr>
                   <w:rFonts w:ascii="Arial" w:eastAsia="Times New Roman" w:hAnsi="Arial" w:cs="Arial"/>
@@ -4984,7 +5056,7 @@
               <w:right w:w="100" w:type="dxa"/>
             </w:tcMar>
             <w:hideMark/>
-            <w:tcPrChange w:id="275" w:author="Jack Watts" w:date="2021-04-09T21:02:00Z">
+            <w:tcPrChange w:id="276" w:author="Jack Watts" w:date="2021-04-09T21:02:00Z">
               <w:tcPr>
                 <w:tcW w:w="0" w:type="auto"/>
                 <w:tcBorders>
@@ -5008,7 +5080,7 @@
               <w:widowControl/>
               <w:spacing w:before="0" w:line="240" w:lineRule="auto"/>
               <w:rPr>
-                <w:ins w:id="276" w:author="Jack Watts" w:date="2021-04-09T21:00:00Z"/>
+                <w:ins w:id="277" w:author="Jack Watts" w:date="2021-04-09T21:00:00Z"/>
                 <w:rFonts w:ascii="Times New Roman" w:eastAsia="Times New Roman" w:hAnsi="Times New Roman" w:cs="Times New Roman"/>
                 <w:sz w:val="24"/>
                 <w:szCs w:val="24"/>
@@ -5016,7 +5088,7 @@
               </w:rPr>
             </w:pPr>
             <w:proofErr w:type="spellStart"/>
-            <w:ins w:id="277" w:author="Jack Watts" w:date="2021-04-09T21:00:00Z">
+            <w:ins w:id="278" w:author="Jack Watts" w:date="2021-04-09T21:00:00Z">
               <w:r>
                 <w:rPr>
                   <w:rFonts w:ascii="Arial" w:eastAsia="Times New Roman" w:hAnsi="Arial" w:cs="Arial"/>
@@ -5047,7 +5119,7 @@
               <w:right w:w="100" w:type="dxa"/>
             </w:tcMar>
             <w:hideMark/>
-            <w:tcPrChange w:id="278" w:author="Jack Watts" w:date="2021-04-09T21:02:00Z">
+            <w:tcPrChange w:id="279" w:author="Jack Watts" w:date="2021-04-09T21:02:00Z">
               <w:tcPr>
                 <w:tcW w:w="0" w:type="auto"/>
                 <w:tcBorders>
@@ -5071,14 +5143,14 @@
               <w:widowControl/>
               <w:spacing w:before="0" w:line="240" w:lineRule="auto"/>
               <w:rPr>
-                <w:ins w:id="279" w:author="Jack Watts" w:date="2021-04-09T21:00:00Z"/>
+                <w:ins w:id="280" w:author="Jack Watts" w:date="2021-04-09T21:00:00Z"/>
                 <w:rFonts w:ascii="Times New Roman" w:eastAsia="Times New Roman" w:hAnsi="Times New Roman" w:cs="Times New Roman"/>
                 <w:sz w:val="24"/>
                 <w:szCs w:val="24"/>
                 <w:lang w:val="en-GB" w:eastAsia="en-GB"/>
               </w:rPr>
             </w:pPr>
-            <w:ins w:id="280" w:author="Jack Watts" w:date="2021-04-09T21:00:00Z">
+            <w:ins w:id="281" w:author="Jack Watts" w:date="2021-04-09T21:00:00Z">
               <w:r>
                 <w:rPr>
                   <w:rFonts w:ascii="Arial" w:eastAsia="Times New Roman" w:hAnsi="Arial" w:cs="Arial"/>
@@ -5108,7 +5180,7 @@
               <w:right w:w="100" w:type="dxa"/>
             </w:tcMar>
             <w:hideMark/>
-            <w:tcPrChange w:id="281" w:author="Jack Watts" w:date="2021-04-09T21:02:00Z">
+            <w:tcPrChange w:id="282" w:author="Jack Watts" w:date="2021-04-09T21:02:00Z">
               <w:tcPr>
                 <w:tcW w:w="0" w:type="auto"/>
                 <w:tcBorders>
@@ -5132,7 +5204,7 @@
               <w:widowControl/>
               <w:spacing w:before="0" w:line="240" w:lineRule="auto"/>
               <w:rPr>
-                <w:ins w:id="282" w:author="Jack Watts" w:date="2021-04-09T21:00:00Z"/>
+                <w:ins w:id="283" w:author="Jack Watts" w:date="2021-04-09T21:00:00Z"/>
                 <w:rFonts w:ascii="Times New Roman" w:eastAsia="Times New Roman" w:hAnsi="Times New Roman" w:cs="Times New Roman"/>
                 <w:sz w:val="24"/>
                 <w:szCs w:val="24"/>
@@ -5144,7 +5216,7 @@
       </w:tr>
       <w:tr>
         <w:trPr>
-          <w:ins w:id="283" w:author="Jack Watts" w:date="2021-04-09T21:00:00Z"/>
+          <w:ins w:id="284" w:author="Jack Watts" w:date="2021-04-09T21:00:00Z"/>
         </w:trPr>
         <w:tc>
           <w:tcPr>
@@ -5162,7 +5234,7 @@
               <w:right w:w="100" w:type="dxa"/>
             </w:tcMar>
             <w:hideMark/>
-            <w:tcPrChange w:id="284" w:author="Jack Watts" w:date="2021-04-09T21:02:00Z">
+            <w:tcPrChange w:id="285" w:author="Jack Watts" w:date="2021-04-09T21:02:00Z">
               <w:tcPr>
                 <w:tcW w:w="0" w:type="auto"/>
                 <w:tcBorders>
@@ -5186,14 +5258,14 @@
               <w:widowControl/>
               <w:spacing w:before="0" w:line="240" w:lineRule="auto"/>
               <w:rPr>
-                <w:ins w:id="285" w:author="Jack Watts" w:date="2021-04-09T21:00:00Z"/>
+                <w:ins w:id="286" w:author="Jack Watts" w:date="2021-04-09T21:00:00Z"/>
                 <w:rFonts w:ascii="Times New Roman" w:eastAsia="Times New Roman" w:hAnsi="Times New Roman" w:cs="Times New Roman"/>
                 <w:sz w:val="24"/>
                 <w:szCs w:val="24"/>
                 <w:lang w:val="en-GB" w:eastAsia="en-GB"/>
               </w:rPr>
             </w:pPr>
-            <w:ins w:id="286" w:author="Jack Watts" w:date="2021-04-09T21:00:00Z">
+            <w:ins w:id="287" w:author="Jack Watts" w:date="2021-04-09T21:00:00Z">
               <w:r>
                 <w:rPr>
                   <w:rFonts w:ascii="Arial" w:eastAsia="Times New Roman" w:hAnsi="Arial" w:cs="Arial"/>
@@ -5223,7 +5295,7 @@
               <w:right w:w="100" w:type="dxa"/>
             </w:tcMar>
             <w:hideMark/>
-            <w:tcPrChange w:id="287" w:author="Jack Watts" w:date="2021-04-09T21:02:00Z">
+            <w:tcPrChange w:id="288" w:author="Jack Watts" w:date="2021-04-09T21:02:00Z">
               <w:tcPr>
                 <w:tcW w:w="0" w:type="auto"/>
                 <w:tcBorders>
@@ -5248,14 +5320,14 @@
               <w:spacing w:before="0" w:line="240" w:lineRule="auto"/>
               <w:jc w:val="center"/>
               <w:rPr>
-                <w:ins w:id="288" w:author="Jack Watts" w:date="2021-04-09T21:00:00Z"/>
+                <w:ins w:id="289" w:author="Jack Watts" w:date="2021-04-09T21:00:00Z"/>
                 <w:rFonts w:ascii="Times New Roman" w:eastAsia="Times New Roman" w:hAnsi="Times New Roman" w:cs="Times New Roman"/>
                 <w:sz w:val="24"/>
                 <w:szCs w:val="24"/>
                 <w:lang w:val="en-GB" w:eastAsia="en-GB"/>
               </w:rPr>
             </w:pPr>
-            <w:ins w:id="289" w:author="Jack Watts" w:date="2021-04-09T21:00:00Z">
+            <w:ins w:id="290" w:author="Jack Watts" w:date="2021-04-09T21:00:00Z">
               <w:r>
                 <w:rPr>
                   <w:rFonts w:ascii="Arial" w:eastAsia="Times New Roman" w:hAnsi="Arial" w:cs="Arial"/>
@@ -5285,7 +5357,7 @@
               <w:right w:w="100" w:type="dxa"/>
             </w:tcMar>
             <w:hideMark/>
-            <w:tcPrChange w:id="290" w:author="Jack Watts" w:date="2021-04-09T21:02:00Z">
+            <w:tcPrChange w:id="291" w:author="Jack Watts" w:date="2021-04-09T21:02:00Z">
               <w:tcPr>
                 <w:tcW w:w="0" w:type="auto"/>
                 <w:tcBorders>
@@ -5310,7 +5382,7 @@
               <w:spacing w:before="0" w:line="240" w:lineRule="auto"/>
               <w:jc w:val="center"/>
               <w:rPr>
-                <w:ins w:id="291" w:author="Jack Watts" w:date="2021-04-09T21:00:00Z"/>
+                <w:ins w:id="292" w:author="Jack Watts" w:date="2021-04-09T21:00:00Z"/>
                 <w:rFonts w:ascii="Times New Roman" w:eastAsia="Times New Roman" w:hAnsi="Times New Roman" w:cs="Times New Roman"/>
                 <w:sz w:val="24"/>
                 <w:szCs w:val="24"/>
@@ -5318,7 +5390,7 @@
               </w:rPr>
             </w:pPr>
             <w:proofErr w:type="spellStart"/>
-            <w:ins w:id="292" w:author="Jack Watts" w:date="2021-04-09T21:00:00Z">
+            <w:ins w:id="293" w:author="Jack Watts" w:date="2021-04-09T21:00:00Z">
               <w:r>
                 <w:rPr>
                   <w:rFonts w:ascii="Arial" w:eastAsia="Times New Roman" w:hAnsi="Arial" w:cs="Arial"/>
@@ -5349,7 +5421,7 @@
               <w:right w:w="100" w:type="dxa"/>
             </w:tcMar>
             <w:hideMark/>
-            <w:tcPrChange w:id="293" w:author="Jack Watts" w:date="2021-04-09T21:02:00Z">
+            <w:tcPrChange w:id="294" w:author="Jack Watts" w:date="2021-04-09T21:02:00Z">
               <w:tcPr>
                 <w:tcW w:w="0" w:type="auto"/>
                 <w:tcBorders>
@@ -5373,7 +5445,7 @@
               <w:widowControl/>
               <w:spacing w:before="0" w:line="240" w:lineRule="auto"/>
               <w:rPr>
-                <w:ins w:id="294" w:author="Jack Watts" w:date="2021-04-09T21:00:00Z"/>
+                <w:ins w:id="295" w:author="Jack Watts" w:date="2021-04-09T21:00:00Z"/>
                 <w:rFonts w:ascii="Times New Roman" w:eastAsia="Times New Roman" w:hAnsi="Times New Roman" w:cs="Times New Roman"/>
                 <w:sz w:val="24"/>
                 <w:szCs w:val="24"/>
@@ -5381,7 +5453,7 @@
               </w:rPr>
             </w:pPr>
             <w:proofErr w:type="spellStart"/>
-            <w:ins w:id="295" w:author="Jack Watts" w:date="2021-04-09T21:00:00Z">
+            <w:ins w:id="296" w:author="Jack Watts" w:date="2021-04-09T21:00:00Z">
               <w:r>
                 <w:rPr>
                   <w:rFonts w:ascii="Arial" w:eastAsia="Times New Roman" w:hAnsi="Arial" w:cs="Arial"/>
@@ -5412,7 +5484,7 @@
               <w:right w:w="100" w:type="dxa"/>
             </w:tcMar>
             <w:hideMark/>
-            <w:tcPrChange w:id="296" w:author="Jack Watts" w:date="2021-04-09T21:02:00Z">
+            <w:tcPrChange w:id="297" w:author="Jack Watts" w:date="2021-04-09T21:02:00Z">
               <w:tcPr>
                 <w:tcW w:w="0" w:type="auto"/>
                 <w:tcBorders>
@@ -5436,14 +5508,14 @@
               <w:widowControl/>
               <w:spacing w:before="0" w:line="240" w:lineRule="auto"/>
               <w:rPr>
-                <w:ins w:id="297" w:author="Jack Watts" w:date="2021-04-09T21:00:00Z"/>
+                <w:ins w:id="298" w:author="Jack Watts" w:date="2021-04-09T21:00:00Z"/>
                 <w:rFonts w:ascii="Times New Roman" w:eastAsia="Times New Roman" w:hAnsi="Times New Roman" w:cs="Times New Roman"/>
                 <w:sz w:val="24"/>
                 <w:szCs w:val="24"/>
                 <w:lang w:val="en-GB" w:eastAsia="en-GB"/>
               </w:rPr>
             </w:pPr>
-            <w:ins w:id="298" w:author="Jack Watts" w:date="2021-04-09T21:00:00Z">
+            <w:ins w:id="299" w:author="Jack Watts" w:date="2021-04-09T21:00:00Z">
               <w:r>
                 <w:rPr>
                   <w:rFonts w:ascii="Arial" w:eastAsia="Times New Roman" w:hAnsi="Arial" w:cs="Arial"/>
@@ -5473,7 +5545,7 @@
               <w:right w:w="100" w:type="dxa"/>
             </w:tcMar>
             <w:hideMark/>
-            <w:tcPrChange w:id="299" w:author="Jack Watts" w:date="2021-04-09T21:02:00Z">
+            <w:tcPrChange w:id="300" w:author="Jack Watts" w:date="2021-04-09T21:02:00Z">
               <w:tcPr>
                 <w:tcW w:w="0" w:type="auto"/>
                 <w:tcBorders>
@@ -5497,7 +5569,7 @@
               <w:widowControl/>
               <w:spacing w:before="0" w:line="240" w:lineRule="auto"/>
               <w:rPr>
-                <w:ins w:id="300" w:author="Jack Watts" w:date="2021-04-09T21:00:00Z"/>
+                <w:ins w:id="301" w:author="Jack Watts" w:date="2021-04-09T21:00:00Z"/>
                 <w:rFonts w:ascii="Times New Roman" w:eastAsia="Times New Roman" w:hAnsi="Times New Roman" w:cs="Times New Roman"/>
                 <w:sz w:val="24"/>
                 <w:szCs w:val="24"/>
@@ -5510,8 +5582,8 @@
       <w:tr>
         <w:trPr>
           <w:trHeight w:val="379"/>
-          <w:ins w:id="301" w:author="Jack Watts" w:date="2021-04-09T21:00:00Z"/>
-          <w:trPrChange w:id="302" w:author="Jack Watts" w:date="2021-04-09T21:02:00Z">
+          <w:ins w:id="302" w:author="Jack Watts" w:date="2021-04-09T21:00:00Z"/>
+          <w:trPrChange w:id="303" w:author="Jack Watts" w:date="2021-04-09T21:02:00Z">
             <w:trPr>
               <w:trHeight w:val="379"/>
             </w:trPr>
@@ -5533,7 +5605,7 @@
               <w:right w:w="100" w:type="dxa"/>
             </w:tcMar>
             <w:hideMark/>
-            <w:tcPrChange w:id="303" w:author="Jack Watts" w:date="2021-04-09T21:02:00Z">
+            <w:tcPrChange w:id="304" w:author="Jack Watts" w:date="2021-04-09T21:02:00Z">
               <w:tcPr>
                 <w:tcW w:w="0" w:type="auto"/>
                 <w:tcBorders>
@@ -5557,14 +5629,14 @@
               <w:widowControl/>
               <w:spacing w:before="0" w:line="240" w:lineRule="auto"/>
               <w:rPr>
-                <w:ins w:id="304" w:author="Jack Watts" w:date="2021-04-09T21:00:00Z"/>
+                <w:ins w:id="305" w:author="Jack Watts" w:date="2021-04-09T21:00:00Z"/>
                 <w:rFonts w:ascii="Times New Roman" w:eastAsia="Times New Roman" w:hAnsi="Times New Roman" w:cs="Times New Roman"/>
                 <w:sz w:val="24"/>
                 <w:szCs w:val="24"/>
                 <w:lang w:val="en-GB" w:eastAsia="en-GB"/>
               </w:rPr>
             </w:pPr>
-            <w:ins w:id="305" w:author="Jack Watts" w:date="2021-04-09T21:00:00Z">
+            <w:ins w:id="306" w:author="Jack Watts" w:date="2021-04-09T21:00:00Z">
               <w:r>
                 <w:rPr>
                   <w:rFonts w:ascii="Arial" w:eastAsia="Times New Roman" w:hAnsi="Arial" w:cs="Arial"/>
@@ -5594,7 +5666,7 @@
               <w:right w:w="100" w:type="dxa"/>
             </w:tcMar>
             <w:hideMark/>
-            <w:tcPrChange w:id="306" w:author="Jack Watts" w:date="2021-04-09T21:02:00Z">
+            <w:tcPrChange w:id="307" w:author="Jack Watts" w:date="2021-04-09T21:02:00Z">
               <w:tcPr>
                 <w:tcW w:w="0" w:type="auto"/>
                 <w:tcBorders>
@@ -5619,14 +5691,14 @@
               <w:spacing w:before="0" w:line="240" w:lineRule="auto"/>
               <w:jc w:val="center"/>
               <w:rPr>
-                <w:ins w:id="307" w:author="Jack Watts" w:date="2021-04-09T21:00:00Z"/>
+                <w:ins w:id="308" w:author="Jack Watts" w:date="2021-04-09T21:00:00Z"/>
                 <w:rFonts w:ascii="Times New Roman" w:eastAsia="Times New Roman" w:hAnsi="Times New Roman" w:cs="Times New Roman"/>
                 <w:sz w:val="24"/>
                 <w:szCs w:val="24"/>
                 <w:lang w:val="en-GB" w:eastAsia="en-GB"/>
               </w:rPr>
             </w:pPr>
-            <w:ins w:id="308" w:author="Jack Watts" w:date="2021-04-09T21:00:00Z">
+            <w:ins w:id="309" w:author="Jack Watts" w:date="2021-04-09T21:00:00Z">
               <w:r>
                 <w:rPr>
                   <w:rFonts w:ascii="Arial" w:eastAsia="Times New Roman" w:hAnsi="Arial" w:cs="Arial"/>
@@ -5656,7 +5728,7 @@
               <w:right w:w="100" w:type="dxa"/>
             </w:tcMar>
             <w:hideMark/>
-            <w:tcPrChange w:id="309" w:author="Jack Watts" w:date="2021-04-09T21:02:00Z">
+            <w:tcPrChange w:id="310" w:author="Jack Watts" w:date="2021-04-09T21:02:00Z">
               <w:tcPr>
                 <w:tcW w:w="0" w:type="auto"/>
                 <w:tcBorders>
@@ -5681,14 +5753,14 @@
               <w:spacing w:before="0" w:line="240" w:lineRule="auto"/>
               <w:jc w:val="center"/>
               <w:rPr>
-                <w:ins w:id="310" w:author="Jack Watts" w:date="2021-04-09T21:00:00Z"/>
+                <w:ins w:id="311" w:author="Jack Watts" w:date="2021-04-09T21:00:00Z"/>
                 <w:rFonts w:ascii="Times New Roman" w:eastAsia="Times New Roman" w:hAnsi="Times New Roman" w:cs="Times New Roman"/>
                 <w:sz w:val="24"/>
                 <w:szCs w:val="24"/>
                 <w:lang w:val="en-GB" w:eastAsia="en-GB"/>
               </w:rPr>
             </w:pPr>
-            <w:ins w:id="311" w:author="Jack Watts" w:date="2021-04-09T21:00:00Z">
+            <w:ins w:id="312" w:author="Jack Watts" w:date="2021-04-09T21:00:00Z">
               <w:r>
                 <w:rPr>
                   <w:rFonts w:ascii="Arial" w:eastAsia="Times New Roman" w:hAnsi="Arial" w:cs="Arial"/>
@@ -5718,7 +5790,7 @@
               <w:right w:w="100" w:type="dxa"/>
             </w:tcMar>
             <w:hideMark/>
-            <w:tcPrChange w:id="312" w:author="Jack Watts" w:date="2021-04-09T21:02:00Z">
+            <w:tcPrChange w:id="313" w:author="Jack Watts" w:date="2021-04-09T21:02:00Z">
               <w:tcPr>
                 <w:tcW w:w="0" w:type="auto"/>
                 <w:tcBorders>
@@ -5742,7 +5814,7 @@
               <w:widowControl/>
               <w:spacing w:before="0" w:line="240" w:lineRule="auto"/>
               <w:rPr>
-                <w:ins w:id="313" w:author="Jack Watts" w:date="2021-04-09T21:00:00Z"/>
+                <w:ins w:id="314" w:author="Jack Watts" w:date="2021-04-09T21:00:00Z"/>
                 <w:rFonts w:ascii="Times New Roman" w:eastAsia="Times New Roman" w:hAnsi="Times New Roman" w:cs="Times New Roman"/>
                 <w:sz w:val="24"/>
                 <w:szCs w:val="24"/>
@@ -5750,7 +5822,7 @@
               </w:rPr>
             </w:pPr>
             <w:proofErr w:type="spellStart"/>
-            <w:ins w:id="314" w:author="Jack Watts" w:date="2021-04-09T21:00:00Z">
+            <w:ins w:id="315" w:author="Jack Watts" w:date="2021-04-09T21:00:00Z">
               <w:r>
                 <w:rPr>
                   <w:rFonts w:ascii="Arial" w:eastAsia="Times New Roman" w:hAnsi="Arial" w:cs="Arial"/>
@@ -5781,7 +5853,7 @@
               <w:right w:w="100" w:type="dxa"/>
             </w:tcMar>
             <w:hideMark/>
-            <w:tcPrChange w:id="315" w:author="Jack Watts" w:date="2021-04-09T21:02:00Z">
+            <w:tcPrChange w:id="316" w:author="Jack Watts" w:date="2021-04-09T21:02:00Z">
               <w:tcPr>
                 <w:tcW w:w="0" w:type="auto"/>
                 <w:tcBorders>
@@ -5805,14 +5877,14 @@
               <w:widowControl/>
               <w:spacing w:before="0" w:line="240" w:lineRule="auto"/>
               <w:rPr>
-                <w:ins w:id="316" w:author="Jack Watts" w:date="2021-04-09T21:00:00Z"/>
+                <w:ins w:id="317" w:author="Jack Watts" w:date="2021-04-09T21:00:00Z"/>
                 <w:rFonts w:ascii="Times New Roman" w:eastAsia="Times New Roman" w:hAnsi="Times New Roman" w:cs="Times New Roman"/>
                 <w:sz w:val="24"/>
                 <w:szCs w:val="24"/>
                 <w:lang w:val="en-GB" w:eastAsia="en-GB"/>
               </w:rPr>
             </w:pPr>
-            <w:ins w:id="317" w:author="Jack Watts" w:date="2021-04-09T21:00:00Z">
+            <w:ins w:id="318" w:author="Jack Watts" w:date="2021-04-09T21:00:00Z">
               <w:r>
                 <w:rPr>
                   <w:rFonts w:ascii="Arial" w:eastAsia="Times New Roman" w:hAnsi="Arial" w:cs="Arial"/>
@@ -5842,7 +5914,7 @@
               <w:right w:w="100" w:type="dxa"/>
             </w:tcMar>
             <w:hideMark/>
-            <w:tcPrChange w:id="318" w:author="Jack Watts" w:date="2021-04-09T21:02:00Z">
+            <w:tcPrChange w:id="319" w:author="Jack Watts" w:date="2021-04-09T21:02:00Z">
               <w:tcPr>
                 <w:tcW w:w="0" w:type="auto"/>
                 <w:tcBorders>
@@ -5866,7 +5938,7 @@
               <w:widowControl/>
               <w:spacing w:before="0" w:line="240" w:lineRule="auto"/>
               <w:rPr>
-                <w:ins w:id="319" w:author="Jack Watts" w:date="2021-04-09T21:00:00Z"/>
+                <w:ins w:id="320" w:author="Jack Watts" w:date="2021-04-09T21:00:00Z"/>
                 <w:rFonts w:ascii="Times New Roman" w:eastAsia="Times New Roman" w:hAnsi="Times New Roman" w:cs="Times New Roman"/>
                 <w:sz w:val="24"/>
                 <w:szCs w:val="24"/>
@@ -5878,7 +5950,7 @@
       </w:tr>
       <w:tr>
         <w:trPr>
-          <w:ins w:id="320" w:author="Jack Watts" w:date="2021-04-09T21:00:00Z"/>
+          <w:ins w:id="321" w:author="Jack Watts" w:date="2021-04-09T21:00:00Z"/>
         </w:trPr>
         <w:tc>
           <w:tcPr>
@@ -5896,7 +5968,7 @@
               <w:right w:w="100" w:type="dxa"/>
             </w:tcMar>
             <w:hideMark/>
-            <w:tcPrChange w:id="321" w:author="Jack Watts" w:date="2021-04-09T21:02:00Z">
+            <w:tcPrChange w:id="322" w:author="Jack Watts" w:date="2021-04-09T21:02:00Z">
               <w:tcPr>
                 <w:tcW w:w="0" w:type="auto"/>
                 <w:tcBorders>
@@ -5920,14 +5992,14 @@
               <w:widowControl/>
               <w:spacing w:before="0" w:line="240" w:lineRule="auto"/>
               <w:rPr>
-                <w:ins w:id="322" w:author="Jack Watts" w:date="2021-04-09T21:00:00Z"/>
+                <w:ins w:id="323" w:author="Jack Watts" w:date="2021-04-09T21:00:00Z"/>
                 <w:rFonts w:ascii="Times New Roman" w:eastAsia="Times New Roman" w:hAnsi="Times New Roman" w:cs="Times New Roman"/>
                 <w:sz w:val="24"/>
                 <w:szCs w:val="24"/>
                 <w:lang w:val="en-GB" w:eastAsia="en-GB"/>
               </w:rPr>
             </w:pPr>
-            <w:ins w:id="323" w:author="Jack Watts" w:date="2021-04-09T21:00:00Z">
+            <w:ins w:id="324" w:author="Jack Watts" w:date="2021-04-09T21:00:00Z">
               <w:r>
                 <w:rPr>
                   <w:rFonts w:ascii="Arial" w:eastAsia="Times New Roman" w:hAnsi="Arial" w:cs="Arial"/>
@@ -5957,7 +6029,7 @@
               <w:right w:w="100" w:type="dxa"/>
             </w:tcMar>
             <w:hideMark/>
-            <w:tcPrChange w:id="324" w:author="Jack Watts" w:date="2021-04-09T21:02:00Z">
+            <w:tcPrChange w:id="325" w:author="Jack Watts" w:date="2021-04-09T21:02:00Z">
               <w:tcPr>
                 <w:tcW w:w="0" w:type="auto"/>
                 <w:tcBorders>
@@ -5982,14 +6054,14 @@
               <w:spacing w:before="0" w:line="240" w:lineRule="auto"/>
               <w:jc w:val="center"/>
               <w:rPr>
-                <w:ins w:id="325" w:author="Jack Watts" w:date="2021-04-09T21:00:00Z"/>
+                <w:ins w:id="326" w:author="Jack Watts" w:date="2021-04-09T21:00:00Z"/>
                 <w:rFonts w:ascii="Times New Roman" w:eastAsia="Times New Roman" w:hAnsi="Times New Roman" w:cs="Times New Roman"/>
                 <w:sz w:val="24"/>
                 <w:szCs w:val="24"/>
                 <w:lang w:val="en-GB" w:eastAsia="en-GB"/>
               </w:rPr>
             </w:pPr>
-            <w:ins w:id="326" w:author="Jack Watts" w:date="2021-04-09T21:00:00Z">
+            <w:ins w:id="327" w:author="Jack Watts" w:date="2021-04-09T21:00:00Z">
               <w:r>
                 <w:rPr>
                   <w:rFonts w:ascii="Arial" w:eastAsia="Times New Roman" w:hAnsi="Arial" w:cs="Arial"/>
@@ -6019,7 +6091,7 @@
               <w:right w:w="100" w:type="dxa"/>
             </w:tcMar>
             <w:hideMark/>
-            <w:tcPrChange w:id="327" w:author="Jack Watts" w:date="2021-04-09T21:02:00Z">
+            <w:tcPrChange w:id="328" w:author="Jack Watts" w:date="2021-04-09T21:02:00Z">
               <w:tcPr>
                 <w:tcW w:w="0" w:type="auto"/>
                 <w:tcBorders>
@@ -6044,14 +6116,14 @@
               <w:spacing w:before="0" w:line="240" w:lineRule="auto"/>
               <w:jc w:val="center"/>
               <w:rPr>
-                <w:ins w:id="328" w:author="Jack Watts" w:date="2021-04-09T21:00:00Z"/>
+                <w:ins w:id="329" w:author="Jack Watts" w:date="2021-04-09T21:00:00Z"/>
                 <w:rFonts w:ascii="Times New Roman" w:eastAsia="Times New Roman" w:hAnsi="Times New Roman" w:cs="Times New Roman"/>
                 <w:sz w:val="24"/>
                 <w:szCs w:val="24"/>
                 <w:lang w:val="en-GB" w:eastAsia="en-GB"/>
               </w:rPr>
             </w:pPr>
-            <w:ins w:id="329" w:author="Jack Watts" w:date="2021-04-09T21:00:00Z">
+            <w:ins w:id="330" w:author="Jack Watts" w:date="2021-04-09T21:00:00Z">
               <w:r>
                 <w:rPr>
                   <w:rFonts w:ascii="Arial" w:eastAsia="Times New Roman" w:hAnsi="Arial" w:cs="Arial"/>
@@ -6081,7 +6153,7 @@
               <w:right w:w="100" w:type="dxa"/>
             </w:tcMar>
             <w:hideMark/>
-            <w:tcPrChange w:id="330" w:author="Jack Watts" w:date="2021-04-09T21:02:00Z">
+            <w:tcPrChange w:id="331" w:author="Jack Watts" w:date="2021-04-09T21:02:00Z">
               <w:tcPr>
                 <w:tcW w:w="0" w:type="auto"/>
                 <w:tcBorders>
@@ -6105,7 +6177,7 @@
               <w:widowControl/>
               <w:spacing w:before="0" w:line="240" w:lineRule="auto"/>
               <w:rPr>
-                <w:ins w:id="331" w:author="Jack Watts" w:date="2021-04-09T21:00:00Z"/>
+                <w:ins w:id="332" w:author="Jack Watts" w:date="2021-04-09T21:00:00Z"/>
                 <w:rFonts w:ascii="Times New Roman" w:eastAsia="Times New Roman" w:hAnsi="Times New Roman" w:cs="Times New Roman"/>
                 <w:sz w:val="24"/>
                 <w:szCs w:val="24"/>
@@ -6113,7 +6185,7 @@
               </w:rPr>
             </w:pPr>
             <w:proofErr w:type="spellStart"/>
-            <w:ins w:id="332" w:author="Jack Watts" w:date="2021-04-09T21:00:00Z">
+            <w:ins w:id="333" w:author="Jack Watts" w:date="2021-04-09T21:00:00Z">
               <w:r>
                 <w:rPr>
                   <w:rFonts w:ascii="Arial" w:eastAsia="Times New Roman" w:hAnsi="Arial" w:cs="Arial"/>
@@ -6144,7 +6216,7 @@
               <w:right w:w="100" w:type="dxa"/>
             </w:tcMar>
             <w:hideMark/>
-            <w:tcPrChange w:id="333" w:author="Jack Watts" w:date="2021-04-09T21:02:00Z">
+            <w:tcPrChange w:id="334" w:author="Jack Watts" w:date="2021-04-09T21:02:00Z">
               <w:tcPr>
                 <w:tcW w:w="0" w:type="auto"/>
                 <w:tcBorders>
@@ -6168,14 +6240,14 @@
               <w:widowControl/>
               <w:spacing w:before="0" w:line="240" w:lineRule="auto"/>
               <w:rPr>
-                <w:ins w:id="334" w:author="Jack Watts" w:date="2021-04-09T21:00:00Z"/>
+                <w:ins w:id="335" w:author="Jack Watts" w:date="2021-04-09T21:00:00Z"/>
                 <w:rFonts w:ascii="Times New Roman" w:eastAsia="Times New Roman" w:hAnsi="Times New Roman" w:cs="Times New Roman"/>
                 <w:sz w:val="24"/>
                 <w:szCs w:val="24"/>
                 <w:lang w:val="en-GB" w:eastAsia="en-GB"/>
               </w:rPr>
             </w:pPr>
-            <w:ins w:id="335" w:author="Jack Watts" w:date="2021-04-09T21:00:00Z">
+            <w:ins w:id="336" w:author="Jack Watts" w:date="2021-04-09T21:00:00Z">
               <w:r>
                 <w:rPr>
                   <w:rFonts w:ascii="Arial" w:eastAsia="Times New Roman" w:hAnsi="Arial" w:cs="Arial"/>
@@ -6205,7 +6277,7 @@
               <w:right w:w="100" w:type="dxa"/>
             </w:tcMar>
             <w:hideMark/>
-            <w:tcPrChange w:id="336" w:author="Jack Watts" w:date="2021-04-09T21:02:00Z">
+            <w:tcPrChange w:id="337" w:author="Jack Watts" w:date="2021-04-09T21:02:00Z">
               <w:tcPr>
                 <w:tcW w:w="0" w:type="auto"/>
                 <w:tcBorders>
@@ -6229,7 +6301,7 @@
               <w:widowControl/>
               <w:spacing w:before="0" w:line="240" w:lineRule="auto"/>
               <w:rPr>
-                <w:ins w:id="337" w:author="Jack Watts" w:date="2021-04-09T21:00:00Z"/>
+                <w:ins w:id="338" w:author="Jack Watts" w:date="2021-04-09T21:00:00Z"/>
                 <w:rFonts w:ascii="Times New Roman" w:eastAsia="Times New Roman" w:hAnsi="Times New Roman" w:cs="Times New Roman"/>
                 <w:sz w:val="24"/>
                 <w:szCs w:val="24"/>
@@ -6241,7 +6313,7 @@
       </w:tr>
       <w:tr>
         <w:trPr>
-          <w:ins w:id="338" w:author="Jack Watts" w:date="2021-04-09T21:00:00Z"/>
+          <w:ins w:id="339" w:author="Jack Watts" w:date="2021-04-09T21:00:00Z"/>
         </w:trPr>
         <w:tc>
           <w:tcPr>
@@ -6259,7 +6331,7 @@
               <w:right w:w="100" w:type="dxa"/>
             </w:tcMar>
             <w:hideMark/>
-            <w:tcPrChange w:id="339" w:author="Jack Watts" w:date="2021-04-09T21:02:00Z">
+            <w:tcPrChange w:id="340" w:author="Jack Watts" w:date="2021-04-09T21:02:00Z">
               <w:tcPr>
                 <w:tcW w:w="0" w:type="auto"/>
                 <w:tcBorders>
@@ -6283,14 +6355,14 @@
               <w:widowControl/>
               <w:spacing w:before="0" w:line="240" w:lineRule="auto"/>
               <w:rPr>
-                <w:ins w:id="340" w:author="Jack Watts" w:date="2021-04-09T21:00:00Z"/>
+                <w:ins w:id="341" w:author="Jack Watts" w:date="2021-04-09T21:00:00Z"/>
                 <w:rFonts w:ascii="Times New Roman" w:eastAsia="Times New Roman" w:hAnsi="Times New Roman" w:cs="Times New Roman"/>
                 <w:sz w:val="24"/>
                 <w:szCs w:val="24"/>
                 <w:lang w:val="en-GB" w:eastAsia="en-GB"/>
               </w:rPr>
             </w:pPr>
-            <w:ins w:id="341" w:author="Jack Watts" w:date="2021-04-09T21:00:00Z">
+            <w:ins w:id="342" w:author="Jack Watts" w:date="2021-04-09T21:00:00Z">
               <w:r>
                 <w:rPr>
                   <w:rFonts w:ascii="Arial" w:eastAsia="Times New Roman" w:hAnsi="Arial" w:cs="Arial"/>
@@ -6320,7 +6392,7 @@
               <w:right w:w="100" w:type="dxa"/>
             </w:tcMar>
             <w:hideMark/>
-            <w:tcPrChange w:id="342" w:author="Jack Watts" w:date="2021-04-09T21:02:00Z">
+            <w:tcPrChange w:id="343" w:author="Jack Watts" w:date="2021-04-09T21:02:00Z">
               <w:tcPr>
                 <w:tcW w:w="0" w:type="auto"/>
                 <w:tcBorders>
@@ -6345,14 +6417,14 @@
               <w:spacing w:before="0" w:line="240" w:lineRule="auto"/>
               <w:jc w:val="center"/>
               <w:rPr>
-                <w:ins w:id="343" w:author="Jack Watts" w:date="2021-04-09T21:00:00Z"/>
+                <w:ins w:id="344" w:author="Jack Watts" w:date="2021-04-09T21:00:00Z"/>
                 <w:rFonts w:ascii="Times New Roman" w:eastAsia="Times New Roman" w:hAnsi="Times New Roman" w:cs="Times New Roman"/>
                 <w:sz w:val="24"/>
                 <w:szCs w:val="24"/>
                 <w:lang w:val="en-GB" w:eastAsia="en-GB"/>
               </w:rPr>
             </w:pPr>
-            <w:ins w:id="344" w:author="Jack Watts" w:date="2021-04-09T21:00:00Z">
+            <w:ins w:id="345" w:author="Jack Watts" w:date="2021-04-09T21:00:00Z">
               <w:r>
                 <w:rPr>
                   <w:rFonts w:ascii="Arial" w:eastAsia="Times New Roman" w:hAnsi="Arial" w:cs="Arial"/>
@@ -6382,7 +6454,7 @@
               <w:right w:w="100" w:type="dxa"/>
             </w:tcMar>
             <w:hideMark/>
-            <w:tcPrChange w:id="345" w:author="Jack Watts" w:date="2021-04-09T21:02:00Z">
+            <w:tcPrChange w:id="346" w:author="Jack Watts" w:date="2021-04-09T21:02:00Z">
               <w:tcPr>
                 <w:tcW w:w="0" w:type="auto"/>
                 <w:tcBorders>
@@ -6407,7 +6479,7 @@
               <w:spacing w:before="0" w:line="240" w:lineRule="auto"/>
               <w:jc w:val="center"/>
               <w:rPr>
-                <w:ins w:id="346" w:author="Jack Watts" w:date="2021-04-09T21:00:00Z"/>
+                <w:ins w:id="347" w:author="Jack Watts" w:date="2021-04-09T21:00:00Z"/>
                 <w:rFonts w:ascii="Times New Roman" w:eastAsia="Times New Roman" w:hAnsi="Times New Roman" w:cs="Times New Roman"/>
                 <w:sz w:val="24"/>
                 <w:szCs w:val="24"/>
@@ -6415,7 +6487,7 @@
               </w:rPr>
             </w:pPr>
             <w:proofErr w:type="spellStart"/>
-            <w:ins w:id="347" w:author="Jack Watts" w:date="2021-04-09T21:00:00Z">
+            <w:ins w:id="348" w:author="Jack Watts" w:date="2021-04-09T21:00:00Z">
               <w:r>
                 <w:rPr>
                   <w:rFonts w:ascii="Arial" w:eastAsia="Times New Roman" w:hAnsi="Arial" w:cs="Arial"/>
@@ -6446,7 +6518,7 @@
               <w:right w:w="100" w:type="dxa"/>
             </w:tcMar>
             <w:hideMark/>
-            <w:tcPrChange w:id="348" w:author="Jack Watts" w:date="2021-04-09T21:02:00Z">
+            <w:tcPrChange w:id="349" w:author="Jack Watts" w:date="2021-04-09T21:02:00Z">
               <w:tcPr>
                 <w:tcW w:w="0" w:type="auto"/>
                 <w:tcBorders>
@@ -6470,14 +6542,14 @@
               <w:widowControl/>
               <w:spacing w:before="0" w:line="240" w:lineRule="auto"/>
               <w:rPr>
-                <w:ins w:id="349" w:author="Jack Watts" w:date="2021-04-09T21:00:00Z"/>
+                <w:ins w:id="350" w:author="Jack Watts" w:date="2021-04-09T21:00:00Z"/>
                 <w:rFonts w:ascii="Times New Roman" w:eastAsia="Times New Roman" w:hAnsi="Times New Roman" w:cs="Times New Roman"/>
                 <w:sz w:val="24"/>
                 <w:szCs w:val="24"/>
                 <w:lang w:val="en-GB" w:eastAsia="en-GB"/>
               </w:rPr>
             </w:pPr>
-            <w:ins w:id="350" w:author="Jack Watts" w:date="2021-04-09T21:00:00Z">
+            <w:ins w:id="351" w:author="Jack Watts" w:date="2021-04-09T21:00:00Z">
               <w:r>
                 <w:rPr>
                   <w:rFonts w:ascii="Arial" w:eastAsia="Times New Roman" w:hAnsi="Arial" w:cs="Arial"/>
@@ -6507,7 +6579,7 @@
               <w:right w:w="100" w:type="dxa"/>
             </w:tcMar>
             <w:hideMark/>
-            <w:tcPrChange w:id="351" w:author="Jack Watts" w:date="2021-04-09T21:02:00Z">
+            <w:tcPrChange w:id="352" w:author="Jack Watts" w:date="2021-04-09T21:02:00Z">
               <w:tcPr>
                 <w:tcW w:w="0" w:type="auto"/>
                 <w:tcBorders>
@@ -6531,14 +6603,14 @@
               <w:widowControl/>
               <w:spacing w:before="0" w:line="240" w:lineRule="auto"/>
               <w:rPr>
-                <w:ins w:id="352" w:author="Jack Watts" w:date="2021-04-09T21:00:00Z"/>
+                <w:ins w:id="353" w:author="Jack Watts" w:date="2021-04-09T21:00:00Z"/>
                 <w:rFonts w:ascii="Times New Roman" w:eastAsia="Times New Roman" w:hAnsi="Times New Roman" w:cs="Times New Roman"/>
                 <w:sz w:val="24"/>
                 <w:szCs w:val="24"/>
                 <w:lang w:val="en-GB" w:eastAsia="en-GB"/>
               </w:rPr>
             </w:pPr>
-            <w:ins w:id="353" w:author="Jack Watts" w:date="2021-04-09T21:00:00Z">
+            <w:ins w:id="354" w:author="Jack Watts" w:date="2021-04-09T21:00:00Z">
               <w:r>
                 <w:rPr>
                   <w:rFonts w:ascii="Arial" w:eastAsia="Times New Roman" w:hAnsi="Arial" w:cs="Arial"/>
@@ -6568,7 +6640,7 @@
               <w:right w:w="100" w:type="dxa"/>
             </w:tcMar>
             <w:hideMark/>
-            <w:tcPrChange w:id="354" w:author="Jack Watts" w:date="2021-04-09T21:02:00Z">
+            <w:tcPrChange w:id="355" w:author="Jack Watts" w:date="2021-04-09T21:02:00Z">
               <w:tcPr>
                 <w:tcW w:w="0" w:type="auto"/>
                 <w:tcBorders>
@@ -6592,7 +6664,7 @@
               <w:widowControl/>
               <w:spacing w:before="0" w:line="240" w:lineRule="auto"/>
               <w:rPr>
-                <w:ins w:id="355" w:author="Jack Watts" w:date="2021-04-09T21:00:00Z"/>
+                <w:ins w:id="356" w:author="Jack Watts" w:date="2021-04-09T21:00:00Z"/>
                 <w:rFonts w:ascii="Times New Roman" w:eastAsia="Times New Roman" w:hAnsi="Times New Roman" w:cs="Times New Roman"/>
                 <w:sz w:val="24"/>
                 <w:szCs w:val="24"/>
@@ -6604,7 +6676,7 @@
       </w:tr>
       <w:tr>
         <w:trPr>
-          <w:ins w:id="356" w:author="Jack Watts" w:date="2021-04-09T21:00:00Z"/>
+          <w:ins w:id="357" w:author="Jack Watts" w:date="2021-04-09T21:00:00Z"/>
         </w:trPr>
         <w:tc>
           <w:tcPr>
@@ -6622,7 +6694,7 @@
               <w:right w:w="100" w:type="dxa"/>
             </w:tcMar>
             <w:hideMark/>
-            <w:tcPrChange w:id="357" w:author="Jack Watts" w:date="2021-04-09T21:02:00Z">
+            <w:tcPrChange w:id="358" w:author="Jack Watts" w:date="2021-04-09T21:02:00Z">
               <w:tcPr>
                 <w:tcW w:w="0" w:type="auto"/>
                 <w:tcBorders>
@@ -6646,14 +6718,14 @@
               <w:widowControl/>
               <w:spacing w:before="0" w:line="240" w:lineRule="auto"/>
               <w:rPr>
-                <w:ins w:id="358" w:author="Jack Watts" w:date="2021-04-09T21:00:00Z"/>
+                <w:ins w:id="359" w:author="Jack Watts" w:date="2021-04-09T21:00:00Z"/>
                 <w:rFonts w:ascii="Times New Roman" w:eastAsia="Times New Roman" w:hAnsi="Times New Roman" w:cs="Times New Roman"/>
                 <w:sz w:val="24"/>
                 <w:szCs w:val="24"/>
                 <w:lang w:val="en-GB" w:eastAsia="en-GB"/>
               </w:rPr>
             </w:pPr>
-            <w:ins w:id="359" w:author="Jack Watts" w:date="2021-04-09T21:00:00Z">
+            <w:ins w:id="360" w:author="Jack Watts" w:date="2021-04-09T21:00:00Z">
               <w:r>
                 <w:rPr>
                   <w:rFonts w:ascii="Arial" w:eastAsia="Times New Roman" w:hAnsi="Arial" w:cs="Arial"/>
@@ -6683,7 +6755,7 @@
               <w:right w:w="100" w:type="dxa"/>
             </w:tcMar>
             <w:hideMark/>
-            <w:tcPrChange w:id="360" w:author="Jack Watts" w:date="2021-04-09T21:02:00Z">
+            <w:tcPrChange w:id="361" w:author="Jack Watts" w:date="2021-04-09T21:02:00Z">
               <w:tcPr>
                 <w:tcW w:w="0" w:type="auto"/>
                 <w:tcBorders>
@@ -6708,14 +6780,14 @@
               <w:spacing w:before="0" w:line="240" w:lineRule="auto"/>
               <w:jc w:val="center"/>
               <w:rPr>
-                <w:ins w:id="361" w:author="Jack Watts" w:date="2021-04-09T21:00:00Z"/>
+                <w:ins w:id="362" w:author="Jack Watts" w:date="2021-04-09T21:00:00Z"/>
                 <w:rFonts w:ascii="Times New Roman" w:eastAsia="Times New Roman" w:hAnsi="Times New Roman" w:cs="Times New Roman"/>
                 <w:sz w:val="24"/>
                 <w:szCs w:val="24"/>
                 <w:lang w:val="en-GB" w:eastAsia="en-GB"/>
               </w:rPr>
             </w:pPr>
-            <w:ins w:id="362" w:author="Jack Watts" w:date="2021-04-09T21:00:00Z">
+            <w:ins w:id="363" w:author="Jack Watts" w:date="2021-04-09T21:00:00Z">
               <w:r>
                 <w:rPr>
                   <w:rFonts w:ascii="Arial" w:eastAsia="Times New Roman" w:hAnsi="Arial" w:cs="Arial"/>
@@ -6745,7 +6817,7 @@
               <w:right w:w="100" w:type="dxa"/>
             </w:tcMar>
             <w:hideMark/>
-            <w:tcPrChange w:id="363" w:author="Jack Watts" w:date="2021-04-09T21:02:00Z">
+            <w:tcPrChange w:id="364" w:author="Jack Watts" w:date="2021-04-09T21:02:00Z">
               <w:tcPr>
                 <w:tcW w:w="0" w:type="auto"/>
                 <w:tcBorders>
@@ -6770,14 +6842,14 @@
               <w:spacing w:before="0" w:line="240" w:lineRule="auto"/>
               <w:jc w:val="center"/>
               <w:rPr>
-                <w:ins w:id="364" w:author="Jack Watts" w:date="2021-04-09T21:00:00Z"/>
+                <w:ins w:id="365" w:author="Jack Watts" w:date="2021-04-09T21:00:00Z"/>
                 <w:rFonts w:ascii="Times New Roman" w:eastAsia="Times New Roman" w:hAnsi="Times New Roman" w:cs="Times New Roman"/>
                 <w:sz w:val="24"/>
                 <w:szCs w:val="24"/>
                 <w:lang w:val="en-GB" w:eastAsia="en-GB"/>
               </w:rPr>
             </w:pPr>
-            <w:ins w:id="365" w:author="Jack Watts" w:date="2021-04-09T21:00:00Z">
+            <w:ins w:id="366" w:author="Jack Watts" w:date="2021-04-09T21:00:00Z">
               <w:r>
                 <w:rPr>
                   <w:rFonts w:ascii="Arial" w:eastAsia="Times New Roman" w:hAnsi="Arial" w:cs="Arial"/>
@@ -6807,7 +6879,7 @@
               <w:right w:w="100" w:type="dxa"/>
             </w:tcMar>
             <w:hideMark/>
-            <w:tcPrChange w:id="366" w:author="Jack Watts" w:date="2021-04-09T21:02:00Z">
+            <w:tcPrChange w:id="367" w:author="Jack Watts" w:date="2021-04-09T21:02:00Z">
               <w:tcPr>
                 <w:tcW w:w="0" w:type="auto"/>
                 <w:tcBorders>
@@ -6831,14 +6903,14 @@
               <w:widowControl/>
               <w:spacing w:before="0" w:line="240" w:lineRule="auto"/>
               <w:rPr>
-                <w:ins w:id="367" w:author="Jack Watts" w:date="2021-04-09T21:00:00Z"/>
+                <w:ins w:id="368" w:author="Jack Watts" w:date="2021-04-09T21:00:00Z"/>
                 <w:rFonts w:ascii="Times New Roman" w:eastAsia="Times New Roman" w:hAnsi="Times New Roman" w:cs="Times New Roman"/>
                 <w:sz w:val="24"/>
                 <w:szCs w:val="24"/>
                 <w:lang w:val="en-GB" w:eastAsia="en-GB"/>
               </w:rPr>
             </w:pPr>
-            <w:ins w:id="368" w:author="Jack Watts" w:date="2021-04-09T21:00:00Z">
+            <w:ins w:id="369" w:author="Jack Watts" w:date="2021-04-09T21:00:00Z">
               <w:r>
                 <w:rPr>
                   <w:rFonts w:ascii="Arial" w:eastAsia="Times New Roman" w:hAnsi="Arial" w:cs="Arial"/>
@@ -6868,7 +6940,7 @@
               <w:right w:w="100" w:type="dxa"/>
             </w:tcMar>
             <w:hideMark/>
-            <w:tcPrChange w:id="369" w:author="Jack Watts" w:date="2021-04-09T21:02:00Z">
+            <w:tcPrChange w:id="370" w:author="Jack Watts" w:date="2021-04-09T21:02:00Z">
               <w:tcPr>
                 <w:tcW w:w="0" w:type="auto"/>
                 <w:tcBorders>
@@ -6892,7 +6964,7 @@
               <w:widowControl/>
               <w:spacing w:before="0" w:line="240" w:lineRule="auto"/>
               <w:rPr>
-                <w:ins w:id="370" w:author="Jack Watts" w:date="2021-04-09T21:00:00Z"/>
+                <w:ins w:id="371" w:author="Jack Watts" w:date="2021-04-09T21:00:00Z"/>
                 <w:rFonts w:ascii="Times New Roman" w:eastAsia="Times New Roman" w:hAnsi="Times New Roman" w:cs="Times New Roman"/>
                 <w:sz w:val="24"/>
                 <w:szCs w:val="24"/>
@@ -6917,7 +6989,7 @@
               <w:right w:w="100" w:type="dxa"/>
             </w:tcMar>
             <w:hideMark/>
-            <w:tcPrChange w:id="371" w:author="Jack Watts" w:date="2021-04-09T21:02:00Z">
+            <w:tcPrChange w:id="372" w:author="Jack Watts" w:date="2021-04-09T21:02:00Z">
               <w:tcPr>
                 <w:tcW w:w="0" w:type="auto"/>
                 <w:tcBorders>
@@ -6941,7 +7013,7 @@
               <w:widowControl/>
               <w:spacing w:before="0" w:line="240" w:lineRule="auto"/>
               <w:rPr>
-                <w:ins w:id="372" w:author="Jack Watts" w:date="2021-04-09T21:00:00Z"/>
+                <w:ins w:id="373" w:author="Jack Watts" w:date="2021-04-09T21:00:00Z"/>
                 <w:rFonts w:ascii="Times New Roman" w:eastAsia="Times New Roman" w:hAnsi="Times New Roman" w:cs="Times New Roman"/>
                 <w:sz w:val="24"/>
                 <w:szCs w:val="24"/>
@@ -6953,7 +7025,7 @@
       </w:tr>
       <w:tr>
         <w:trPr>
-          <w:ins w:id="373" w:author="Jack Watts" w:date="2021-04-09T21:00:00Z"/>
+          <w:ins w:id="374" w:author="Jack Watts" w:date="2021-04-09T21:00:00Z"/>
         </w:trPr>
         <w:tc>
           <w:tcPr>
@@ -6971,7 +7043,7 @@
               <w:right w:w="100" w:type="dxa"/>
             </w:tcMar>
             <w:hideMark/>
-            <w:tcPrChange w:id="374" w:author="Jack Watts" w:date="2021-04-09T21:02:00Z">
+            <w:tcPrChange w:id="375" w:author="Jack Watts" w:date="2021-04-09T21:02:00Z">
               <w:tcPr>
                 <w:tcW w:w="0" w:type="auto"/>
                 <w:tcBorders>
@@ -6995,7 +7067,7 @@
               <w:widowControl/>
               <w:spacing w:before="0" w:line="240" w:lineRule="auto"/>
               <w:rPr>
-                <w:ins w:id="375" w:author="Jack Watts" w:date="2021-04-09T21:00:00Z"/>
+                <w:ins w:id="376" w:author="Jack Watts" w:date="2021-04-09T21:00:00Z"/>
                 <w:rFonts w:ascii="Times New Roman" w:eastAsia="Times New Roman" w:hAnsi="Times New Roman" w:cs="Times New Roman"/>
                 <w:sz w:val="24"/>
                 <w:szCs w:val="24"/>
@@ -7003,7 +7075,7 @@
               </w:rPr>
             </w:pPr>
             <w:proofErr w:type="spellStart"/>
-            <w:ins w:id="376" w:author="Jack Watts" w:date="2021-04-09T21:00:00Z">
+            <w:ins w:id="377" w:author="Jack Watts" w:date="2021-04-09T21:00:00Z">
               <w:r>
                 <w:rPr>
                   <w:rFonts w:ascii="Arial" w:eastAsia="Times New Roman" w:hAnsi="Arial" w:cs="Arial"/>
@@ -7034,7 +7106,7 @@
               <w:right w:w="100" w:type="dxa"/>
             </w:tcMar>
             <w:hideMark/>
-            <w:tcPrChange w:id="377" w:author="Jack Watts" w:date="2021-04-09T21:02:00Z">
+            <w:tcPrChange w:id="378" w:author="Jack Watts" w:date="2021-04-09T21:02:00Z">
               <w:tcPr>
                 <w:tcW w:w="0" w:type="auto"/>
                 <w:tcBorders>
@@ -7059,14 +7131,14 @@
               <w:spacing w:before="0" w:line="240" w:lineRule="auto"/>
               <w:jc w:val="center"/>
               <w:rPr>
-                <w:ins w:id="378" w:author="Jack Watts" w:date="2021-04-09T21:00:00Z"/>
+                <w:ins w:id="379" w:author="Jack Watts" w:date="2021-04-09T21:00:00Z"/>
                 <w:rFonts w:ascii="Times New Roman" w:eastAsia="Times New Roman" w:hAnsi="Times New Roman" w:cs="Times New Roman"/>
                 <w:sz w:val="24"/>
                 <w:szCs w:val="24"/>
                 <w:lang w:val="en-GB" w:eastAsia="en-GB"/>
               </w:rPr>
             </w:pPr>
-            <w:ins w:id="379" w:author="Jack Watts" w:date="2021-04-09T21:00:00Z">
+            <w:ins w:id="380" w:author="Jack Watts" w:date="2021-04-09T21:00:00Z">
               <w:r>
                 <w:rPr>
                   <w:rFonts w:ascii="Arial" w:eastAsia="Times New Roman" w:hAnsi="Arial" w:cs="Arial"/>
@@ -7096,7 +7168,7 @@
               <w:right w:w="100" w:type="dxa"/>
             </w:tcMar>
             <w:hideMark/>
-            <w:tcPrChange w:id="380" w:author="Jack Watts" w:date="2021-04-09T21:02:00Z">
+            <w:tcPrChange w:id="381" w:author="Jack Watts" w:date="2021-04-09T21:02:00Z">
               <w:tcPr>
                 <w:tcW w:w="0" w:type="auto"/>
                 <w:tcBorders>
@@ -7121,14 +7193,14 @@
               <w:spacing w:before="0" w:line="240" w:lineRule="auto"/>
               <w:jc w:val="center"/>
               <w:rPr>
-                <w:ins w:id="381" w:author="Jack Watts" w:date="2021-04-09T21:00:00Z"/>
+                <w:ins w:id="382" w:author="Jack Watts" w:date="2021-04-09T21:00:00Z"/>
                 <w:rFonts w:ascii="Times New Roman" w:eastAsia="Times New Roman" w:hAnsi="Times New Roman" w:cs="Times New Roman"/>
                 <w:sz w:val="24"/>
                 <w:szCs w:val="24"/>
                 <w:lang w:val="en-GB" w:eastAsia="en-GB"/>
               </w:rPr>
             </w:pPr>
-            <w:ins w:id="382" w:author="Jack Watts" w:date="2021-04-09T21:00:00Z">
+            <w:ins w:id="383" w:author="Jack Watts" w:date="2021-04-09T21:00:00Z">
               <w:r>
                 <w:rPr>
                   <w:rFonts w:ascii="Arial" w:eastAsia="Times New Roman" w:hAnsi="Arial" w:cs="Arial"/>
@@ -7158,7 +7230,7 @@
               <w:right w:w="100" w:type="dxa"/>
             </w:tcMar>
             <w:hideMark/>
-            <w:tcPrChange w:id="383" w:author="Jack Watts" w:date="2021-04-09T21:02:00Z">
+            <w:tcPrChange w:id="384" w:author="Jack Watts" w:date="2021-04-09T21:02:00Z">
               <w:tcPr>
                 <w:tcW w:w="0" w:type="auto"/>
                 <w:tcBorders>
@@ -7182,14 +7254,14 @@
               <w:widowControl/>
               <w:spacing w:before="0" w:line="240" w:lineRule="auto"/>
               <w:rPr>
-                <w:ins w:id="384" w:author="Jack Watts" w:date="2021-04-09T21:00:00Z"/>
+                <w:ins w:id="385" w:author="Jack Watts" w:date="2021-04-09T21:00:00Z"/>
                 <w:rFonts w:ascii="Times New Roman" w:eastAsia="Times New Roman" w:hAnsi="Times New Roman" w:cs="Times New Roman"/>
                 <w:sz w:val="24"/>
                 <w:szCs w:val="24"/>
                 <w:lang w:val="en-GB" w:eastAsia="en-GB"/>
               </w:rPr>
             </w:pPr>
-            <w:ins w:id="385" w:author="Jack Watts" w:date="2021-04-09T21:00:00Z">
+            <w:ins w:id="386" w:author="Jack Watts" w:date="2021-04-09T21:00:00Z">
               <w:r>
                 <w:rPr>
                   <w:rFonts w:ascii="Arial" w:eastAsia="Times New Roman" w:hAnsi="Arial" w:cs="Arial"/>
@@ -7219,7 +7291,7 @@
               <w:right w:w="100" w:type="dxa"/>
             </w:tcMar>
             <w:hideMark/>
-            <w:tcPrChange w:id="386" w:author="Jack Watts" w:date="2021-04-09T21:02:00Z">
+            <w:tcPrChange w:id="387" w:author="Jack Watts" w:date="2021-04-09T21:02:00Z">
               <w:tcPr>
                 <w:tcW w:w="0" w:type="auto"/>
                 <w:tcBorders>
@@ -7243,14 +7315,14 @@
               <w:widowControl/>
               <w:spacing w:before="0" w:line="240" w:lineRule="auto"/>
               <w:rPr>
-                <w:ins w:id="387" w:author="Jack Watts" w:date="2021-04-09T21:00:00Z"/>
+                <w:ins w:id="388" w:author="Jack Watts" w:date="2021-04-09T21:00:00Z"/>
                 <w:rFonts w:ascii="Times New Roman" w:eastAsia="Times New Roman" w:hAnsi="Times New Roman" w:cs="Times New Roman"/>
                 <w:sz w:val="24"/>
                 <w:szCs w:val="24"/>
                 <w:lang w:val="en-GB" w:eastAsia="en-GB"/>
               </w:rPr>
             </w:pPr>
-            <w:ins w:id="388" w:author="Jack Watts" w:date="2021-04-09T21:00:00Z">
+            <w:ins w:id="389" w:author="Jack Watts" w:date="2021-04-09T21:00:00Z">
               <w:r>
                 <w:rPr>
                   <w:rFonts w:ascii="Arial" w:eastAsia="Times New Roman" w:hAnsi="Arial" w:cs="Arial"/>
@@ -7280,7 +7352,7 @@
               <w:right w:w="100" w:type="dxa"/>
             </w:tcMar>
             <w:hideMark/>
-            <w:tcPrChange w:id="389" w:author="Jack Watts" w:date="2021-04-09T21:02:00Z">
+            <w:tcPrChange w:id="390" w:author="Jack Watts" w:date="2021-04-09T21:02:00Z">
               <w:tcPr>
                 <w:tcW w:w="0" w:type="auto"/>
                 <w:tcBorders>
@@ -7304,7 +7376,7 @@
               <w:widowControl/>
               <w:spacing w:before="0" w:line="240" w:lineRule="auto"/>
               <w:rPr>
-                <w:ins w:id="390" w:author="Jack Watts" w:date="2021-04-09T21:00:00Z"/>
+                <w:ins w:id="391" w:author="Jack Watts" w:date="2021-04-09T21:00:00Z"/>
                 <w:rFonts w:ascii="Times New Roman" w:eastAsia="Times New Roman" w:hAnsi="Times New Roman" w:cs="Times New Roman"/>
                 <w:sz w:val="24"/>
                 <w:szCs w:val="24"/>
@@ -7316,7 +7388,7 @@
       </w:tr>
       <w:tr>
         <w:trPr>
-          <w:ins w:id="391" w:author="Jack Watts" w:date="2021-04-09T21:00:00Z"/>
+          <w:ins w:id="392" w:author="Jack Watts" w:date="2021-04-09T21:00:00Z"/>
         </w:trPr>
         <w:tc>
           <w:tcPr>
@@ -7334,7 +7406,7 @@
               <w:right w:w="100" w:type="dxa"/>
             </w:tcMar>
             <w:hideMark/>
-            <w:tcPrChange w:id="392" w:author="Jack Watts" w:date="2021-04-09T21:02:00Z">
+            <w:tcPrChange w:id="393" w:author="Jack Watts" w:date="2021-04-09T21:02:00Z">
               <w:tcPr>
                 <w:tcW w:w="0" w:type="auto"/>
                 <w:tcBorders>
@@ -7358,7 +7430,7 @@
               <w:widowControl/>
               <w:spacing w:before="0" w:line="240" w:lineRule="auto"/>
               <w:rPr>
-                <w:ins w:id="393" w:author="Jack Watts" w:date="2021-04-09T21:00:00Z"/>
+                <w:ins w:id="394" w:author="Jack Watts" w:date="2021-04-09T21:00:00Z"/>
                 <w:rFonts w:ascii="Times New Roman" w:eastAsia="Times New Roman" w:hAnsi="Times New Roman" w:cs="Times New Roman"/>
                 <w:sz w:val="24"/>
                 <w:szCs w:val="24"/>
@@ -7366,7 +7438,7 @@
               </w:rPr>
             </w:pPr>
             <w:proofErr w:type="spellStart"/>
-            <w:ins w:id="394" w:author="Jack Watts" w:date="2021-04-09T21:00:00Z">
+            <w:ins w:id="395" w:author="Jack Watts" w:date="2021-04-09T21:00:00Z">
               <w:r>
                 <w:rPr>
                   <w:rFonts w:ascii="Arial" w:eastAsia="Times New Roman" w:hAnsi="Arial" w:cs="Arial"/>
@@ -7397,7 +7469,7 @@
               <w:right w:w="100" w:type="dxa"/>
             </w:tcMar>
             <w:hideMark/>
-            <w:tcPrChange w:id="395" w:author="Jack Watts" w:date="2021-04-09T21:02:00Z">
+            <w:tcPrChange w:id="396" w:author="Jack Watts" w:date="2021-04-09T21:02:00Z">
               <w:tcPr>
                 <w:tcW w:w="0" w:type="auto"/>
                 <w:tcBorders>
@@ -7422,14 +7494,14 @@
               <w:spacing w:before="0" w:line="240" w:lineRule="auto"/>
               <w:jc w:val="center"/>
               <w:rPr>
-                <w:ins w:id="396" w:author="Jack Watts" w:date="2021-04-09T21:00:00Z"/>
+                <w:ins w:id="397" w:author="Jack Watts" w:date="2021-04-09T21:00:00Z"/>
                 <w:rFonts w:ascii="Times New Roman" w:eastAsia="Times New Roman" w:hAnsi="Times New Roman" w:cs="Times New Roman"/>
                 <w:sz w:val="24"/>
                 <w:szCs w:val="24"/>
                 <w:lang w:val="en-GB" w:eastAsia="en-GB"/>
               </w:rPr>
             </w:pPr>
-            <w:ins w:id="397" w:author="Jack Watts" w:date="2021-04-09T21:00:00Z">
+            <w:ins w:id="398" w:author="Jack Watts" w:date="2021-04-09T21:00:00Z">
               <w:r>
                 <w:rPr>
                   <w:rFonts w:ascii="Arial" w:eastAsia="Times New Roman" w:hAnsi="Arial" w:cs="Arial"/>
@@ -7459,7 +7531,7 @@
               <w:right w:w="100" w:type="dxa"/>
             </w:tcMar>
             <w:hideMark/>
-            <w:tcPrChange w:id="398" w:author="Jack Watts" w:date="2021-04-09T21:02:00Z">
+            <w:tcPrChange w:id="399" w:author="Jack Watts" w:date="2021-04-09T21:02:00Z">
               <w:tcPr>
                 <w:tcW w:w="0" w:type="auto"/>
                 <w:tcBorders>
@@ -7484,14 +7556,14 @@
               <w:spacing w:before="0" w:line="240" w:lineRule="auto"/>
               <w:jc w:val="center"/>
               <w:rPr>
-                <w:ins w:id="399" w:author="Jack Watts" w:date="2021-04-09T21:00:00Z"/>
+                <w:ins w:id="400" w:author="Jack Watts" w:date="2021-04-09T21:00:00Z"/>
                 <w:rFonts w:ascii="Times New Roman" w:eastAsia="Times New Roman" w:hAnsi="Times New Roman" w:cs="Times New Roman"/>
                 <w:sz w:val="24"/>
                 <w:szCs w:val="24"/>
                 <w:lang w:val="en-GB" w:eastAsia="en-GB"/>
               </w:rPr>
             </w:pPr>
-            <w:ins w:id="400" w:author="Jack Watts" w:date="2021-04-09T21:00:00Z">
+            <w:ins w:id="401" w:author="Jack Watts" w:date="2021-04-09T21:00:00Z">
               <w:r>
                 <w:rPr>
                   <w:rFonts w:ascii="Arial" w:eastAsia="Times New Roman" w:hAnsi="Arial" w:cs="Arial"/>
@@ -7521,7 +7593,7 @@
               <w:right w:w="100" w:type="dxa"/>
             </w:tcMar>
             <w:hideMark/>
-            <w:tcPrChange w:id="401" w:author="Jack Watts" w:date="2021-04-09T21:02:00Z">
+            <w:tcPrChange w:id="402" w:author="Jack Watts" w:date="2021-04-09T21:02:00Z">
               <w:tcPr>
                 <w:tcW w:w="0" w:type="auto"/>
                 <w:tcBorders>
@@ -7545,14 +7617,14 @@
               <w:widowControl/>
               <w:spacing w:before="0" w:line="240" w:lineRule="auto"/>
               <w:rPr>
-                <w:ins w:id="402" w:author="Jack Watts" w:date="2021-04-09T21:00:00Z"/>
+                <w:ins w:id="403" w:author="Jack Watts" w:date="2021-04-09T21:00:00Z"/>
                 <w:rFonts w:ascii="Times New Roman" w:eastAsia="Times New Roman" w:hAnsi="Times New Roman" w:cs="Times New Roman"/>
                 <w:sz w:val="24"/>
                 <w:szCs w:val="24"/>
                 <w:lang w:val="en-GB" w:eastAsia="en-GB"/>
               </w:rPr>
             </w:pPr>
-            <w:ins w:id="403" w:author="Jack Watts" w:date="2021-04-09T21:00:00Z">
+            <w:ins w:id="404" w:author="Jack Watts" w:date="2021-04-09T21:00:00Z">
               <w:r>
                 <w:rPr>
                   <w:rFonts w:ascii="Arial" w:eastAsia="Times New Roman" w:hAnsi="Arial" w:cs="Arial"/>
@@ -7582,7 +7654,7 @@
               <w:right w:w="100" w:type="dxa"/>
             </w:tcMar>
             <w:hideMark/>
-            <w:tcPrChange w:id="404" w:author="Jack Watts" w:date="2021-04-09T21:02:00Z">
+            <w:tcPrChange w:id="405" w:author="Jack Watts" w:date="2021-04-09T21:02:00Z">
               <w:tcPr>
                 <w:tcW w:w="0" w:type="auto"/>
                 <w:tcBorders>
@@ -7606,14 +7678,14 @@
               <w:widowControl/>
               <w:spacing w:before="0" w:line="240" w:lineRule="auto"/>
               <w:rPr>
-                <w:ins w:id="405" w:author="Jack Watts" w:date="2021-04-09T21:00:00Z"/>
+                <w:ins w:id="406" w:author="Jack Watts" w:date="2021-04-09T21:00:00Z"/>
                 <w:rFonts w:ascii="Times New Roman" w:eastAsia="Times New Roman" w:hAnsi="Times New Roman" w:cs="Times New Roman"/>
                 <w:sz w:val="24"/>
                 <w:szCs w:val="24"/>
                 <w:lang w:val="en-GB" w:eastAsia="en-GB"/>
               </w:rPr>
             </w:pPr>
-            <w:ins w:id="406" w:author="Jack Watts" w:date="2021-04-09T21:00:00Z">
+            <w:ins w:id="407" w:author="Jack Watts" w:date="2021-04-09T21:00:00Z">
               <w:r>
                 <w:rPr>
                   <w:rFonts w:ascii="Arial" w:eastAsia="Times New Roman" w:hAnsi="Arial" w:cs="Arial"/>
@@ -7643,7 +7715,7 @@
               <w:right w:w="100" w:type="dxa"/>
             </w:tcMar>
             <w:hideMark/>
-            <w:tcPrChange w:id="407" w:author="Jack Watts" w:date="2021-04-09T21:02:00Z">
+            <w:tcPrChange w:id="408" w:author="Jack Watts" w:date="2021-04-09T21:02:00Z">
               <w:tcPr>
                 <w:tcW w:w="0" w:type="auto"/>
                 <w:tcBorders>
@@ -7667,7 +7739,7 @@
               <w:widowControl/>
               <w:spacing w:before="0" w:line="240" w:lineRule="auto"/>
               <w:rPr>
-                <w:ins w:id="408" w:author="Jack Watts" w:date="2021-04-09T21:00:00Z"/>
+                <w:ins w:id="409" w:author="Jack Watts" w:date="2021-04-09T21:00:00Z"/>
                 <w:rFonts w:ascii="Times New Roman" w:eastAsia="Times New Roman" w:hAnsi="Times New Roman" w:cs="Times New Roman"/>
                 <w:sz w:val="24"/>
                 <w:szCs w:val="24"/>
@@ -7679,7 +7751,7 @@
       </w:tr>
       <w:tr>
         <w:trPr>
-          <w:ins w:id="409" w:author="Jack Watts" w:date="2021-04-09T21:00:00Z"/>
+          <w:ins w:id="410" w:author="Jack Watts" w:date="2021-04-09T21:00:00Z"/>
         </w:trPr>
         <w:tc>
           <w:tcPr>
@@ -7697,7 +7769,7 @@
               <w:right w:w="100" w:type="dxa"/>
             </w:tcMar>
             <w:hideMark/>
-            <w:tcPrChange w:id="410" w:author="Jack Watts" w:date="2021-04-09T21:02:00Z">
+            <w:tcPrChange w:id="411" w:author="Jack Watts" w:date="2021-04-09T21:02:00Z">
               <w:tcPr>
                 <w:tcW w:w="0" w:type="auto"/>
                 <w:tcBorders>
@@ -7721,7 +7793,7 @@
               <w:widowControl/>
               <w:spacing w:before="0" w:line="240" w:lineRule="auto"/>
               <w:rPr>
-                <w:ins w:id="411" w:author="Jack Watts" w:date="2021-04-09T21:00:00Z"/>
+                <w:ins w:id="412" w:author="Jack Watts" w:date="2021-04-09T21:00:00Z"/>
                 <w:rFonts w:ascii="Times New Roman" w:eastAsia="Times New Roman" w:hAnsi="Times New Roman" w:cs="Times New Roman"/>
                 <w:sz w:val="24"/>
                 <w:szCs w:val="24"/>
@@ -7729,7 +7801,7 @@
               </w:rPr>
             </w:pPr>
             <w:proofErr w:type="spellStart"/>
-            <w:ins w:id="412" w:author="Jack Watts" w:date="2021-04-09T21:00:00Z">
+            <w:ins w:id="413" w:author="Jack Watts" w:date="2021-04-09T21:00:00Z">
               <w:r>
                 <w:rPr>
                   <w:rFonts w:ascii="Arial" w:eastAsia="Times New Roman" w:hAnsi="Arial" w:cs="Arial"/>
@@ -7760,7 +7832,7 @@
               <w:right w:w="100" w:type="dxa"/>
             </w:tcMar>
             <w:hideMark/>
-            <w:tcPrChange w:id="413" w:author="Jack Watts" w:date="2021-04-09T21:02:00Z">
+            <w:tcPrChange w:id="414" w:author="Jack Watts" w:date="2021-04-09T21:02:00Z">
               <w:tcPr>
                 <w:tcW w:w="0" w:type="auto"/>
                 <w:tcBorders>
@@ -7785,14 +7857,14 @@
               <w:spacing w:before="0" w:line="240" w:lineRule="auto"/>
               <w:jc w:val="center"/>
               <w:rPr>
-                <w:ins w:id="414" w:author="Jack Watts" w:date="2021-04-09T21:00:00Z"/>
+                <w:ins w:id="415" w:author="Jack Watts" w:date="2021-04-09T21:00:00Z"/>
                 <w:rFonts w:ascii="Times New Roman" w:eastAsia="Times New Roman" w:hAnsi="Times New Roman" w:cs="Times New Roman"/>
                 <w:sz w:val="24"/>
                 <w:szCs w:val="24"/>
                 <w:lang w:val="en-GB" w:eastAsia="en-GB"/>
               </w:rPr>
             </w:pPr>
-            <w:ins w:id="415" w:author="Jack Watts" w:date="2021-04-09T21:00:00Z">
+            <w:ins w:id="416" w:author="Jack Watts" w:date="2021-04-09T21:00:00Z">
               <w:r>
                 <w:rPr>
                   <w:rFonts w:ascii="Arial" w:eastAsia="Times New Roman" w:hAnsi="Arial" w:cs="Arial"/>
@@ -7822,7 +7894,7 @@
               <w:right w:w="100" w:type="dxa"/>
             </w:tcMar>
             <w:hideMark/>
-            <w:tcPrChange w:id="416" w:author="Jack Watts" w:date="2021-04-09T21:02:00Z">
+            <w:tcPrChange w:id="417" w:author="Jack Watts" w:date="2021-04-09T21:02:00Z">
               <w:tcPr>
                 <w:tcW w:w="0" w:type="auto"/>
                 <w:tcBorders>
@@ -7847,14 +7919,14 @@
               <w:spacing w:before="0" w:line="240" w:lineRule="auto"/>
               <w:jc w:val="center"/>
               <w:rPr>
-                <w:ins w:id="417" w:author="Jack Watts" w:date="2021-04-09T21:00:00Z"/>
+                <w:ins w:id="418" w:author="Jack Watts" w:date="2021-04-09T21:00:00Z"/>
                 <w:rFonts w:ascii="Times New Roman" w:eastAsia="Times New Roman" w:hAnsi="Times New Roman" w:cs="Times New Roman"/>
                 <w:sz w:val="24"/>
                 <w:szCs w:val="24"/>
                 <w:lang w:val="en-GB" w:eastAsia="en-GB"/>
               </w:rPr>
             </w:pPr>
-            <w:ins w:id="418" w:author="Jack Watts" w:date="2021-04-09T21:00:00Z">
+            <w:ins w:id="419" w:author="Jack Watts" w:date="2021-04-09T21:00:00Z">
               <w:r>
                 <w:rPr>
                   <w:rFonts w:ascii="Arial" w:eastAsia="Times New Roman" w:hAnsi="Arial" w:cs="Arial"/>
@@ -7884,7 +7956,7 @@
               <w:right w:w="100" w:type="dxa"/>
             </w:tcMar>
             <w:hideMark/>
-            <w:tcPrChange w:id="419" w:author="Jack Watts" w:date="2021-04-09T21:02:00Z">
+            <w:tcPrChange w:id="420" w:author="Jack Watts" w:date="2021-04-09T21:02:00Z">
               <w:tcPr>
                 <w:tcW w:w="0" w:type="auto"/>
                 <w:tcBorders>
@@ -7908,14 +7980,14 @@
               <w:widowControl/>
               <w:spacing w:before="0" w:line="240" w:lineRule="auto"/>
               <w:rPr>
-                <w:ins w:id="420" w:author="Jack Watts" w:date="2021-04-09T21:00:00Z"/>
+                <w:ins w:id="421" w:author="Jack Watts" w:date="2021-04-09T21:00:00Z"/>
                 <w:rFonts w:ascii="Times New Roman" w:eastAsia="Times New Roman" w:hAnsi="Times New Roman" w:cs="Times New Roman"/>
                 <w:sz w:val="24"/>
                 <w:szCs w:val="24"/>
                 <w:lang w:val="en-GB" w:eastAsia="en-GB"/>
               </w:rPr>
             </w:pPr>
-            <w:ins w:id="421" w:author="Jack Watts" w:date="2021-04-09T21:00:00Z">
+            <w:ins w:id="422" w:author="Jack Watts" w:date="2021-04-09T21:00:00Z">
               <w:r>
                 <w:rPr>
                   <w:rFonts w:ascii="Arial" w:eastAsia="Times New Roman" w:hAnsi="Arial" w:cs="Arial"/>
@@ -7945,7 +8017,7 @@
               <w:right w:w="100" w:type="dxa"/>
             </w:tcMar>
             <w:hideMark/>
-            <w:tcPrChange w:id="422" w:author="Jack Watts" w:date="2021-04-09T21:02:00Z">
+            <w:tcPrChange w:id="423" w:author="Jack Watts" w:date="2021-04-09T21:02:00Z">
               <w:tcPr>
                 <w:tcW w:w="0" w:type="auto"/>
                 <w:tcBorders>
@@ -7969,14 +8041,14 @@
               <w:widowControl/>
               <w:spacing w:before="0" w:line="240" w:lineRule="auto"/>
               <w:rPr>
-                <w:ins w:id="423" w:author="Jack Watts" w:date="2021-04-09T21:00:00Z"/>
+                <w:ins w:id="424" w:author="Jack Watts" w:date="2021-04-09T21:00:00Z"/>
                 <w:rFonts w:ascii="Times New Roman" w:eastAsia="Times New Roman" w:hAnsi="Times New Roman" w:cs="Times New Roman"/>
                 <w:sz w:val="24"/>
                 <w:szCs w:val="24"/>
                 <w:lang w:val="en-GB" w:eastAsia="en-GB"/>
               </w:rPr>
             </w:pPr>
-            <w:ins w:id="424" w:author="Jack Watts" w:date="2021-04-09T21:00:00Z">
+            <w:ins w:id="425" w:author="Jack Watts" w:date="2021-04-09T21:00:00Z">
               <w:r>
                 <w:rPr>
                   <w:rFonts w:ascii="Arial" w:eastAsia="Times New Roman" w:hAnsi="Arial" w:cs="Arial"/>
@@ -8006,7 +8078,7 @@
               <w:right w:w="100" w:type="dxa"/>
             </w:tcMar>
             <w:hideMark/>
-            <w:tcPrChange w:id="425" w:author="Jack Watts" w:date="2021-04-09T21:02:00Z">
+            <w:tcPrChange w:id="426" w:author="Jack Watts" w:date="2021-04-09T21:02:00Z">
               <w:tcPr>
                 <w:tcW w:w="0" w:type="auto"/>
                 <w:tcBorders>
@@ -8030,7 +8102,7 @@
               <w:widowControl/>
               <w:spacing w:before="0" w:line="240" w:lineRule="auto"/>
               <w:rPr>
-                <w:ins w:id="426" w:author="Jack Watts" w:date="2021-04-09T21:00:00Z"/>
+                <w:ins w:id="427" w:author="Jack Watts" w:date="2021-04-09T21:00:00Z"/>
                 <w:rFonts w:ascii="Times New Roman" w:eastAsia="Times New Roman" w:hAnsi="Times New Roman" w:cs="Times New Roman"/>
                 <w:sz w:val="24"/>
                 <w:szCs w:val="24"/>
@@ -8046,7 +8118,7 @@
         <w:pStyle w:val="Heading4"/>
         <w:ind w:left="0" w:firstLine="0"/>
         <w:rPr>
-          <w:ins w:id="427" w:author="Jack Watts" w:date="2021-04-09T21:02:00Z"/>
+          <w:ins w:id="428" w:author="Jack Watts" w:date="2021-04-09T21:02:00Z"/>
         </w:rPr>
         <w:sectPr>
           <w:endnotePr>
@@ -8064,7 +8136,7 @@
       <w:pPr>
         <w:pStyle w:val="Note"/>
         <w:rPr>
-          <w:del w:id="428" w:author="Jack Watts" w:date="2021-04-09T20:53:00Z"/>
+          <w:del w:id="429" w:author="Jack Watts" w:date="2021-04-09T20:53:00Z"/>
         </w:rPr>
       </w:pPr>
     </w:p>
@@ -8072,9 +8144,9 @@
       <w:pPr>
         <w:pStyle w:val="Note"/>
         <w:rPr>
-          <w:del w:id="429" w:author="Jack Watts" w:date="2021-04-09T20:59:00Z"/>
+          <w:del w:id="430" w:author="Jack Watts" w:date="2021-04-09T20:59:00Z"/>
         </w:rPr>
-        <w:pPrChange w:id="430" w:author="Jack Watts" w:date="2021-04-09T20:59:00Z">
+        <w:pPrChange w:id="431" w:author="Jack Watts" w:date="2021-04-09T20:59:00Z">
           <w:pPr>
             <w:pStyle w:val="Heading3"/>
           </w:pPr>
@@ -8086,13 +8158,13 @@
         <w:pStyle w:val="Heading4"/>
         <w:ind w:left="0" w:firstLine="0"/>
         <w:rPr>
-          <w:ins w:id="431" w:author="Jack Watts" w:date="2021-04-09T20:56:00Z"/>
+          <w:ins w:id="432" w:author="Jack Watts" w:date="2021-04-09T20:56:00Z"/>
         </w:rPr>
-        <w:pPrChange w:id="432" w:author="Jack Watts" w:date="2021-04-09T20:59:00Z">
+        <w:pPrChange w:id="433" w:author="Jack Watts" w:date="2021-04-09T20:59:00Z">
           <w:pPr/>
         </w:pPrChange>
       </w:pPr>
-      <w:ins w:id="433" w:author="Jack Watts" w:date="2021-04-09T20:56:00Z">
+      <w:ins w:id="434" w:author="Jack Watts" w:date="2021-04-09T20:56:00Z">
         <w:r>
           <w:t>Update steps</w:t>
         </w:r>
@@ -8106,10 +8178,10 @@
           <w:numId w:val="24"/>
         </w:numPr>
         <w:rPr>
-          <w:ins w:id="434" w:author="Jack Watts" w:date="2021-04-09T20:56:00Z"/>
+          <w:ins w:id="435" w:author="Jack Watts" w:date="2021-04-09T20:56:00Z"/>
           <w:lang w:val="en-GB" w:eastAsia="en-GB"/>
         </w:rPr>
-        <w:pPrChange w:id="435" w:author="Jack Watts" w:date="2021-04-09T20:56:00Z">
+        <w:pPrChange w:id="436" w:author="Jack Watts" w:date="2021-04-09T20:56:00Z">
           <w:pPr>
             <w:widowControl/>
             <w:numPr>
@@ -8124,7 +8196,7 @@
           </w:pPr>
         </w:pPrChange>
       </w:pPr>
-      <w:ins w:id="436" w:author="Jack Watts" w:date="2021-04-09T20:56:00Z">
+      <w:ins w:id="437" w:author="Jack Watts" w:date="2021-04-09T20:56:00Z">
         <w:r>
           <w:rPr>
             <w:lang w:val="en-GB" w:eastAsia="en-GB"/>
@@ -8141,10 +8213,10 @@
           <w:numId w:val="24"/>
         </w:numPr>
         <w:rPr>
-          <w:ins w:id="437" w:author="Jack Watts" w:date="2021-04-09T20:56:00Z"/>
+          <w:ins w:id="438" w:author="Jack Watts" w:date="2021-04-09T20:56:00Z"/>
           <w:lang w:val="en-GB" w:eastAsia="en-GB"/>
         </w:rPr>
-        <w:pPrChange w:id="438" w:author="Jack Watts" w:date="2021-04-09T20:56:00Z">
+        <w:pPrChange w:id="439" w:author="Jack Watts" w:date="2021-04-09T20:56:00Z">
           <w:pPr>
             <w:widowControl/>
             <w:numPr>
@@ -8159,7 +8231,7 @@
           </w:pPr>
         </w:pPrChange>
       </w:pPr>
-      <w:ins w:id="439" w:author="Jack Watts" w:date="2021-04-09T20:56:00Z">
+      <w:ins w:id="440" w:author="Jack Watts" w:date="2021-04-09T20:56:00Z">
         <w:r>
           <w:rPr>
             <w:lang w:val="en-GB" w:eastAsia="en-GB"/>
@@ -8176,10 +8248,10 @@
           <w:numId w:val="24"/>
         </w:numPr>
         <w:rPr>
-          <w:ins w:id="440" w:author="Jack Watts" w:date="2021-04-09T20:56:00Z"/>
+          <w:ins w:id="441" w:author="Jack Watts" w:date="2021-04-09T20:56:00Z"/>
           <w:lang w:val="en-GB" w:eastAsia="en-GB"/>
         </w:rPr>
-        <w:pPrChange w:id="441" w:author="Jack Watts" w:date="2021-04-09T20:56:00Z">
+        <w:pPrChange w:id="442" w:author="Jack Watts" w:date="2021-04-09T20:56:00Z">
           <w:pPr>
             <w:widowControl/>
             <w:numPr>
@@ -8194,7 +8266,7 @@
           </w:pPr>
         </w:pPrChange>
       </w:pPr>
-      <w:ins w:id="442" w:author="Jack Watts" w:date="2021-04-09T20:56:00Z">
+      <w:ins w:id="443" w:author="Jack Watts" w:date="2021-04-09T20:56:00Z">
         <w:r>
           <w:rPr>
             <w:lang w:val="en-GB" w:eastAsia="en-GB"/>
@@ -8206,11 +8278,11 @@
     <w:p>
       <w:pPr>
         <w:pStyle w:val="Heading3"/>
-        <w:pPrChange w:id="443" w:author="Jack Watts" w:date="2021-04-09T21:17:00Z">
+        <w:pPrChange w:id="444" w:author="Jack Watts" w:date="2021-04-09T21:17:00Z">
           <w:pPr/>
         </w:pPrChange>
       </w:pPr>
-      <w:ins w:id="444" w:author="Jack Watts" w:date="2021-04-09T21:04:00Z">
+      <w:ins w:id="445" w:author="Jack Watts" w:date="2021-04-09T21:04:00Z">
         <w:r>
           <w:t>Timeline Trimming</w:t>
         </w:r>
@@ -8219,10 +8291,10 @@
     <w:p>
       <w:pPr>
         <w:rPr>
-          <w:ins w:id="445" w:author="Jack Watts" w:date="2021-04-09T21:05:00Z"/>
+          <w:ins w:id="446" w:author="Jack Watts" w:date="2021-04-09T21:05:00Z"/>
         </w:rPr>
       </w:pPr>
-      <w:ins w:id="446" w:author="Jack Watts" w:date="2021-04-09T21:05:00Z">
+      <w:ins w:id="447" w:author="Jack Watts" w:date="2021-04-09T21:05:00Z">
         <w:r>
           <w:t>There are titles, which due to distribution requirements will need certain playable regions omitted in subsequent versions, whereby their compositions are delivered as a supplemental package. Cases include but are not limited to the following.</w:t>
         </w:r>
@@ -8236,13 +8308,13 @@
           <w:numId w:val="25"/>
         </w:numPr>
         <w:rPr>
-          <w:ins w:id="447" w:author="Jack Watts" w:date="2021-04-09T21:05:00Z"/>
+          <w:ins w:id="448" w:author="Jack Watts" w:date="2021-04-09T21:05:00Z"/>
         </w:rPr>
-        <w:pPrChange w:id="448" w:author="Jack Watts" w:date="2021-04-09T21:05:00Z">
+        <w:pPrChange w:id="449" w:author="Jack Watts" w:date="2021-04-09T21:05:00Z">
           <w:pPr/>
         </w:pPrChange>
       </w:pPr>
-      <w:ins w:id="449" w:author="Jack Watts" w:date="2021-04-09T21:05:00Z">
+      <w:ins w:id="450" w:author="Jack Watts" w:date="2021-04-09T21:05:00Z">
         <w:r>
           <w:t>Removal of distribution branding from the start and/or end of a composition.</w:t>
         </w:r>
@@ -8256,13 +8328,13 @@
           <w:numId w:val="25"/>
         </w:numPr>
         <w:rPr>
-          <w:ins w:id="450" w:author="Jack Watts" w:date="2021-04-09T21:05:00Z"/>
+          <w:ins w:id="451" w:author="Jack Watts" w:date="2021-04-09T21:05:00Z"/>
         </w:rPr>
-        <w:pPrChange w:id="451" w:author="Jack Watts" w:date="2021-04-09T21:05:00Z">
+        <w:pPrChange w:id="452" w:author="Jack Watts" w:date="2021-04-09T21:05:00Z">
           <w:pPr/>
         </w:pPrChange>
       </w:pPr>
-      <w:ins w:id="452" w:author="Jack Watts" w:date="2021-04-09T21:05:00Z">
+      <w:ins w:id="453" w:author="Jack Watts" w:date="2021-04-09T21:05:00Z">
         <w:r>
           <w:t>Removal of certain scenes e.g., due to licensing requirements.</w:t>
         </w:r>
@@ -8276,13 +8348,13 @@
           <w:numId w:val="25"/>
         </w:numPr>
         <w:rPr>
-          <w:ins w:id="453" w:author="Jack Watts" w:date="2021-04-09T21:05:00Z"/>
+          <w:ins w:id="454" w:author="Jack Watts" w:date="2021-04-09T21:05:00Z"/>
         </w:rPr>
-        <w:pPrChange w:id="454" w:author="Jack Watts" w:date="2021-04-09T21:05:00Z">
+        <w:pPrChange w:id="455" w:author="Jack Watts" w:date="2021-04-09T21:05:00Z">
           <w:pPr/>
         </w:pPrChange>
       </w:pPr>
-      <w:ins w:id="455" w:author="Jack Watts" w:date="2021-04-09T21:05:00Z">
+      <w:ins w:id="456" w:author="Jack Watts" w:date="2021-04-09T21:05:00Z">
         <w:r>
           <w:t>Editorial changes e.g., due to censorship.</w:t>
         </w:r>
@@ -8291,10 +8363,10 @@
     <w:p>
       <w:pPr>
         <w:rPr>
-          <w:ins w:id="456" w:author="Jack Watts [2]" w:date="2021-04-12T20:06:00Z"/>
+          <w:ins w:id="457" w:author="Jack Watts [2]" w:date="2021-04-12T20:06:00Z"/>
         </w:rPr>
       </w:pPr>
-      <w:ins w:id="457" w:author="Jack Watts" w:date="2021-04-09T21:05:00Z">
+      <w:ins w:id="458" w:author="Jack Watts" w:date="2021-04-09T21:05:00Z">
         <w:r>
           <w:t>This supplemental package only contains a Composition Playlist, a Packing List and an Assetmap. There should be no MXF track files included.</w:t>
         </w:r>
@@ -8304,10 +8376,10 @@
       <w:pPr>
         <w:jc w:val="center"/>
         <w:rPr>
-          <w:ins w:id="458" w:author="Jack Watts [2]" w:date="2021-04-12T20:06:00Z"/>
+          <w:ins w:id="459" w:author="Jack Watts [2]" w:date="2021-04-12T20:06:00Z"/>
         </w:rPr>
       </w:pPr>
-      <w:ins w:id="459" w:author="Jack Watts [2]" w:date="2021-04-12T20:06:00Z">
+      <w:ins w:id="460" w:author="Jack Watts [2]" w:date="2021-04-12T20:06:00Z">
         <w:r>
           <w:rPr>
             <w:noProof/>
@@ -8361,12 +8433,12 @@
         <w:ind w:left="567" w:right="855"/>
         <w:jc w:val="center"/>
         <w:rPr>
-          <w:ins w:id="460" w:author="Jack Watts [2]" w:date="2021-04-12T20:11:00Z"/>
+          <w:ins w:id="461" w:author="Jack Watts [2]" w:date="2021-04-12T20:11:00Z"/>
           <w:b/>
           <w:bCs/>
-          <w:rPrChange w:id="461" w:author="Jack Watts [2]" w:date="2021-04-12T20:11:00Z">
+          <w:rPrChange w:id="462" w:author="Jack Watts [2]" w:date="2021-04-12T20:11:00Z">
             <w:rPr>
-              <w:ins w:id="462" w:author="Jack Watts [2]" w:date="2021-04-12T20:11:00Z"/>
+              <w:ins w:id="463" w:author="Jack Watts [2]" w:date="2021-04-12T20:11:00Z"/>
               <w:b/>
               <w:bCs/>
               <w:sz w:val="18"/>
@@ -8374,19 +8446,19 @@
             </w:rPr>
           </w:rPrChange>
         </w:rPr>
-        <w:pPrChange w:id="463" w:author="Jack Watts [2]" w:date="2021-04-12T20:11:00Z">
+        <w:pPrChange w:id="464" w:author="Jack Watts [2]" w:date="2021-04-12T20:11:00Z">
           <w:pPr>
             <w:ind w:left="567" w:right="855"/>
             <w:jc w:val="both"/>
           </w:pPr>
         </w:pPrChange>
       </w:pPr>
-      <w:ins w:id="464" w:author="Jack Watts [2]" w:date="2021-04-12T20:11:00Z">
+      <w:ins w:id="465" w:author="Jack Watts [2]" w:date="2021-04-12T20:11:00Z">
         <w:r>
           <w:rPr>
             <w:b/>
             <w:bCs/>
-            <w:rPrChange w:id="465" w:author="Jack Watts [2]" w:date="2021-04-12T20:11:00Z">
+            <w:rPrChange w:id="466" w:author="Jack Watts [2]" w:date="2021-04-12T20:11:00Z">
               <w:rPr>
                 <w:b/>
                 <w:bCs/>
@@ -8404,32 +8476,32 @@
         <w:ind w:left="567" w:right="855"/>
         <w:jc w:val="both"/>
         <w:rPr>
-          <w:ins w:id="466" w:author="Jack Watts" w:date="2021-04-09T21:16:00Z"/>
+          <w:ins w:id="467" w:author="Jack Watts" w:date="2021-04-09T21:16:00Z"/>
           <w:sz w:val="18"/>
           <w:szCs w:val="18"/>
-          <w:rPrChange w:id="467" w:author="Jack Watts [2]" w:date="2021-04-12T20:11:00Z">
+          <w:rPrChange w:id="468" w:author="Jack Watts [2]" w:date="2021-04-12T20:11:00Z">
             <w:rPr>
-              <w:ins w:id="468" w:author="Jack Watts" w:date="2021-04-09T21:16:00Z"/>
+              <w:ins w:id="469" w:author="Jack Watts" w:date="2021-04-09T21:16:00Z"/>
             </w:rPr>
           </w:rPrChange>
         </w:rPr>
-        <w:pPrChange w:id="469" w:author="Jack Watts [2]" w:date="2021-04-12T20:11:00Z">
+        <w:pPrChange w:id="470" w:author="Jack Watts [2]" w:date="2021-04-12T20:11:00Z">
           <w:pPr/>
         </w:pPrChange>
       </w:pPr>
-      <w:ins w:id="470" w:author="Jack Watts [2]" w:date="2021-04-12T20:06:00Z">
+      <w:ins w:id="471" w:author="Jack Watts [2]" w:date="2021-04-12T20:06:00Z">
         <w:r>
           <w:rPr>
             <w:sz w:val="18"/>
             <w:szCs w:val="18"/>
-            <w:rPrChange w:id="471" w:author="Jack Watts [2]" w:date="2021-04-12T20:11:00Z">
+            <w:rPrChange w:id="472" w:author="Jack Watts [2]" w:date="2021-04-12T20:11:00Z">
               <w:rPr/>
             </w:rPrChange>
           </w:rPr>
           <w:t>Fig</w:t>
         </w:r>
       </w:ins>
-      <w:ins w:id="472" w:author="Jack Watts [2]" w:date="2021-04-12T20:13:00Z">
+      <w:ins w:id="473" w:author="Jack Watts [2]" w:date="2021-04-12T20:13:00Z">
         <w:r>
           <w:rPr>
             <w:sz w:val="18"/>
@@ -8438,192 +8510,192 @@
           <w:t>ure</w:t>
         </w:r>
       </w:ins>
-      <w:ins w:id="473" w:author="Jack Watts [2]" w:date="2021-04-12T20:06:00Z">
+      <w:ins w:id="474" w:author="Jack Watts [2]" w:date="2021-04-12T20:06:00Z">
         <w:r>
           <w:rPr>
             <w:sz w:val="18"/>
             <w:szCs w:val="18"/>
-            <w:rPrChange w:id="474" w:author="Jack Watts [2]" w:date="2021-04-12T20:11:00Z">
+            <w:rPrChange w:id="475" w:author="Jack Watts [2]" w:date="2021-04-12T20:11:00Z">
               <w:rPr/>
             </w:rPrChange>
           </w:rPr>
           <w:t xml:space="preserve"> 1 </w:t>
         </w:r>
       </w:ins>
-      <w:ins w:id="475" w:author="Jack Watts [2]" w:date="2021-04-12T20:07:00Z">
+      <w:ins w:id="476" w:author="Jack Watts [2]" w:date="2021-04-12T20:07:00Z">
         <w:r>
           <w:rPr>
             <w:sz w:val="18"/>
             <w:szCs w:val="18"/>
-            <w:rPrChange w:id="476" w:author="Jack Watts [2]" w:date="2021-04-12T20:11:00Z">
+            <w:rPrChange w:id="477" w:author="Jack Watts [2]" w:date="2021-04-12T20:11:00Z">
               <w:rPr/>
             </w:rPrChange>
           </w:rPr>
           <w:t>–</w:t>
         </w:r>
       </w:ins>
-      <w:ins w:id="477" w:author="Jack Watts [2]" w:date="2021-04-12T20:06:00Z">
+      <w:ins w:id="478" w:author="Jack Watts [2]" w:date="2021-04-12T20:06:00Z">
         <w:r>
           <w:rPr>
             <w:sz w:val="18"/>
             <w:szCs w:val="18"/>
-            <w:rPrChange w:id="478" w:author="Jack Watts [2]" w:date="2021-04-12T20:11:00Z">
+            <w:rPrChange w:id="479" w:author="Jack Watts [2]" w:date="2021-04-12T20:11:00Z">
               <w:rPr/>
             </w:rPrChange>
           </w:rPr>
           <w:t xml:space="preserve"> </w:t>
         </w:r>
       </w:ins>
-      <w:ins w:id="479" w:author="Jack Watts [2]" w:date="2021-04-12T20:07:00Z">
+      <w:ins w:id="480" w:author="Jack Watts [2]" w:date="2021-04-12T20:07:00Z">
         <w:r>
           <w:rPr>
             <w:sz w:val="18"/>
             <w:szCs w:val="18"/>
-            <w:rPrChange w:id="480" w:author="Jack Watts [2]" w:date="2021-04-12T20:11:00Z">
+            <w:rPrChange w:id="481" w:author="Jack Watts [2]" w:date="2021-04-12T20:11:00Z">
               <w:rPr/>
             </w:rPrChange>
           </w:rPr>
           <w:t xml:space="preserve">CPL </w:t>
         </w:r>
       </w:ins>
-      <w:ins w:id="481" w:author="Jack Watts [2]" w:date="2021-04-12T20:06:00Z">
+      <w:ins w:id="482" w:author="Jack Watts [2]" w:date="2021-04-12T20:06:00Z">
         <w:r>
           <w:rPr>
             <w:sz w:val="18"/>
             <w:szCs w:val="18"/>
-            <w:rPrChange w:id="482" w:author="Jack Watts [2]" w:date="2021-04-12T20:11:00Z">
+            <w:rPrChange w:id="483" w:author="Jack Watts [2]" w:date="2021-04-12T20:11:00Z">
               <w:rPr/>
             </w:rPrChange>
           </w:rPr>
           <w:t>Timelin</w:t>
         </w:r>
       </w:ins>
-      <w:ins w:id="483" w:author="Jack Watts [2]" w:date="2021-04-12T20:07:00Z">
+      <w:ins w:id="484" w:author="Jack Watts [2]" w:date="2021-04-12T20:07:00Z">
         <w:r>
           <w:rPr>
             <w:sz w:val="18"/>
             <w:szCs w:val="18"/>
-            <w:rPrChange w:id="484" w:author="Jack Watts [2]" w:date="2021-04-12T20:11:00Z">
+            <w:rPrChange w:id="485" w:author="Jack Watts [2]" w:date="2021-04-12T20:11:00Z">
               <w:rPr/>
             </w:rPrChange>
           </w:rPr>
           <w:t xml:space="preserve">e Trimming </w:t>
         </w:r>
       </w:ins>
-      <w:ins w:id="485" w:author="Jack Watts [2]" w:date="2021-04-12T20:09:00Z">
+      <w:ins w:id="486" w:author="Jack Watts [2]" w:date="2021-04-12T20:09:00Z">
         <w:r>
           <w:rPr>
             <w:sz w:val="18"/>
             <w:szCs w:val="18"/>
-            <w:rPrChange w:id="486" w:author="Jack Watts [2]" w:date="2021-04-12T20:11:00Z">
+            <w:rPrChange w:id="487" w:author="Jack Watts [2]" w:date="2021-04-12T20:11:00Z">
               <w:rPr/>
             </w:rPrChange>
           </w:rPr>
           <w:t xml:space="preserve">example </w:t>
         </w:r>
       </w:ins>
-      <w:ins w:id="487" w:author="Jack Watts [2]" w:date="2021-04-12T20:07:00Z">
+      <w:ins w:id="488" w:author="Jack Watts [2]" w:date="2021-04-12T20:07:00Z">
         <w:r>
           <w:rPr>
             <w:sz w:val="18"/>
             <w:szCs w:val="18"/>
-            <w:rPrChange w:id="488" w:author="Jack Watts [2]" w:date="2021-04-12T20:11:00Z">
+            <w:rPrChange w:id="489" w:author="Jack Watts [2]" w:date="2021-04-12T20:11:00Z">
               <w:rPr/>
             </w:rPrChange>
           </w:rPr>
           <w:t>showcas</w:t>
         </w:r>
       </w:ins>
-      <w:ins w:id="489" w:author="Jack Watts [2]" w:date="2021-04-12T20:09:00Z">
+      <w:ins w:id="490" w:author="Jack Watts [2]" w:date="2021-04-12T20:09:00Z">
         <w:r>
           <w:rPr>
             <w:sz w:val="18"/>
             <w:szCs w:val="18"/>
-            <w:rPrChange w:id="490" w:author="Jack Watts [2]" w:date="2021-04-12T20:11:00Z">
+            <w:rPrChange w:id="491" w:author="Jack Watts [2]" w:date="2021-04-12T20:11:00Z">
               <w:rPr/>
             </w:rPrChange>
           </w:rPr>
           <w:t>es</w:t>
         </w:r>
       </w:ins>
-      <w:ins w:id="491" w:author="Jack Watts [2]" w:date="2021-04-12T20:07:00Z">
+      <w:ins w:id="492" w:author="Jack Watts [2]" w:date="2021-04-12T20:07:00Z">
         <w:r>
           <w:rPr>
             <w:sz w:val="18"/>
             <w:szCs w:val="18"/>
-            <w:rPrChange w:id="492" w:author="Jack Watts [2]" w:date="2021-04-12T20:11:00Z">
+            <w:rPrChange w:id="493" w:author="Jack Watts [2]" w:date="2021-04-12T20:11:00Z">
               <w:rPr/>
             </w:rPrChange>
           </w:rPr>
           <w:t xml:space="preserve"> the </w:t>
         </w:r>
       </w:ins>
-      <w:ins w:id="493" w:author="Jack Watts [2]" w:date="2021-04-12T20:08:00Z">
+      <w:ins w:id="494" w:author="Jack Watts [2]" w:date="2021-04-12T20:08:00Z">
         <w:r>
           <w:rPr>
             <w:sz w:val="18"/>
             <w:szCs w:val="18"/>
-            <w:rPrChange w:id="494" w:author="Jack Watts [2]" w:date="2021-04-12T20:11:00Z">
+            <w:rPrChange w:id="495" w:author="Jack Watts [2]" w:date="2021-04-12T20:11:00Z">
               <w:rPr/>
             </w:rPrChange>
           </w:rPr>
           <w:t xml:space="preserve">unchanged state of the referenced MXF track files, but rather the </w:t>
         </w:r>
       </w:ins>
-      <w:ins w:id="495" w:author="Jack Watts [2]" w:date="2021-04-12T20:09:00Z">
+      <w:ins w:id="496" w:author="Jack Watts [2]" w:date="2021-04-12T20:09:00Z">
         <w:r>
           <w:rPr>
             <w:sz w:val="18"/>
             <w:szCs w:val="18"/>
-            <w:rPrChange w:id="496" w:author="Jack Watts [2]" w:date="2021-04-12T20:11:00Z">
+            <w:rPrChange w:id="497" w:author="Jack Watts [2]" w:date="2021-04-12T20:11:00Z">
               <w:rPr/>
             </w:rPrChange>
           </w:rPr>
           <w:t xml:space="preserve">amended </w:t>
         </w:r>
       </w:ins>
-      <w:ins w:id="497" w:author="Jack Watts [2]" w:date="2021-04-12T20:08:00Z">
+      <w:ins w:id="498" w:author="Jack Watts [2]" w:date="2021-04-12T20:08:00Z">
         <w:r>
           <w:rPr>
             <w:sz w:val="18"/>
             <w:szCs w:val="18"/>
-            <w:rPrChange w:id="498" w:author="Jack Watts [2]" w:date="2021-04-12T20:11:00Z">
+            <w:rPrChange w:id="499" w:author="Jack Watts [2]" w:date="2021-04-12T20:11:00Z">
               <w:rPr/>
             </w:rPrChange>
           </w:rPr>
           <w:t>duration value</w:t>
         </w:r>
       </w:ins>
-      <w:ins w:id="499" w:author="Jack Watts [2]" w:date="2021-04-12T20:09:00Z">
+      <w:ins w:id="500" w:author="Jack Watts [2]" w:date="2021-04-12T20:09:00Z">
         <w:r>
           <w:rPr>
             <w:sz w:val="18"/>
             <w:szCs w:val="18"/>
-            <w:rPrChange w:id="500" w:author="Jack Watts [2]" w:date="2021-04-12T20:11:00Z">
+            <w:rPrChange w:id="501" w:author="Jack Watts [2]" w:date="2021-04-12T20:11:00Z">
               <w:rPr/>
             </w:rPrChange>
           </w:rPr>
           <w:t>s</w:t>
         </w:r>
       </w:ins>
-      <w:ins w:id="501" w:author="Jack Watts [2]" w:date="2021-04-12T20:08:00Z">
+      <w:ins w:id="502" w:author="Jack Watts [2]" w:date="2021-04-12T20:08:00Z">
         <w:r>
           <w:rPr>
             <w:sz w:val="18"/>
             <w:szCs w:val="18"/>
-            <w:rPrChange w:id="502" w:author="Jack Watts [2]" w:date="2021-04-12T20:11:00Z">
+            <w:rPrChange w:id="503" w:author="Jack Watts [2]" w:date="2021-04-12T20:11:00Z">
               <w:rPr/>
             </w:rPrChange>
           </w:rPr>
           <w:t xml:space="preserve"> of the </w:t>
         </w:r>
       </w:ins>
-      <w:ins w:id="503" w:author="Jack Watts [2]" w:date="2021-04-12T20:09:00Z">
+      <w:ins w:id="504" w:author="Jack Watts [2]" w:date="2021-04-12T20:09:00Z">
         <w:r>
           <w:rPr>
             <w:sz w:val="18"/>
             <w:szCs w:val="18"/>
-            <w:rPrChange w:id="504" w:author="Jack Watts [2]" w:date="2021-04-12T20:11:00Z">
+            <w:rPrChange w:id="505" w:author="Jack Watts [2]" w:date="2021-04-12T20:11:00Z">
               <w:rPr/>
             </w:rPrChange>
           </w:rPr>
@@ -8635,23 +8707,23 @@
       <w:pPr>
         <w:pStyle w:val="Heading2"/>
         <w:rPr>
-          <w:ins w:id="505" w:author="Jack Watts" w:date="2021-04-09T21:17:00Z"/>
+          <w:ins w:id="506" w:author="Jack Watts" w:date="2021-04-09T21:17:00Z"/>
         </w:rPr>
-        <w:pPrChange w:id="506" w:author="Jack Watts" w:date="2021-04-09T21:18:00Z">
+        <w:pPrChange w:id="507" w:author="Jack Watts" w:date="2021-04-09T21:18:00Z">
           <w:pPr/>
         </w:pPrChange>
       </w:pPr>
-      <w:ins w:id="507" w:author="Jack Watts" w:date="2021-04-09T21:17:00Z">
+      <w:ins w:id="508" w:author="Jack Watts" w:date="2021-04-09T21:17:00Z">
         <w:r>
           <w:t>CP</w:t>
         </w:r>
       </w:ins>
-      <w:ins w:id="508" w:author="Jack Watts" w:date="2021-04-09T21:18:00Z">
+      <w:ins w:id="509" w:author="Jack Watts" w:date="2021-04-09T21:18:00Z">
         <w:r>
           <w:t>L</w:t>
         </w:r>
       </w:ins>
-      <w:ins w:id="509" w:author="Jack Watts" w:date="2021-04-09T21:17:00Z">
+      <w:ins w:id="510" w:author="Jack Watts" w:date="2021-04-09T21:17:00Z">
         <w:r>
           <w:t xml:space="preserve"> MXF Reference Changes</w:t>
         </w:r>
@@ -8660,10 +8732,10 @@
     <w:p>
       <w:pPr>
         <w:rPr>
-          <w:ins w:id="510" w:author="Jack Watts" w:date="2021-04-09T21:18:00Z"/>
+          <w:ins w:id="511" w:author="Jack Watts" w:date="2021-04-09T21:18:00Z"/>
         </w:rPr>
       </w:pPr>
-      <w:ins w:id="511" w:author="Jack Watts" w:date="2021-04-09T21:18:00Z">
+      <w:ins w:id="512" w:author="Jack Watts" w:date="2021-04-09T21:18:00Z">
         <w:r>
           <w:t>There can be many reasons why MXF references need to be updated or changed. The following subsections cover the common use cases where MXF track file references are changed and the manner in which one should package the updated files.</w:t>
         </w:r>
@@ -8673,13 +8745,13 @@
       <w:pPr>
         <w:pStyle w:val="Heading3"/>
         <w:rPr>
-          <w:ins w:id="512" w:author="Jack Watts" w:date="2021-04-09T21:18:00Z"/>
+          <w:ins w:id="513" w:author="Jack Watts" w:date="2021-04-09T21:18:00Z"/>
         </w:rPr>
-        <w:pPrChange w:id="513" w:author="Jack Watts" w:date="2021-04-09T21:18:00Z">
+        <w:pPrChange w:id="514" w:author="Jack Watts" w:date="2021-04-09T21:18:00Z">
           <w:pPr/>
         </w:pPrChange>
       </w:pPr>
-      <w:ins w:id="514" w:author="Jack Watts" w:date="2021-04-09T21:18:00Z">
+      <w:ins w:id="515" w:author="Jack Watts" w:date="2021-04-09T21:18:00Z">
         <w:r>
           <w:t>MCA Language Tag</w:t>
         </w:r>
@@ -8688,10 +8760,10 @@
     <w:p>
       <w:pPr>
         <w:rPr>
-          <w:ins w:id="515" w:author="Jack Watts" w:date="2021-04-09T21:21:00Z"/>
+          <w:ins w:id="516" w:author="Jack Watts" w:date="2021-04-09T21:21:00Z"/>
         </w:rPr>
       </w:pPr>
-      <w:ins w:id="516" w:author="Jack Watts" w:date="2021-04-09T21:21:00Z">
+      <w:ins w:id="517" w:author="Jack Watts" w:date="2021-04-09T21:21:00Z">
         <w:r>
           <w:t xml:space="preserve">A language tag is embedded in the MXF metadata of sound track files, identifying the spoken dialogue of the underlying sound essence. Given that the language tag is embedded in the MXF metadata, </w:t>
         </w:r>
@@ -8704,10 +8776,10 @@
     <w:p>
       <w:pPr>
         <w:rPr>
-          <w:ins w:id="517" w:author="Jack Watts" w:date="2021-04-09T21:21:00Z"/>
+          <w:ins w:id="518" w:author="Jack Watts" w:date="2021-04-09T21:21:00Z"/>
         </w:rPr>
       </w:pPr>
-      <w:ins w:id="518" w:author="Jack Watts" w:date="2021-04-09T21:21:00Z">
+      <w:ins w:id="519" w:author="Jack Watts" w:date="2021-04-09T21:21:00Z">
         <w:r>
           <w:t>The resulting sound track file(s) can be referenced from new Composition Playlists (CPL). The updated sound track file(s) and CPL(s) can be packaged in a new complete package with the original picture track files, or as a supplemental package that only contains the new Composition Playlist, a Packing List, Assetmap and the newly created sound track files.</w:t>
         </w:r>
@@ -8717,10 +8789,10 @@
       <w:pPr>
         <w:pStyle w:val="Note"/>
         <w:rPr>
-          <w:ins w:id="519" w:author="Jack Watts [2]" w:date="2021-04-12T20:12:00Z"/>
+          <w:ins w:id="520" w:author="Jack Watts [2]" w:date="2021-04-12T20:12:00Z"/>
         </w:rPr>
       </w:pPr>
-      <w:ins w:id="520" w:author="Jack Watts" w:date="2021-04-09T21:21:00Z">
+      <w:ins w:id="521" w:author="Jack Watts" w:date="2021-04-09T21:21:00Z">
         <w:r>
           <w:t>NOTE: IMFUG BP 004 MCA Best Practices provides some guidance on how to choose MCA properties.</w:t>
         </w:r>
@@ -8729,11 +8801,17 @@
     <w:p>
       <w:pPr>
         <w:pStyle w:val="Note"/>
+        <w:jc w:val="center"/>
         <w:rPr>
-          <w:ins w:id="521" w:author="Jack Watts [2]" w:date="2021-04-12T20:13:00Z"/>
+          <w:ins w:id="522" w:author="Jack Watts [2]" w:date="2021-04-12T20:13:00Z"/>
         </w:rPr>
-      </w:pPr>
-      <w:ins w:id="522" w:author="Jack Watts [2]" w:date="2021-04-12T20:13:00Z">
+        <w:pPrChange w:id="523" w:author="Jack Watts [2]" w:date="2021-04-12T20:18:00Z">
+          <w:pPr>
+            <w:pStyle w:val="Note"/>
+          </w:pPr>
+        </w:pPrChange>
+      </w:pPr>
+      <w:ins w:id="524" w:author="Jack Watts [2]" w:date="2021-04-12T20:13:00Z">
         <w:r>
           <w:rPr>
             <w:noProof/>
@@ -8787,21 +8865,21 @@
         <w:pStyle w:val="Note"/>
         <w:jc w:val="center"/>
         <w:rPr>
-          <w:ins w:id="523" w:author="Jack Watts [2]" w:date="2021-04-12T20:13:00Z"/>
+          <w:ins w:id="525" w:author="Jack Watts [2]" w:date="2021-04-12T20:13:00Z"/>
           <w:b/>
           <w:bCs/>
           <w:sz w:val="22"/>
           <w:szCs w:val="24"/>
         </w:rPr>
       </w:pPr>
-      <w:ins w:id="524" w:author="Jack Watts [2]" w:date="2021-04-12T20:13:00Z">
+      <w:ins w:id="526" w:author="Jack Watts [2]" w:date="2021-04-12T20:13:00Z">
         <w:r>
           <w:rPr>
             <w:b/>
             <w:bCs/>
             <w:sz w:val="22"/>
             <w:szCs w:val="24"/>
-            <w:rPrChange w:id="525" w:author="Jack Watts [2]" w:date="2021-04-12T20:13:00Z">
+            <w:rPrChange w:id="527" w:author="Jack Watts [2]" w:date="2021-04-12T20:13:00Z">
               <w:rPr/>
             </w:rPrChange>
           </w:rPr>
@@ -8812,28 +8890,19 @@
     <w:p>
       <w:pPr>
         <w:pStyle w:val="Note"/>
+        <w:jc w:val="both"/>
         <w:rPr>
-          <w:ins w:id="526" w:author="Jack Watts" w:date="2021-04-09T21:23:00Z"/>
+          <w:ins w:id="528" w:author="Jack Watts [2]" w:date="2021-04-12T20:23:00Z"/>
           <w:sz w:val="18"/>
           <w:szCs w:val="20"/>
-          <w:rPrChange w:id="527" w:author="Jack Watts [2]" w:date="2021-04-12T20:13:00Z">
-            <w:rPr>
-              <w:ins w:id="528" w:author="Jack Watts" w:date="2021-04-09T21:23:00Z"/>
-            </w:rPr>
-          </w:rPrChange>
         </w:rPr>
-        <w:pPrChange w:id="529" w:author="Jack Watts [2]" w:date="2021-04-12T20:13:00Z">
-          <w:pPr>
-            <w:pStyle w:val="Note"/>
-          </w:pPr>
-        </w:pPrChange>
-      </w:pPr>
-      <w:ins w:id="530" w:author="Jack Watts [2]" w:date="2021-04-12T20:13:00Z">
+      </w:pPr>
+      <w:ins w:id="529" w:author="Jack Watts [2]" w:date="2021-04-12T20:13:00Z">
         <w:r>
           <w:rPr>
             <w:sz w:val="18"/>
             <w:szCs w:val="20"/>
-            <w:rPrChange w:id="531" w:author="Jack Watts [2]" w:date="2021-04-12T20:13:00Z">
+            <w:rPrChange w:id="530" w:author="Jack Watts [2]" w:date="2021-04-12T20:13:00Z">
               <w:rPr>
                 <w:b/>
                 <w:bCs/>
@@ -8845,7 +8914,7 @@
           <w:t xml:space="preserve">Figure 2 </w:t>
         </w:r>
       </w:ins>
-      <w:ins w:id="532" w:author="Jack Watts [2]" w:date="2021-04-12T20:14:00Z">
+      <w:ins w:id="531" w:author="Jack Watts [2]" w:date="2021-04-12T20:14:00Z">
         <w:r>
           <w:rPr>
             <w:sz w:val="18"/>
@@ -8854,12 +8923,12 @@
           <w:t>–</w:t>
         </w:r>
       </w:ins>
-      <w:ins w:id="533" w:author="Jack Watts [2]" w:date="2021-04-12T20:13:00Z">
+      <w:ins w:id="532" w:author="Jack Watts [2]" w:date="2021-04-12T20:13:00Z">
         <w:r>
           <w:rPr>
             <w:sz w:val="18"/>
             <w:szCs w:val="20"/>
-            <w:rPrChange w:id="534" w:author="Jack Watts [2]" w:date="2021-04-12T20:13:00Z">
+            <w:rPrChange w:id="533" w:author="Jack Watts [2]" w:date="2021-04-12T20:13:00Z">
               <w:rPr>
                 <w:b/>
                 <w:bCs/>
@@ -8871,7 +8940,7 @@
           <w:t xml:space="preserve"> </w:t>
         </w:r>
       </w:ins>
-      <w:ins w:id="535" w:author="Jack Watts [2]" w:date="2021-04-12T20:14:00Z">
+      <w:ins w:id="534" w:author="Jack Watts [2]" w:date="2021-04-12T20:14:00Z">
         <w:r>
           <w:rPr>
             <w:sz w:val="18"/>
@@ -8880,7 +8949,7 @@
           <w:t xml:space="preserve">MCA Language Tag depicts an excerpt of a </w:t>
         </w:r>
       </w:ins>
-      <w:ins w:id="536" w:author="Jack Watts [2]" w:date="2021-04-12T20:15:00Z">
+      <w:ins w:id="535" w:author="Jack Watts [2]" w:date="2021-04-12T20:15:00Z">
         <w:r>
           <w:rPr>
             <w:sz w:val="18"/>
@@ -8889,7 +8958,7 @@
           <w:t>Composition</w:t>
         </w:r>
       </w:ins>
-      <w:ins w:id="537" w:author="Jack Watts [2]" w:date="2021-04-12T20:14:00Z">
+      <w:ins w:id="536" w:author="Jack Watts [2]" w:date="2021-04-12T20:14:00Z">
         <w:r>
           <w:rPr>
             <w:sz w:val="18"/>
@@ -8898,7 +8967,7 @@
           <w:t xml:space="preserve"> Playlist’s Audio Essence Descriptor XML structure. The </w:t>
         </w:r>
       </w:ins>
-      <w:ins w:id="538" w:author="Jack Watts [2]" w:date="2021-04-12T20:15:00Z">
+      <w:ins w:id="537" w:author="Jack Watts [2]" w:date="2021-04-12T20:15:00Z">
         <w:r>
           <w:rPr>
             <w:sz w:val="18"/>
@@ -8907,7 +8976,7 @@
           <w:t xml:space="preserve">highlighted </w:t>
         </w:r>
       </w:ins>
-      <w:ins w:id="539" w:author="Jack Watts [2]" w:date="2021-04-12T20:14:00Z">
+      <w:ins w:id="538" w:author="Jack Watts [2]" w:date="2021-04-12T20:14:00Z">
         <w:r>
           <w:rPr>
             <w:sz w:val="18"/>
@@ -8916,7 +8985,7 @@
           <w:t>RFC5646</w:t>
         </w:r>
       </w:ins>
-      <w:ins w:id="540" w:author="Jack Watts [2]" w:date="2021-04-12T20:15:00Z">
+      <w:ins w:id="539" w:author="Jack Watts [2]" w:date="2021-04-12T20:15:00Z">
         <w:r>
           <w:rPr>
             <w:sz w:val="18"/>
@@ -8925,7 +8994,7 @@
           <w:t xml:space="preserve">SpokenLangauge value is </w:t>
         </w:r>
       </w:ins>
-      <w:ins w:id="541" w:author="Jack Watts [2]" w:date="2021-04-12T20:17:00Z">
+      <w:ins w:id="540" w:author="Jack Watts [2]" w:date="2021-04-12T20:17:00Z">
         <w:r>
           <w:rPr>
             <w:sz w:val="18"/>
@@ -8934,7 +9003,7 @@
           <w:t>an</w:t>
         </w:r>
       </w:ins>
-      <w:ins w:id="542" w:author="Jack Watts [2]" w:date="2021-04-12T20:15:00Z">
+      <w:ins w:id="541" w:author="Jack Watts [2]" w:date="2021-04-12T20:15:00Z">
         <w:r>
           <w:rPr>
             <w:sz w:val="18"/>
@@ -8943,7 +9012,7 @@
           <w:t xml:space="preserve"> XML representation of t</w:t>
         </w:r>
       </w:ins>
-      <w:ins w:id="543" w:author="Jack Watts [2]" w:date="2021-04-12T20:16:00Z">
+      <w:ins w:id="542" w:author="Jack Watts [2]" w:date="2021-04-12T20:16:00Z">
         <w:r>
           <w:rPr>
             <w:sz w:val="18"/>
@@ -8952,7 +9021,7 @@
           <w:t xml:space="preserve">he metadata contained in the respective MXF track file. To manually change this value will break the Tag relationship between the </w:t>
         </w:r>
       </w:ins>
-      <w:ins w:id="544" w:author="Jack Watts [2]" w:date="2021-04-12T20:17:00Z">
+      <w:ins w:id="543" w:author="Jack Watts [2]" w:date="2021-04-12T20:17:00Z">
         <w:r>
           <w:rPr>
             <w:sz w:val="18"/>
@@ -8964,55 +9033,320 @@
     </w:p>
     <w:p>
       <w:pPr>
-        <w:pStyle w:val="Heading3"/>
+        <w:pStyle w:val="Note"/>
+        <w:jc w:val="both"/>
         <w:rPr>
-          <w:ins w:id="545" w:author="Jack Watts" w:date="2021-04-09T21:23:00Z"/>
+          <w:ins w:id="544" w:author="Jack Watts" w:date="2021-04-09T21:23:00Z"/>
+          <w:sz w:val="18"/>
+          <w:szCs w:val="20"/>
+          <w:rPrChange w:id="545" w:author="Jack Watts [2]" w:date="2021-04-12T20:13:00Z">
+            <w:rPr>
+              <w:ins w:id="546" w:author="Jack Watts" w:date="2021-04-09T21:23:00Z"/>
+            </w:rPr>
+          </w:rPrChange>
         </w:rPr>
-      </w:pPr>
-      <w:ins w:id="546" w:author="Jack Watts" w:date="2021-04-09T21:23:00Z">
-        <w:r>
-          <w:t>Picture &amp; Sound Fixes</w:t>
-        </w:r>
-      </w:ins>
-    </w:p>
-    <w:p>
-      <w:pPr>
-        <w:rPr>
-          <w:ins w:id="547" w:author="Jack Watts" w:date="2021-04-09T21:23:00Z"/>
-        </w:rPr>
-      </w:pPr>
-      <w:ins w:id="548" w:author="Jack Watts" w:date="2021-04-09T21:23:00Z">
-        <w:r>
-          <w:t>It is not uncommon for issues to be detected in essence during the Quality Control (QC) process after delivery. Such issues can be a sound track replacement, picture inserts due to poor quality or aesthetic revisions. Such fixes are ideally delivered as a supplemental package that contains a newly created Composition Playlist, a Packing List, Assetmap and a number of picture or sound MXF track files acting as inserts.</w:t>
-        </w:r>
-      </w:ins>
-    </w:p>
-    <w:p>
-      <w:pPr>
-        <w:pStyle w:val="Note"/>
-        <w:rPr>
-          <w:ins w:id="549" w:author="Jack Watts" w:date="2021-04-09T21:23:00Z"/>
-        </w:rPr>
-      </w:pPr>
-      <w:ins w:id="550" w:author="Jack Watts" w:date="2021-04-09T21:23:00Z">
-        <w:r>
-          <w:t>NOTE: The newly created Composition Playlist can still reference existing track files outside the package that have been delivered previously.</w:t>
-        </w:r>
-      </w:ins>
-    </w:p>
-    <w:p>
-      <w:pPr>
-        <w:pStyle w:val="Heading3"/>
-        <w:rPr>
-          <w:ins w:id="551" w:author="Jack Watts" w:date="2021-04-09T21:25:00Z"/>
-        </w:rPr>
-        <w:pPrChange w:id="552" w:author="Jack Watts" w:date="2021-04-09T21:25:00Z">
+        <w:pPrChange w:id="547" w:author="Jack Watts [2]" w:date="2021-04-12T20:22:00Z">
           <w:pPr>
             <w:pStyle w:val="Note"/>
           </w:pPr>
         </w:pPrChange>
       </w:pPr>
-      <w:ins w:id="553" w:author="Jack Watts" w:date="2021-04-09T21:24:00Z">
+    </w:p>
+    <w:p>
+      <w:pPr>
+        <w:pStyle w:val="Heading3"/>
+        <w:rPr>
+          <w:ins w:id="548" w:author="Jack Watts" w:date="2021-04-09T21:23:00Z"/>
+        </w:rPr>
+      </w:pPr>
+      <w:ins w:id="549" w:author="Jack Watts" w:date="2021-04-09T21:23:00Z">
+        <w:r>
+          <w:t>Picture &amp; Sound Fixes</w:t>
+        </w:r>
+      </w:ins>
+    </w:p>
+    <w:p>
+      <w:pPr>
+        <w:rPr>
+          <w:ins w:id="550" w:author="Jack Watts" w:date="2021-04-09T21:23:00Z"/>
+        </w:rPr>
+      </w:pPr>
+      <w:ins w:id="551" w:author="Jack Watts" w:date="2021-04-09T21:23:00Z">
+        <w:r>
+          <w:t>It is not uncommon for issues to be detected in essence during the Quality Control (QC) process after delivery. Such issues can be a sound track replacement, picture inserts due to poor quality or aesthetic revisions. Such fixes are ideally delivered as a supplemental package that contains a newly created Composition Playlist, a Packing List, Assetmap and a number of picture or sound MXF track files acting as inserts.</w:t>
+        </w:r>
+      </w:ins>
+    </w:p>
+    <w:p>
+      <w:pPr>
+        <w:pStyle w:val="Note"/>
+        <w:rPr>
+          <w:ins w:id="552" w:author="Jack Watts [2]" w:date="2021-04-12T20:17:00Z"/>
+        </w:rPr>
+      </w:pPr>
+      <w:ins w:id="553" w:author="Jack Watts" w:date="2021-04-09T21:23:00Z">
+        <w:r>
+          <w:t>NOTE: The newly created Composition Playlist can still reference existing track files outside the package that have been delivered previously.</w:t>
+        </w:r>
+      </w:ins>
+    </w:p>
+    <w:p>
+      <w:pPr>
+        <w:pStyle w:val="Note"/>
+        <w:jc w:val="center"/>
+        <w:rPr>
+          <w:ins w:id="554" w:author="Jack Watts [2]" w:date="2021-04-12T20:18:00Z"/>
+        </w:rPr>
+      </w:pPr>
+      <w:ins w:id="555" w:author="Jack Watts [2]" w:date="2021-04-12T20:18:00Z">
+        <w:r>
+          <w:rPr>
+            <w:noProof/>
+          </w:rPr>
+          <w:lastRenderedPageBreak/>
+          <w:drawing>
+            <wp:inline distT="0" distB="0" distL="0" distR="0" wp14:anchorId="5B415E42" wp14:editId="13E7B89A">
+              <wp:extent cx="5194242" cy="3231160"/>
+              <wp:effectExtent l="0" t="0" r="0" b="0"/>
+              <wp:docPr id="3" name="Picture 3" descr="Graphical user interface&#10;&#10;Description automatically generated"/>
+              <wp:cNvGraphicFramePr>
+                <a:graphicFrameLocks xmlns:a="http://schemas.openxmlformats.org/drawingml/2006/main" noChangeAspect="1"/>
+              </wp:cNvGraphicFramePr>
+              <a:graphic xmlns:a="http://schemas.openxmlformats.org/drawingml/2006/main">
+                <a:graphicData uri="http://schemas.openxmlformats.org/drawingml/2006/picture">
+                  <pic:pic xmlns:pic="http://schemas.openxmlformats.org/drawingml/2006/picture">
+                    <pic:nvPicPr>
+                      <pic:cNvPr id="3" name="Picture 3" descr="Graphical user interface&#10;&#10;Description automatically generated"/>
+                      <pic:cNvPicPr/>
+                    </pic:nvPicPr>
+                    <pic:blipFill>
+                      <a:blip r:embed="rId12">
+                        <a:extLst>
+                          <a:ext uri="{28A0092B-C50C-407E-A947-70E740481C1C}">
+                            <a14:useLocalDpi xmlns:a14="http://schemas.microsoft.com/office/drawing/2010/main" val="0"/>
+                          </a:ext>
+                        </a:extLst>
+                      </a:blip>
+                      <a:stretch>
+                        <a:fillRect/>
+                      </a:stretch>
+                    </pic:blipFill>
+                    <pic:spPr>
+                      <a:xfrm>
+                        <a:off x="0" y="0"/>
+                        <a:ext cx="5194242" cy="3231160"/>
+                      </a:xfrm>
+                      <a:prstGeom prst="rect">
+                        <a:avLst/>
+                      </a:prstGeom>
+                    </pic:spPr>
+                  </pic:pic>
+                </a:graphicData>
+              </a:graphic>
+            </wp:inline>
+          </w:drawing>
+        </w:r>
+      </w:ins>
+    </w:p>
+    <w:p>
+      <w:pPr>
+        <w:pStyle w:val="Note"/>
+        <w:jc w:val="center"/>
+        <w:rPr>
+          <w:ins w:id="556" w:author="Jack Watts [2]" w:date="2021-04-12T20:18:00Z"/>
+          <w:b/>
+          <w:bCs/>
+          <w:sz w:val="22"/>
+          <w:szCs w:val="24"/>
+        </w:rPr>
+      </w:pPr>
+      <w:ins w:id="557" w:author="Jack Watts [2]" w:date="2021-04-12T20:18:00Z">
+        <w:r>
+          <w:rPr>
+            <w:b/>
+            <w:bCs/>
+            <w:sz w:val="22"/>
+            <w:szCs w:val="24"/>
+            <w:rPrChange w:id="558" w:author="Jack Watts [2]" w:date="2021-04-12T20:18:00Z">
+              <w:rPr/>
+            </w:rPrChange>
+          </w:rPr>
+          <w:t>Picture &amp; Sound Fixes</w:t>
+        </w:r>
+      </w:ins>
+    </w:p>
+    <w:p>
+      <w:pPr>
+        <w:pStyle w:val="Note"/>
+        <w:ind w:left="851" w:right="1138"/>
+        <w:jc w:val="both"/>
+        <w:rPr>
+          <w:ins w:id="559" w:author="Jack Watts [2]" w:date="2021-04-12T20:23:00Z"/>
+          <w:sz w:val="18"/>
+          <w:szCs w:val="20"/>
+        </w:rPr>
+      </w:pPr>
+      <w:ins w:id="560" w:author="Jack Watts [2]" w:date="2021-04-12T20:18:00Z">
+        <w:r>
+          <w:rPr>
+            <w:sz w:val="18"/>
+            <w:szCs w:val="20"/>
+            <w:rPrChange w:id="561" w:author="Jack Watts [2]" w:date="2021-04-12T20:19:00Z">
+              <w:rPr>
+                <w:b/>
+                <w:bCs/>
+                <w:sz w:val="22"/>
+                <w:szCs w:val="24"/>
+              </w:rPr>
+            </w:rPrChange>
+          </w:rPr>
+          <w:t xml:space="preserve">Figure 3 </w:t>
+        </w:r>
+      </w:ins>
+      <w:ins w:id="562" w:author="Jack Watts [2]" w:date="2021-04-12T20:19:00Z">
+        <w:r>
+          <w:rPr>
+            <w:sz w:val="18"/>
+            <w:szCs w:val="20"/>
+          </w:rPr>
+          <w:t xml:space="preserve">– Picture and Sound fixes depicts the follow up delivery of </w:t>
+        </w:r>
+      </w:ins>
+      <w:ins w:id="563" w:author="Jack Watts [2]" w:date="2021-04-12T20:22:00Z">
+        <w:r>
+          <w:rPr>
+            <w:sz w:val="18"/>
+            <w:szCs w:val="20"/>
+          </w:rPr>
+          <w:t xml:space="preserve">newly created </w:t>
+        </w:r>
+      </w:ins>
+      <w:ins w:id="564" w:author="Jack Watts [2]" w:date="2021-04-12T20:19:00Z">
+        <w:r>
+          <w:rPr>
+            <w:sz w:val="18"/>
+            <w:szCs w:val="20"/>
+          </w:rPr>
+          <w:t xml:space="preserve">Picture and Audio fixes as individual MXF track files. They are packaged </w:t>
+        </w:r>
+      </w:ins>
+      <w:ins w:id="565" w:author="Jack Watts [2]" w:date="2021-04-12T20:20:00Z">
+        <w:r>
+          <w:rPr>
+            <w:sz w:val="18"/>
+            <w:szCs w:val="20"/>
+          </w:rPr>
+          <w:t>in</w:t>
+        </w:r>
+      </w:ins>
+      <w:ins w:id="566" w:author="Jack Watts [2]" w:date="2021-04-12T20:19:00Z">
+        <w:r>
+          <w:rPr>
+            <w:sz w:val="18"/>
+            <w:szCs w:val="20"/>
+          </w:rPr>
+          <w:t xml:space="preserve"> </w:t>
+        </w:r>
+      </w:ins>
+      <w:ins w:id="567" w:author="Jack Watts [2]" w:date="2021-04-12T20:20:00Z">
+        <w:r>
+          <w:rPr>
+            <w:sz w:val="18"/>
+            <w:szCs w:val="20"/>
+          </w:rPr>
+          <w:t>a</w:t>
+        </w:r>
+      </w:ins>
+      <w:ins w:id="568" w:author="Jack Watts [2]" w:date="2021-04-12T20:19:00Z">
+        <w:r>
+          <w:rPr>
+            <w:sz w:val="18"/>
+            <w:szCs w:val="20"/>
+          </w:rPr>
+          <w:t xml:space="preserve"> Supplemental Packa</w:t>
+        </w:r>
+      </w:ins>
+      <w:ins w:id="569" w:author="Jack Watts [2]" w:date="2021-04-12T20:20:00Z">
+        <w:r>
+          <w:rPr>
+            <w:sz w:val="18"/>
+            <w:szCs w:val="20"/>
+          </w:rPr>
+          <w:t xml:space="preserve">ge also containing a new CPL referencing the previously delivery MXF track files in the Original Language Version </w:t>
+        </w:r>
+      </w:ins>
+      <w:ins w:id="570" w:author="Jack Watts [2]" w:date="2021-04-12T20:21:00Z">
+        <w:r>
+          <w:rPr>
+            <w:sz w:val="18"/>
+            <w:szCs w:val="20"/>
+          </w:rPr>
+          <w:t>(</w:t>
+        </w:r>
+      </w:ins>
+      <w:ins w:id="571" w:author="Jack Watts [2]" w:date="2021-04-12T20:20:00Z">
+        <w:r>
+          <w:rPr>
+            <w:sz w:val="18"/>
+            <w:szCs w:val="20"/>
+          </w:rPr>
+          <w:t xml:space="preserve">delivered </w:t>
+        </w:r>
+      </w:ins>
+      <w:ins w:id="572" w:author="Jack Watts [2]" w:date="2021-04-12T20:21:00Z">
+        <w:r>
+          <w:rPr>
+            <w:sz w:val="18"/>
+            <w:szCs w:val="20"/>
+          </w:rPr>
+          <w:t xml:space="preserve">as a complete package) and the newly created </w:t>
+        </w:r>
+      </w:ins>
+      <w:ins w:id="573" w:author="Jack Watts [2]" w:date="2021-04-12T20:22:00Z">
+        <w:r>
+          <w:rPr>
+            <w:sz w:val="18"/>
+            <w:szCs w:val="20"/>
+          </w:rPr>
+          <w:t>MXF track files.</w:t>
+        </w:r>
+      </w:ins>
+    </w:p>
+    <w:p>
+      <w:pPr>
+        <w:pStyle w:val="Note"/>
+        <w:ind w:left="851" w:right="1138"/>
+        <w:jc w:val="both"/>
+        <w:rPr>
+          <w:ins w:id="574" w:author="Jack Watts" w:date="2021-04-09T21:23:00Z"/>
+          <w:sz w:val="18"/>
+          <w:szCs w:val="20"/>
+          <w:rPrChange w:id="575" w:author="Jack Watts [2]" w:date="2021-04-12T20:19:00Z">
+            <w:rPr>
+              <w:ins w:id="576" w:author="Jack Watts" w:date="2021-04-09T21:23:00Z"/>
+            </w:rPr>
+          </w:rPrChange>
+        </w:rPr>
+        <w:pPrChange w:id="577" w:author="Jack Watts [2]" w:date="2021-04-12T20:22:00Z">
+          <w:pPr>
+            <w:pStyle w:val="Note"/>
+          </w:pPr>
+        </w:pPrChange>
+      </w:pPr>
+    </w:p>
+    <w:p>
+      <w:pPr>
+        <w:pStyle w:val="Heading3"/>
+        <w:rPr>
+          <w:ins w:id="578" w:author="Jack Watts" w:date="2021-04-09T21:25:00Z"/>
+        </w:rPr>
+        <w:pPrChange w:id="579" w:author="Jack Watts" w:date="2021-04-09T21:25:00Z">
+          <w:pPr>
+            <w:pStyle w:val="Note"/>
+          </w:pPr>
+        </w:pPrChange>
+      </w:pPr>
+      <w:ins w:id="580" w:author="Jack Watts" w:date="2021-04-09T21:24:00Z">
         <w:r>
           <w:t>Picture Versioning</w:t>
         </w:r>
@@ -9021,20 +9355,20 @@
     <w:p>
       <w:pPr>
         <w:rPr>
-          <w:ins w:id="554" w:author="Jack Watts" w:date="2021-04-09T21:25:00Z"/>
+          <w:ins w:id="581" w:author="Jack Watts" w:date="2021-04-09T21:25:00Z"/>
           <w:rFonts w:ascii="Times New Roman" w:hAnsi="Times New Roman" w:cs="Times New Roman"/>
           <w:sz w:val="24"/>
           <w:szCs w:val="24"/>
           <w:lang w:val="en-GB" w:eastAsia="en-GB"/>
         </w:rPr>
-        <w:pPrChange w:id="555" w:author="Jack Watts" w:date="2021-04-09T21:25:00Z">
+        <w:pPrChange w:id="582" w:author="Jack Watts" w:date="2021-04-09T21:25:00Z">
           <w:pPr>
             <w:widowControl/>
             <w:spacing w:before="0" w:line="240" w:lineRule="auto"/>
           </w:pPr>
         </w:pPrChange>
       </w:pPr>
-      <w:ins w:id="556" w:author="Jack Watts" w:date="2021-04-09T21:25:00Z">
+      <w:ins w:id="583" w:author="Jack Watts" w:date="2021-04-09T21:25:00Z">
         <w:r>
           <w:rPr>
             <w:lang w:val="en-GB" w:eastAsia="en-GB"/>
@@ -9046,52 +9380,45 @@
     <w:p>
       <w:pPr>
         <w:rPr>
-          <w:ins w:id="557" w:author="Jack Watts" w:date="2021-04-09T21:25:00Z"/>
+          <w:ins w:id="584" w:author="Jack Watts" w:date="2021-04-09T21:25:00Z"/>
           <w:rFonts w:ascii="Times New Roman" w:hAnsi="Times New Roman" w:cs="Times New Roman"/>
           <w:sz w:val="24"/>
           <w:szCs w:val="24"/>
           <w:lang w:val="en-GB" w:eastAsia="en-GB"/>
         </w:rPr>
-        <w:pPrChange w:id="558" w:author="Jack Watts" w:date="2021-04-09T21:25:00Z">
+        <w:pPrChange w:id="585" w:author="Jack Watts" w:date="2021-04-09T21:25:00Z">
           <w:pPr>
             <w:widowControl/>
             <w:spacing w:before="0" w:line="240" w:lineRule="auto"/>
           </w:pPr>
         </w:pPrChange>
       </w:pPr>
-      <w:ins w:id="559" w:author="Jack Watts" w:date="2021-04-09T21:25:00Z">
+      <w:ins w:id="586" w:author="Jack Watts" w:date="2021-04-09T21:25:00Z">
         <w:r>
           <w:rPr>
             <w:lang w:val="en-GB" w:eastAsia="en-GB"/>
           </w:rPr>
-          <w:t xml:space="preserve">These picture inserts can be delivered in a supplemental package that contains a newly created </w:t>
-        </w:r>
-        <w:r>
-          <w:rPr>
-            <w:lang w:val="en-GB" w:eastAsia="en-GB"/>
-          </w:rPr>
-          <w:lastRenderedPageBreak/>
-          <w:t>Composition Playlist, a Packing List, Assetmap and the newly created picture inserts.</w:t>
+          <w:t>These picture inserts can be delivered in a supplemental package that contains a newly created Composition Playlist, a Packing List, Assetmap and the newly created picture inserts.</w:t>
         </w:r>
       </w:ins>
     </w:p>
     <w:p>
       <w:pPr>
         <w:rPr>
-          <w:ins w:id="560" w:author="Jack Watts" w:date="2021-04-09T21:25:00Z"/>
+          <w:ins w:id="587" w:author="Jack Watts" w:date="2021-04-09T21:25:00Z"/>
           <w:rFonts w:ascii="Times New Roman" w:hAnsi="Times New Roman" w:cs="Times New Roman"/>
           <w:sz w:val="24"/>
           <w:szCs w:val="24"/>
           <w:lang w:val="en-GB" w:eastAsia="en-GB"/>
         </w:rPr>
-        <w:pPrChange w:id="561" w:author="Jack Watts" w:date="2021-04-09T21:25:00Z">
+        <w:pPrChange w:id="588" w:author="Jack Watts" w:date="2021-04-09T21:25:00Z">
           <w:pPr>
             <w:widowControl/>
             <w:spacing w:before="0" w:line="240" w:lineRule="auto"/>
           </w:pPr>
         </w:pPrChange>
       </w:pPr>
-      <w:ins w:id="562" w:author="Jack Watts" w:date="2021-04-09T21:25:00Z">
+      <w:ins w:id="589" w:author="Jack Watts" w:date="2021-04-09T21:25:00Z">
         <w:r>
           <w:rPr>
             <w:lang w:val="en-GB" w:eastAsia="en-GB"/>
@@ -9104,15 +9431,15 @@
       <w:pPr>
         <w:pStyle w:val="Heading3"/>
         <w:rPr>
-          <w:ins w:id="563" w:author="Jack Watts" w:date="2021-04-09T21:25:00Z"/>
+          <w:ins w:id="590" w:author="Jack Watts" w:date="2021-04-09T21:25:00Z"/>
         </w:rPr>
-        <w:pPrChange w:id="564" w:author="Jack Watts" w:date="2021-04-09T21:27:00Z">
+        <w:pPrChange w:id="591" w:author="Jack Watts" w:date="2021-04-09T21:27:00Z">
           <w:pPr>
             <w:pStyle w:val="Note"/>
           </w:pPr>
         </w:pPrChange>
       </w:pPr>
-      <w:ins w:id="565" w:author="Jack Watts" w:date="2021-04-09T21:27:00Z">
+      <w:ins w:id="592" w:author="Jack Watts" w:date="2021-04-09T21:27:00Z">
         <w:r>
           <w:t>Sound Localization</w:t>
         </w:r>
@@ -9122,13 +9449,13 @@
       <w:pPr>
         <w:pStyle w:val="Note"/>
         <w:rPr>
-          <w:ins w:id="566" w:author="Jack Watts" w:date="2021-04-09T21:27:00Z"/>
+          <w:ins w:id="593" w:author="Jack Watts" w:date="2021-04-09T21:27:00Z"/>
         </w:rPr>
       </w:pPr>
-      <w:ins w:id="567" w:author="Jack Watts" w:date="2021-04-09T21:27:00Z">
+      <w:ins w:id="594" w:author="Jack Watts" w:date="2021-04-09T21:27:00Z">
         <w:r>
           <w:rPr>
-            <w:rPrChange w:id="568" w:author="Jack Watts" w:date="2021-04-09T21:27:00Z">
+            <w:rPrChange w:id="595" w:author="Jack Watts" w:date="2021-04-09T21:27:00Z">
               <w:rPr>
                 <w:rFonts w:ascii="Arial" w:hAnsi="Arial" w:cs="Arial"/>
                 <w:color w:val="000000"/>
@@ -9144,11 +9471,12 @@
       <w:pPr>
         <w:pStyle w:val="Heading1"/>
         <w:rPr>
-          <w:ins w:id="569" w:author="Jack Watts" w:date="2021-04-09T21:30:00Z"/>
+          <w:ins w:id="596" w:author="Jack Watts" w:date="2021-04-09T21:30:00Z"/>
         </w:rPr>
       </w:pPr>
-      <w:ins w:id="570" w:author="Jack Watts" w:date="2021-04-09T21:29:00Z">
-        <w:r>
+      <w:ins w:id="597" w:author="Jack Watts" w:date="2021-04-09T21:29:00Z">
+        <w:r>
+          <w:lastRenderedPageBreak/>
           <w:t>Recommended CPL Elements</w:t>
         </w:r>
       </w:ins>
@@ -9156,20 +9484,20 @@
     <w:p>
       <w:pPr>
         <w:rPr>
-          <w:ins w:id="571" w:author="Jack Watts" w:date="2021-04-09T21:32:00Z"/>
+          <w:ins w:id="598" w:author="Jack Watts" w:date="2021-04-09T21:32:00Z"/>
           <w:rFonts w:ascii="Times New Roman" w:hAnsi="Times New Roman" w:cs="Times New Roman"/>
           <w:sz w:val="24"/>
           <w:szCs w:val="24"/>
           <w:lang w:val="en-GB" w:eastAsia="en-GB"/>
         </w:rPr>
-        <w:pPrChange w:id="572" w:author="Jack Watts" w:date="2021-04-09T21:32:00Z">
+        <w:pPrChange w:id="599" w:author="Jack Watts" w:date="2021-04-09T21:32:00Z">
           <w:pPr>
             <w:widowControl/>
             <w:spacing w:before="0" w:line="240" w:lineRule="auto"/>
           </w:pPr>
         </w:pPrChange>
       </w:pPr>
-      <w:ins w:id="573" w:author="Jack Watts" w:date="2021-04-09T21:32:00Z">
+      <w:ins w:id="600" w:author="Jack Watts" w:date="2021-04-09T21:32:00Z">
         <w:r>
           <w:rPr>
             <w:lang w:val="en-GB" w:eastAsia="en-GB"/>
@@ -9181,15 +9509,15 @@
     <w:p>
       <w:pPr>
         <w:rPr>
-          <w:ins w:id="574" w:author="Jack Watts" w:date="2021-04-09T21:32:00Z"/>
+          <w:ins w:id="601" w:author="Jack Watts" w:date="2021-04-09T21:32:00Z"/>
           <w:rFonts w:ascii="Times New Roman" w:hAnsi="Times New Roman" w:cs="Times New Roman"/>
           <w:color w:val="4F81BD" w:themeColor="accent1"/>
           <w:sz w:val="24"/>
           <w:szCs w:val="24"/>
           <w:lang w:val="en-GB" w:eastAsia="en-GB"/>
-          <w:rPrChange w:id="575" w:author="Jack Watts" w:date="2021-04-09T21:32:00Z">
+          <w:rPrChange w:id="602" w:author="Jack Watts" w:date="2021-04-09T21:32:00Z">
             <w:rPr>
-              <w:ins w:id="576" w:author="Jack Watts" w:date="2021-04-09T21:32:00Z"/>
+              <w:ins w:id="603" w:author="Jack Watts" w:date="2021-04-09T21:32:00Z"/>
               <w:rFonts w:ascii="Times New Roman" w:hAnsi="Times New Roman" w:cs="Times New Roman"/>
               <w:sz w:val="24"/>
               <w:szCs w:val="24"/>
@@ -9197,21 +9525,21 @@
             </w:rPr>
           </w:rPrChange>
         </w:rPr>
-        <w:pPrChange w:id="577" w:author="Jack Watts" w:date="2021-04-09T21:32:00Z">
+        <w:pPrChange w:id="604" w:author="Jack Watts" w:date="2021-04-09T21:32:00Z">
           <w:pPr>
             <w:widowControl/>
             <w:spacing w:before="0" w:line="240" w:lineRule="auto"/>
           </w:pPr>
         </w:pPrChange>
       </w:pPr>
-      <w:ins w:id="578" w:author="Jack Watts" w:date="2021-04-09T21:32:00Z">
+      <w:ins w:id="605" w:author="Jack Watts" w:date="2021-04-09T21:32:00Z">
         <w:r>
           <w:rPr>
             <w:b/>
             <w:bCs/>
             <w:color w:val="4F81BD" w:themeColor="accent1"/>
             <w:lang w:val="en-GB" w:eastAsia="en-GB"/>
-            <w:rPrChange w:id="579" w:author="Jack Watts" w:date="2021-04-09T21:32:00Z">
+            <w:rPrChange w:id="606" w:author="Jack Watts" w:date="2021-04-09T21:32:00Z">
               <w:rPr>
                 <w:b/>
                 <w:bCs/>
@@ -9226,20 +9554,20 @@
     <w:p>
       <w:pPr>
         <w:rPr>
-          <w:ins w:id="580" w:author="Jack Watts" w:date="2021-04-09T21:32:00Z"/>
+          <w:ins w:id="607" w:author="Jack Watts" w:date="2021-04-09T21:32:00Z"/>
           <w:rFonts w:ascii="Times New Roman" w:hAnsi="Times New Roman" w:cs="Times New Roman"/>
           <w:sz w:val="24"/>
           <w:szCs w:val="24"/>
           <w:lang w:val="en-GB" w:eastAsia="en-GB"/>
         </w:rPr>
-        <w:pPrChange w:id="581" w:author="Jack Watts" w:date="2021-04-09T21:32:00Z">
+        <w:pPrChange w:id="608" w:author="Jack Watts" w:date="2021-04-09T21:32:00Z">
           <w:pPr>
             <w:widowControl/>
             <w:spacing w:before="0" w:line="240" w:lineRule="auto"/>
           </w:pPr>
         </w:pPrChange>
       </w:pPr>
-      <w:ins w:id="582" w:author="Jack Watts" w:date="2021-04-09T21:32:00Z">
+      <w:ins w:id="609" w:author="Jack Watts" w:date="2021-04-09T21:32:00Z">
         <w:r>
           <w:rPr>
             <w:lang w:val="en-GB" w:eastAsia="en-GB"/>
@@ -9251,15 +9579,15 @@
     <w:p>
       <w:pPr>
         <w:rPr>
-          <w:ins w:id="583" w:author="Jack Watts" w:date="2021-04-09T21:32:00Z"/>
+          <w:ins w:id="610" w:author="Jack Watts" w:date="2021-04-09T21:32:00Z"/>
           <w:rFonts w:ascii="Times New Roman" w:hAnsi="Times New Roman" w:cs="Times New Roman"/>
           <w:color w:val="4F81BD" w:themeColor="accent1"/>
           <w:sz w:val="24"/>
           <w:szCs w:val="24"/>
           <w:lang w:val="en-GB" w:eastAsia="en-GB"/>
-          <w:rPrChange w:id="584" w:author="Jack Watts" w:date="2021-04-09T21:32:00Z">
+          <w:rPrChange w:id="611" w:author="Jack Watts" w:date="2021-04-09T21:32:00Z">
             <w:rPr>
-              <w:ins w:id="585" w:author="Jack Watts" w:date="2021-04-09T21:32:00Z"/>
+              <w:ins w:id="612" w:author="Jack Watts" w:date="2021-04-09T21:32:00Z"/>
               <w:rFonts w:ascii="Times New Roman" w:hAnsi="Times New Roman" w:cs="Times New Roman"/>
               <w:sz w:val="24"/>
               <w:szCs w:val="24"/>
@@ -9267,21 +9595,21 @@
             </w:rPr>
           </w:rPrChange>
         </w:rPr>
-        <w:pPrChange w:id="586" w:author="Jack Watts" w:date="2021-04-09T21:32:00Z">
+        <w:pPrChange w:id="613" w:author="Jack Watts" w:date="2021-04-09T21:32:00Z">
           <w:pPr>
             <w:widowControl/>
             <w:spacing w:before="0" w:line="240" w:lineRule="auto"/>
           </w:pPr>
         </w:pPrChange>
       </w:pPr>
-      <w:ins w:id="587" w:author="Jack Watts" w:date="2021-04-09T21:32:00Z">
+      <w:ins w:id="614" w:author="Jack Watts" w:date="2021-04-09T21:32:00Z">
         <w:r>
           <w:rPr>
             <w:b/>
             <w:bCs/>
             <w:color w:val="4F81BD" w:themeColor="accent1"/>
             <w:lang w:val="en-GB" w:eastAsia="en-GB"/>
-            <w:rPrChange w:id="588" w:author="Jack Watts" w:date="2021-04-09T21:32:00Z">
+            <w:rPrChange w:id="615" w:author="Jack Watts" w:date="2021-04-09T21:32:00Z">
               <w:rPr>
                 <w:b/>
                 <w:bCs/>
@@ -9296,20 +9624,20 @@
     <w:p>
       <w:pPr>
         <w:rPr>
-          <w:ins w:id="589" w:author="Jack Watts" w:date="2021-04-09T21:32:00Z"/>
+          <w:ins w:id="616" w:author="Jack Watts" w:date="2021-04-09T21:32:00Z"/>
           <w:rFonts w:ascii="Times New Roman" w:hAnsi="Times New Roman" w:cs="Times New Roman"/>
           <w:sz w:val="24"/>
           <w:szCs w:val="24"/>
           <w:lang w:val="en-GB" w:eastAsia="en-GB"/>
         </w:rPr>
-        <w:pPrChange w:id="590" w:author="Jack Watts" w:date="2021-04-09T21:32:00Z">
+        <w:pPrChange w:id="617" w:author="Jack Watts" w:date="2021-04-09T21:32:00Z">
           <w:pPr>
             <w:widowControl/>
             <w:spacing w:before="0" w:line="240" w:lineRule="auto"/>
           </w:pPr>
         </w:pPrChange>
       </w:pPr>
-      <w:ins w:id="591" w:author="Jack Watts" w:date="2021-04-09T21:32:00Z">
+      <w:ins w:id="618" w:author="Jack Watts" w:date="2021-04-09T21:32:00Z">
         <w:r>
           <w:rPr>
             <w:lang w:val="en-GB" w:eastAsia="en-GB"/>
@@ -9516,12 +9844,12 @@
         <w:pStyle w:val="FootnoteText"/>
         <w:rPr>
           <w:lang w:val="en-GB"/>
-          <w:rPrChange w:id="248" w:author="Jack Watts" w:date="2021-04-09T21:00:00Z">
+          <w:rPrChange w:id="249" w:author="Jack Watts" w:date="2021-04-09T21:00:00Z">
             <w:rPr/>
           </w:rPrChange>
         </w:rPr>
       </w:pPr>
-      <w:ins w:id="249" w:author="Jack Watts" w:date="2021-04-09T21:00:00Z">
+      <w:ins w:id="250" w:author="Jack Watts" w:date="2021-04-09T21:00:00Z">
         <w:r>
           <w:rPr>
             <w:rStyle w:val="FootnoteReference"/>
@@ -9532,7 +9860,7 @@
           <w:t xml:space="preserve"> </w:t>
         </w:r>
       </w:ins>
-      <w:ins w:id="250" w:author="Jack Watts" w:date="2021-04-09T21:01:00Z">
+      <w:ins w:id="251" w:author="Jack Watts" w:date="2021-04-09T21:01:00Z">
         <w:r>
           <w:t xml:space="preserve"> Note that Language element values are not necessarily equal to the spoken and/or written language of the underlying essence. Spoken and written language identifiers are derived from referenced MXF track files. Any update/change to such identifier therefore requires re-packaging of the associated MXF track file.</w:t>
         </w:r>

</xml_diff>

<commit_message>
Addresses diagram requests #51
</commit_message>
<xml_diff>
--- a/imfug-002-bp-pkg-and-delivery.docx
+++ b/imfug-002-bp-pkg-and-delivery.docx
@@ -9198,7 +9198,7 @@
     <w:p>
       <w:pPr>
         <w:rPr>
-          <w:ins w:id="730" w:author="Jack Watts" w:date="2021-04-12T20:06:00Z"/>
+          <w:ins w:id="730" w:author="Jack Watts" w:date="2021-06-10T12:00:00Z"/>
         </w:rPr>
       </w:pPr>
       <w:ins w:id="731" w:author="Jack Watts" w:date="2021-04-09T21:05:00Z">
@@ -9209,20 +9209,27 @@
     </w:p>
     <w:p>
       <w:pPr>
-        <w:jc w:val="center"/>
         <w:rPr>
           <w:ins w:id="732" w:author="Jack Watts" w:date="2021-04-12T20:06:00Z"/>
         </w:rPr>
       </w:pPr>
-      <w:ins w:id="733" w:author="Jack Watts" w:date="2021-04-12T20:06:00Z">
+    </w:p>
+    <w:p>
+      <w:pPr>
+        <w:jc w:val="center"/>
+        <w:rPr>
+          <w:ins w:id="733" w:author="Jack Watts" w:date="2021-04-12T20:06:00Z"/>
+        </w:rPr>
+      </w:pPr>
+      <w:ins w:id="734" w:author="Jack Watts" w:date="2021-04-12T20:06:00Z">
         <w:r>
           <w:rPr>
             <w:noProof/>
           </w:rPr>
           <w:drawing>
-            <wp:inline distT="0" distB="0" distL="0" distR="0" wp14:anchorId="19CA5090" wp14:editId="51B54B1E">
-              <wp:extent cx="4370323" cy="1786283"/>
-              <wp:effectExtent l="0" t="0" r="0" b="4445"/>
+            <wp:inline distT="0" distB="0" distL="0" distR="0" wp14:anchorId="19CA5090" wp14:editId="3AC0D920">
+              <wp:extent cx="5314929" cy="2566930"/>
+              <wp:effectExtent l="0" t="0" r="0" b="0"/>
               <wp:docPr id="1" name="Picture 1"/>
               <wp:cNvGraphicFramePr>
                 <a:graphicFrameLocks xmlns:a="http://schemas.openxmlformats.org/drawingml/2006/main" noChangeAspect="1"/>
@@ -9249,7 +9256,7 @@
                     <pic:spPr>
                       <a:xfrm>
                         <a:off x="0" y="0"/>
-                        <a:ext cx="4370323" cy="1786283"/>
+                        <a:ext cx="5359954" cy="2588676"/>
                       </a:xfrm>
                       <a:prstGeom prst="rect">
                         <a:avLst/>
@@ -9268,12 +9275,12 @@
         <w:ind w:left="567" w:right="855"/>
         <w:jc w:val="center"/>
         <w:rPr>
-          <w:ins w:id="734" w:author="Jack Watts" w:date="2021-04-12T20:11:00Z"/>
+          <w:ins w:id="735" w:author="Jack Watts" w:date="2021-04-12T20:11:00Z"/>
           <w:b/>
           <w:bCs/>
-          <w:rPrChange w:id="735" w:author="Jack Watts" w:date="2021-04-12T20:11:00Z">
+          <w:rPrChange w:id="736" w:author="Jack Watts" w:date="2021-04-12T20:11:00Z">
             <w:rPr>
-              <w:ins w:id="736" w:author="Jack Watts" w:date="2021-04-12T20:11:00Z"/>
+              <w:ins w:id="737" w:author="Jack Watts" w:date="2021-04-12T20:11:00Z"/>
               <w:b/>
               <w:bCs/>
               <w:sz w:val="18"/>
@@ -9281,19 +9288,19 @@
             </w:rPr>
           </w:rPrChange>
         </w:rPr>
-        <w:pPrChange w:id="737" w:author="Jack Watts" w:date="2021-04-12T20:11:00Z">
+        <w:pPrChange w:id="738" w:author="Jack Watts" w:date="2021-04-12T20:11:00Z">
           <w:pPr>
             <w:ind w:left="567" w:right="855"/>
             <w:jc w:val="both"/>
           </w:pPr>
         </w:pPrChange>
       </w:pPr>
-      <w:ins w:id="738" w:author="Jack Watts" w:date="2021-04-12T20:11:00Z">
+      <w:ins w:id="739" w:author="Jack Watts" w:date="2021-04-12T20:11:00Z">
         <w:r>
           <w:rPr>
             <w:b/>
             <w:bCs/>
-            <w:rPrChange w:id="739" w:author="Jack Watts" w:date="2021-04-12T20:11:00Z">
+            <w:rPrChange w:id="740" w:author="Jack Watts" w:date="2021-04-12T20:11:00Z">
               <w:rPr>
                 <w:b/>
                 <w:bCs/>
@@ -9311,32 +9318,32 @@
         <w:ind w:left="567" w:right="855"/>
         <w:jc w:val="both"/>
         <w:rPr>
-          <w:ins w:id="740" w:author="Jack Watts" w:date="2021-04-09T21:16:00Z"/>
+          <w:ins w:id="741" w:author="Jack Watts" w:date="2021-04-09T21:16:00Z"/>
           <w:sz w:val="18"/>
           <w:szCs w:val="18"/>
-          <w:rPrChange w:id="741" w:author="Jack Watts" w:date="2021-04-12T20:11:00Z">
+          <w:rPrChange w:id="742" w:author="Jack Watts" w:date="2021-04-12T20:11:00Z">
             <w:rPr>
-              <w:ins w:id="742" w:author="Jack Watts" w:date="2021-04-09T21:16:00Z"/>
+              <w:ins w:id="743" w:author="Jack Watts" w:date="2021-04-09T21:16:00Z"/>
             </w:rPr>
           </w:rPrChange>
         </w:rPr>
-        <w:pPrChange w:id="743" w:author="Jack Watts" w:date="2021-04-12T20:11:00Z">
+        <w:pPrChange w:id="744" w:author="Jack Watts" w:date="2021-04-12T20:11:00Z">
           <w:pPr/>
         </w:pPrChange>
       </w:pPr>
-      <w:ins w:id="744" w:author="Jack Watts" w:date="2021-04-12T20:06:00Z">
+      <w:ins w:id="745" w:author="Jack Watts" w:date="2021-04-12T20:06:00Z">
         <w:r>
           <w:rPr>
             <w:sz w:val="18"/>
             <w:szCs w:val="18"/>
-            <w:rPrChange w:id="745" w:author="Jack Watts" w:date="2021-04-12T20:11:00Z">
+            <w:rPrChange w:id="746" w:author="Jack Watts" w:date="2021-04-12T20:11:00Z">
               <w:rPr/>
             </w:rPrChange>
           </w:rPr>
           <w:t>Fig</w:t>
         </w:r>
       </w:ins>
-      <w:ins w:id="746" w:author="Jack Watts" w:date="2021-04-12T20:13:00Z">
+      <w:ins w:id="747" w:author="Jack Watts" w:date="2021-04-12T20:13:00Z">
         <w:r>
           <w:rPr>
             <w:sz w:val="18"/>
@@ -9345,192 +9352,192 @@
           <w:t>ure</w:t>
         </w:r>
       </w:ins>
-      <w:ins w:id="747" w:author="Jack Watts" w:date="2021-04-12T20:06:00Z">
+      <w:ins w:id="748" w:author="Jack Watts" w:date="2021-04-12T20:06:00Z">
         <w:r>
           <w:rPr>
             <w:sz w:val="18"/>
             <w:szCs w:val="18"/>
-            <w:rPrChange w:id="748" w:author="Jack Watts" w:date="2021-04-12T20:11:00Z">
+            <w:rPrChange w:id="749" w:author="Jack Watts" w:date="2021-04-12T20:11:00Z">
               <w:rPr/>
             </w:rPrChange>
           </w:rPr>
           <w:t xml:space="preserve"> 1 </w:t>
         </w:r>
       </w:ins>
-      <w:ins w:id="749" w:author="Jack Watts" w:date="2021-04-12T20:07:00Z">
+      <w:ins w:id="750" w:author="Jack Watts" w:date="2021-04-12T20:07:00Z">
         <w:r>
           <w:rPr>
             <w:sz w:val="18"/>
             <w:szCs w:val="18"/>
-            <w:rPrChange w:id="750" w:author="Jack Watts" w:date="2021-04-12T20:11:00Z">
+            <w:rPrChange w:id="751" w:author="Jack Watts" w:date="2021-04-12T20:11:00Z">
               <w:rPr/>
             </w:rPrChange>
           </w:rPr>
           <w:t>–</w:t>
         </w:r>
       </w:ins>
-      <w:ins w:id="751" w:author="Jack Watts" w:date="2021-04-12T20:06:00Z">
+      <w:ins w:id="752" w:author="Jack Watts" w:date="2021-04-12T20:06:00Z">
         <w:r>
           <w:rPr>
             <w:sz w:val="18"/>
             <w:szCs w:val="18"/>
-            <w:rPrChange w:id="752" w:author="Jack Watts" w:date="2021-04-12T20:11:00Z">
+            <w:rPrChange w:id="753" w:author="Jack Watts" w:date="2021-04-12T20:11:00Z">
               <w:rPr/>
             </w:rPrChange>
           </w:rPr>
           <w:t xml:space="preserve"> </w:t>
         </w:r>
       </w:ins>
-      <w:ins w:id="753" w:author="Jack Watts" w:date="2021-04-12T20:07:00Z">
+      <w:ins w:id="754" w:author="Jack Watts" w:date="2021-04-12T20:07:00Z">
         <w:r>
           <w:rPr>
             <w:sz w:val="18"/>
             <w:szCs w:val="18"/>
-            <w:rPrChange w:id="754" w:author="Jack Watts" w:date="2021-04-12T20:11:00Z">
+            <w:rPrChange w:id="755" w:author="Jack Watts" w:date="2021-04-12T20:11:00Z">
               <w:rPr/>
             </w:rPrChange>
           </w:rPr>
           <w:t xml:space="preserve">CPL </w:t>
         </w:r>
       </w:ins>
-      <w:ins w:id="755" w:author="Jack Watts" w:date="2021-04-12T20:06:00Z">
+      <w:ins w:id="756" w:author="Jack Watts" w:date="2021-04-12T20:06:00Z">
         <w:r>
           <w:rPr>
             <w:sz w:val="18"/>
             <w:szCs w:val="18"/>
-            <w:rPrChange w:id="756" w:author="Jack Watts" w:date="2021-04-12T20:11:00Z">
+            <w:rPrChange w:id="757" w:author="Jack Watts" w:date="2021-04-12T20:11:00Z">
               <w:rPr/>
             </w:rPrChange>
           </w:rPr>
           <w:t>Timelin</w:t>
         </w:r>
       </w:ins>
-      <w:ins w:id="757" w:author="Jack Watts" w:date="2021-04-12T20:07:00Z">
+      <w:ins w:id="758" w:author="Jack Watts" w:date="2021-04-12T20:07:00Z">
         <w:r>
           <w:rPr>
             <w:sz w:val="18"/>
             <w:szCs w:val="18"/>
-            <w:rPrChange w:id="758" w:author="Jack Watts" w:date="2021-04-12T20:11:00Z">
+            <w:rPrChange w:id="759" w:author="Jack Watts" w:date="2021-04-12T20:11:00Z">
               <w:rPr/>
             </w:rPrChange>
           </w:rPr>
           <w:t xml:space="preserve">e Trimming </w:t>
         </w:r>
       </w:ins>
-      <w:ins w:id="759" w:author="Jack Watts" w:date="2021-04-12T20:09:00Z">
+      <w:ins w:id="760" w:author="Jack Watts" w:date="2021-04-12T20:09:00Z">
         <w:r>
           <w:rPr>
             <w:sz w:val="18"/>
             <w:szCs w:val="18"/>
-            <w:rPrChange w:id="760" w:author="Jack Watts" w:date="2021-04-12T20:11:00Z">
+            <w:rPrChange w:id="761" w:author="Jack Watts" w:date="2021-04-12T20:11:00Z">
               <w:rPr/>
             </w:rPrChange>
           </w:rPr>
           <w:t xml:space="preserve">example </w:t>
         </w:r>
       </w:ins>
-      <w:ins w:id="761" w:author="Jack Watts" w:date="2021-04-12T20:07:00Z">
+      <w:ins w:id="762" w:author="Jack Watts" w:date="2021-04-12T20:07:00Z">
         <w:r>
           <w:rPr>
             <w:sz w:val="18"/>
             <w:szCs w:val="18"/>
-            <w:rPrChange w:id="762" w:author="Jack Watts" w:date="2021-04-12T20:11:00Z">
+            <w:rPrChange w:id="763" w:author="Jack Watts" w:date="2021-04-12T20:11:00Z">
               <w:rPr/>
             </w:rPrChange>
           </w:rPr>
           <w:t>showcas</w:t>
         </w:r>
       </w:ins>
-      <w:ins w:id="763" w:author="Jack Watts" w:date="2021-04-12T20:09:00Z">
+      <w:ins w:id="764" w:author="Jack Watts" w:date="2021-04-12T20:09:00Z">
         <w:r>
           <w:rPr>
             <w:sz w:val="18"/>
             <w:szCs w:val="18"/>
-            <w:rPrChange w:id="764" w:author="Jack Watts" w:date="2021-04-12T20:11:00Z">
+            <w:rPrChange w:id="765" w:author="Jack Watts" w:date="2021-04-12T20:11:00Z">
               <w:rPr/>
             </w:rPrChange>
           </w:rPr>
           <w:t>es</w:t>
         </w:r>
       </w:ins>
-      <w:ins w:id="765" w:author="Jack Watts" w:date="2021-04-12T20:07:00Z">
+      <w:ins w:id="766" w:author="Jack Watts" w:date="2021-04-12T20:07:00Z">
         <w:r>
           <w:rPr>
             <w:sz w:val="18"/>
             <w:szCs w:val="18"/>
-            <w:rPrChange w:id="766" w:author="Jack Watts" w:date="2021-04-12T20:11:00Z">
+            <w:rPrChange w:id="767" w:author="Jack Watts" w:date="2021-04-12T20:11:00Z">
               <w:rPr/>
             </w:rPrChange>
           </w:rPr>
           <w:t xml:space="preserve"> the </w:t>
         </w:r>
       </w:ins>
-      <w:ins w:id="767" w:author="Jack Watts" w:date="2021-04-12T20:08:00Z">
+      <w:ins w:id="768" w:author="Jack Watts" w:date="2021-04-12T20:08:00Z">
         <w:r>
           <w:rPr>
             <w:sz w:val="18"/>
             <w:szCs w:val="18"/>
-            <w:rPrChange w:id="768" w:author="Jack Watts" w:date="2021-04-12T20:11:00Z">
+            <w:rPrChange w:id="769" w:author="Jack Watts" w:date="2021-04-12T20:11:00Z">
               <w:rPr/>
             </w:rPrChange>
           </w:rPr>
           <w:t xml:space="preserve">unchanged state of the referenced MXF track files, but rather the </w:t>
         </w:r>
       </w:ins>
-      <w:ins w:id="769" w:author="Jack Watts" w:date="2021-04-12T20:09:00Z">
+      <w:ins w:id="770" w:author="Jack Watts" w:date="2021-04-12T20:09:00Z">
         <w:r>
           <w:rPr>
             <w:sz w:val="18"/>
             <w:szCs w:val="18"/>
-            <w:rPrChange w:id="770" w:author="Jack Watts" w:date="2021-04-12T20:11:00Z">
+            <w:rPrChange w:id="771" w:author="Jack Watts" w:date="2021-04-12T20:11:00Z">
               <w:rPr/>
             </w:rPrChange>
           </w:rPr>
           <w:t xml:space="preserve">amended </w:t>
         </w:r>
       </w:ins>
-      <w:ins w:id="771" w:author="Jack Watts" w:date="2021-04-12T20:08:00Z">
+      <w:ins w:id="772" w:author="Jack Watts" w:date="2021-04-12T20:08:00Z">
         <w:r>
           <w:rPr>
             <w:sz w:val="18"/>
             <w:szCs w:val="18"/>
-            <w:rPrChange w:id="772" w:author="Jack Watts" w:date="2021-04-12T20:11:00Z">
+            <w:rPrChange w:id="773" w:author="Jack Watts" w:date="2021-04-12T20:11:00Z">
               <w:rPr/>
             </w:rPrChange>
           </w:rPr>
           <w:t>duration value</w:t>
         </w:r>
       </w:ins>
-      <w:ins w:id="773" w:author="Jack Watts" w:date="2021-04-12T20:09:00Z">
+      <w:ins w:id="774" w:author="Jack Watts" w:date="2021-04-12T20:09:00Z">
         <w:r>
           <w:rPr>
             <w:sz w:val="18"/>
             <w:szCs w:val="18"/>
-            <w:rPrChange w:id="774" w:author="Jack Watts" w:date="2021-04-12T20:11:00Z">
+            <w:rPrChange w:id="775" w:author="Jack Watts" w:date="2021-04-12T20:11:00Z">
               <w:rPr/>
             </w:rPrChange>
           </w:rPr>
           <w:t>s</w:t>
         </w:r>
       </w:ins>
-      <w:ins w:id="775" w:author="Jack Watts" w:date="2021-04-12T20:08:00Z">
+      <w:ins w:id="776" w:author="Jack Watts" w:date="2021-04-12T20:08:00Z">
         <w:r>
           <w:rPr>
             <w:sz w:val="18"/>
             <w:szCs w:val="18"/>
-            <w:rPrChange w:id="776" w:author="Jack Watts" w:date="2021-04-12T20:11:00Z">
+            <w:rPrChange w:id="777" w:author="Jack Watts" w:date="2021-04-12T20:11:00Z">
               <w:rPr/>
             </w:rPrChange>
           </w:rPr>
           <w:t xml:space="preserve"> of the </w:t>
         </w:r>
       </w:ins>
-      <w:ins w:id="777" w:author="Jack Watts" w:date="2021-04-12T20:09:00Z">
+      <w:ins w:id="778" w:author="Jack Watts" w:date="2021-04-12T20:09:00Z">
         <w:r>
           <w:rPr>
             <w:sz w:val="18"/>
             <w:szCs w:val="18"/>
-            <w:rPrChange w:id="778" w:author="Jack Watts" w:date="2021-04-12T20:11:00Z">
+            <w:rPrChange w:id="779" w:author="Jack Watts" w:date="2021-04-12T20:11:00Z">
               <w:rPr/>
             </w:rPrChange>
           </w:rPr>
@@ -9540,25 +9547,43 @@
     </w:p>
     <w:p>
       <w:pPr>
+        <w:rPr>
+          <w:ins w:id="780" w:author="Jack Watts" w:date="2021-06-10T12:00:00Z"/>
+          <w:rFonts w:ascii="Cambria" w:eastAsia="Cambria" w:hAnsi="Cambria" w:cs="Cambria"/>
+          <w:b/>
+          <w:color w:val="4F81BD"/>
+          <w:sz w:val="26"/>
+          <w:szCs w:val="26"/>
+        </w:rPr>
+      </w:pPr>
+      <w:ins w:id="781" w:author="Jack Watts" w:date="2021-06-10T12:00:00Z">
+        <w:r>
+          <w:br w:type="page"/>
+        </w:r>
+      </w:ins>
+    </w:p>
+    <w:p>
+      <w:pPr>
         <w:pStyle w:val="Heading2"/>
         <w:rPr>
-          <w:ins w:id="779" w:author="Jack Watts" w:date="2021-04-09T21:17:00Z"/>
+          <w:ins w:id="782" w:author="Jack Watts" w:date="2021-04-09T21:17:00Z"/>
         </w:rPr>
-        <w:pPrChange w:id="780" w:author="Jack Watts" w:date="2021-04-09T21:18:00Z">
+        <w:pPrChange w:id="783" w:author="Jack Watts" w:date="2021-04-09T21:18:00Z">
           <w:pPr/>
         </w:pPrChange>
       </w:pPr>
-      <w:ins w:id="781" w:author="Jack Watts" w:date="2021-04-09T21:17:00Z">
-        <w:r>
+      <w:ins w:id="784" w:author="Jack Watts" w:date="2021-04-09T21:17:00Z">
+        <w:r>
+          <w:lastRenderedPageBreak/>
           <w:t>CP</w:t>
         </w:r>
       </w:ins>
-      <w:ins w:id="782" w:author="Jack Watts" w:date="2021-04-09T21:18:00Z">
+      <w:ins w:id="785" w:author="Jack Watts" w:date="2021-04-09T21:18:00Z">
         <w:r>
           <w:t>L</w:t>
         </w:r>
       </w:ins>
-      <w:ins w:id="783" w:author="Jack Watts" w:date="2021-04-09T21:17:00Z">
+      <w:ins w:id="786" w:author="Jack Watts" w:date="2021-04-09T21:17:00Z">
         <w:r>
           <w:t xml:space="preserve"> MXF Reference Changes</w:t>
         </w:r>
@@ -9567,10 +9592,10 @@
     <w:p>
       <w:pPr>
         <w:rPr>
-          <w:ins w:id="784" w:author="Jack Watts" w:date="2021-04-09T21:18:00Z"/>
+          <w:ins w:id="787" w:author="Jack Watts" w:date="2021-04-09T21:18:00Z"/>
         </w:rPr>
       </w:pPr>
-      <w:ins w:id="785" w:author="Jack Watts" w:date="2021-04-09T21:18:00Z">
+      <w:ins w:id="788" w:author="Jack Watts" w:date="2021-04-09T21:18:00Z">
         <w:r>
           <w:t>There can be many reasons why MXF references need to be updated or changed. The following subsections cover the common use cases where MXF track file references are changed and the manner in which one should package the updated files.</w:t>
         </w:r>
@@ -9580,13 +9605,13 @@
       <w:pPr>
         <w:pStyle w:val="Heading3"/>
         <w:rPr>
-          <w:ins w:id="786" w:author="Jack Watts" w:date="2021-04-09T21:18:00Z"/>
+          <w:ins w:id="789" w:author="Jack Watts" w:date="2021-04-09T21:18:00Z"/>
         </w:rPr>
-        <w:pPrChange w:id="787" w:author="Jack Watts" w:date="2021-04-09T21:18:00Z">
+        <w:pPrChange w:id="790" w:author="Jack Watts" w:date="2021-04-09T21:18:00Z">
           <w:pPr/>
         </w:pPrChange>
       </w:pPr>
-      <w:ins w:id="788" w:author="Jack Watts" w:date="2021-04-09T21:18:00Z">
+      <w:ins w:id="791" w:author="Jack Watts" w:date="2021-04-09T21:18:00Z">
         <w:r>
           <w:t>MCA Language Tag</w:t>
         </w:r>
@@ -9595,26 +9620,22 @@
     <w:p>
       <w:pPr>
         <w:rPr>
-          <w:ins w:id="789" w:author="Jack Watts" w:date="2021-04-09T21:21:00Z"/>
+          <w:ins w:id="792" w:author="Jack Watts" w:date="2021-04-09T21:21:00Z"/>
         </w:rPr>
       </w:pPr>
-      <w:ins w:id="790" w:author="Jack Watts" w:date="2021-04-09T21:21:00Z">
-        <w:r>
-          <w:t xml:space="preserve">A language tag is embedded in the MXF metadata of sound track files, identifying the spoken dialogue of the underlying sound essence. Given that the language tag is embedded in the MXF metadata, </w:t>
-        </w:r>
-        <w:r>
-          <w:lastRenderedPageBreak/>
-          <w:t>updating/changing the language tag requires re-wrapping of all sound essence included in the associated track file.</w:t>
+      <w:ins w:id="793" w:author="Jack Watts" w:date="2021-04-09T21:21:00Z">
+        <w:r>
+          <w:t>A language tag is embedded in the MXF metadata of sound track files, identifying the spoken dialogue of the underlying sound essence. Given that the language tag is embedded in the MXF metadata, updating/changing the language tag requires re-wrapping of all sound essence included in the associated track file.</w:t>
         </w:r>
       </w:ins>
     </w:p>
     <w:p>
       <w:pPr>
         <w:rPr>
-          <w:ins w:id="791" w:author="Jack Watts" w:date="2021-04-09T21:21:00Z"/>
+          <w:ins w:id="794" w:author="Jack Watts" w:date="2021-04-09T21:21:00Z"/>
         </w:rPr>
       </w:pPr>
-      <w:ins w:id="792" w:author="Jack Watts" w:date="2021-04-09T21:21:00Z">
+      <w:ins w:id="795" w:author="Jack Watts" w:date="2021-04-09T21:21:00Z">
         <w:r>
           <w:t>The resulting sound track file(s) can be referenced from new Composition Playlists (CPL). The updated sound track file(s) and CPL(s) can be packaged in a new complete package with the original picture track files, or as a supplemental package that only contains the new Composition Playlist, a Packing List, Assetmap and the newly created sound track files.</w:t>
         </w:r>
@@ -9624,29 +9645,37 @@
       <w:pPr>
         <w:pStyle w:val="Note"/>
         <w:rPr>
-          <w:ins w:id="793" w:author="Jack Watts" w:date="2021-04-12T20:12:00Z"/>
+          <w:ins w:id="796" w:author="Jack Watts" w:date="2021-06-10T12:00:00Z"/>
         </w:rPr>
       </w:pPr>
-      <w:ins w:id="794" w:author="Jack Watts" w:date="2021-04-09T21:21:00Z">
+      <w:ins w:id="797" w:author="Jack Watts" w:date="2021-04-09T21:21:00Z">
         <w:r>
           <w:t>NOTE: IMFUG BP 004 MCA Best Practices provides some guidance on how to choose MCA properties.</w:t>
         </w:r>
       </w:ins>
+    </w:p>
+    <w:p>
+      <w:pPr>
+        <w:pStyle w:val="Note"/>
+        <w:rPr>
+          <w:ins w:id="798" w:author="Jack Watts" w:date="2021-04-12T20:12:00Z"/>
+        </w:rPr>
+      </w:pPr>
     </w:p>
     <w:p>
       <w:pPr>
         <w:pStyle w:val="Note"/>
         <w:jc w:val="center"/>
         <w:rPr>
-          <w:ins w:id="795" w:author="Jack Watts" w:date="2021-04-12T20:13:00Z"/>
+          <w:ins w:id="799" w:author="Jack Watts" w:date="2021-04-12T20:13:00Z"/>
         </w:rPr>
-        <w:pPrChange w:id="796" w:author="Jack Watts" w:date="2021-04-12T20:18:00Z">
+        <w:pPrChange w:id="800" w:author="Jack Watts" w:date="2021-04-12T20:18:00Z">
           <w:pPr>
             <w:pStyle w:val="Note"/>
           </w:pPr>
         </w:pPrChange>
       </w:pPr>
-      <w:ins w:id="797" w:author="Jack Watts" w:date="2021-04-12T20:13:00Z">
+      <w:ins w:id="801" w:author="Jack Watts" w:date="2021-04-12T20:13:00Z">
         <w:r>
           <w:rPr>
             <w:noProof/>
@@ -9700,21 +9729,21 @@
         <w:pStyle w:val="Note"/>
         <w:jc w:val="center"/>
         <w:rPr>
-          <w:ins w:id="798" w:author="Jack Watts" w:date="2021-04-12T20:13:00Z"/>
+          <w:ins w:id="802" w:author="Jack Watts" w:date="2021-04-12T20:13:00Z"/>
           <w:b/>
           <w:bCs/>
           <w:sz w:val="22"/>
           <w:szCs w:val="24"/>
         </w:rPr>
       </w:pPr>
-      <w:ins w:id="799" w:author="Jack Watts" w:date="2021-04-12T20:13:00Z">
+      <w:ins w:id="803" w:author="Jack Watts" w:date="2021-04-12T20:13:00Z">
         <w:r>
           <w:rPr>
             <w:b/>
             <w:bCs/>
             <w:sz w:val="22"/>
             <w:szCs w:val="24"/>
-            <w:rPrChange w:id="800" w:author="Jack Watts" w:date="2021-04-12T20:13:00Z">
+            <w:rPrChange w:id="804" w:author="Jack Watts" w:date="2021-04-12T20:13:00Z">
               <w:rPr/>
             </w:rPrChange>
           </w:rPr>
@@ -9727,17 +9756,17 @@
         <w:pStyle w:val="Note"/>
         <w:jc w:val="both"/>
         <w:rPr>
-          <w:ins w:id="801" w:author="Jack Watts" w:date="2021-04-12T20:23:00Z"/>
+          <w:ins w:id="805" w:author="Jack Watts" w:date="2021-04-12T20:23:00Z"/>
           <w:sz w:val="18"/>
           <w:szCs w:val="20"/>
         </w:rPr>
       </w:pPr>
-      <w:ins w:id="802" w:author="Jack Watts" w:date="2021-04-12T20:13:00Z">
+      <w:ins w:id="806" w:author="Jack Watts" w:date="2021-04-12T20:13:00Z">
         <w:r>
           <w:rPr>
             <w:sz w:val="18"/>
             <w:szCs w:val="20"/>
-            <w:rPrChange w:id="803" w:author="Jack Watts" w:date="2021-04-12T20:13:00Z">
+            <w:rPrChange w:id="807" w:author="Jack Watts" w:date="2021-04-12T20:13:00Z">
               <w:rPr>
                 <w:b/>
                 <w:bCs/>
@@ -9749,7 +9778,7 @@
           <w:t xml:space="preserve">Figure 2 </w:t>
         </w:r>
       </w:ins>
-      <w:ins w:id="804" w:author="Jack Watts" w:date="2021-04-12T20:14:00Z">
+      <w:ins w:id="808" w:author="Jack Watts" w:date="2021-04-12T20:14:00Z">
         <w:r>
           <w:rPr>
             <w:sz w:val="18"/>
@@ -9758,12 +9787,12 @@
           <w:t>–</w:t>
         </w:r>
       </w:ins>
-      <w:ins w:id="805" w:author="Jack Watts" w:date="2021-04-12T20:13:00Z">
+      <w:ins w:id="809" w:author="Jack Watts" w:date="2021-04-12T20:13:00Z">
         <w:r>
           <w:rPr>
             <w:sz w:val="18"/>
             <w:szCs w:val="20"/>
-            <w:rPrChange w:id="806" w:author="Jack Watts" w:date="2021-04-12T20:13:00Z">
+            <w:rPrChange w:id="810" w:author="Jack Watts" w:date="2021-04-12T20:13:00Z">
               <w:rPr>
                 <w:b/>
                 <w:bCs/>
@@ -9775,7 +9804,7 @@
           <w:t xml:space="preserve"> </w:t>
         </w:r>
       </w:ins>
-      <w:ins w:id="807" w:author="Jack Watts" w:date="2021-04-12T20:14:00Z">
+      <w:ins w:id="811" w:author="Jack Watts" w:date="2021-04-12T20:14:00Z">
         <w:r>
           <w:rPr>
             <w:sz w:val="18"/>
@@ -9784,7 +9813,7 @@
           <w:t xml:space="preserve">MCA Language Tag depicts an excerpt of a </w:t>
         </w:r>
       </w:ins>
-      <w:ins w:id="808" w:author="Jack Watts" w:date="2021-04-12T20:15:00Z">
+      <w:ins w:id="812" w:author="Jack Watts" w:date="2021-04-12T20:15:00Z">
         <w:r>
           <w:rPr>
             <w:sz w:val="18"/>
@@ -9793,7 +9822,7 @@
           <w:t>Composition</w:t>
         </w:r>
       </w:ins>
-      <w:ins w:id="809" w:author="Jack Watts" w:date="2021-04-12T20:14:00Z">
+      <w:ins w:id="813" w:author="Jack Watts" w:date="2021-04-12T20:14:00Z">
         <w:r>
           <w:rPr>
             <w:sz w:val="18"/>
@@ -9802,7 +9831,7 @@
           <w:t xml:space="preserve"> Playlist’s Audio Essence Descriptor XML structure. The </w:t>
         </w:r>
       </w:ins>
-      <w:ins w:id="810" w:author="Jack Watts" w:date="2021-04-12T20:15:00Z">
+      <w:ins w:id="814" w:author="Jack Watts" w:date="2021-04-12T20:15:00Z">
         <w:r>
           <w:rPr>
             <w:sz w:val="18"/>
@@ -9811,7 +9840,7 @@
           <w:t xml:space="preserve">highlighted </w:t>
         </w:r>
       </w:ins>
-      <w:ins w:id="811" w:author="Jack Watts" w:date="2021-04-12T20:14:00Z">
+      <w:ins w:id="815" w:author="Jack Watts" w:date="2021-04-12T20:14:00Z">
         <w:r>
           <w:rPr>
             <w:sz w:val="18"/>
@@ -9820,7 +9849,7 @@
           <w:t>RFC5646</w:t>
         </w:r>
       </w:ins>
-      <w:ins w:id="812" w:author="Jack Watts" w:date="2021-04-12T20:15:00Z">
+      <w:ins w:id="816" w:author="Jack Watts" w:date="2021-04-12T20:15:00Z">
         <w:r>
           <w:rPr>
             <w:sz w:val="18"/>
@@ -9829,7 +9858,7 @@
           <w:t xml:space="preserve">SpokenLangauge value is </w:t>
         </w:r>
       </w:ins>
-      <w:ins w:id="813" w:author="Jack Watts" w:date="2021-04-12T20:17:00Z">
+      <w:ins w:id="817" w:author="Jack Watts" w:date="2021-04-12T20:17:00Z">
         <w:r>
           <w:rPr>
             <w:sz w:val="18"/>
@@ -9838,7 +9867,7 @@
           <w:t>an</w:t>
         </w:r>
       </w:ins>
-      <w:ins w:id="814" w:author="Jack Watts" w:date="2021-04-12T20:15:00Z">
+      <w:ins w:id="818" w:author="Jack Watts" w:date="2021-04-12T20:15:00Z">
         <w:r>
           <w:rPr>
             <w:sz w:val="18"/>
@@ -9847,7 +9876,7 @@
           <w:t xml:space="preserve"> XML representation of t</w:t>
         </w:r>
       </w:ins>
-      <w:ins w:id="815" w:author="Jack Watts" w:date="2021-04-12T20:16:00Z">
+      <w:ins w:id="819" w:author="Jack Watts" w:date="2021-04-12T20:16:00Z">
         <w:r>
           <w:rPr>
             <w:sz w:val="18"/>
@@ -9856,7 +9885,7 @@
           <w:t xml:space="preserve">he metadata contained in the respective MXF track file. To manually change this value will break the Tag relationship between the </w:t>
         </w:r>
       </w:ins>
-      <w:ins w:id="816" w:author="Jack Watts" w:date="2021-04-12T20:17:00Z">
+      <w:ins w:id="820" w:author="Jack Watts" w:date="2021-04-12T20:17:00Z">
         <w:r>
           <w:rPr>
             <w:sz w:val="18"/>
@@ -9871,16 +9900,16 @@
         <w:pStyle w:val="Note"/>
         <w:jc w:val="both"/>
         <w:rPr>
-          <w:ins w:id="817" w:author="Jack Watts" w:date="2021-04-09T21:23:00Z"/>
+          <w:ins w:id="821" w:author="Jack Watts" w:date="2021-04-09T21:23:00Z"/>
           <w:sz w:val="18"/>
           <w:szCs w:val="20"/>
-          <w:rPrChange w:id="818" w:author="Jack Watts" w:date="2021-04-12T20:13:00Z">
+          <w:rPrChange w:id="822" w:author="Jack Watts" w:date="2021-04-12T20:13:00Z">
             <w:rPr>
-              <w:ins w:id="819" w:author="Jack Watts" w:date="2021-04-09T21:23:00Z"/>
+              <w:ins w:id="823" w:author="Jack Watts" w:date="2021-04-09T21:23:00Z"/>
             </w:rPr>
           </w:rPrChange>
         </w:rPr>
-        <w:pPrChange w:id="820" w:author="Jack Watts" w:date="2021-04-12T20:22:00Z">
+        <w:pPrChange w:id="824" w:author="Jack Watts" w:date="2021-04-12T20:22:00Z">
           <w:pPr>
             <w:pStyle w:val="Note"/>
           </w:pPr>
@@ -9891,10 +9920,10 @@
       <w:pPr>
         <w:pStyle w:val="Heading3"/>
         <w:rPr>
-          <w:ins w:id="821" w:author="Jack Watts" w:date="2021-04-09T21:23:00Z"/>
+          <w:ins w:id="825" w:author="Jack Watts" w:date="2021-04-09T21:23:00Z"/>
         </w:rPr>
       </w:pPr>
-      <w:ins w:id="822" w:author="Jack Watts" w:date="2021-04-09T21:23:00Z">
+      <w:ins w:id="826" w:author="Jack Watts" w:date="2021-04-09T21:23:00Z">
         <w:r>
           <w:t>Picture &amp; Sound Fixes</w:t>
         </w:r>
@@ -9903,12 +9932,16 @@
     <w:p>
       <w:pPr>
         <w:rPr>
-          <w:ins w:id="823" w:author="Jack Watts" w:date="2021-04-09T21:23:00Z"/>
+          <w:ins w:id="827" w:author="Jack Watts" w:date="2021-04-09T21:23:00Z"/>
         </w:rPr>
       </w:pPr>
-      <w:ins w:id="824" w:author="Jack Watts" w:date="2021-04-09T21:23:00Z">
-        <w:r>
-          <w:t>It is not uncommon for issues to be detected in essence during the Quality Control (QC) process after delivery. Such issues can be a sound track replacement, picture inserts due to poor quality or aesthetic revisions. Such fixes are ideally delivered as a supplemental package that contains a newly created Composition Playlist, a Packing List, Assetmap and a number of picture or sound MXF track files acting as inserts.</w:t>
+      <w:ins w:id="828" w:author="Jack Watts" w:date="2021-04-09T21:23:00Z">
+        <w:r>
+          <w:t xml:space="preserve">It is not uncommon for issues to be detected in essence during the Quality Control (QC) process after delivery. Such issues can be a sound track replacement, picture inserts due to poor quality or aesthetic revisions. Such fixes are ideally delivered as a supplemental package that contains a newly created </w:t>
+        </w:r>
+        <w:r>
+          <w:lastRenderedPageBreak/>
+          <w:t>Composition Playlist, a Packing List, Assetmap and a number of picture or sound MXF track files acting as inserts.</w:t>
         </w:r>
       </w:ins>
     </w:p>
@@ -9916,29 +9949,36 @@
       <w:pPr>
         <w:pStyle w:val="Note"/>
         <w:rPr>
-          <w:ins w:id="825" w:author="Jack Watts" w:date="2021-04-12T20:17:00Z"/>
+          <w:ins w:id="829" w:author="Jack Watts" w:date="2021-06-10T12:00:00Z"/>
         </w:rPr>
       </w:pPr>
-      <w:ins w:id="826" w:author="Jack Watts" w:date="2021-04-09T21:23:00Z">
+      <w:ins w:id="830" w:author="Jack Watts" w:date="2021-04-09T21:23:00Z">
         <w:r>
           <w:t>NOTE: The newly created Composition Playlist can still reference existing track files outside the package that have been delivered previously.</w:t>
         </w:r>
       </w:ins>
+    </w:p>
+    <w:p>
+      <w:pPr>
+        <w:pStyle w:val="Note"/>
+        <w:rPr>
+          <w:ins w:id="831" w:author="Jack Watts" w:date="2021-04-12T20:17:00Z"/>
+        </w:rPr>
+      </w:pPr>
     </w:p>
     <w:p>
       <w:pPr>
         <w:pStyle w:val="Note"/>
         <w:jc w:val="center"/>
         <w:rPr>
-          <w:ins w:id="827" w:author="Jack Watts" w:date="2021-04-12T20:18:00Z"/>
+          <w:ins w:id="832" w:author="Jack Watts" w:date="2021-04-12T20:18:00Z"/>
         </w:rPr>
       </w:pPr>
-      <w:ins w:id="828" w:author="Jack Watts" w:date="2021-04-12T20:18:00Z">
+      <w:ins w:id="833" w:author="Jack Watts" w:date="2021-04-12T20:18:00Z">
         <w:r>
           <w:rPr>
             <w:noProof/>
           </w:rPr>
-          <w:lastRenderedPageBreak/>
           <w:drawing>
             <wp:inline distT="0" distB="0" distL="0" distR="0" wp14:anchorId="5B415E42" wp14:editId="6833DD8E">
               <wp:extent cx="5190209" cy="3231160"/>
@@ -9988,21 +10028,21 @@
         <w:pStyle w:val="Note"/>
         <w:jc w:val="center"/>
         <w:rPr>
-          <w:ins w:id="829" w:author="Jack Watts" w:date="2021-04-12T20:18:00Z"/>
+          <w:ins w:id="834" w:author="Jack Watts" w:date="2021-04-12T20:18:00Z"/>
           <w:b/>
           <w:bCs/>
           <w:sz w:val="22"/>
           <w:szCs w:val="24"/>
         </w:rPr>
       </w:pPr>
-      <w:ins w:id="830" w:author="Jack Watts" w:date="2021-04-12T20:18:00Z">
+      <w:ins w:id="835" w:author="Jack Watts" w:date="2021-04-12T20:18:00Z">
         <w:r>
           <w:rPr>
             <w:b/>
             <w:bCs/>
             <w:sz w:val="22"/>
             <w:szCs w:val="24"/>
-            <w:rPrChange w:id="831" w:author="Jack Watts" w:date="2021-04-12T20:18:00Z">
+            <w:rPrChange w:id="836" w:author="Jack Watts" w:date="2021-04-12T20:18:00Z">
               <w:rPr/>
             </w:rPrChange>
           </w:rPr>
@@ -10016,17 +10056,17 @@
         <w:ind w:left="851" w:right="1138"/>
         <w:jc w:val="both"/>
         <w:rPr>
-          <w:ins w:id="832" w:author="Jack Watts" w:date="2021-04-12T20:23:00Z"/>
+          <w:ins w:id="837" w:author="Jack Watts" w:date="2021-04-12T20:23:00Z"/>
           <w:sz w:val="18"/>
           <w:szCs w:val="20"/>
         </w:rPr>
       </w:pPr>
-      <w:ins w:id="833" w:author="Jack Watts" w:date="2021-04-12T20:18:00Z">
+      <w:ins w:id="838" w:author="Jack Watts" w:date="2021-04-12T20:18:00Z">
         <w:r>
           <w:rPr>
             <w:sz w:val="18"/>
             <w:szCs w:val="20"/>
-            <w:rPrChange w:id="834" w:author="Jack Watts" w:date="2021-04-12T20:19:00Z">
+            <w:rPrChange w:id="839" w:author="Jack Watts" w:date="2021-04-12T20:19:00Z">
               <w:rPr>
                 <w:b/>
                 <w:bCs/>
@@ -10038,7 +10078,7 @@
           <w:t xml:space="preserve">Figure 3 </w:t>
         </w:r>
       </w:ins>
-      <w:ins w:id="835" w:author="Jack Watts" w:date="2021-04-12T20:19:00Z">
+      <w:ins w:id="840" w:author="Jack Watts" w:date="2021-04-12T20:19:00Z">
         <w:r>
           <w:rPr>
             <w:sz w:val="18"/>
@@ -10047,7 +10087,7 @@
           <w:t xml:space="preserve">– Picture and Sound fixes depicts the follow up delivery of </w:t>
         </w:r>
       </w:ins>
-      <w:ins w:id="836" w:author="Jack Watts" w:date="2021-04-12T20:22:00Z">
+      <w:ins w:id="841" w:author="Jack Watts" w:date="2021-04-12T20:22:00Z">
         <w:r>
           <w:rPr>
             <w:sz w:val="18"/>
@@ -10056,7 +10096,7 @@
           <w:t xml:space="preserve">newly created </w:t>
         </w:r>
       </w:ins>
-      <w:ins w:id="837" w:author="Jack Watts" w:date="2021-04-12T20:19:00Z">
+      <w:ins w:id="842" w:author="Jack Watts" w:date="2021-04-12T20:19:00Z">
         <w:r>
           <w:rPr>
             <w:sz w:val="18"/>
@@ -10065,7 +10105,7 @@
           <w:t xml:space="preserve">Picture and Audio fixes as individual MXF track files. They are packaged </w:t>
         </w:r>
       </w:ins>
-      <w:ins w:id="838" w:author="Jack Watts" w:date="2021-04-12T20:20:00Z">
+      <w:ins w:id="843" w:author="Jack Watts" w:date="2021-04-12T20:20:00Z">
         <w:r>
           <w:rPr>
             <w:sz w:val="18"/>
@@ -10074,7 +10114,7 @@
           <w:t>in</w:t>
         </w:r>
       </w:ins>
-      <w:ins w:id="839" w:author="Jack Watts" w:date="2021-04-12T20:19:00Z">
+      <w:ins w:id="844" w:author="Jack Watts" w:date="2021-04-12T20:19:00Z">
         <w:r>
           <w:rPr>
             <w:sz w:val="18"/>
@@ -10083,7 +10123,7 @@
           <w:t xml:space="preserve"> </w:t>
         </w:r>
       </w:ins>
-      <w:ins w:id="840" w:author="Jack Watts" w:date="2021-04-12T20:20:00Z">
+      <w:ins w:id="845" w:author="Jack Watts" w:date="2021-04-12T20:20:00Z">
         <w:r>
           <w:rPr>
             <w:sz w:val="18"/>
@@ -10092,7 +10132,7 @@
           <w:t>a</w:t>
         </w:r>
       </w:ins>
-      <w:ins w:id="841" w:author="Jack Watts" w:date="2021-04-12T20:19:00Z">
+      <w:ins w:id="846" w:author="Jack Watts" w:date="2021-04-12T20:19:00Z">
         <w:r>
           <w:rPr>
             <w:sz w:val="18"/>
@@ -10101,7 +10141,7 @@
           <w:t xml:space="preserve"> Supplemental Packa</w:t>
         </w:r>
       </w:ins>
-      <w:ins w:id="842" w:author="Jack Watts" w:date="2021-04-12T20:20:00Z">
+      <w:ins w:id="847" w:author="Jack Watts" w:date="2021-04-12T20:20:00Z">
         <w:r>
           <w:rPr>
             <w:sz w:val="18"/>
@@ -10110,7 +10150,7 @@
           <w:t xml:space="preserve">ge also containing a new CPL referencing the previously delivery MXF track files in the Original Language Version </w:t>
         </w:r>
       </w:ins>
-      <w:ins w:id="843" w:author="Jack Watts" w:date="2021-04-12T20:21:00Z">
+      <w:ins w:id="848" w:author="Jack Watts" w:date="2021-04-12T20:21:00Z">
         <w:r>
           <w:rPr>
             <w:sz w:val="18"/>
@@ -10119,7 +10159,7 @@
           <w:t>(</w:t>
         </w:r>
       </w:ins>
-      <w:ins w:id="844" w:author="Jack Watts" w:date="2021-04-12T20:20:00Z">
+      <w:ins w:id="849" w:author="Jack Watts" w:date="2021-04-12T20:20:00Z">
         <w:r>
           <w:rPr>
             <w:sz w:val="18"/>
@@ -10128,7 +10168,7 @@
           <w:t xml:space="preserve">delivered </w:t>
         </w:r>
       </w:ins>
-      <w:ins w:id="845" w:author="Jack Watts" w:date="2021-04-12T20:21:00Z">
+      <w:ins w:id="850" w:author="Jack Watts" w:date="2021-04-12T20:21:00Z">
         <w:r>
           <w:rPr>
             <w:sz w:val="18"/>
@@ -10137,7 +10177,7 @@
           <w:t xml:space="preserve">as a complete package) and the newly created </w:t>
         </w:r>
       </w:ins>
-      <w:ins w:id="846" w:author="Jack Watts" w:date="2021-04-12T20:22:00Z">
+      <w:ins w:id="851" w:author="Jack Watts" w:date="2021-04-12T20:22:00Z">
         <w:r>
           <w:rPr>
             <w:sz w:val="18"/>
@@ -10153,16 +10193,16 @@
         <w:ind w:left="851" w:right="1138"/>
         <w:jc w:val="both"/>
         <w:rPr>
-          <w:ins w:id="847" w:author="Jack Watts" w:date="2021-04-09T21:23:00Z"/>
+          <w:ins w:id="852" w:author="Jack Watts" w:date="2021-04-09T21:23:00Z"/>
           <w:sz w:val="18"/>
           <w:szCs w:val="20"/>
-          <w:rPrChange w:id="848" w:author="Jack Watts" w:date="2021-04-12T20:19:00Z">
+          <w:rPrChange w:id="853" w:author="Jack Watts" w:date="2021-04-12T20:19:00Z">
             <w:rPr>
-              <w:ins w:id="849" w:author="Jack Watts" w:date="2021-04-09T21:23:00Z"/>
+              <w:ins w:id="854" w:author="Jack Watts" w:date="2021-04-09T21:23:00Z"/>
             </w:rPr>
           </w:rPrChange>
         </w:rPr>
-        <w:pPrChange w:id="850" w:author="Jack Watts" w:date="2021-04-12T20:22:00Z">
+        <w:pPrChange w:id="855" w:author="Jack Watts" w:date="2021-04-12T20:22:00Z">
           <w:pPr>
             <w:pStyle w:val="Note"/>
           </w:pPr>
@@ -10173,15 +10213,15 @@
       <w:pPr>
         <w:pStyle w:val="Heading3"/>
         <w:rPr>
-          <w:ins w:id="851" w:author="Jack Watts" w:date="2021-04-09T21:25:00Z"/>
+          <w:ins w:id="856" w:author="Jack Watts" w:date="2021-04-09T21:25:00Z"/>
         </w:rPr>
-        <w:pPrChange w:id="852" w:author="Jack Watts" w:date="2021-04-09T21:25:00Z">
+        <w:pPrChange w:id="857" w:author="Jack Watts" w:date="2021-04-09T21:25:00Z">
           <w:pPr>
             <w:pStyle w:val="Note"/>
           </w:pPr>
         </w:pPrChange>
       </w:pPr>
-      <w:ins w:id="853" w:author="Jack Watts" w:date="2021-04-09T21:24:00Z">
+      <w:ins w:id="858" w:author="Jack Watts" w:date="2021-04-09T21:24:00Z">
         <w:r>
           <w:t>Picture Versioning</w:t>
         </w:r>
@@ -10190,20 +10230,20 @@
     <w:p>
       <w:pPr>
         <w:rPr>
-          <w:ins w:id="854" w:author="Jack Watts" w:date="2021-04-09T21:25:00Z"/>
+          <w:ins w:id="859" w:author="Jack Watts" w:date="2021-04-09T21:25:00Z"/>
           <w:rFonts w:ascii="Times New Roman" w:hAnsi="Times New Roman" w:cs="Times New Roman"/>
           <w:sz w:val="24"/>
           <w:szCs w:val="24"/>
           <w:lang w:val="en-GB" w:eastAsia="en-GB"/>
         </w:rPr>
-        <w:pPrChange w:id="855" w:author="Jack Watts" w:date="2021-04-09T21:25:00Z">
+        <w:pPrChange w:id="860" w:author="Jack Watts" w:date="2021-04-09T21:25:00Z">
           <w:pPr>
             <w:widowControl/>
             <w:spacing w:before="0" w:line="240" w:lineRule="auto"/>
           </w:pPr>
         </w:pPrChange>
       </w:pPr>
-      <w:ins w:id="856" w:author="Jack Watts" w:date="2021-04-09T21:25:00Z">
+      <w:ins w:id="861" w:author="Jack Watts" w:date="2021-04-09T21:25:00Z">
         <w:r>
           <w:rPr>
             <w:lang w:val="en-GB" w:eastAsia="en-GB"/>
@@ -10215,20 +10255,20 @@
     <w:p>
       <w:pPr>
         <w:rPr>
-          <w:ins w:id="857" w:author="Jack Watts" w:date="2021-04-09T21:25:00Z"/>
+          <w:ins w:id="862" w:author="Jack Watts" w:date="2021-04-09T21:25:00Z"/>
           <w:rFonts w:ascii="Times New Roman" w:hAnsi="Times New Roman" w:cs="Times New Roman"/>
           <w:sz w:val="24"/>
           <w:szCs w:val="24"/>
           <w:lang w:val="en-GB" w:eastAsia="en-GB"/>
         </w:rPr>
-        <w:pPrChange w:id="858" w:author="Jack Watts" w:date="2021-04-09T21:25:00Z">
+        <w:pPrChange w:id="863" w:author="Jack Watts" w:date="2021-04-09T21:25:00Z">
           <w:pPr>
             <w:widowControl/>
             <w:spacing w:before="0" w:line="240" w:lineRule="auto"/>
           </w:pPr>
         </w:pPrChange>
       </w:pPr>
-      <w:ins w:id="859" w:author="Jack Watts" w:date="2021-04-09T21:25:00Z">
+      <w:ins w:id="864" w:author="Jack Watts" w:date="2021-04-09T21:25:00Z">
         <w:r>
           <w:rPr>
             <w:lang w:val="en-GB" w:eastAsia="en-GB"/>
@@ -10240,20 +10280,20 @@
     <w:p>
       <w:pPr>
         <w:rPr>
-          <w:ins w:id="860" w:author="Jack Watts" w:date="2021-04-09T21:25:00Z"/>
+          <w:ins w:id="865" w:author="Jack Watts" w:date="2021-04-09T21:25:00Z"/>
           <w:rFonts w:ascii="Times New Roman" w:hAnsi="Times New Roman" w:cs="Times New Roman"/>
           <w:sz w:val="24"/>
           <w:szCs w:val="24"/>
           <w:lang w:val="en-GB" w:eastAsia="en-GB"/>
         </w:rPr>
-        <w:pPrChange w:id="861" w:author="Jack Watts" w:date="2021-04-09T21:25:00Z">
+        <w:pPrChange w:id="866" w:author="Jack Watts" w:date="2021-04-09T21:25:00Z">
           <w:pPr>
             <w:widowControl/>
             <w:spacing w:before="0" w:line="240" w:lineRule="auto"/>
           </w:pPr>
         </w:pPrChange>
       </w:pPr>
-      <w:ins w:id="862" w:author="Jack Watts" w:date="2021-04-09T21:25:00Z">
+      <w:ins w:id="867" w:author="Jack Watts" w:date="2021-04-09T21:25:00Z">
         <w:r>
           <w:rPr>
             <w:lang w:val="en-GB" w:eastAsia="en-GB"/>
@@ -10266,16 +10306,17 @@
       <w:pPr>
         <w:pStyle w:val="Heading3"/>
         <w:rPr>
-          <w:ins w:id="863" w:author="Jack Watts" w:date="2021-04-09T21:25:00Z"/>
+          <w:ins w:id="868" w:author="Jack Watts" w:date="2021-04-09T21:25:00Z"/>
         </w:rPr>
-        <w:pPrChange w:id="864" w:author="Jack Watts" w:date="2021-04-09T21:27:00Z">
+        <w:pPrChange w:id="869" w:author="Jack Watts" w:date="2021-04-09T21:27:00Z">
           <w:pPr>
             <w:pStyle w:val="Note"/>
           </w:pPr>
         </w:pPrChange>
       </w:pPr>
-      <w:ins w:id="865" w:author="Jack Watts" w:date="2021-04-09T21:27:00Z">
-        <w:r>
+      <w:ins w:id="870" w:author="Jack Watts" w:date="2021-04-09T21:27:00Z">
+        <w:r>
+          <w:lastRenderedPageBreak/>
           <w:t>Sound Localization</w:t>
         </w:r>
       </w:ins>
@@ -10284,13 +10325,13 @@
       <w:pPr>
         <w:pStyle w:val="Note"/>
         <w:rPr>
-          <w:ins w:id="866" w:author="Jack Watts" w:date="2021-04-09T21:27:00Z"/>
+          <w:ins w:id="871" w:author="Jack Watts" w:date="2021-04-09T21:27:00Z"/>
         </w:rPr>
       </w:pPr>
-      <w:ins w:id="867" w:author="Jack Watts" w:date="2021-04-09T21:27:00Z">
+      <w:ins w:id="872" w:author="Jack Watts" w:date="2021-04-09T21:27:00Z">
         <w:r>
           <w:rPr>
-            <w:rPrChange w:id="868" w:author="Jack Watts" w:date="2021-04-09T21:27:00Z">
+            <w:rPrChange w:id="873" w:author="Jack Watts" w:date="2021-04-09T21:27:00Z">
               <w:rPr>
                 <w:rFonts w:ascii="Arial" w:hAnsi="Arial" w:cs="Arial"/>
                 <w:color w:val="000000"/>
@@ -10306,12 +10347,11 @@
       <w:pPr>
         <w:pStyle w:val="Heading1"/>
         <w:rPr>
-          <w:ins w:id="869" w:author="Jack Watts" w:date="2021-04-09T21:30:00Z"/>
+          <w:ins w:id="874" w:author="Jack Watts" w:date="2021-04-09T21:30:00Z"/>
         </w:rPr>
       </w:pPr>
-      <w:ins w:id="870" w:author="Jack Watts" w:date="2021-04-09T21:29:00Z">
-        <w:r>
-          <w:lastRenderedPageBreak/>
+      <w:ins w:id="875" w:author="Jack Watts" w:date="2021-04-09T21:29:00Z">
+        <w:r>
           <w:t>Recommended CPL Elements</w:t>
         </w:r>
       </w:ins>
@@ -10319,20 +10359,20 @@
     <w:p>
       <w:pPr>
         <w:rPr>
-          <w:ins w:id="871" w:author="Jack Watts" w:date="2021-04-09T21:32:00Z"/>
+          <w:ins w:id="876" w:author="Jack Watts" w:date="2021-04-09T21:32:00Z"/>
           <w:rFonts w:ascii="Times New Roman" w:hAnsi="Times New Roman" w:cs="Times New Roman"/>
           <w:sz w:val="24"/>
           <w:szCs w:val="24"/>
           <w:lang w:val="en-GB" w:eastAsia="en-GB"/>
         </w:rPr>
-        <w:pPrChange w:id="872" w:author="Jack Watts" w:date="2021-04-09T21:32:00Z">
+        <w:pPrChange w:id="877" w:author="Jack Watts" w:date="2021-04-09T21:32:00Z">
           <w:pPr>
             <w:widowControl/>
             <w:spacing w:before="0" w:line="240" w:lineRule="auto"/>
           </w:pPr>
         </w:pPrChange>
       </w:pPr>
-      <w:ins w:id="873" w:author="Jack Watts" w:date="2021-04-09T21:32:00Z">
+      <w:ins w:id="878" w:author="Jack Watts" w:date="2021-04-09T21:32:00Z">
         <w:r>
           <w:rPr>
             <w:lang w:val="en-GB" w:eastAsia="en-GB"/>
@@ -10344,15 +10384,15 @@
     <w:p>
       <w:pPr>
         <w:rPr>
-          <w:ins w:id="874" w:author="Jack Watts" w:date="2021-04-09T21:32:00Z"/>
+          <w:ins w:id="879" w:author="Jack Watts" w:date="2021-04-09T21:32:00Z"/>
           <w:rFonts w:ascii="Times New Roman" w:hAnsi="Times New Roman" w:cs="Times New Roman"/>
           <w:color w:val="4F81BD" w:themeColor="accent1"/>
           <w:sz w:val="24"/>
           <w:szCs w:val="24"/>
           <w:lang w:val="en-GB" w:eastAsia="en-GB"/>
-          <w:rPrChange w:id="875" w:author="Jack Watts" w:date="2021-04-09T21:32:00Z">
+          <w:rPrChange w:id="880" w:author="Jack Watts" w:date="2021-04-09T21:32:00Z">
             <w:rPr>
-              <w:ins w:id="876" w:author="Jack Watts" w:date="2021-04-09T21:32:00Z"/>
+              <w:ins w:id="881" w:author="Jack Watts" w:date="2021-04-09T21:32:00Z"/>
               <w:rFonts w:ascii="Times New Roman" w:hAnsi="Times New Roman" w:cs="Times New Roman"/>
               <w:sz w:val="24"/>
               <w:szCs w:val="24"/>
@@ -10360,22 +10400,22 @@
             </w:rPr>
           </w:rPrChange>
         </w:rPr>
-        <w:pPrChange w:id="877" w:author="Jack Watts" w:date="2021-04-09T21:32:00Z">
+        <w:pPrChange w:id="882" w:author="Jack Watts" w:date="2021-04-09T21:32:00Z">
           <w:pPr>
             <w:widowControl/>
             <w:spacing w:before="0" w:line="240" w:lineRule="auto"/>
           </w:pPr>
         </w:pPrChange>
       </w:pPr>
-      <w:ins w:id="878" w:author="Jack Watts" w:date="2021-04-09T21:32:00Z">
-        <w:del w:id="879" w:author="Jack Watts" w:date="2021-05-18T11:00:00Z">
+      <w:ins w:id="883" w:author="Jack Watts" w:date="2021-04-09T21:32:00Z">
+        <w:del w:id="884" w:author="Jack Watts" w:date="2021-05-18T11:00:00Z">
           <w:r>
             <w:rPr>
               <w:b/>
               <w:bCs/>
               <w:color w:val="4F81BD" w:themeColor="accent1"/>
               <w:lang w:val="en-GB" w:eastAsia="en-GB"/>
-              <w:rPrChange w:id="880" w:author="Jack Watts" w:date="2021-04-09T21:32:00Z">
+              <w:rPrChange w:id="885" w:author="Jack Watts" w:date="2021-04-09T21:32:00Z">
                 <w:rPr>
                   <w:b/>
                   <w:bCs/>
@@ -10387,7 +10427,7 @@
           </w:r>
         </w:del>
       </w:ins>
-      <w:ins w:id="881" w:author="Jack Watts" w:date="2021-05-18T11:00:00Z">
+      <w:ins w:id="886" w:author="Jack Watts" w:date="2021-05-18T11:00:00Z">
         <w:r>
           <w:rPr>
             <w:b/>
@@ -10398,14 +10438,14 @@
           <w:t>Hash</w:t>
         </w:r>
       </w:ins>
-      <w:ins w:id="882" w:author="Jack Watts" w:date="2021-04-09T21:32:00Z">
+      <w:ins w:id="887" w:author="Jack Watts" w:date="2021-04-09T21:32:00Z">
         <w:r>
           <w:rPr>
             <w:b/>
             <w:bCs/>
             <w:color w:val="4F81BD" w:themeColor="accent1"/>
             <w:lang w:val="en-GB" w:eastAsia="en-GB"/>
-            <w:rPrChange w:id="883" w:author="Jack Watts" w:date="2021-04-09T21:32:00Z">
+            <w:rPrChange w:id="888" w:author="Jack Watts" w:date="2021-04-09T21:32:00Z">
               <w:rPr>
                 <w:b/>
                 <w:bCs/>
@@ -10420,27 +10460,27 @@
     <w:p>
       <w:pPr>
         <w:rPr>
-          <w:ins w:id="884" w:author="Jack Watts" w:date="2021-04-09T21:32:00Z"/>
+          <w:ins w:id="889" w:author="Jack Watts" w:date="2021-04-09T21:32:00Z"/>
           <w:rFonts w:ascii="Times New Roman" w:hAnsi="Times New Roman" w:cs="Times New Roman"/>
           <w:sz w:val="24"/>
           <w:szCs w:val="24"/>
           <w:lang w:val="en-GB" w:eastAsia="en-GB"/>
         </w:rPr>
-        <w:pPrChange w:id="885" w:author="Jack Watts" w:date="2021-04-09T21:32:00Z">
+        <w:pPrChange w:id="890" w:author="Jack Watts" w:date="2021-04-09T21:32:00Z">
           <w:pPr>
             <w:widowControl/>
             <w:spacing w:before="0" w:line="240" w:lineRule="auto"/>
           </w:pPr>
         </w:pPrChange>
       </w:pPr>
-      <w:ins w:id="886" w:author="Jack Watts" w:date="2021-04-09T21:32:00Z">
+      <w:ins w:id="891" w:author="Jack Watts" w:date="2021-04-09T21:32:00Z">
         <w:r>
           <w:rPr>
             <w:lang w:val="en-GB" w:eastAsia="en-GB"/>
           </w:rPr>
           <w:t xml:space="preserve">The </w:t>
         </w:r>
-        <w:del w:id="887" w:author="Jack Watts" w:date="2021-05-18T11:00:00Z">
+        <w:del w:id="892" w:author="Jack Watts" w:date="2021-05-18T11:00:00Z">
           <w:r>
             <w:rPr>
               <w:lang w:val="en-GB" w:eastAsia="en-GB"/>
@@ -10449,7 +10489,7 @@
           </w:r>
         </w:del>
       </w:ins>
-      <w:ins w:id="888" w:author="Jack Watts" w:date="2021-05-18T11:00:00Z">
+      <w:ins w:id="893" w:author="Jack Watts" w:date="2021-05-18T11:00:00Z">
         <w:r>
           <w:rPr>
             <w:lang w:val="en-GB" w:eastAsia="en-GB"/>
@@ -10457,7 +10497,7 @@
           <w:t>hash</w:t>
         </w:r>
       </w:ins>
-      <w:ins w:id="889" w:author="Jack Watts" w:date="2021-04-09T21:32:00Z">
+      <w:ins w:id="894" w:author="Jack Watts" w:date="2021-04-09T21:32:00Z">
         <w:r>
           <w:rPr>
             <w:lang w:val="en-GB" w:eastAsia="en-GB"/>
@@ -10469,15 +10509,15 @@
     <w:p>
       <w:pPr>
         <w:rPr>
-          <w:ins w:id="890" w:author="Jack Watts" w:date="2021-04-09T21:32:00Z"/>
+          <w:ins w:id="895" w:author="Jack Watts" w:date="2021-04-09T21:32:00Z"/>
           <w:rFonts w:ascii="Times New Roman" w:hAnsi="Times New Roman" w:cs="Times New Roman"/>
           <w:color w:val="4F81BD" w:themeColor="accent1"/>
           <w:sz w:val="24"/>
           <w:szCs w:val="24"/>
           <w:lang w:val="en-GB" w:eastAsia="en-GB"/>
-          <w:rPrChange w:id="891" w:author="Jack Watts" w:date="2021-04-09T21:32:00Z">
+          <w:rPrChange w:id="896" w:author="Jack Watts" w:date="2021-04-09T21:32:00Z">
             <w:rPr>
-              <w:ins w:id="892" w:author="Jack Watts" w:date="2021-04-09T21:32:00Z"/>
+              <w:ins w:id="897" w:author="Jack Watts" w:date="2021-04-09T21:32:00Z"/>
               <w:rFonts w:ascii="Times New Roman" w:hAnsi="Times New Roman" w:cs="Times New Roman"/>
               <w:sz w:val="24"/>
               <w:szCs w:val="24"/>
@@ -10485,21 +10525,21 @@
             </w:rPr>
           </w:rPrChange>
         </w:rPr>
-        <w:pPrChange w:id="893" w:author="Jack Watts" w:date="2021-04-09T21:32:00Z">
+        <w:pPrChange w:id="898" w:author="Jack Watts" w:date="2021-04-09T21:32:00Z">
           <w:pPr>
             <w:widowControl/>
             <w:spacing w:before="0" w:line="240" w:lineRule="auto"/>
           </w:pPr>
         </w:pPrChange>
       </w:pPr>
-      <w:ins w:id="894" w:author="Jack Watts" w:date="2021-04-09T21:32:00Z">
+      <w:ins w:id="899" w:author="Jack Watts" w:date="2021-04-09T21:32:00Z">
         <w:r>
           <w:rPr>
             <w:b/>
             <w:bCs/>
             <w:color w:val="4F81BD" w:themeColor="accent1"/>
             <w:lang w:val="en-GB" w:eastAsia="en-GB"/>
-            <w:rPrChange w:id="895" w:author="Jack Watts" w:date="2021-04-09T21:32:00Z">
+            <w:rPrChange w:id="900" w:author="Jack Watts" w:date="2021-04-09T21:32:00Z">
               <w:rPr>
                 <w:b/>
                 <w:bCs/>
@@ -10514,20 +10554,20 @@
     <w:p>
       <w:pPr>
         <w:rPr>
-          <w:ins w:id="896" w:author="Jack Watts" w:date="2021-04-09T21:32:00Z"/>
+          <w:ins w:id="901" w:author="Jack Watts" w:date="2021-04-09T21:32:00Z"/>
           <w:rFonts w:ascii="Times New Roman" w:hAnsi="Times New Roman" w:cs="Times New Roman"/>
           <w:sz w:val="24"/>
           <w:szCs w:val="24"/>
           <w:lang w:val="en-GB" w:eastAsia="en-GB"/>
         </w:rPr>
-        <w:pPrChange w:id="897" w:author="Jack Watts" w:date="2021-04-09T21:32:00Z">
+        <w:pPrChange w:id="902" w:author="Jack Watts" w:date="2021-04-09T21:32:00Z">
           <w:pPr>
             <w:widowControl/>
             <w:spacing w:before="0" w:line="240" w:lineRule="auto"/>
           </w:pPr>
         </w:pPrChange>
       </w:pPr>
-      <w:ins w:id="898" w:author="Jack Watts" w:date="2021-04-09T21:32:00Z">
+      <w:ins w:id="903" w:author="Jack Watts" w:date="2021-04-09T21:32:00Z">
         <w:r>
           <w:rPr>
             <w:lang w:val="en-GB" w:eastAsia="en-GB"/>

</xml_diff>